<commit_message>
Included User Needs(Strategy Plan)
</commit_message>
<xml_diff>
--- a/Documents/Project_Report.docx
+++ b/Documents/Project_Report.docx
@@ -1,6 +1,6 @@
 
 <file path=word/document.xml><?xml version="1.0" encoding="utf-8"?>
-<w:document xmlns:wpc="http://schemas.microsoft.com/office/word/2010/wordprocessingCanvas" xmlns:cx="http://schemas.microsoft.com/office/drawing/2014/chartex" xmlns:cx1="http://schemas.microsoft.com/office/drawing/2015/9/8/chartex" xmlns:cx2="http://schemas.microsoft.com/office/drawing/2015/10/21/chartex" xmlns:mc="http://schemas.openxmlformats.org/markup-compatibility/2006" xmlns:o="urn:schemas-microsoft-com:office:office" xmlns:r="http://schemas.openxmlformats.org/officeDocument/2006/relationships" xmlns:m="http://schemas.openxmlformats.org/officeDocument/2006/math" xmlns:v="urn:schemas-microsoft-com:vml" xmlns:wp14="http://schemas.microsoft.com/office/word/2010/wordprocessingDrawing" xmlns:wp="http://schemas.openxmlformats.org/drawingml/2006/wordprocessingDrawing" xmlns:w10="urn:schemas-microsoft-com:office:word" xmlns:w="http://schemas.openxmlformats.org/wordprocessingml/2006/main" xmlns:w14="http://schemas.microsoft.com/office/word/2010/wordml" xmlns:w15="http://schemas.microsoft.com/office/word/2012/wordml" xmlns:w16se="http://schemas.microsoft.com/office/word/2015/wordml/symex" xmlns:wpg="http://schemas.microsoft.com/office/word/2010/wordprocessingGroup" xmlns:wpi="http://schemas.microsoft.com/office/word/2010/wordprocessingInk" xmlns:wne="http://schemas.microsoft.com/office/word/2006/wordml" xmlns:wps="http://schemas.microsoft.com/office/word/2010/wordprocessingShape" mc:Ignorable="w14 w15 w16se wp14">
+<w:document xmlns:wpc="http://schemas.microsoft.com/office/word/2010/wordprocessingCanvas" xmlns:mc="http://schemas.openxmlformats.org/markup-compatibility/2006" xmlns:o="urn:schemas-microsoft-com:office:office" xmlns:r="http://schemas.openxmlformats.org/officeDocument/2006/relationships" xmlns:m="http://schemas.openxmlformats.org/officeDocument/2006/math" xmlns:v="urn:schemas-microsoft-com:vml" xmlns:wp14="http://schemas.microsoft.com/office/word/2010/wordprocessingDrawing" xmlns:wp="http://schemas.openxmlformats.org/drawingml/2006/wordprocessingDrawing" xmlns:w10="urn:schemas-microsoft-com:office:word" xmlns:w="http://schemas.openxmlformats.org/wordprocessingml/2006/main" xmlns:w14="http://schemas.microsoft.com/office/word/2010/wordml" xmlns:w15="http://schemas.microsoft.com/office/word/2012/wordml" xmlns:wpg="http://schemas.microsoft.com/office/word/2010/wordprocessingGroup" xmlns:wpi="http://schemas.microsoft.com/office/word/2010/wordprocessingInk" xmlns:wne="http://schemas.microsoft.com/office/word/2006/wordml" xmlns:wps="http://schemas.microsoft.com/office/word/2010/wordprocessingShape" mc:Ignorable="w14 w15 wp14">
   <w:body>
     <w:p>
       <w:pPr>
@@ -418,37 +418,12 @@
           <w:sz w:val="24"/>
         </w:rPr>
       </w:pPr>
-      <w:proofErr w:type="spellStart"/>
       <w:r>
         <w:rPr>
           <w:rFonts w:ascii="Times New Roman" w:eastAsia="Calibri" w:hAnsi="Times New Roman" w:cs="Times New Roman"/>
           <w:sz w:val="24"/>
         </w:rPr>
-        <w:t>Rugved</w:t>
-      </w:r>
-      <w:proofErr w:type="spellEnd"/>
-      <w:r>
-        <w:rPr>
-          <w:rFonts w:ascii="Times New Roman" w:eastAsia="Calibri" w:hAnsi="Times New Roman" w:cs="Times New Roman"/>
-          <w:sz w:val="24"/>
-        </w:rPr>
-        <w:t xml:space="preserve"> </w:t>
-      </w:r>
-      <w:proofErr w:type="spellStart"/>
-      <w:r>
-        <w:rPr>
-          <w:rFonts w:ascii="Times New Roman" w:eastAsia="Calibri" w:hAnsi="Times New Roman" w:cs="Times New Roman"/>
-          <w:sz w:val="24"/>
-        </w:rPr>
-        <w:t>Jahagirdar</w:t>
-      </w:r>
-      <w:proofErr w:type="spellEnd"/>
-      <w:r>
-        <w:rPr>
-          <w:rFonts w:ascii="Times New Roman" w:eastAsia="Calibri" w:hAnsi="Times New Roman" w:cs="Times New Roman"/>
-          <w:sz w:val="24"/>
-        </w:rPr>
-        <w:t xml:space="preserve"> (</w:t>
+        <w:t>Rugved Jahagirdar (</w:t>
       </w:r>
       <w:hyperlink r:id="rId6" w:history="1">
         <w:r>
@@ -514,7 +489,7 @@
           <w:szCs w:val="20"/>
         </w:rPr>
         <w:pict>
-          <v:rect id="_x0000_i1050" style="width:563.3pt;height:2pt" o:hralign="center" o:hrstd="t" o:hrnoshade="t" o:hr="t" fillcolor="black [3213]" stroked="f"/>
+          <v:rect id="_x0000_i1025" style="width:563.3pt;height:2pt" o:hralign="center" o:hrstd="t" o:hrnoshade="t" o:hr="t" fillcolor="black [3213]" stroked="f"/>
         </w:pict>
       </w:r>
     </w:p>
@@ -646,7 +621,7 @@
           <w:szCs w:val="20"/>
         </w:rPr>
         <w:pict>
-          <v:rect id="_x0000_i1051" style="width:563.3pt;height:2pt" o:hralign="center" o:hrstd="t" o:hrnoshade="t" o:hr="t" fillcolor="black [3213]" stroked="f"/>
+          <v:rect id="_x0000_i1026" style="width:563.3pt;height:2pt" o:hralign="center" o:hrstd="t" o:hrnoshade="t" o:hr="t" fillcolor="black [3213]" stroked="f"/>
         </w:pict>
       </w:r>
     </w:p>
@@ -1010,8 +985,6 @@
           <w:szCs w:val="20"/>
         </w:rPr>
       </w:pPr>
-      <w:bookmarkStart w:id="0" w:name="_GoBack"/>
-      <w:bookmarkEnd w:id="0"/>
     </w:p>
     <w:p>
       <w:pPr>
@@ -1258,7 +1231,7 @@
           <w:szCs w:val="20"/>
         </w:rPr>
         <w:pict>
-          <v:rect id="_x0000_i1052" style="width:563.3pt;height:2pt" o:hralign="center" o:hrstd="t" o:hrnoshade="t" o:hr="t" fillcolor="black [3213]" stroked="f"/>
+          <v:rect id="_x0000_i1027" style="width:563.3pt;height:2pt" o:hralign="center" o:hrstd="t" o:hrnoshade="t" o:hr="t" fillcolor="black [3213]" stroked="f"/>
         </w:pict>
       </w:r>
     </w:p>
@@ -1279,15 +1252,715 @@
           <w:rFonts w:ascii="Times New Roman" w:hAnsi="Times New Roman" w:cs="Times New Roman"/>
         </w:rPr>
         <w:tab/>
-        <w:t>Product Objectives constitute the first component of the Strategy Plane. These objectives are determined by the organization creating the product based on what the organization is expecting from the product. We have stated a list of objectives on behalf of Northeastern University as to what that organization will expect out of this new product and what all factors or reason will they consider for creating a new myNEU application.</w:t>
-      </w:r>
-    </w:p>
-    <w:p>
-      <w:pPr>
-        <w:rPr>
-          <w:rFonts w:ascii="Times New Roman" w:hAnsi="Times New Roman" w:cs="Times New Roman"/>
-        </w:rPr>
-      </w:pPr>
+        <w:t xml:space="preserve">Product Objectives constitute the first component of the Strategy Plane. These objectives are determined by the organization creating the product based on what the organization is expecting from the product. We have stated a list of objectives on behalf of Northeastern University as to what that organization will expect out of this new product and what all factors or reason will they consider for creating a new </w:t>
+      </w:r>
+      <w:proofErr w:type="spellStart"/>
+      <w:r>
+        <w:rPr>
+          <w:rFonts w:ascii="Times New Roman" w:hAnsi="Times New Roman" w:cs="Times New Roman"/>
+        </w:rPr>
+        <w:t>myNEU</w:t>
+      </w:r>
+      <w:proofErr w:type="spellEnd"/>
+      <w:r>
+        <w:rPr>
+          <w:rFonts w:ascii="Times New Roman" w:hAnsi="Times New Roman" w:cs="Times New Roman"/>
+        </w:rPr>
+        <w:t xml:space="preserve"> application.</w:t>
+      </w:r>
+    </w:p>
+    <w:p>
+      <w:pPr>
+        <w:rPr>
+          <w:rFonts w:ascii="Times New Roman" w:hAnsi="Times New Roman" w:cs="Times New Roman"/>
+        </w:rPr>
+      </w:pPr>
+    </w:p>
+    <w:p>
+      <w:pPr>
+        <w:rPr>
+          <w:rFonts w:ascii="Times New Roman" w:hAnsi="Times New Roman" w:cs="Times New Roman"/>
+          <w:b/>
+          <w:sz w:val="32"/>
+          <w:szCs w:val="20"/>
+        </w:rPr>
+      </w:pPr>
+    </w:p>
+    <w:p>
+      <w:pPr>
+        <w:rPr>
+          <w:rFonts w:ascii="Times New Roman" w:hAnsi="Times New Roman" w:cs="Times New Roman"/>
+          <w:b/>
+          <w:sz w:val="32"/>
+          <w:szCs w:val="20"/>
+        </w:rPr>
+      </w:pPr>
+    </w:p>
+    <w:p>
+      <w:pPr>
+        <w:rPr>
+          <w:rFonts w:ascii="Times New Roman" w:hAnsi="Times New Roman" w:cs="Times New Roman"/>
+          <w:b/>
+          <w:sz w:val="32"/>
+          <w:szCs w:val="20"/>
+        </w:rPr>
+      </w:pPr>
+    </w:p>
+    <w:p>
+      <w:pPr>
+        <w:rPr>
+          <w:rFonts w:ascii="Times New Roman" w:hAnsi="Times New Roman" w:cs="Times New Roman"/>
+          <w:b/>
+          <w:sz w:val="32"/>
+          <w:szCs w:val="20"/>
+        </w:rPr>
+      </w:pPr>
+    </w:p>
+    <w:p>
+      <w:pPr>
+        <w:rPr>
+          <w:rFonts w:ascii="Times New Roman" w:hAnsi="Times New Roman" w:cs="Times New Roman"/>
+          <w:b/>
+          <w:sz w:val="32"/>
+          <w:szCs w:val="20"/>
+        </w:rPr>
+      </w:pPr>
+    </w:p>
+    <w:p>
+      <w:pPr>
+        <w:rPr>
+          <w:rFonts w:ascii="Times New Roman" w:hAnsi="Times New Roman" w:cs="Times New Roman"/>
+          <w:b/>
+          <w:sz w:val="32"/>
+          <w:szCs w:val="20"/>
+        </w:rPr>
+      </w:pPr>
+    </w:p>
+    <w:p>
+      <w:pPr>
+        <w:rPr>
+          <w:rFonts w:ascii="Times New Roman" w:hAnsi="Times New Roman" w:cs="Times New Roman"/>
+          <w:b/>
+          <w:sz w:val="32"/>
+          <w:szCs w:val="20"/>
+        </w:rPr>
+      </w:pPr>
+    </w:p>
+    <w:p>
+      <w:pPr>
+        <w:rPr>
+          <w:rFonts w:ascii="Times New Roman" w:hAnsi="Times New Roman" w:cs="Times New Roman"/>
+          <w:b/>
+          <w:sz w:val="32"/>
+          <w:szCs w:val="20"/>
+        </w:rPr>
+      </w:pPr>
+    </w:p>
+    <w:p>
+      <w:pPr>
+        <w:rPr>
+          <w:rFonts w:ascii="Times New Roman" w:hAnsi="Times New Roman" w:cs="Times New Roman"/>
+          <w:b/>
+          <w:sz w:val="32"/>
+          <w:szCs w:val="20"/>
+        </w:rPr>
+      </w:pPr>
+    </w:p>
+    <w:p>
+      <w:pPr>
+        <w:rPr>
+          <w:rFonts w:ascii="Times New Roman" w:hAnsi="Times New Roman" w:cs="Times New Roman"/>
+          <w:b/>
+          <w:sz w:val="32"/>
+          <w:szCs w:val="20"/>
+        </w:rPr>
+      </w:pPr>
+    </w:p>
+    <w:p>
+      <w:pPr>
+        <w:rPr>
+          <w:rFonts w:ascii="Times New Roman" w:hAnsi="Times New Roman" w:cs="Times New Roman"/>
+          <w:b/>
+          <w:sz w:val="32"/>
+          <w:szCs w:val="20"/>
+        </w:rPr>
+      </w:pPr>
+    </w:p>
+    <w:p>
+      <w:pPr>
+        <w:rPr>
+          <w:rFonts w:ascii="Times New Roman" w:hAnsi="Times New Roman" w:cs="Times New Roman"/>
+          <w:b/>
+          <w:sz w:val="32"/>
+          <w:szCs w:val="20"/>
+        </w:rPr>
+      </w:pPr>
+    </w:p>
+    <w:p>
+      <w:pPr>
+        <w:rPr>
+          <w:rFonts w:ascii="Times New Roman" w:hAnsi="Times New Roman" w:cs="Times New Roman"/>
+          <w:b/>
+          <w:sz w:val="32"/>
+          <w:szCs w:val="20"/>
+        </w:rPr>
+      </w:pPr>
+    </w:p>
+    <w:p>
+      <w:pPr>
+        <w:rPr>
+          <w:rFonts w:ascii="Times New Roman" w:hAnsi="Times New Roman" w:cs="Times New Roman"/>
+          <w:b/>
+          <w:sz w:val="32"/>
+          <w:szCs w:val="20"/>
+        </w:rPr>
+      </w:pPr>
+    </w:p>
+    <w:p>
+      <w:pPr>
+        <w:rPr>
+          <w:rFonts w:ascii="Times New Roman" w:hAnsi="Times New Roman" w:cs="Times New Roman"/>
+          <w:b/>
+          <w:sz w:val="32"/>
+          <w:szCs w:val="20"/>
+        </w:rPr>
+      </w:pPr>
+    </w:p>
+    <w:p>
+      <w:pPr>
+        <w:rPr>
+          <w:rFonts w:ascii="Times New Roman" w:hAnsi="Times New Roman" w:cs="Times New Roman"/>
+          <w:b/>
+          <w:sz w:val="32"/>
+          <w:szCs w:val="20"/>
+        </w:rPr>
+      </w:pPr>
+      <w:r>
+        <w:rPr>
+          <w:rFonts w:ascii="Times New Roman" w:hAnsi="Times New Roman" w:cs="Times New Roman"/>
+          <w:b/>
+          <w:sz w:val="32"/>
+          <w:szCs w:val="20"/>
+        </w:rPr>
+        <w:lastRenderedPageBreak/>
+        <w:t>User Needs</w:t>
+      </w:r>
+    </w:p>
+    <w:p>
+      <w:pPr>
+        <w:rPr>
+          <w:rFonts w:ascii="Times New Roman" w:hAnsi="Times New Roman" w:cs="Times New Roman"/>
+          <w:b/>
+          <w:sz w:val="32"/>
+          <w:szCs w:val="20"/>
+        </w:rPr>
+      </w:pPr>
+      <w:r>
+        <w:rPr>
+          <w:rFonts w:ascii="Times New Roman" w:hAnsi="Times New Roman" w:cs="Times New Roman"/>
+          <w:b/>
+          <w:sz w:val="18"/>
+          <w:szCs w:val="20"/>
+        </w:rPr>
+        <w:pict>
+          <v:rect id="_x0000_i1028" style="width:563.3pt;height:2pt" o:hralign="center" o:hrstd="t" o:hrnoshade="t" o:hr="t" fillcolor="black [3213]" stroked="f"/>
+        </w:pict>
+      </w:r>
+    </w:p>
+    <w:p>
+      <w:pPr>
+        <w:rPr>
+          <w:rFonts w:ascii="Times New Roman" w:hAnsi="Times New Roman" w:cs="Times New Roman"/>
+        </w:rPr>
+      </w:pPr>
+      <w:r>
+        <w:rPr>
+          <w:rFonts w:ascii="Times New Roman" w:hAnsi="Times New Roman" w:cs="Times New Roman"/>
+        </w:rPr>
+        <w:tab/>
+      </w:r>
+      <w:r>
+        <w:rPr>
+          <w:rFonts w:ascii="Times New Roman" w:hAnsi="Times New Roman" w:cs="Times New Roman"/>
+        </w:rPr>
+        <w:tab/>
+        <w:t xml:space="preserve">User needs constitute the second component of the Strategy Plane. Based on the usability of </w:t>
+      </w:r>
+      <w:proofErr w:type="spellStart"/>
+      <w:r>
+        <w:rPr>
+          <w:rFonts w:ascii="Times New Roman" w:hAnsi="Times New Roman" w:cs="Times New Roman"/>
+        </w:rPr>
+        <w:t>myNEU</w:t>
+      </w:r>
+      <w:proofErr w:type="spellEnd"/>
+      <w:r>
+        <w:rPr>
+          <w:rFonts w:ascii="Times New Roman" w:hAnsi="Times New Roman" w:cs="Times New Roman"/>
+        </w:rPr>
+        <w:t xml:space="preserve"> applications, we have identified different type of users who </w:t>
+      </w:r>
+      <w:r>
+        <w:rPr>
+          <w:rFonts w:ascii="Times New Roman" w:hAnsi="Times New Roman" w:cs="Times New Roman"/>
+        </w:rPr>
+        <w:t>use these</w:t>
+      </w:r>
+      <w:r>
+        <w:rPr>
+          <w:rFonts w:ascii="Times New Roman" w:hAnsi="Times New Roman" w:cs="Times New Roman"/>
+        </w:rPr>
+        <w:t xml:space="preserve"> applications</w:t>
+      </w:r>
+      <w:r>
+        <w:rPr>
+          <w:rFonts w:ascii="Times New Roman" w:hAnsi="Times New Roman" w:cs="Times New Roman"/>
+        </w:rPr>
+        <w:t xml:space="preserve"> on a regular basis</w:t>
+      </w:r>
+      <w:r>
+        <w:rPr>
+          <w:rFonts w:ascii="Times New Roman" w:hAnsi="Times New Roman" w:cs="Times New Roman"/>
+        </w:rPr>
+        <w:t xml:space="preserve"> (at least once per week)</w:t>
+      </w:r>
+      <w:r>
+        <w:rPr>
+          <w:rFonts w:ascii="Times New Roman" w:hAnsi="Times New Roman" w:cs="Times New Roman"/>
+        </w:rPr>
+        <w:t xml:space="preserve">. Their personas are as follows:  </w:t>
+      </w:r>
+    </w:p>
+    <w:p>
+      <w:pPr>
+        <w:rPr>
+          <w:rFonts w:ascii="Times New Roman" w:hAnsi="Times New Roman" w:cs="Times New Roman"/>
+        </w:rPr>
+      </w:pPr>
+    </w:p>
+    <w:p>
+      <w:pPr>
+        <w:pStyle w:val="ListParagraph"/>
+        <w:numPr>
+          <w:ilvl w:val="0"/>
+          <w:numId w:val="5"/>
+        </w:numPr>
+        <w:rPr>
+          <w:rFonts w:ascii="Times New Roman" w:hAnsi="Times New Roman" w:cs="Times New Roman"/>
+          <w:u w:val="single"/>
+        </w:rPr>
+      </w:pPr>
+      <w:r>
+        <w:rPr>
+          <w:rFonts w:ascii="Times New Roman" w:hAnsi="Times New Roman" w:cs="Times New Roman"/>
+          <w:u w:val="single"/>
+        </w:rPr>
+        <w:t>On-Ground Student</w:t>
+      </w:r>
+    </w:p>
+    <w:p>
+      <w:pPr>
+        <w:pStyle w:val="ListParagraph"/>
+        <w:ind w:left="722" w:firstLine="0"/>
+        <w:rPr>
+          <w:rFonts w:ascii="Times New Roman" w:hAnsi="Times New Roman" w:cs="Times New Roman"/>
+        </w:rPr>
+      </w:pPr>
+    </w:p>
+    <w:p>
+      <w:pPr>
+        <w:pStyle w:val="ListParagraph"/>
+        <w:ind w:left="722" w:firstLine="0"/>
+        <w:rPr>
+          <w:rFonts w:ascii="Times New Roman" w:hAnsi="Times New Roman" w:cs="Times New Roman"/>
+        </w:rPr>
+      </w:pPr>
+      <w:r>
+        <w:rPr>
+          <w:rFonts w:ascii="Times New Roman" w:hAnsi="Times New Roman" w:cs="Times New Roman"/>
+          <w:noProof/>
+        </w:rPr>
+        <w:drawing>
+          <wp:inline distT="0" distB="0" distL="0" distR="0">
+            <wp:extent cx="2610358" cy="1533525"/>
+            <wp:effectExtent l="0" t="0" r="0" b="0"/>
+            <wp:docPr id="1" name="Picture 1" descr="C:\Users\rugve\AppData\Local\Temp\Rar$DIa0.778\Student_-_Ground.png"/>
+            <wp:cNvGraphicFramePr>
+              <a:graphicFrameLocks xmlns:a="http://schemas.openxmlformats.org/drawingml/2006/main" noChangeAspect="1"/>
+            </wp:cNvGraphicFramePr>
+            <a:graphic xmlns:a="http://schemas.openxmlformats.org/drawingml/2006/main">
+              <a:graphicData uri="http://schemas.openxmlformats.org/drawingml/2006/picture">
+                <pic:pic xmlns:pic="http://schemas.openxmlformats.org/drawingml/2006/picture">
+                  <pic:nvPicPr>
+                    <pic:cNvPr id="0" name="Picture 5" descr="C:\Users\rugve\AppData\Local\Temp\Rar$DIa0.778\Student_-_Ground.png"/>
+                    <pic:cNvPicPr>
+                      <a:picLocks noChangeAspect="1" noChangeArrowheads="1"/>
+                    </pic:cNvPicPr>
+                  </pic:nvPicPr>
+                  <pic:blipFill>
+                    <a:blip r:embed="rId8">
+                      <a:extLst>
+                        <a:ext uri="{28A0092B-C50C-407E-A947-70E740481C1C}">
+                          <a14:useLocalDpi xmlns:a14="http://schemas.microsoft.com/office/drawing/2010/main" val="0"/>
+                        </a:ext>
+                      </a:extLst>
+                    </a:blip>
+                    <a:srcRect/>
+                    <a:stretch>
+                      <a:fillRect/>
+                    </a:stretch>
+                  </pic:blipFill>
+                  <pic:spPr bwMode="auto">
+                    <a:xfrm>
+                      <a:off x="0" y="0"/>
+                      <a:ext cx="2675782" cy="1571960"/>
+                    </a:xfrm>
+                    <a:prstGeom prst="rect">
+                      <a:avLst/>
+                    </a:prstGeom>
+                    <a:noFill/>
+                    <a:ln>
+                      <a:noFill/>
+                    </a:ln>
+                  </pic:spPr>
+                </pic:pic>
+              </a:graphicData>
+            </a:graphic>
+          </wp:inline>
+        </w:drawing>
+      </w:r>
+    </w:p>
+    <w:p>
+      <w:pPr>
+        <w:pStyle w:val="ListParagraph"/>
+        <w:ind w:left="722" w:firstLine="0"/>
+        <w:rPr>
+          <w:rFonts w:ascii="Times New Roman" w:hAnsi="Times New Roman" w:cs="Times New Roman"/>
+        </w:rPr>
+      </w:pPr>
+    </w:p>
+    <w:p>
+      <w:pPr>
+        <w:pStyle w:val="ListParagraph"/>
+        <w:numPr>
+          <w:ilvl w:val="0"/>
+          <w:numId w:val="5"/>
+        </w:numPr>
+        <w:rPr>
+          <w:rFonts w:ascii="Times New Roman" w:hAnsi="Times New Roman" w:cs="Times New Roman"/>
+          <w:u w:val="single"/>
+        </w:rPr>
+      </w:pPr>
+      <w:r>
+        <w:rPr>
+          <w:rFonts w:ascii="Times New Roman" w:hAnsi="Times New Roman" w:cs="Times New Roman"/>
+          <w:u w:val="single"/>
+        </w:rPr>
+        <w:t>Online Student</w:t>
+      </w:r>
+    </w:p>
+    <w:p>
+      <w:pPr>
+        <w:ind w:left="730"/>
+        <w:rPr>
+          <w:rFonts w:ascii="Times New Roman" w:hAnsi="Times New Roman" w:cs="Times New Roman"/>
+          <w:u w:val="single"/>
+        </w:rPr>
+      </w:pPr>
+    </w:p>
+    <w:p>
+      <w:pPr>
+        <w:ind w:left="730"/>
+        <w:rPr>
+          <w:rFonts w:ascii="Times New Roman" w:hAnsi="Times New Roman" w:cs="Times New Roman"/>
+          <w:u w:val="single"/>
+        </w:rPr>
+      </w:pPr>
+      <w:r>
+        <w:rPr>
+          <w:rFonts w:ascii="Times New Roman" w:hAnsi="Times New Roman" w:cs="Times New Roman"/>
+          <w:noProof/>
+          <w:u w:val="single"/>
+        </w:rPr>
+        <w:drawing>
+          <wp:inline distT="0" distB="0" distL="0" distR="0">
+            <wp:extent cx="3055269" cy="1895475"/>
+            <wp:effectExtent l="0" t="0" r="0" b="0"/>
+            <wp:docPr id="2" name="Picture 2" descr="C:\Users\rugve\AppData\Local\Temp\Rar$DIa0.001\Student_-_Online.png"/>
+            <wp:cNvGraphicFramePr>
+              <a:graphicFrameLocks xmlns:a="http://schemas.openxmlformats.org/drawingml/2006/main" noChangeAspect="1"/>
+            </wp:cNvGraphicFramePr>
+            <a:graphic xmlns:a="http://schemas.openxmlformats.org/drawingml/2006/main">
+              <a:graphicData uri="http://schemas.openxmlformats.org/drawingml/2006/picture">
+                <pic:pic xmlns:pic="http://schemas.openxmlformats.org/drawingml/2006/picture">
+                  <pic:nvPicPr>
+                    <pic:cNvPr id="0" name="Picture 6" descr="C:\Users\rugve\AppData\Local\Temp\Rar$DIa0.001\Student_-_Online.png"/>
+                    <pic:cNvPicPr>
+                      <a:picLocks noChangeAspect="1" noChangeArrowheads="1"/>
+                    </pic:cNvPicPr>
+                  </pic:nvPicPr>
+                  <pic:blipFill>
+                    <a:blip r:embed="rId9">
+                      <a:extLst>
+                        <a:ext uri="{28A0092B-C50C-407E-A947-70E740481C1C}">
+                          <a14:useLocalDpi xmlns:a14="http://schemas.microsoft.com/office/drawing/2010/main" val="0"/>
+                        </a:ext>
+                      </a:extLst>
+                    </a:blip>
+                    <a:srcRect/>
+                    <a:stretch>
+                      <a:fillRect/>
+                    </a:stretch>
+                  </pic:blipFill>
+                  <pic:spPr bwMode="auto">
+                    <a:xfrm>
+                      <a:off x="0" y="0"/>
+                      <a:ext cx="3128890" cy="1941149"/>
+                    </a:xfrm>
+                    <a:prstGeom prst="rect">
+                      <a:avLst/>
+                    </a:prstGeom>
+                    <a:noFill/>
+                    <a:ln>
+                      <a:noFill/>
+                    </a:ln>
+                  </pic:spPr>
+                </pic:pic>
+              </a:graphicData>
+            </a:graphic>
+          </wp:inline>
+        </w:drawing>
+      </w:r>
+    </w:p>
+    <w:p>
+      <w:pPr>
+        <w:ind w:left="730"/>
+        <w:rPr>
+          <w:rFonts w:ascii="Times New Roman" w:hAnsi="Times New Roman" w:cs="Times New Roman"/>
+          <w:u w:val="single"/>
+        </w:rPr>
+      </w:pPr>
+      <w:r>
+        <w:rPr>
+          <w:rFonts w:ascii="Times New Roman" w:hAnsi="Times New Roman" w:cs="Times New Roman"/>
+          <w:u w:val="single"/>
+        </w:rPr>
+        <w:t xml:space="preserve"> </w:t>
+      </w:r>
+    </w:p>
+    <w:p>
+      <w:pPr>
+        <w:ind w:left="730"/>
+        <w:rPr>
+          <w:rFonts w:ascii="Times New Roman" w:hAnsi="Times New Roman" w:cs="Times New Roman"/>
+          <w:u w:val="single"/>
+        </w:rPr>
+      </w:pPr>
+    </w:p>
+    <w:p>
+      <w:pPr>
+        <w:pStyle w:val="ListParagraph"/>
+        <w:numPr>
+          <w:ilvl w:val="0"/>
+          <w:numId w:val="5"/>
+        </w:numPr>
+        <w:rPr>
+          <w:rFonts w:ascii="Times New Roman" w:hAnsi="Times New Roman" w:cs="Times New Roman"/>
+          <w:u w:val="single"/>
+        </w:rPr>
+      </w:pPr>
+      <w:r>
+        <w:rPr>
+          <w:rFonts w:ascii="Times New Roman" w:hAnsi="Times New Roman" w:cs="Times New Roman"/>
+          <w:u w:val="single"/>
+        </w:rPr>
+        <w:t>Faculty</w:t>
+      </w:r>
+      <w:r>
+        <w:rPr>
+          <w:rFonts w:ascii="Times New Roman" w:hAnsi="Times New Roman" w:cs="Times New Roman"/>
+          <w:u w:val="single"/>
+        </w:rPr>
+        <w:t xml:space="preserve"> </w:t>
+      </w:r>
+    </w:p>
+    <w:p>
+      <w:pPr>
+        <w:rPr>
+          <w:rFonts w:ascii="Times New Roman" w:hAnsi="Times New Roman" w:cs="Times New Roman"/>
+          <w:u w:val="single"/>
+        </w:rPr>
+      </w:pPr>
+    </w:p>
+    <w:p>
+      <w:pPr>
+        <w:ind w:left="730"/>
+        <w:rPr>
+          <w:rFonts w:ascii="Times New Roman" w:hAnsi="Times New Roman" w:cs="Times New Roman"/>
+          <w:u w:val="single"/>
+        </w:rPr>
+      </w:pPr>
+      <w:r>
+        <w:rPr>
+          <w:rFonts w:ascii="Times New Roman" w:hAnsi="Times New Roman" w:cs="Times New Roman"/>
+          <w:u w:val="single"/>
+        </w:rPr>
+        <w:t xml:space="preserve"> </w:t>
+      </w:r>
+      <w:r>
+        <w:rPr>
+          <w:rFonts w:ascii="Times New Roman" w:hAnsi="Times New Roman" w:cs="Times New Roman"/>
+          <w:noProof/>
+          <w:u w:val="single"/>
+        </w:rPr>
+        <w:drawing>
+          <wp:inline distT="0" distB="0" distL="0" distR="0">
+            <wp:extent cx="2918412" cy="1714500"/>
+            <wp:effectExtent l="0" t="0" r="0" b="0"/>
+            <wp:docPr id="3" name="Picture 3" descr="C:\Users\rugve\AppData\Local\Temp\Rar$DIa0.403\Faculty.png"/>
+            <wp:cNvGraphicFramePr>
+              <a:graphicFrameLocks xmlns:a="http://schemas.openxmlformats.org/drawingml/2006/main" noChangeAspect="1"/>
+            </wp:cNvGraphicFramePr>
+            <a:graphic xmlns:a="http://schemas.openxmlformats.org/drawingml/2006/main">
+              <a:graphicData uri="http://schemas.openxmlformats.org/drawingml/2006/picture">
+                <pic:pic xmlns:pic="http://schemas.openxmlformats.org/drawingml/2006/picture">
+                  <pic:nvPicPr>
+                    <pic:cNvPr id="0" name="Picture 7" descr="C:\Users\rugve\AppData\Local\Temp\Rar$DIa0.403\Faculty.png"/>
+                    <pic:cNvPicPr>
+                      <a:picLocks noChangeAspect="1" noChangeArrowheads="1"/>
+                    </pic:cNvPicPr>
+                  </pic:nvPicPr>
+                  <pic:blipFill>
+                    <a:blip r:embed="rId10">
+                      <a:extLst>
+                        <a:ext uri="{28A0092B-C50C-407E-A947-70E740481C1C}">
+                          <a14:useLocalDpi xmlns:a14="http://schemas.microsoft.com/office/drawing/2010/main" val="0"/>
+                        </a:ext>
+                      </a:extLst>
+                    </a:blip>
+                    <a:srcRect/>
+                    <a:stretch>
+                      <a:fillRect/>
+                    </a:stretch>
+                  </pic:blipFill>
+                  <pic:spPr bwMode="auto">
+                    <a:xfrm>
+                      <a:off x="0" y="0"/>
+                      <a:ext cx="2939446" cy="1726857"/>
+                    </a:xfrm>
+                    <a:prstGeom prst="rect">
+                      <a:avLst/>
+                    </a:prstGeom>
+                    <a:noFill/>
+                    <a:ln>
+                      <a:noFill/>
+                    </a:ln>
+                  </pic:spPr>
+                </pic:pic>
+              </a:graphicData>
+            </a:graphic>
+          </wp:inline>
+        </w:drawing>
+      </w:r>
+      <w:bookmarkStart w:id="0" w:name="_GoBack"/>
+      <w:bookmarkEnd w:id="0"/>
+    </w:p>
+    <w:p>
+      <w:pPr>
+        <w:rPr>
+          <w:rFonts w:ascii="Times New Roman" w:hAnsi="Times New Roman" w:cs="Times New Roman"/>
+        </w:rPr>
+      </w:pPr>
+      <w:r>
+        <w:rPr>
+          <w:rFonts w:ascii="Times New Roman" w:hAnsi="Times New Roman" w:cs="Times New Roman"/>
+        </w:rPr>
+        <w:t xml:space="preserve">   </w:t>
+      </w:r>
+    </w:p>
+    <w:p>
+      <w:pPr>
+        <w:ind w:firstLine="708"/>
+        <w:rPr>
+          <w:rFonts w:ascii="Times New Roman" w:hAnsi="Times New Roman" w:cs="Times New Roman"/>
+        </w:rPr>
+      </w:pPr>
+      <w:r>
+        <w:rPr>
+          <w:rFonts w:ascii="Times New Roman" w:hAnsi="Times New Roman" w:cs="Times New Roman"/>
+        </w:rPr>
+        <w:t xml:space="preserve">After identifying different users, we conducted a survey in form of a questionnaire to understand their requirements. This survey was passed along different age groups, gender who are currently using this application. The objective of this survey was to gather information / requirements directly from the users.  </w:t>
+      </w:r>
+    </w:p>
+    <w:p>
+      <w:pPr>
+        <w:rPr>
+          <w:rFonts w:ascii="Times New Roman" w:hAnsi="Times New Roman" w:cs="Times New Roman"/>
+        </w:rPr>
+      </w:pPr>
+      <w:r>
+        <w:rPr>
+          <w:rFonts w:ascii="Times New Roman" w:hAnsi="Times New Roman" w:cs="Times New Roman"/>
+        </w:rPr>
+        <w:t>Here’s the link to our survey: - http</w:t>
+      </w:r>
+      <w:r>
+        <w:rPr>
+          <w:rFonts w:ascii="Times New Roman" w:hAnsi="Times New Roman" w:cs="Times New Roman"/>
+        </w:rPr>
+        <w:t>://goo.gl/forms/cEu7PDY2GUimPWzA2</w:t>
+      </w:r>
+    </w:p>
+    <w:p>
+      <w:pPr>
+        <w:rPr>
+          <w:rFonts w:ascii="Times New Roman" w:hAnsi="Times New Roman" w:cs="Times New Roman"/>
+        </w:rPr>
+      </w:pPr>
+    </w:p>
+    <w:p>
+      <w:pPr>
+        <w:ind w:firstLine="708"/>
+        <w:rPr>
+          <w:rFonts w:ascii="Times New Roman" w:hAnsi="Times New Roman" w:cs="Times New Roman"/>
+        </w:rPr>
+      </w:pPr>
+      <w:r>
+        <w:rPr>
+          <w:rFonts w:ascii="Times New Roman" w:hAnsi="Times New Roman" w:cs="Times New Roman"/>
+        </w:rPr>
+        <w:t xml:space="preserve">Post Prototyping, we intend to conduct </w:t>
+      </w:r>
+      <w:r>
+        <w:rPr>
+          <w:rFonts w:ascii="Times New Roman" w:hAnsi="Times New Roman" w:cs="Times New Roman"/>
+        </w:rPr>
+        <w:t>a survey based on user testing the usability of redesigned application. This will help us touch base with user</w:t>
+      </w:r>
+      <w:r>
+        <w:rPr>
+          <w:rFonts w:ascii="Times New Roman" w:hAnsi="Times New Roman" w:cs="Times New Roman"/>
+        </w:rPr>
+        <w:t>s</w:t>
+      </w:r>
+      <w:r>
+        <w:rPr>
+          <w:rFonts w:ascii="Times New Roman" w:hAnsi="Times New Roman" w:cs="Times New Roman"/>
+        </w:rPr>
+        <w:t xml:space="preserve"> and</w:t>
+      </w:r>
+      <w:r>
+        <w:rPr>
+          <w:rFonts w:ascii="Times New Roman" w:hAnsi="Times New Roman" w:cs="Times New Roman"/>
+        </w:rPr>
+        <w:t xml:space="preserve"> verify</w:t>
+      </w:r>
+      <w:r>
+        <w:rPr>
+          <w:rFonts w:ascii="Times New Roman" w:hAnsi="Times New Roman" w:cs="Times New Roman"/>
+        </w:rPr>
+        <w:t xml:space="preserve"> if their requirements have been accomplished completely.   </w:t>
+      </w:r>
     </w:p>
     <w:p>
       <w:pPr>
@@ -1308,7 +1981,7 @@
 </file>
 
 <file path=word/numbering.xml><?xml version="1.0" encoding="utf-8"?>
-<w:numbering xmlns:wpc="http://schemas.microsoft.com/office/word/2010/wordprocessingCanvas" xmlns:cx="http://schemas.microsoft.com/office/drawing/2014/chartex" xmlns:cx1="http://schemas.microsoft.com/office/drawing/2015/9/8/chartex" xmlns:cx2="http://schemas.microsoft.com/office/drawing/2015/10/21/chartex" xmlns:mc="http://schemas.openxmlformats.org/markup-compatibility/2006" xmlns:o="urn:schemas-microsoft-com:office:office" xmlns:r="http://schemas.openxmlformats.org/officeDocument/2006/relationships" xmlns:m="http://schemas.openxmlformats.org/officeDocument/2006/math" xmlns:v="urn:schemas-microsoft-com:vml" xmlns:wp14="http://schemas.microsoft.com/office/word/2010/wordprocessingDrawing" xmlns:wp="http://schemas.openxmlformats.org/drawingml/2006/wordprocessingDrawing" xmlns:w10="urn:schemas-microsoft-com:office:word" xmlns:w="http://schemas.openxmlformats.org/wordprocessingml/2006/main" xmlns:w14="http://schemas.microsoft.com/office/word/2010/wordml" xmlns:w15="http://schemas.microsoft.com/office/word/2012/wordml" xmlns:w16se="http://schemas.microsoft.com/office/word/2015/wordml/symex" xmlns:wpg="http://schemas.microsoft.com/office/word/2010/wordprocessingGroup" xmlns:wpi="http://schemas.microsoft.com/office/word/2010/wordprocessingInk" xmlns:wne="http://schemas.microsoft.com/office/word/2006/wordml" xmlns:wps="http://schemas.microsoft.com/office/word/2010/wordprocessingShape" mc:Ignorable="w14 w15 w16se wp14">
+<w:numbering xmlns:wpc="http://schemas.microsoft.com/office/word/2010/wordprocessingCanvas" xmlns:mc="http://schemas.openxmlformats.org/markup-compatibility/2006" xmlns:o="urn:schemas-microsoft-com:office:office" xmlns:r="http://schemas.openxmlformats.org/officeDocument/2006/relationships" xmlns:m="http://schemas.openxmlformats.org/officeDocument/2006/math" xmlns:v="urn:schemas-microsoft-com:vml" xmlns:wp14="http://schemas.microsoft.com/office/word/2010/wordprocessingDrawing" xmlns:wp="http://schemas.openxmlformats.org/drawingml/2006/wordprocessingDrawing" xmlns:w10="urn:schemas-microsoft-com:office:word" xmlns:w="http://schemas.openxmlformats.org/wordprocessingml/2006/main" xmlns:w14="http://schemas.microsoft.com/office/word/2010/wordml" xmlns:w15="http://schemas.microsoft.com/office/word/2012/wordml" xmlns:wpg="http://schemas.microsoft.com/office/word/2010/wordprocessingGroup" xmlns:wpi="http://schemas.microsoft.com/office/word/2010/wordprocessingInk" xmlns:wne="http://schemas.microsoft.com/office/word/2006/wordml" xmlns:wps="http://schemas.microsoft.com/office/word/2010/wordprocessingShape" mc:Ignorable="w14 w15 wp14">
   <w:abstractNum w:abstractNumId="0" w15:restartNumberingAfterBreak="0">
     <w:nsid w:val="06A76758"/>
     <w:multiLevelType w:val="hybridMultilevel"/>
@@ -1511,6 +2184,92 @@
     </w:lvl>
   </w:abstractNum>
   <w:abstractNum w:abstractNumId="2" w15:restartNumberingAfterBreak="0">
+    <w:nsid w:val="47E73B66"/>
+    <w:multiLevelType w:val="hybridMultilevel"/>
+    <w:tmpl w:val="E21CED0A"/>
+    <w:lvl w:ilvl="0" w:tplc="0409000F">
+      <w:start w:val="1"/>
+      <w:numFmt w:val="decimal"/>
+      <w:lvlText w:val="%1."/>
+      <w:lvlJc w:val="left"/>
+      <w:pPr>
+        <w:ind w:left="722" w:hanging="360"/>
+      </w:pPr>
+    </w:lvl>
+    <w:lvl w:ilvl="1" w:tplc="04090019" w:tentative="1">
+      <w:start w:val="1"/>
+      <w:numFmt w:val="lowerLetter"/>
+      <w:lvlText w:val="%2."/>
+      <w:lvlJc w:val="left"/>
+      <w:pPr>
+        <w:ind w:left="1442" w:hanging="360"/>
+      </w:pPr>
+    </w:lvl>
+    <w:lvl w:ilvl="2" w:tplc="0409001B" w:tentative="1">
+      <w:start w:val="1"/>
+      <w:numFmt w:val="lowerRoman"/>
+      <w:lvlText w:val="%3."/>
+      <w:lvlJc w:val="right"/>
+      <w:pPr>
+        <w:ind w:left="2162" w:hanging="180"/>
+      </w:pPr>
+    </w:lvl>
+    <w:lvl w:ilvl="3" w:tplc="0409000F" w:tentative="1">
+      <w:start w:val="1"/>
+      <w:numFmt w:val="decimal"/>
+      <w:lvlText w:val="%4."/>
+      <w:lvlJc w:val="left"/>
+      <w:pPr>
+        <w:ind w:left="2882" w:hanging="360"/>
+      </w:pPr>
+    </w:lvl>
+    <w:lvl w:ilvl="4" w:tplc="04090019" w:tentative="1">
+      <w:start w:val="1"/>
+      <w:numFmt w:val="lowerLetter"/>
+      <w:lvlText w:val="%5."/>
+      <w:lvlJc w:val="left"/>
+      <w:pPr>
+        <w:ind w:left="3602" w:hanging="360"/>
+      </w:pPr>
+    </w:lvl>
+    <w:lvl w:ilvl="5" w:tplc="0409001B" w:tentative="1">
+      <w:start w:val="1"/>
+      <w:numFmt w:val="lowerRoman"/>
+      <w:lvlText w:val="%6."/>
+      <w:lvlJc w:val="right"/>
+      <w:pPr>
+        <w:ind w:left="4322" w:hanging="180"/>
+      </w:pPr>
+    </w:lvl>
+    <w:lvl w:ilvl="6" w:tplc="0409000F" w:tentative="1">
+      <w:start w:val="1"/>
+      <w:numFmt w:val="decimal"/>
+      <w:lvlText w:val="%7."/>
+      <w:lvlJc w:val="left"/>
+      <w:pPr>
+        <w:ind w:left="5042" w:hanging="360"/>
+      </w:pPr>
+    </w:lvl>
+    <w:lvl w:ilvl="7" w:tplc="04090019" w:tentative="1">
+      <w:start w:val="1"/>
+      <w:numFmt w:val="lowerLetter"/>
+      <w:lvlText w:val="%8."/>
+      <w:lvlJc w:val="left"/>
+      <w:pPr>
+        <w:ind w:left="5762" w:hanging="360"/>
+      </w:pPr>
+    </w:lvl>
+    <w:lvl w:ilvl="8" w:tplc="0409001B" w:tentative="1">
+      <w:start w:val="1"/>
+      <w:numFmt w:val="lowerRoman"/>
+      <w:lvlText w:val="%9."/>
+      <w:lvlJc w:val="right"/>
+      <w:pPr>
+        <w:ind w:left="6482" w:hanging="180"/>
+      </w:pPr>
+    </w:lvl>
+  </w:abstractNum>
+  <w:abstractNum w:abstractNumId="3" w15:restartNumberingAfterBreak="0">
     <w:nsid w:val="5ED011AE"/>
     <w:multiLevelType w:val="hybridMultilevel"/>
     <w:tmpl w:val="C77EB078"/>
@@ -1650,7 +2409,7 @@
       </w:rPr>
     </w:lvl>
   </w:abstractNum>
-  <w:abstractNum w:abstractNumId="3" w15:restartNumberingAfterBreak="0">
+  <w:abstractNum w:abstractNumId="4" w15:restartNumberingAfterBreak="0">
     <w:nsid w:val="72F85E32"/>
     <w:multiLevelType w:val="hybridMultilevel"/>
     <w:tmpl w:val="3C2CCE30"/>
@@ -1769,16 +2528,19 @@
     <w:abstractNumId w:val="0"/>
   </w:num>
   <w:num w:numId="3">
-    <w:abstractNumId w:val="2"/>
+    <w:abstractNumId w:val="3"/>
   </w:num>
   <w:num w:numId="4">
-    <w:abstractNumId w:val="3"/>
+    <w:abstractNumId w:val="4"/>
+  </w:num>
+  <w:num w:numId="5">
+    <w:abstractNumId w:val="2"/>
   </w:num>
 </w:numbering>
 </file>
 
 <file path=word/styles.xml><?xml version="1.0" encoding="utf-8"?>
-<w:styles xmlns:mc="http://schemas.openxmlformats.org/markup-compatibility/2006" xmlns:r="http://schemas.openxmlformats.org/officeDocument/2006/relationships" xmlns:w="http://schemas.openxmlformats.org/wordprocessingml/2006/main" xmlns:w14="http://schemas.microsoft.com/office/word/2010/wordml" xmlns:w15="http://schemas.microsoft.com/office/word/2012/wordml" xmlns:w16se="http://schemas.microsoft.com/office/word/2015/wordml/symex" mc:Ignorable="w14 w15 w16se">
+<w:styles xmlns:mc="http://schemas.openxmlformats.org/markup-compatibility/2006" xmlns:r="http://schemas.openxmlformats.org/officeDocument/2006/relationships" xmlns:w="http://schemas.openxmlformats.org/wordprocessingml/2006/main" xmlns:w14="http://schemas.microsoft.com/office/word/2010/wordml" xmlns:w15="http://schemas.microsoft.com/office/word/2012/wordml" mc:Ignorable="w14 w15">
   <w:docDefaults>
     <w:rPrDefault>
       <w:rPr>
@@ -1794,7 +2556,7 @@
       </w:pPr>
     </w:pPrDefault>
   </w:docDefaults>
-  <w:latentStyles w:defLockedState="0" w:defUIPriority="99" w:defSemiHidden="0" w:defUnhideWhenUsed="0" w:defQFormat="0" w:count="372">
+  <w:latentStyles w:defLockedState="0" w:defUIPriority="99" w:defSemiHidden="0" w:defUnhideWhenUsed="0" w:defQFormat="0" w:count="371">
     <w:lsdException w:name="Normal" w:uiPriority="0" w:qFormat="1"/>
     <w:lsdException w:name="heading 1" w:uiPriority="9" w:qFormat="1"/>
     <w:lsdException w:name="heading 2" w:semiHidden="1" w:uiPriority="9" w:unhideWhenUsed="1" w:qFormat="1"/>
@@ -1900,6 +2662,7 @@
     <w:lsdException w:name="HTML Sample" w:semiHidden="1" w:unhideWhenUsed="1"/>
     <w:lsdException w:name="HTML Typewriter" w:semiHidden="1" w:unhideWhenUsed="1"/>
     <w:lsdException w:name="HTML Variable" w:semiHidden="1" w:unhideWhenUsed="1"/>
+    <w:lsdException w:name="Normal Table" w:semiHidden="1" w:unhideWhenUsed="1"/>
     <w:lsdException w:name="annotation subject" w:semiHidden="1" w:unhideWhenUsed="1"/>
     <w:lsdException w:name="No List" w:semiHidden="1" w:unhideWhenUsed="1"/>
     <w:lsdException w:name="Outline List 1" w:semiHidden="1" w:unhideWhenUsed="1"/>
@@ -1946,8 +2709,10 @@
     <w:lsdException w:name="Table Subtle 2" w:semiHidden="1" w:unhideWhenUsed="1"/>
     <w:lsdException w:name="Table Web 1" w:semiHidden="1" w:unhideWhenUsed="1"/>
     <w:lsdException w:name="Table Web 2" w:semiHidden="1" w:unhideWhenUsed="1"/>
+    <w:lsdException w:name="Table Web 3" w:semiHidden="1" w:unhideWhenUsed="1"/>
     <w:lsdException w:name="Balloon Text" w:semiHidden="1" w:unhideWhenUsed="1"/>
     <w:lsdException w:name="Table Grid" w:uiPriority="39"/>
+    <w:lsdException w:name="Table Theme" w:semiHidden="1" w:unhideWhenUsed="1"/>
     <w:lsdException w:name="Placeholder Text" w:semiHidden="1"/>
     <w:lsdException w:name="No Spacing" w:uiPriority="1" w:qFormat="1"/>
     <w:lsdException w:name="Light Shading" w:uiPriority="60"/>
@@ -2163,7 +2928,6 @@
     <w:lsdException w:name="List Table 5 Dark Accent 6" w:uiPriority="50"/>
     <w:lsdException w:name="List Table 6 Colorful Accent 6" w:uiPriority="51"/>
     <w:lsdException w:name="List Table 7 Colorful Accent 6" w:uiPriority="52"/>
-    <w:lsdException w:name="Mention" w:semiHidden="1" w:unhideWhenUsed="1"/>
   </w:latentStyles>
   <w:style w:type="paragraph" w:default="1" w:styleId="Normal">
     <w:name w:val="Normal"/>
@@ -2182,6 +2946,7 @@
   <w:style w:type="character" w:default="1" w:styleId="DefaultParagraphFont">
     <w:name w:val="Default Paragraph Font"/>
     <w:uiPriority w:val="1"/>
+    <w:semiHidden/>
     <w:unhideWhenUsed/>
   </w:style>
   <w:style w:type="table" w:default="1" w:styleId="TableNormal">

</xml_diff>

<commit_message>
Updated Report and prototype
1. Added functional and content requirement, conceptual model, error
handling to report
2. Added dashboard v2 in prototype
</commit_message>
<xml_diff>
--- a/Documents/Project_Report.docx
+++ b/Documents/Project_Report.docx
@@ -387,7 +387,7 @@
         </w:rPr>
         <w:t>Vineet Dandekar (</w:t>
       </w:r>
-      <w:hyperlink r:id="rId5" w:history="1">
+      <w:hyperlink r:id="rId6" w:history="1">
         <w:r>
           <w:rPr>
             <w:rStyle w:val="Hyperlink"/>
@@ -425,7 +425,7 @@
         </w:rPr>
         <w:t>Rugved Jahagirdar (</w:t>
       </w:r>
-      <w:hyperlink r:id="rId6" w:history="1">
+      <w:hyperlink r:id="rId7" w:history="1">
         <w:r>
           <w:rPr>
             <w:rStyle w:val="Hyperlink"/>
@@ -495,6 +495,7 @@
     </w:p>
     <w:p>
       <w:pPr>
+        <w:spacing w:after="0"/>
         <w:rPr>
           <w:rFonts w:ascii="Times New Roman" w:hAnsi="Times New Roman" w:cs="Times New Roman"/>
         </w:rPr>
@@ -530,6 +531,7 @@
     </w:p>
     <w:p>
       <w:pPr>
+        <w:spacing w:after="0"/>
         <w:rPr>
           <w:rFonts w:ascii="Times New Roman" w:hAnsi="Times New Roman" w:cs="Times New Roman"/>
         </w:rPr>
@@ -562,6 +564,7 @@
     </w:p>
     <w:p>
       <w:pPr>
+        <w:spacing w:after="0"/>
         <w:rPr>
           <w:rFonts w:ascii="Times New Roman" w:hAnsi="Times New Roman" w:cs="Times New Roman"/>
         </w:rPr>
@@ -655,7 +658,7 @@
         </w:rPr>
         <w:t>Northeastern University has an internal web portal for its students called myNEU (</w:t>
       </w:r>
-      <w:hyperlink r:id="rId7" w:history="1">
+      <w:hyperlink r:id="rId8" w:history="1">
         <w:r>
           <w:rPr>
             <w:rStyle w:val="Hyperlink"/>
@@ -1243,7 +1246,7 @@
           <w:szCs w:val="20"/>
         </w:rPr>
         <w:pict>
-          <v:rect id="_x0000_i1029" style="width:563.3pt;height:2pt" o:hralign="center" o:hrstd="t" o:hrnoshade="t" o:hr="t" fillcolor="black [3213]" stroked="f"/>
+          <v:rect id="_x0000_i1027" style="width:563.3pt;height:2pt" o:hralign="center" o:hrstd="t" o:hrnoshade="t" o:hr="t" fillcolor="black [3213]" stroked="f"/>
         </w:pict>
       </w:r>
     </w:p>
@@ -1355,7 +1358,7 @@
                     <pic:cNvPicPr/>
                   </pic:nvPicPr>
                   <pic:blipFill>
-                    <a:blip r:embed="rId8">
+                    <a:blip r:embed="rId9">
                       <a:extLst>
                         <a:ext uri="{28A0092B-C50C-407E-A947-70E740481C1C}">
                           <a14:useLocalDpi xmlns:a14="http://schemas.microsoft.com/office/drawing/2010/main" val="0"/>
@@ -1436,7 +1439,7 @@
           <w:szCs w:val="20"/>
         </w:rPr>
         <w:pict>
-          <v:rect id="_x0000_i1027" style="width:563.3pt;height:2pt" o:hralign="center" o:hrstd="t" o:hrnoshade="t" o:hr="t" fillcolor="black [3213]" stroked="f"/>
+          <v:rect id="_x0000_i1028" style="width:563.3pt;height:2pt" o:hralign="center" o:hrstd="t" o:hrnoshade="t" o:hr="t" fillcolor="black [3213]" stroked="f"/>
         </w:pict>
       </w:r>
     </w:p>
@@ -1826,7 +1829,7 @@
           <w:szCs w:val="20"/>
         </w:rPr>
         <w:pict>
-          <v:rect id="_x0000_i1028" style="width:563.3pt;height:2pt" o:hralign="center" o:hrstd="t" o:hrnoshade="t" o:hr="t" fillcolor="black [3213]" stroked="f"/>
+          <v:rect id="_x0000_i1029" style="width:563.3pt;height:2pt" o:hralign="center" o:hrstd="t" o:hrnoshade="t" o:hr="t" fillcolor="black [3213]" stroked="f"/>
         </w:pict>
       </w:r>
     </w:p>
@@ -1928,15 +1931,9 @@
         <w:rPr>
           <w:rFonts w:ascii="Times New Roman" w:hAnsi="Times New Roman" w:cs="Times New Roman"/>
         </w:rPr>
-        <w:t>felt about the current MyNEU application and what they were expecting from the application, we conducted interviews with a lot of current students from different programs and different degree levels. We also conducted an online survey to get to know the feelings of the users about the current application so that we could understand what all changes were needed and what different functionalities should be added, removed or modified. Here’s the link to our survey</w:t>
-      </w:r>
-      <w:r>
-        <w:rPr>
-          <w:rFonts w:ascii="Times New Roman" w:hAnsi="Times New Roman" w:cs="Times New Roman"/>
-        </w:rPr>
-        <w:t xml:space="preserve"> - </w:t>
-      </w:r>
-      <w:hyperlink r:id="rId9" w:history="1">
+        <w:t xml:space="preserve">felt about the current MyNEU application and what they were expecting from the application, we conducted interviews with a lot of current students from different programs and different degree levels. We also conducted an online survey to get to know the feelings of the users about the current application so that we could understand what all changes were needed and what different functionalities should be added, removed or modified. Here’s the link to our survey - </w:t>
+      </w:r>
+      <w:hyperlink r:id="rId10" w:history="1">
         <w:r>
           <w:rPr>
             <w:rStyle w:val="Hyperlink"/>
@@ -2066,7 +2063,7 @@
                     </pic:cNvPicPr>
                   </pic:nvPicPr>
                   <pic:blipFill>
-                    <a:blip r:embed="rId10">
+                    <a:blip r:embed="rId11">
                       <a:extLst>
                         <a:ext uri="{28A0092B-C50C-407E-A947-70E740481C1C}">
                           <a14:useLocalDpi xmlns:a14="http://schemas.microsoft.com/office/drawing/2010/main" val="0"/>
@@ -2186,7 +2183,7 @@
                     </pic:cNvPicPr>
                   </pic:nvPicPr>
                   <pic:blipFill>
-                    <a:blip r:embed="rId11">
+                    <a:blip r:embed="rId12">
                       <a:extLst>
                         <a:ext uri="{28A0092B-C50C-407E-A947-70E740481C1C}">
                           <a14:useLocalDpi xmlns:a14="http://schemas.microsoft.com/office/drawing/2010/main" val="0"/>
@@ -2303,7 +2300,7 @@
                     </pic:cNvPicPr>
                   </pic:nvPicPr>
                   <pic:blipFill>
-                    <a:blip r:embed="rId12">
+                    <a:blip r:embed="rId13">
                       <a:extLst>
                         <a:ext uri="{28A0092B-C50C-407E-A947-70E740481C1C}">
                           <a14:useLocalDpi xmlns:a14="http://schemas.microsoft.com/office/drawing/2010/main" val="0"/>
@@ -2371,8 +2368,2916 @@
         </w:rPr>
         <w:t xml:space="preserve">   </w:t>
       </w:r>
+    </w:p>
+    <w:p>
+      <w:pPr>
+        <w:rPr>
+          <w:rFonts w:ascii="Times New Roman" w:hAnsi="Times New Roman" w:cs="Times New Roman"/>
+          <w:b/>
+          <w:sz w:val="32"/>
+          <w:szCs w:val="20"/>
+        </w:rPr>
+      </w:pPr>
+      <w:r>
+        <w:rPr>
+          <w:rFonts w:ascii="Times New Roman" w:hAnsi="Times New Roman" w:cs="Times New Roman"/>
+        </w:rPr>
+        <w:br w:type="page"/>
+      </w:r>
+      <w:r>
+        <w:rPr>
+          <w:rFonts w:ascii="Times New Roman" w:hAnsi="Times New Roman" w:cs="Times New Roman"/>
+          <w:b/>
+          <w:sz w:val="32"/>
+          <w:szCs w:val="20"/>
+        </w:rPr>
+        <w:lastRenderedPageBreak/>
+        <w:t>Functional Specifications</w:t>
+      </w:r>
+    </w:p>
+    <w:p>
+      <w:pPr>
+        <w:spacing w:after="160" w:line="259" w:lineRule="auto"/>
+        <w:ind w:left="0" w:firstLine="0"/>
+        <w:rPr>
+          <w:rFonts w:ascii="Times New Roman" w:hAnsi="Times New Roman" w:cs="Times New Roman"/>
+        </w:rPr>
+      </w:pPr>
+      <w:r>
+        <w:rPr>
+          <w:rFonts w:ascii="Times New Roman" w:hAnsi="Times New Roman" w:cs="Times New Roman"/>
+          <w:b/>
+          <w:sz w:val="18"/>
+          <w:szCs w:val="20"/>
+        </w:rPr>
+        <w:pict>
+          <v:rect id="_x0000_i1037" style="width:563.3pt;height:2pt" o:hralign="center" o:hrstd="t" o:hrnoshade="t" o:hr="t" fillcolor="black [3213]" stroked="f"/>
+        </w:pict>
+      </w:r>
+      <w:r>
+        <w:rPr>
+          <w:rFonts w:ascii="Times New Roman" w:hAnsi="Times New Roman" w:cs="Times New Roman"/>
+        </w:rPr>
+        <w:tab/>
+        <w:t xml:space="preserve">We studied and analyzed the different users who have been using the existing </w:t>
+      </w:r>
+      <w:proofErr w:type="spellStart"/>
+      <w:r>
+        <w:rPr>
+          <w:rFonts w:ascii="Times New Roman" w:hAnsi="Times New Roman" w:cs="Times New Roman"/>
+        </w:rPr>
+        <w:t>MyNEU</w:t>
+      </w:r>
+      <w:proofErr w:type="spellEnd"/>
+      <w:r>
+        <w:rPr>
+          <w:rFonts w:ascii="Times New Roman" w:hAnsi="Times New Roman" w:cs="Times New Roman"/>
+        </w:rPr>
+        <w:t xml:space="preserve"> website, conducted several interview sessions with them, conducted several white board sessions among ourselves and finally listed down the functional specifications which need to be incorporated in our product. We have divided these requirements as per different modules, and they are as follows:</w:t>
+      </w:r>
+    </w:p>
+    <w:p>
+      <w:pPr>
+        <w:pStyle w:val="ListParagraph"/>
+        <w:numPr>
+          <w:ilvl w:val="0"/>
+          <w:numId w:val="7"/>
+        </w:numPr>
+        <w:spacing w:after="160" w:line="259" w:lineRule="auto"/>
+        <w:rPr>
+          <w:rFonts w:ascii="Times New Roman" w:hAnsi="Times New Roman" w:cs="Times New Roman"/>
+          <w:b/>
+        </w:rPr>
+      </w:pPr>
+      <w:r>
+        <w:rPr>
+          <w:rFonts w:ascii="Times New Roman" w:hAnsi="Times New Roman" w:cs="Times New Roman"/>
+          <w:b/>
+        </w:rPr>
+        <w:t>Authentication</w:t>
+      </w:r>
+      <w:r>
+        <w:rPr>
+          <w:rFonts w:ascii="Times New Roman" w:hAnsi="Times New Roman" w:cs="Times New Roman"/>
+          <w:b/>
+        </w:rPr>
+        <w:t xml:space="preserve"> –</w:t>
+      </w:r>
+    </w:p>
+    <w:p>
+      <w:pPr>
+        <w:pStyle w:val="ListParagraph"/>
+        <w:spacing w:after="160" w:line="259" w:lineRule="auto"/>
+        <w:ind w:firstLine="0"/>
+        <w:rPr>
+          <w:rFonts w:ascii="Times New Roman" w:hAnsi="Times New Roman" w:cs="Times New Roman"/>
+        </w:rPr>
+      </w:pPr>
+    </w:p>
+    <w:p>
+      <w:pPr>
+        <w:pStyle w:val="ListParagraph"/>
+        <w:spacing w:after="160" w:line="259" w:lineRule="auto"/>
+        <w:ind w:firstLine="0"/>
+        <w:rPr>
+          <w:rFonts w:ascii="Times New Roman" w:hAnsi="Times New Roman" w:cs="Times New Roman"/>
+        </w:rPr>
+      </w:pPr>
+      <w:r>
+        <w:rPr>
+          <w:rFonts w:ascii="Times New Roman" w:hAnsi="Times New Roman" w:cs="Times New Roman"/>
+        </w:rPr>
+        <w:t xml:space="preserve">1.1 – The users will be given login credentials by the university in order to authenticate themselves while signing in. The Username will be in the format which it is currently, i.e. </w:t>
+      </w:r>
+      <w:proofErr w:type="spellStart"/>
+      <w:r>
+        <w:rPr>
+          <w:rFonts w:ascii="Times New Roman" w:hAnsi="Times New Roman" w:cs="Times New Roman"/>
+        </w:rPr>
+        <w:t>lastName.firstNameInitials</w:t>
+      </w:r>
+      <w:proofErr w:type="spellEnd"/>
+      <w:r>
+        <w:rPr>
+          <w:rFonts w:ascii="Times New Roman" w:hAnsi="Times New Roman" w:cs="Times New Roman"/>
+        </w:rPr>
+        <w:t xml:space="preserve"> (</w:t>
+      </w:r>
+      <w:proofErr w:type="spellStart"/>
+      <w:proofErr w:type="gramStart"/>
+      <w:r>
+        <w:rPr>
+          <w:rFonts w:ascii="Times New Roman" w:hAnsi="Times New Roman" w:cs="Times New Roman"/>
+        </w:rPr>
+        <w:t>dandekar.v</w:t>
+      </w:r>
+      <w:proofErr w:type="spellEnd"/>
+      <w:proofErr w:type="gramEnd"/>
+      <w:r>
+        <w:rPr>
+          <w:rFonts w:ascii="Times New Roman" w:hAnsi="Times New Roman" w:cs="Times New Roman"/>
+        </w:rPr>
+        <w:t>) and the Password will be system generated, which the users can change later.</w:t>
+      </w:r>
+    </w:p>
+    <w:p>
+      <w:pPr>
+        <w:pStyle w:val="ListParagraph"/>
+        <w:spacing w:after="160" w:line="259" w:lineRule="auto"/>
+        <w:ind w:firstLine="0"/>
+        <w:rPr>
+          <w:rFonts w:ascii="Times New Roman" w:hAnsi="Times New Roman" w:cs="Times New Roman"/>
+        </w:rPr>
+      </w:pPr>
+      <w:r>
+        <w:rPr>
+          <w:rFonts w:ascii="Times New Roman" w:hAnsi="Times New Roman" w:cs="Times New Roman"/>
+        </w:rPr>
+        <w:t>1.2 – In case the users forget their password, they can use the forgot password feature to reset their passwords. Users will enter their username on the Forgot Password page. The system will then send an email to this user on the Northeastern Email ID with the reset password link.</w:t>
+      </w:r>
+    </w:p>
+    <w:p>
+      <w:pPr>
+        <w:pStyle w:val="ListParagraph"/>
+        <w:spacing w:after="160" w:line="259" w:lineRule="auto"/>
+        <w:ind w:firstLine="0"/>
+        <w:rPr>
+          <w:rFonts w:ascii="Times New Roman" w:hAnsi="Times New Roman" w:cs="Times New Roman"/>
+        </w:rPr>
+      </w:pPr>
+    </w:p>
+    <w:p>
+      <w:pPr>
+        <w:pStyle w:val="ListParagraph"/>
+        <w:numPr>
+          <w:ilvl w:val="0"/>
+          <w:numId w:val="7"/>
+        </w:numPr>
+        <w:spacing w:after="160" w:line="259" w:lineRule="auto"/>
+        <w:rPr>
+          <w:rFonts w:ascii="Times New Roman" w:hAnsi="Times New Roman" w:cs="Times New Roman"/>
+          <w:b/>
+        </w:rPr>
+      </w:pPr>
+      <w:r>
+        <w:rPr>
+          <w:rFonts w:ascii="Times New Roman" w:hAnsi="Times New Roman" w:cs="Times New Roman"/>
+          <w:b/>
+        </w:rPr>
+        <w:t>Courses –</w:t>
+      </w:r>
+    </w:p>
+    <w:p>
+      <w:pPr>
+        <w:pStyle w:val="ListParagraph"/>
+        <w:spacing w:after="160" w:line="259" w:lineRule="auto"/>
+        <w:ind w:firstLine="0"/>
+        <w:rPr>
+          <w:rFonts w:ascii="Times New Roman" w:hAnsi="Times New Roman" w:cs="Times New Roman"/>
+        </w:rPr>
+      </w:pPr>
+    </w:p>
+    <w:p>
+      <w:pPr>
+        <w:pStyle w:val="ListParagraph"/>
+        <w:spacing w:after="160" w:line="259" w:lineRule="auto"/>
+        <w:ind w:firstLine="0"/>
+        <w:rPr>
+          <w:rFonts w:ascii="Times New Roman" w:hAnsi="Times New Roman" w:cs="Times New Roman"/>
+        </w:rPr>
+      </w:pPr>
+      <w:r>
+        <w:rPr>
+          <w:rFonts w:ascii="Times New Roman" w:hAnsi="Times New Roman" w:cs="Times New Roman"/>
+        </w:rPr>
+        <w:t>2.1 – The user can view the entire course catalog which will contain all the courses provided by the University according to the different programs</w:t>
+      </w:r>
+    </w:p>
+    <w:p>
+      <w:pPr>
+        <w:pStyle w:val="ListParagraph"/>
+        <w:spacing w:after="160" w:line="259" w:lineRule="auto"/>
+        <w:ind w:firstLine="0"/>
+        <w:rPr>
+          <w:rFonts w:ascii="Times New Roman" w:hAnsi="Times New Roman" w:cs="Times New Roman"/>
+        </w:rPr>
+      </w:pPr>
+      <w:r>
+        <w:rPr>
+          <w:rFonts w:ascii="Times New Roman" w:hAnsi="Times New Roman" w:cs="Times New Roman"/>
+        </w:rPr>
+        <w:t xml:space="preserve">2.2 – </w:t>
+      </w:r>
+      <w:r>
+        <w:rPr>
+          <w:rFonts w:ascii="Times New Roman" w:hAnsi="Times New Roman" w:cs="Times New Roman"/>
+        </w:rPr>
+        <w:t>For each course where the user is registered for the current semester, he/she can perform following tasks:</w:t>
+      </w:r>
+    </w:p>
+    <w:p>
+      <w:pPr>
+        <w:pStyle w:val="ListParagraph"/>
+        <w:spacing w:after="160" w:line="259" w:lineRule="auto"/>
+        <w:ind w:firstLine="0"/>
+        <w:rPr>
+          <w:rFonts w:ascii="Times New Roman" w:hAnsi="Times New Roman" w:cs="Times New Roman"/>
+        </w:rPr>
+      </w:pPr>
+      <w:r>
+        <w:rPr>
+          <w:rFonts w:ascii="Times New Roman" w:hAnsi="Times New Roman" w:cs="Times New Roman"/>
+        </w:rPr>
+        <w:tab/>
+        <w:t>2.2.1 – View &amp; submit assignments and course materials</w:t>
+      </w:r>
+    </w:p>
+    <w:p>
+      <w:pPr>
+        <w:pStyle w:val="ListParagraph"/>
+        <w:spacing w:after="160" w:line="259" w:lineRule="auto"/>
+        <w:ind w:firstLine="0"/>
+        <w:rPr>
+          <w:rFonts w:ascii="Times New Roman" w:hAnsi="Times New Roman" w:cs="Times New Roman"/>
+        </w:rPr>
+      </w:pPr>
+      <w:r>
+        <w:rPr>
+          <w:rFonts w:ascii="Times New Roman" w:hAnsi="Times New Roman" w:cs="Times New Roman"/>
+        </w:rPr>
+        <w:tab/>
+        <w:t>2.2.2 – Attempt a quiz or an online test</w:t>
+      </w:r>
+    </w:p>
+    <w:p>
+      <w:pPr>
+        <w:pStyle w:val="ListParagraph"/>
+        <w:spacing w:after="160" w:line="259" w:lineRule="auto"/>
+        <w:ind w:firstLine="0"/>
+        <w:rPr>
+          <w:rFonts w:ascii="Times New Roman" w:hAnsi="Times New Roman" w:cs="Times New Roman"/>
+        </w:rPr>
+      </w:pPr>
+      <w:r>
+        <w:rPr>
+          <w:rFonts w:ascii="Times New Roman" w:hAnsi="Times New Roman" w:cs="Times New Roman"/>
+        </w:rPr>
+        <w:tab/>
+        <w:t>2.2.3 – View periodic progress and running grades</w:t>
+      </w:r>
+    </w:p>
+    <w:p>
+      <w:pPr>
+        <w:pStyle w:val="ListParagraph"/>
+        <w:spacing w:after="160" w:line="259" w:lineRule="auto"/>
+        <w:ind w:firstLine="0"/>
+        <w:rPr>
+          <w:rFonts w:ascii="Times New Roman" w:hAnsi="Times New Roman" w:cs="Times New Roman"/>
+        </w:rPr>
+      </w:pPr>
+      <w:r>
+        <w:rPr>
+          <w:rFonts w:ascii="Times New Roman" w:hAnsi="Times New Roman" w:cs="Times New Roman"/>
+        </w:rPr>
+        <w:tab/>
+        <w:t>2.2.4 – View course materials and online lectures</w:t>
+      </w:r>
+    </w:p>
+    <w:p>
+      <w:pPr>
+        <w:pStyle w:val="ListParagraph"/>
+        <w:spacing w:after="160" w:line="259" w:lineRule="auto"/>
+        <w:ind w:firstLine="0"/>
+        <w:rPr>
+          <w:rFonts w:ascii="Times New Roman" w:hAnsi="Times New Roman" w:cs="Times New Roman"/>
+        </w:rPr>
+      </w:pPr>
+      <w:r>
+        <w:rPr>
+          <w:rFonts w:ascii="Times New Roman" w:hAnsi="Times New Roman" w:cs="Times New Roman"/>
+        </w:rPr>
+        <w:t>2.3 – For each course the user has been enrolled throughout the program, he/she can view the registration status for those courses.</w:t>
+      </w:r>
+    </w:p>
+    <w:p>
+      <w:pPr>
+        <w:pStyle w:val="ListParagraph"/>
+        <w:spacing w:after="160" w:line="259" w:lineRule="auto"/>
+        <w:ind w:firstLine="0"/>
+        <w:rPr>
+          <w:rFonts w:ascii="Times New Roman" w:hAnsi="Times New Roman" w:cs="Times New Roman"/>
+        </w:rPr>
+      </w:pPr>
+    </w:p>
+    <w:p>
+      <w:pPr>
+        <w:pStyle w:val="ListParagraph"/>
+        <w:numPr>
+          <w:ilvl w:val="0"/>
+          <w:numId w:val="7"/>
+        </w:numPr>
+        <w:spacing w:after="160" w:line="259" w:lineRule="auto"/>
+        <w:rPr>
+          <w:rFonts w:ascii="Times New Roman" w:hAnsi="Times New Roman" w:cs="Times New Roman"/>
+          <w:b/>
+        </w:rPr>
+      </w:pPr>
+      <w:r>
+        <w:rPr>
+          <w:rFonts w:ascii="Times New Roman" w:hAnsi="Times New Roman" w:cs="Times New Roman"/>
+          <w:b/>
+        </w:rPr>
+        <w:t>Transcripts –</w:t>
+      </w:r>
+    </w:p>
+    <w:p>
+      <w:pPr>
+        <w:pStyle w:val="ListParagraph"/>
+        <w:spacing w:after="0" w:line="259" w:lineRule="auto"/>
+        <w:ind w:firstLine="0"/>
+        <w:rPr>
+          <w:rFonts w:ascii="Times New Roman" w:hAnsi="Times New Roman" w:cs="Times New Roman"/>
+        </w:rPr>
+      </w:pPr>
+    </w:p>
+    <w:p>
+      <w:pPr>
+        <w:spacing w:after="0" w:line="259" w:lineRule="auto"/>
+        <w:ind w:left="720" w:firstLine="0"/>
+        <w:rPr>
+          <w:rFonts w:ascii="Times New Roman" w:hAnsi="Times New Roman" w:cs="Times New Roman"/>
+        </w:rPr>
+      </w:pPr>
+      <w:r>
+        <w:rPr>
+          <w:rFonts w:ascii="Times New Roman" w:hAnsi="Times New Roman" w:cs="Times New Roman"/>
+        </w:rPr>
+        <w:t xml:space="preserve">3.1 </w:t>
+      </w:r>
+      <w:r>
+        <w:rPr>
+          <w:rFonts w:ascii="Times New Roman" w:hAnsi="Times New Roman" w:cs="Times New Roman"/>
+        </w:rPr>
+        <w:t>– Each user can view his/her final grades for the completed courses</w:t>
+      </w:r>
+      <w:r>
+        <w:rPr>
+          <w:rFonts w:ascii="Times New Roman" w:hAnsi="Times New Roman" w:cs="Times New Roman"/>
+        </w:rPr>
+        <w:t>.</w:t>
+      </w:r>
+    </w:p>
+    <w:p>
+      <w:pPr>
+        <w:pStyle w:val="ListParagraph"/>
+        <w:spacing w:after="160" w:line="259" w:lineRule="auto"/>
+        <w:ind w:left="722" w:firstLine="0"/>
+        <w:rPr>
+          <w:rFonts w:ascii="Times New Roman" w:hAnsi="Times New Roman" w:cs="Times New Roman"/>
+        </w:rPr>
+      </w:pPr>
+      <w:r>
+        <w:rPr>
+          <w:rFonts w:ascii="Times New Roman" w:hAnsi="Times New Roman" w:cs="Times New Roman"/>
+        </w:rPr>
+        <w:t>3.2 – Users can view the unofficial version of their transcripts online. These transcripts will not be in downloadable formats.</w:t>
+      </w:r>
+    </w:p>
+    <w:p>
+      <w:pPr>
+        <w:pStyle w:val="ListParagraph"/>
+        <w:spacing w:after="160" w:line="259" w:lineRule="auto"/>
+        <w:ind w:left="722" w:firstLine="0"/>
+        <w:rPr>
+          <w:rFonts w:ascii="Times New Roman" w:hAnsi="Times New Roman" w:cs="Times New Roman"/>
+        </w:rPr>
+      </w:pPr>
+      <w:r>
+        <w:rPr>
+          <w:rFonts w:ascii="Times New Roman" w:hAnsi="Times New Roman" w:cs="Times New Roman"/>
+        </w:rPr>
+        <w:t>3.3 – Users will need to create an online request in order to receive the official versions of their transcripts. These official transcripts can be made available online or as mailed to the users, depending on what user has requested.</w:t>
+      </w:r>
+    </w:p>
+    <w:p>
+      <w:pPr>
+        <w:pStyle w:val="ListParagraph"/>
+        <w:spacing w:after="160" w:line="259" w:lineRule="auto"/>
+        <w:ind w:left="722" w:firstLine="0"/>
+        <w:rPr>
+          <w:rFonts w:ascii="Times New Roman" w:hAnsi="Times New Roman" w:cs="Times New Roman"/>
+        </w:rPr>
+      </w:pPr>
+      <w:r>
+        <w:rPr>
+          <w:rFonts w:ascii="Times New Roman" w:hAnsi="Times New Roman" w:cs="Times New Roman"/>
+        </w:rPr>
+        <w:t>3.4 – Once users create requests for official transcripts, they can view the status of their requests.</w:t>
+      </w:r>
+    </w:p>
+    <w:p>
+      <w:pPr>
+        <w:pStyle w:val="ListParagraph"/>
+        <w:spacing w:after="160" w:line="259" w:lineRule="auto"/>
+        <w:ind w:left="722" w:firstLine="0"/>
+        <w:rPr>
+          <w:rFonts w:ascii="Times New Roman" w:hAnsi="Times New Roman" w:cs="Times New Roman"/>
+        </w:rPr>
+      </w:pPr>
+    </w:p>
+    <w:p>
+      <w:pPr>
+        <w:pStyle w:val="ListParagraph"/>
+        <w:numPr>
+          <w:ilvl w:val="0"/>
+          <w:numId w:val="5"/>
+        </w:numPr>
+        <w:spacing w:after="160" w:line="259" w:lineRule="auto"/>
+        <w:rPr>
+          <w:rFonts w:ascii="Times New Roman" w:hAnsi="Times New Roman" w:cs="Times New Roman"/>
+          <w:b/>
+        </w:rPr>
+      </w:pPr>
+      <w:r>
+        <w:rPr>
+          <w:rFonts w:ascii="Times New Roman" w:hAnsi="Times New Roman" w:cs="Times New Roman"/>
+          <w:b/>
+        </w:rPr>
+        <w:t>Registration –</w:t>
+      </w:r>
+    </w:p>
+    <w:p>
+      <w:pPr>
+        <w:pStyle w:val="ListParagraph"/>
+        <w:spacing w:after="160" w:line="259" w:lineRule="auto"/>
+        <w:ind w:left="722" w:firstLine="0"/>
+        <w:rPr>
+          <w:rFonts w:ascii="Times New Roman" w:hAnsi="Times New Roman" w:cs="Times New Roman"/>
+        </w:rPr>
+      </w:pPr>
+    </w:p>
+    <w:p>
+      <w:pPr>
+        <w:pStyle w:val="ListParagraph"/>
+        <w:spacing w:after="160" w:line="259" w:lineRule="auto"/>
+        <w:ind w:left="722" w:firstLine="0"/>
+        <w:rPr>
+          <w:rFonts w:ascii="Times New Roman" w:hAnsi="Times New Roman" w:cs="Times New Roman"/>
+        </w:rPr>
+      </w:pPr>
+      <w:r>
+        <w:rPr>
+          <w:rFonts w:ascii="Times New Roman" w:hAnsi="Times New Roman" w:cs="Times New Roman"/>
+        </w:rPr>
+        <w:t xml:space="preserve">4.1 </w:t>
+      </w:r>
+      <w:r>
+        <w:rPr>
+          <w:rFonts w:ascii="Times New Roman" w:hAnsi="Times New Roman" w:cs="Times New Roman"/>
+        </w:rPr>
+        <w:t>–</w:t>
+      </w:r>
+      <w:r>
+        <w:rPr>
+          <w:rFonts w:ascii="Times New Roman" w:hAnsi="Times New Roman" w:cs="Times New Roman"/>
+        </w:rPr>
+        <w:t xml:space="preserve"> </w:t>
+      </w:r>
+      <w:r>
+        <w:rPr>
+          <w:rFonts w:ascii="Times New Roman" w:hAnsi="Times New Roman" w:cs="Times New Roman"/>
+        </w:rPr>
+        <w:t>Users can look up for available courses offered in the current semester with all the details about those courses, viz. the day/s and timings, professor teaching the course, the location and pre-requisites.</w:t>
+      </w:r>
+    </w:p>
+    <w:p>
+      <w:pPr>
+        <w:pStyle w:val="ListParagraph"/>
+        <w:spacing w:after="160" w:line="259" w:lineRule="auto"/>
+        <w:ind w:left="722" w:firstLine="0"/>
+        <w:rPr>
+          <w:rFonts w:ascii="Times New Roman" w:hAnsi="Times New Roman" w:cs="Times New Roman"/>
+        </w:rPr>
+      </w:pPr>
+      <w:r>
+        <w:rPr>
+          <w:rFonts w:ascii="Times New Roman" w:hAnsi="Times New Roman" w:cs="Times New Roman"/>
+        </w:rPr>
+        <w:t>4.2 – Users can register for a certain course which is offered in the current semester. S/he can also drop the registered course. The penalties for dropping the courses will depend upon the course deadlines set by the different departments.</w:t>
+      </w:r>
+    </w:p>
+    <w:p>
+      <w:pPr>
+        <w:pStyle w:val="ListParagraph"/>
+        <w:spacing w:after="160" w:line="259" w:lineRule="auto"/>
+        <w:ind w:left="722" w:firstLine="0"/>
+        <w:rPr>
+          <w:rFonts w:ascii="Times New Roman" w:hAnsi="Times New Roman" w:cs="Times New Roman"/>
+        </w:rPr>
+      </w:pPr>
+      <w:r>
+        <w:rPr>
+          <w:rFonts w:ascii="Times New Roman" w:hAnsi="Times New Roman" w:cs="Times New Roman"/>
+        </w:rPr>
+        <w:t>4.3 – User can request to Apply for Graduation. This feature is a means to notify the university that the student will be graduating in the current or next semester, so that the university takes appropriate measures about it.</w:t>
+      </w:r>
+    </w:p>
+    <w:p>
+      <w:pPr>
+        <w:pStyle w:val="ListParagraph"/>
+        <w:spacing w:after="160" w:line="259" w:lineRule="auto"/>
+        <w:ind w:left="722" w:firstLine="0"/>
+        <w:rPr>
+          <w:rFonts w:ascii="Times New Roman" w:hAnsi="Times New Roman" w:cs="Times New Roman"/>
+        </w:rPr>
+      </w:pPr>
+    </w:p>
+    <w:p>
+      <w:pPr>
+        <w:pStyle w:val="ListParagraph"/>
+        <w:numPr>
+          <w:ilvl w:val="0"/>
+          <w:numId w:val="5"/>
+        </w:numPr>
+        <w:spacing w:after="160" w:line="259" w:lineRule="auto"/>
+        <w:rPr>
+          <w:rFonts w:ascii="Times New Roman" w:hAnsi="Times New Roman" w:cs="Times New Roman"/>
+          <w:b/>
+        </w:rPr>
+      </w:pPr>
+      <w:r>
+        <w:rPr>
+          <w:rFonts w:ascii="Times New Roman" w:hAnsi="Times New Roman" w:cs="Times New Roman"/>
+          <w:b/>
+        </w:rPr>
+        <w:t>Library –</w:t>
+      </w:r>
+    </w:p>
+    <w:p>
+      <w:pPr>
+        <w:pStyle w:val="ListParagraph"/>
+        <w:spacing w:after="160" w:line="259" w:lineRule="auto"/>
+        <w:ind w:left="722" w:firstLine="0"/>
+        <w:rPr>
+          <w:rFonts w:ascii="Times New Roman" w:hAnsi="Times New Roman" w:cs="Times New Roman"/>
+        </w:rPr>
+      </w:pPr>
+    </w:p>
+    <w:p>
+      <w:pPr>
+        <w:pStyle w:val="ListParagraph"/>
+        <w:spacing w:after="160" w:line="259" w:lineRule="auto"/>
+        <w:ind w:left="722" w:firstLine="0"/>
+        <w:rPr>
+          <w:rFonts w:ascii="Times New Roman" w:hAnsi="Times New Roman" w:cs="Times New Roman"/>
+        </w:rPr>
+      </w:pPr>
+      <w:r>
+        <w:rPr>
+          <w:rFonts w:ascii="Times New Roman" w:hAnsi="Times New Roman" w:cs="Times New Roman"/>
+        </w:rPr>
+        <w:t xml:space="preserve">5.1 – The user can search for and access several online learning materials which is owned by the Northeastern University Library. </w:t>
+      </w:r>
+    </w:p>
+    <w:p>
+      <w:pPr>
+        <w:pStyle w:val="ListParagraph"/>
+        <w:spacing w:after="160" w:line="259" w:lineRule="auto"/>
+        <w:ind w:left="722" w:firstLine="0"/>
+        <w:rPr>
+          <w:rFonts w:ascii="Times New Roman" w:hAnsi="Times New Roman" w:cs="Times New Roman"/>
+        </w:rPr>
+      </w:pPr>
+      <w:r>
+        <w:rPr>
+          <w:rFonts w:ascii="Times New Roman" w:hAnsi="Times New Roman" w:cs="Times New Roman"/>
+        </w:rPr>
+        <w:t>5.2 – The user can view the status of the books s/he has rented from the library. The user can also renew his subscripti</w:t>
+      </w:r>
+      <w:r>
+        <w:rPr>
+          <w:rFonts w:ascii="Times New Roman" w:hAnsi="Times New Roman" w:cs="Times New Roman"/>
+        </w:rPr>
+        <w:t>on of the rented books.</w:t>
+      </w:r>
+    </w:p>
+    <w:p>
+      <w:pPr>
+        <w:pStyle w:val="ListParagraph"/>
+        <w:spacing w:after="160" w:line="259" w:lineRule="auto"/>
+        <w:ind w:left="722" w:firstLine="0"/>
+        <w:rPr>
+          <w:rFonts w:ascii="Times New Roman" w:hAnsi="Times New Roman" w:cs="Times New Roman"/>
+        </w:rPr>
+      </w:pPr>
+      <w:r>
+        <w:rPr>
+          <w:rFonts w:ascii="Times New Roman" w:hAnsi="Times New Roman" w:cs="Times New Roman"/>
+        </w:rPr>
+        <w:lastRenderedPageBreak/>
+        <w:t>5.3 –</w:t>
+      </w:r>
+      <w:r>
+        <w:rPr>
+          <w:rFonts w:ascii="Times New Roman" w:hAnsi="Times New Roman" w:cs="Times New Roman"/>
+        </w:rPr>
+        <w:t xml:space="preserve"> </w:t>
+      </w:r>
+      <w:r>
+        <w:rPr>
+          <w:rFonts w:ascii="Times New Roman" w:hAnsi="Times New Roman" w:cs="Times New Roman"/>
+        </w:rPr>
+        <w:t>User</w:t>
+      </w:r>
+      <w:r>
+        <w:rPr>
+          <w:rFonts w:ascii="Times New Roman" w:hAnsi="Times New Roman" w:cs="Times New Roman"/>
+        </w:rPr>
+        <w:t xml:space="preserve"> can reserve rooms in the library. They can search rooms based on the types of rooms or the capacity</w:t>
+      </w:r>
+      <w:r>
+        <w:rPr>
+          <w:rFonts w:ascii="Times New Roman" w:hAnsi="Times New Roman" w:cs="Times New Roman"/>
+        </w:rPr>
+        <w:t>.</w:t>
+      </w:r>
+      <w:r>
+        <w:rPr>
+          <w:rFonts w:ascii="Times New Roman" w:hAnsi="Times New Roman" w:cs="Times New Roman"/>
+        </w:rPr>
+        <w:t xml:space="preserve">5.4 </w:t>
+      </w:r>
+      <w:r>
+        <w:rPr>
+          <w:rFonts w:ascii="Times New Roman" w:hAnsi="Times New Roman" w:cs="Times New Roman"/>
+        </w:rPr>
+        <w:t>–</w:t>
+      </w:r>
+      <w:r>
+        <w:rPr>
+          <w:rFonts w:ascii="Times New Roman" w:hAnsi="Times New Roman" w:cs="Times New Roman"/>
+        </w:rPr>
+        <w:t xml:space="preserve"> </w:t>
+      </w:r>
+      <w:r>
+        <w:rPr>
+          <w:rFonts w:ascii="Times New Roman" w:hAnsi="Times New Roman" w:cs="Times New Roman"/>
+        </w:rPr>
+        <w:t>Users</w:t>
+      </w:r>
+      <w:r>
+        <w:rPr>
+          <w:rFonts w:ascii="Times New Roman" w:hAnsi="Times New Roman" w:cs="Times New Roman"/>
+        </w:rPr>
+        <w:t xml:space="preserve"> can access Lynda.com from </w:t>
+      </w:r>
+      <w:proofErr w:type="spellStart"/>
+      <w:r>
+        <w:rPr>
+          <w:rFonts w:ascii="Times New Roman" w:hAnsi="Times New Roman" w:cs="Times New Roman"/>
+        </w:rPr>
+        <w:t>MyNEU</w:t>
+      </w:r>
+      <w:proofErr w:type="spellEnd"/>
+      <w:r>
+        <w:rPr>
+          <w:rFonts w:ascii="Times New Roman" w:hAnsi="Times New Roman" w:cs="Times New Roman"/>
+        </w:rPr>
+        <w:t xml:space="preserve"> directly, which will provide them with unlimited access to all the resources on that website</w:t>
+      </w:r>
+      <w:r>
+        <w:rPr>
+          <w:rFonts w:ascii="Times New Roman" w:hAnsi="Times New Roman" w:cs="Times New Roman"/>
+        </w:rPr>
+        <w:t>.</w:t>
+      </w:r>
+    </w:p>
+    <w:p>
+      <w:pPr>
+        <w:pStyle w:val="ListParagraph"/>
+        <w:spacing w:after="160" w:line="259" w:lineRule="auto"/>
+        <w:ind w:left="722" w:firstLine="0"/>
+        <w:rPr>
+          <w:rFonts w:ascii="Times New Roman" w:hAnsi="Times New Roman" w:cs="Times New Roman"/>
+        </w:rPr>
+      </w:pPr>
+    </w:p>
+    <w:p>
+      <w:pPr>
+        <w:pStyle w:val="ListParagraph"/>
+        <w:numPr>
+          <w:ilvl w:val="0"/>
+          <w:numId w:val="5"/>
+        </w:numPr>
+        <w:spacing w:after="160" w:line="259" w:lineRule="auto"/>
+        <w:rPr>
+          <w:rFonts w:ascii="Times New Roman" w:hAnsi="Times New Roman" w:cs="Times New Roman"/>
+          <w:b/>
+        </w:rPr>
+      </w:pPr>
+      <w:r>
+        <w:rPr>
+          <w:rFonts w:ascii="Times New Roman" w:hAnsi="Times New Roman" w:cs="Times New Roman"/>
+          <w:b/>
+        </w:rPr>
+        <w:t>Employment –</w:t>
+      </w:r>
+    </w:p>
+    <w:p>
+      <w:pPr>
+        <w:pStyle w:val="ListParagraph"/>
+        <w:spacing w:after="0" w:line="259" w:lineRule="auto"/>
+        <w:ind w:left="722" w:firstLine="0"/>
+        <w:rPr>
+          <w:rFonts w:ascii="Times New Roman" w:hAnsi="Times New Roman" w:cs="Times New Roman"/>
+        </w:rPr>
+      </w:pPr>
+    </w:p>
+    <w:p>
+      <w:pPr>
+        <w:spacing w:after="0" w:line="259" w:lineRule="auto"/>
+        <w:ind w:left="720" w:firstLine="0"/>
+        <w:rPr>
+          <w:rFonts w:ascii="Times New Roman" w:hAnsi="Times New Roman" w:cs="Times New Roman"/>
+        </w:rPr>
+      </w:pPr>
+      <w:r>
+        <w:rPr>
+          <w:rFonts w:ascii="Times New Roman" w:hAnsi="Times New Roman" w:cs="Times New Roman"/>
+        </w:rPr>
+        <w:t xml:space="preserve">6.1 </w:t>
+      </w:r>
+      <w:r>
+        <w:rPr>
+          <w:rFonts w:ascii="Times New Roman" w:hAnsi="Times New Roman" w:cs="Times New Roman"/>
+        </w:rPr>
+        <w:t>– User can search for job openings within the campus. They can view details about the job and then apply to it.</w:t>
+      </w:r>
+    </w:p>
+    <w:p>
+      <w:pPr>
+        <w:spacing w:after="0" w:line="259" w:lineRule="auto"/>
+        <w:ind w:left="720" w:firstLine="0"/>
+        <w:rPr>
+          <w:rFonts w:ascii="Times New Roman" w:hAnsi="Times New Roman" w:cs="Times New Roman"/>
+        </w:rPr>
+      </w:pPr>
+      <w:r>
+        <w:rPr>
+          <w:rFonts w:ascii="Times New Roman" w:hAnsi="Times New Roman" w:cs="Times New Roman"/>
+        </w:rPr>
+        <w:t xml:space="preserve">6.2 – Once </w:t>
+      </w:r>
+      <w:r>
+        <w:rPr>
+          <w:rFonts w:ascii="Times New Roman" w:hAnsi="Times New Roman" w:cs="Times New Roman"/>
+        </w:rPr>
+        <w:t>the users have applied to the jobs, they can view the status of those jobs.</w:t>
+      </w:r>
+    </w:p>
+    <w:p>
+      <w:pPr>
+        <w:spacing w:after="0" w:line="259" w:lineRule="auto"/>
+        <w:ind w:left="720" w:firstLine="0"/>
+        <w:rPr>
+          <w:rFonts w:ascii="Times New Roman" w:hAnsi="Times New Roman" w:cs="Times New Roman"/>
+        </w:rPr>
+      </w:pPr>
+      <w:r>
+        <w:rPr>
+          <w:rFonts w:ascii="Times New Roman" w:hAnsi="Times New Roman" w:cs="Times New Roman"/>
+        </w:rPr>
+        <w:t>6.</w:t>
+      </w:r>
+      <w:r>
+        <w:rPr>
+          <w:rFonts w:ascii="Times New Roman" w:hAnsi="Times New Roman" w:cs="Times New Roman"/>
+        </w:rPr>
+        <w:t xml:space="preserve">3 </w:t>
+      </w:r>
+      <w:r>
+        <w:rPr>
+          <w:rFonts w:ascii="Times New Roman" w:hAnsi="Times New Roman" w:cs="Times New Roman"/>
+        </w:rPr>
+        <w:t>– Users can view their current job/s, view salary history and submit timesheets for each job.</w:t>
+      </w:r>
+    </w:p>
+    <w:p>
+      <w:pPr>
+        <w:pStyle w:val="ListParagraph"/>
+        <w:spacing w:after="160" w:line="259" w:lineRule="auto"/>
+        <w:ind w:left="722" w:firstLine="0"/>
+        <w:rPr>
+          <w:rFonts w:ascii="Times New Roman" w:hAnsi="Times New Roman" w:cs="Times New Roman"/>
+        </w:rPr>
+      </w:pPr>
+    </w:p>
+    <w:p>
+      <w:pPr>
+        <w:pStyle w:val="ListParagraph"/>
+        <w:numPr>
+          <w:ilvl w:val="0"/>
+          <w:numId w:val="5"/>
+        </w:numPr>
+        <w:spacing w:after="160" w:line="259" w:lineRule="auto"/>
+        <w:rPr>
+          <w:rFonts w:ascii="Times New Roman" w:hAnsi="Times New Roman" w:cs="Times New Roman"/>
+          <w:b/>
+        </w:rPr>
+      </w:pPr>
+      <w:r>
+        <w:rPr>
+          <w:rFonts w:ascii="Times New Roman" w:hAnsi="Times New Roman" w:cs="Times New Roman"/>
+          <w:b/>
+        </w:rPr>
+        <w:t>Medical –</w:t>
+      </w:r>
+    </w:p>
+    <w:p>
+      <w:pPr>
+        <w:pStyle w:val="ListParagraph"/>
+        <w:spacing w:after="160" w:line="259" w:lineRule="auto"/>
+        <w:ind w:left="722" w:firstLine="0"/>
+        <w:rPr>
+          <w:rFonts w:ascii="Times New Roman" w:hAnsi="Times New Roman" w:cs="Times New Roman"/>
+        </w:rPr>
+      </w:pPr>
+    </w:p>
+    <w:p>
+      <w:pPr>
+        <w:pStyle w:val="ListParagraph"/>
+        <w:spacing w:after="160" w:line="259" w:lineRule="auto"/>
+        <w:ind w:left="722" w:firstLine="0"/>
+        <w:rPr>
+          <w:rFonts w:ascii="Times New Roman" w:hAnsi="Times New Roman" w:cs="Times New Roman"/>
+        </w:rPr>
+      </w:pPr>
+      <w:r>
+        <w:rPr>
+          <w:rFonts w:ascii="Times New Roman" w:hAnsi="Times New Roman" w:cs="Times New Roman"/>
+        </w:rPr>
+        <w:t>7.1 – User can book an appointment with the UHCS to meet a doctor on campus.</w:t>
+      </w:r>
+    </w:p>
+    <w:p>
+      <w:pPr>
+        <w:pStyle w:val="ListParagraph"/>
+        <w:spacing w:after="160" w:line="259" w:lineRule="auto"/>
+        <w:ind w:left="722" w:firstLine="0"/>
+        <w:rPr>
+          <w:rFonts w:ascii="Times New Roman" w:hAnsi="Times New Roman" w:cs="Times New Roman"/>
+        </w:rPr>
+      </w:pPr>
+      <w:r>
+        <w:rPr>
+          <w:rFonts w:ascii="Times New Roman" w:hAnsi="Times New Roman" w:cs="Times New Roman"/>
+        </w:rPr>
+        <w:t>7.2 – Users can waive of the health plan which is automatically added to their bills for payment at the start of every semester. If the user opts to waive the health plan, appropriate amount should be deducted from the total balance which is due.</w:t>
+      </w:r>
+    </w:p>
+    <w:p>
+      <w:pPr>
+        <w:pStyle w:val="ListParagraph"/>
+        <w:spacing w:after="160" w:line="259" w:lineRule="auto"/>
+        <w:ind w:left="722" w:firstLine="0"/>
+        <w:rPr>
+          <w:rFonts w:ascii="Times New Roman" w:hAnsi="Times New Roman" w:cs="Times New Roman"/>
+        </w:rPr>
+      </w:pPr>
+      <w:r>
+        <w:rPr>
+          <w:rFonts w:ascii="Times New Roman" w:hAnsi="Times New Roman" w:cs="Times New Roman"/>
+        </w:rPr>
+        <w:t>7.3 – Users can browse through various health plans and/or insurance offered and can choose to buy them.</w:t>
+      </w:r>
+    </w:p>
+    <w:p>
+      <w:pPr>
+        <w:pStyle w:val="ListParagraph"/>
+        <w:spacing w:after="160" w:line="259" w:lineRule="auto"/>
+        <w:ind w:left="722" w:firstLine="0"/>
+        <w:rPr>
+          <w:rFonts w:ascii="Times New Roman" w:hAnsi="Times New Roman" w:cs="Times New Roman"/>
+        </w:rPr>
+      </w:pPr>
+    </w:p>
+    <w:p>
+      <w:pPr>
+        <w:pStyle w:val="ListParagraph"/>
+        <w:numPr>
+          <w:ilvl w:val="0"/>
+          <w:numId w:val="5"/>
+        </w:numPr>
+        <w:spacing w:after="160" w:line="259" w:lineRule="auto"/>
+        <w:rPr>
+          <w:rFonts w:ascii="Times New Roman" w:hAnsi="Times New Roman" w:cs="Times New Roman"/>
+          <w:b/>
+        </w:rPr>
+      </w:pPr>
+      <w:r>
+        <w:rPr>
+          <w:rFonts w:ascii="Times New Roman" w:hAnsi="Times New Roman" w:cs="Times New Roman"/>
+          <w:b/>
+        </w:rPr>
+        <w:t>Marketplace –</w:t>
+      </w:r>
+    </w:p>
+    <w:p>
+      <w:pPr>
+        <w:pStyle w:val="ListParagraph"/>
+        <w:spacing w:after="160" w:line="259" w:lineRule="auto"/>
+        <w:ind w:left="722" w:firstLine="0"/>
+        <w:rPr>
+          <w:rFonts w:ascii="Times New Roman" w:hAnsi="Times New Roman" w:cs="Times New Roman"/>
+        </w:rPr>
+      </w:pPr>
+    </w:p>
+    <w:p>
+      <w:pPr>
+        <w:pStyle w:val="ListParagraph"/>
+        <w:spacing w:after="160" w:line="259" w:lineRule="auto"/>
+        <w:ind w:left="722" w:firstLine="0"/>
+        <w:rPr>
+          <w:rFonts w:ascii="Times New Roman" w:hAnsi="Times New Roman" w:cs="Times New Roman"/>
+        </w:rPr>
+      </w:pPr>
+      <w:r>
+        <w:rPr>
+          <w:rFonts w:ascii="Times New Roman" w:hAnsi="Times New Roman" w:cs="Times New Roman"/>
+        </w:rPr>
+        <w:t xml:space="preserve">8.1 – Northeastern provide various other paid services to the students and staff. Users can buy those additional services. Once bought, users will have an option of adding those services to their bills or can </w:t>
+      </w:r>
+      <w:r>
+        <w:rPr>
+          <w:rFonts w:ascii="Times New Roman" w:hAnsi="Times New Roman" w:cs="Times New Roman"/>
+        </w:rPr>
+        <w:t>check out</w:t>
+      </w:r>
+      <w:r>
+        <w:rPr>
+          <w:rFonts w:ascii="Times New Roman" w:hAnsi="Times New Roman" w:cs="Times New Roman"/>
+        </w:rPr>
+        <w:t xml:space="preserve"> immediately using online payments.</w:t>
+      </w:r>
+    </w:p>
+    <w:p>
+      <w:pPr>
+        <w:pStyle w:val="ListParagraph"/>
+        <w:spacing w:after="160" w:line="259" w:lineRule="auto"/>
+        <w:ind w:left="722" w:firstLine="0"/>
+        <w:rPr>
+          <w:rFonts w:ascii="Times New Roman" w:hAnsi="Times New Roman" w:cs="Times New Roman"/>
+        </w:rPr>
+      </w:pPr>
+      <w:r>
+        <w:rPr>
+          <w:rFonts w:ascii="Times New Roman" w:hAnsi="Times New Roman" w:cs="Times New Roman"/>
+        </w:rPr>
+        <w:t xml:space="preserve">8.2 – University also provides a large variety of software which can be downloaded from </w:t>
+      </w:r>
+      <w:proofErr w:type="spellStart"/>
+      <w:r>
+        <w:rPr>
+          <w:rFonts w:ascii="Times New Roman" w:hAnsi="Times New Roman" w:cs="Times New Roman"/>
+        </w:rPr>
+        <w:t>MyNEU</w:t>
+      </w:r>
+      <w:proofErr w:type="spellEnd"/>
+      <w:r>
+        <w:rPr>
+          <w:rFonts w:ascii="Times New Roman" w:hAnsi="Times New Roman" w:cs="Times New Roman"/>
+        </w:rPr>
+        <w:t>. These softwares can be available for free or at discounted rates. Users can select the appropriate version of the softwares and can download them. They will be billed accordingly.</w:t>
+      </w:r>
+    </w:p>
+    <w:p>
+      <w:pPr>
+        <w:pStyle w:val="ListParagraph"/>
+        <w:spacing w:after="160" w:line="259" w:lineRule="auto"/>
+        <w:ind w:left="722" w:firstLine="0"/>
+        <w:rPr>
+          <w:rFonts w:ascii="Times New Roman" w:hAnsi="Times New Roman" w:cs="Times New Roman"/>
+        </w:rPr>
+      </w:pPr>
+      <w:r>
+        <w:rPr>
+          <w:rFonts w:ascii="Times New Roman" w:hAnsi="Times New Roman" w:cs="Times New Roman"/>
+        </w:rPr>
+        <w:t>8.3 - Users can access the Northeastern Online Store and browse and buy products as they do it on other e-commerce websites.</w:t>
+      </w:r>
+    </w:p>
+    <w:p>
+      <w:pPr>
+        <w:pStyle w:val="ListParagraph"/>
+        <w:spacing w:after="160" w:line="259" w:lineRule="auto"/>
+        <w:ind w:left="722" w:firstLine="0"/>
+        <w:rPr>
+          <w:rFonts w:ascii="Times New Roman" w:hAnsi="Times New Roman" w:cs="Times New Roman"/>
+        </w:rPr>
+      </w:pPr>
+    </w:p>
+    <w:p>
+      <w:pPr>
+        <w:pStyle w:val="ListParagraph"/>
+        <w:numPr>
+          <w:ilvl w:val="0"/>
+          <w:numId w:val="5"/>
+        </w:numPr>
+        <w:spacing w:after="160" w:line="259" w:lineRule="auto"/>
+        <w:rPr>
+          <w:rFonts w:ascii="Times New Roman" w:hAnsi="Times New Roman" w:cs="Times New Roman"/>
+          <w:b/>
+        </w:rPr>
+      </w:pPr>
+      <w:r>
+        <w:rPr>
+          <w:rFonts w:ascii="Times New Roman" w:hAnsi="Times New Roman" w:cs="Times New Roman"/>
+          <w:b/>
+        </w:rPr>
+        <w:t>Finance –</w:t>
+      </w:r>
+    </w:p>
+    <w:p>
+      <w:pPr>
+        <w:pStyle w:val="ListParagraph"/>
+        <w:spacing w:after="160" w:line="259" w:lineRule="auto"/>
+        <w:ind w:left="722" w:firstLine="0"/>
+        <w:rPr>
+          <w:rFonts w:ascii="Times New Roman" w:hAnsi="Times New Roman" w:cs="Times New Roman"/>
+        </w:rPr>
+      </w:pPr>
+    </w:p>
+    <w:p>
+      <w:pPr>
+        <w:pStyle w:val="ListParagraph"/>
+        <w:spacing w:after="160" w:line="259" w:lineRule="auto"/>
+        <w:ind w:left="722" w:firstLine="0"/>
+        <w:rPr>
+          <w:rFonts w:ascii="Times New Roman" w:hAnsi="Times New Roman" w:cs="Times New Roman"/>
+        </w:rPr>
+      </w:pPr>
+      <w:r>
+        <w:rPr>
+          <w:rFonts w:ascii="Times New Roman" w:hAnsi="Times New Roman" w:cs="Times New Roman"/>
+        </w:rPr>
+        <w:t xml:space="preserve">9.1 – Users can view current and previous bills. These bills will include all the details for what the user has been billed for. </w:t>
+      </w:r>
+    </w:p>
+    <w:p>
+      <w:pPr>
+        <w:pStyle w:val="ListParagraph"/>
+        <w:spacing w:after="160" w:line="259" w:lineRule="auto"/>
+        <w:ind w:left="722" w:firstLine="0"/>
+        <w:rPr>
+          <w:rFonts w:ascii="Times New Roman" w:hAnsi="Times New Roman" w:cs="Times New Roman"/>
+        </w:rPr>
+      </w:pPr>
+      <w:r>
+        <w:rPr>
+          <w:rFonts w:ascii="Times New Roman" w:hAnsi="Times New Roman" w:cs="Times New Roman"/>
+        </w:rPr>
+        <w:t>9.2 – User can view the balance due and make online payments using credit/debit cards or online banking.</w:t>
+      </w:r>
+    </w:p>
+    <w:p>
+      <w:pPr>
+        <w:pStyle w:val="ListParagraph"/>
+        <w:spacing w:after="160" w:line="259" w:lineRule="auto"/>
+        <w:ind w:left="722" w:firstLine="0"/>
+        <w:rPr>
+          <w:rFonts w:ascii="Times New Roman" w:hAnsi="Times New Roman" w:cs="Times New Roman"/>
+        </w:rPr>
+      </w:pPr>
+      <w:r>
+        <w:rPr>
+          <w:rFonts w:ascii="Times New Roman" w:hAnsi="Times New Roman" w:cs="Times New Roman"/>
+        </w:rPr>
+        <w:t>9.3 – Users can view all the payment history</w:t>
+      </w:r>
+      <w:r>
+        <w:rPr>
+          <w:rFonts w:ascii="Times New Roman" w:hAnsi="Times New Roman" w:cs="Times New Roman"/>
+        </w:rPr>
+        <w:t xml:space="preserve">9.4 – Users can save their payment methods. Payment methods include bank account details and debit or credit cards.9.5 – Users can check balances and add amount into their Student Husky Card, which can be used throughout the campus to make purchases. </w:t>
+      </w:r>
+    </w:p>
+    <w:p>
+      <w:pPr>
+        <w:pStyle w:val="ListParagraph"/>
+        <w:spacing w:after="160" w:line="259" w:lineRule="auto"/>
+        <w:ind w:left="722" w:firstLine="0"/>
+        <w:rPr>
+          <w:rFonts w:ascii="Times New Roman" w:hAnsi="Times New Roman" w:cs="Times New Roman"/>
+        </w:rPr>
+      </w:pPr>
+    </w:p>
+    <w:p>
+      <w:pPr>
+        <w:pStyle w:val="ListParagraph"/>
+        <w:numPr>
+          <w:ilvl w:val="0"/>
+          <w:numId w:val="5"/>
+        </w:numPr>
+        <w:spacing w:after="160" w:line="259" w:lineRule="auto"/>
+        <w:rPr>
+          <w:rFonts w:ascii="Times New Roman" w:hAnsi="Times New Roman" w:cs="Times New Roman"/>
+          <w:b/>
+        </w:rPr>
+      </w:pPr>
+      <w:r>
+        <w:rPr>
+          <w:rFonts w:ascii="Times New Roman" w:hAnsi="Times New Roman" w:cs="Times New Roman"/>
+          <w:b/>
+        </w:rPr>
+        <w:t>Communications –</w:t>
+      </w:r>
+    </w:p>
+    <w:p>
+      <w:pPr>
+        <w:pStyle w:val="ListParagraph"/>
+        <w:spacing w:after="160" w:line="259" w:lineRule="auto"/>
+        <w:ind w:left="722" w:firstLine="0"/>
+        <w:rPr>
+          <w:rFonts w:ascii="Times New Roman" w:hAnsi="Times New Roman" w:cs="Times New Roman"/>
+        </w:rPr>
+      </w:pPr>
+    </w:p>
+    <w:p>
+      <w:pPr>
+        <w:pStyle w:val="ListParagraph"/>
+        <w:spacing w:after="160" w:line="259" w:lineRule="auto"/>
+        <w:ind w:left="722" w:firstLine="0"/>
+        <w:rPr>
+          <w:rFonts w:ascii="Times New Roman" w:hAnsi="Times New Roman" w:cs="Times New Roman"/>
+        </w:rPr>
+      </w:pPr>
+      <w:r>
+        <w:rPr>
+          <w:rFonts w:ascii="Times New Roman" w:hAnsi="Times New Roman" w:cs="Times New Roman"/>
+        </w:rPr>
+        <w:t xml:space="preserve">10.1 – Every user who has </w:t>
+      </w:r>
+      <w:proofErr w:type="spellStart"/>
+      <w:r>
+        <w:rPr>
+          <w:rFonts w:ascii="Times New Roman" w:hAnsi="Times New Roman" w:cs="Times New Roman"/>
+        </w:rPr>
+        <w:t>MyNEU</w:t>
+      </w:r>
+      <w:proofErr w:type="spellEnd"/>
+      <w:r>
+        <w:rPr>
+          <w:rFonts w:ascii="Times New Roman" w:hAnsi="Times New Roman" w:cs="Times New Roman"/>
+        </w:rPr>
+        <w:t xml:space="preserve"> credentials will have an email ID associated with it. Currently, this email ID is setup using the Google Apps Engine and it will continue to stay as it is. </w:t>
+      </w:r>
+    </w:p>
+    <w:p>
+      <w:pPr>
+        <w:pStyle w:val="ListParagraph"/>
+        <w:spacing w:after="160" w:line="259" w:lineRule="auto"/>
+        <w:ind w:left="722" w:firstLine="0"/>
+        <w:rPr>
+          <w:rFonts w:ascii="Times New Roman" w:hAnsi="Times New Roman" w:cs="Times New Roman"/>
+        </w:rPr>
+      </w:pPr>
+      <w:r>
+        <w:rPr>
+          <w:rFonts w:ascii="Times New Roman" w:hAnsi="Times New Roman" w:cs="Times New Roman"/>
+        </w:rPr>
+        <w:t xml:space="preserve">10.2 – User can access their emails using Gmail as well as access it directly inside </w:t>
+      </w:r>
+      <w:proofErr w:type="spellStart"/>
+      <w:r>
+        <w:rPr>
+          <w:rFonts w:ascii="Times New Roman" w:hAnsi="Times New Roman" w:cs="Times New Roman"/>
+        </w:rPr>
+        <w:t>MyNEU</w:t>
+      </w:r>
+      <w:proofErr w:type="spellEnd"/>
+      <w:r>
+        <w:rPr>
+          <w:rFonts w:ascii="Times New Roman" w:hAnsi="Times New Roman" w:cs="Times New Roman"/>
+        </w:rPr>
+        <w:t>. They can view and send emails from within the website.</w:t>
+      </w:r>
+    </w:p>
+    <w:p>
+      <w:pPr>
+        <w:pStyle w:val="ListParagraph"/>
+        <w:spacing w:after="160" w:line="259" w:lineRule="auto"/>
+        <w:ind w:left="722" w:firstLine="0"/>
+        <w:rPr>
+          <w:rFonts w:ascii="Times New Roman" w:hAnsi="Times New Roman" w:cs="Times New Roman"/>
+        </w:rPr>
+      </w:pPr>
+      <w:r>
+        <w:rPr>
+          <w:rFonts w:ascii="Times New Roman" w:hAnsi="Times New Roman" w:cs="Times New Roman"/>
+        </w:rPr>
+        <w:t>10.3 – Users can communicate with other users using the discussion boards.</w:t>
+      </w:r>
+      <w:r>
+        <w:rPr>
+          <w:rFonts w:ascii="Times New Roman" w:hAnsi="Times New Roman" w:cs="Times New Roman"/>
+        </w:rPr>
+        <w:t xml:space="preserve"> </w:t>
+      </w:r>
+    </w:p>
+    <w:p>
+      <w:pPr>
+        <w:pStyle w:val="ListParagraph"/>
+        <w:spacing w:after="160" w:line="259" w:lineRule="auto"/>
+        <w:ind w:left="722" w:firstLine="0"/>
+        <w:rPr>
+          <w:rFonts w:ascii="Times New Roman" w:hAnsi="Times New Roman" w:cs="Times New Roman"/>
+        </w:rPr>
+      </w:pPr>
+      <w:r>
+        <w:rPr>
+          <w:rFonts w:ascii="Times New Roman" w:hAnsi="Times New Roman" w:cs="Times New Roman"/>
+        </w:rPr>
+        <w:tab/>
+        <w:t>10.3.1 – Every course for the current semester will have an official discussion board and the students registered to that course will automatically be the members along with the professor and the teaching assistants</w:t>
+      </w:r>
+    </w:p>
+    <w:p>
+      <w:pPr>
+        <w:pStyle w:val="ListParagraph"/>
+        <w:spacing w:after="160" w:line="259" w:lineRule="auto"/>
+        <w:ind w:left="722" w:firstLine="0"/>
+        <w:rPr>
+          <w:rFonts w:ascii="Times New Roman" w:hAnsi="Times New Roman" w:cs="Times New Roman"/>
+        </w:rPr>
+      </w:pPr>
+      <w:r>
+        <w:rPr>
+          <w:rFonts w:ascii="Times New Roman" w:hAnsi="Times New Roman" w:cs="Times New Roman"/>
+        </w:rPr>
+        <w:tab/>
+        <w:t>10.3.2 – Users can create their own discussion boards where they can add other users.</w:t>
+      </w:r>
+    </w:p>
+    <w:p>
+      <w:pPr>
+        <w:pStyle w:val="ListParagraph"/>
+        <w:spacing w:after="160" w:line="259" w:lineRule="auto"/>
+        <w:ind w:left="722" w:firstLine="0"/>
+        <w:rPr>
+          <w:rFonts w:ascii="Times New Roman" w:hAnsi="Times New Roman" w:cs="Times New Roman"/>
+        </w:rPr>
+      </w:pPr>
+      <w:r>
+        <w:rPr>
+          <w:rFonts w:ascii="Times New Roman" w:hAnsi="Times New Roman" w:cs="Times New Roman"/>
+        </w:rPr>
+        <w:t>10.4 – Users can view the announcements which can be made by other users. The announcements displayed to the users will be based on the relevance or user-defined priorities.</w:t>
+      </w:r>
+    </w:p>
+    <w:p>
+      <w:pPr>
+        <w:spacing w:after="160" w:line="259" w:lineRule="auto"/>
+        <w:ind w:left="0" w:firstLine="0"/>
+        <w:jc w:val="left"/>
+        <w:rPr>
+          <w:rFonts w:ascii="Times New Roman" w:hAnsi="Times New Roman" w:cs="Times New Roman"/>
+        </w:rPr>
+      </w:pPr>
+      <w:r>
+        <w:rPr>
+          <w:rFonts w:ascii="Times New Roman" w:hAnsi="Times New Roman" w:cs="Times New Roman"/>
+        </w:rPr>
+        <w:br w:type="page"/>
+      </w:r>
+    </w:p>
+    <w:p>
+      <w:pPr>
+        <w:pStyle w:val="ListParagraph"/>
+        <w:numPr>
+          <w:ilvl w:val="0"/>
+          <w:numId w:val="5"/>
+        </w:numPr>
+        <w:spacing w:after="160" w:line="259" w:lineRule="auto"/>
+        <w:rPr>
+          <w:rFonts w:ascii="Times New Roman" w:hAnsi="Times New Roman" w:cs="Times New Roman"/>
+          <w:b/>
+        </w:rPr>
+      </w:pPr>
+      <w:r>
+        <w:rPr>
+          <w:rFonts w:ascii="Times New Roman" w:hAnsi="Times New Roman" w:cs="Times New Roman"/>
+          <w:b/>
+        </w:rPr>
+        <w:lastRenderedPageBreak/>
+        <w:t>User Profile –</w:t>
+      </w:r>
+    </w:p>
+    <w:p>
+      <w:pPr>
+        <w:pStyle w:val="ListParagraph"/>
+        <w:spacing w:after="160" w:line="259" w:lineRule="auto"/>
+        <w:ind w:left="722" w:firstLine="0"/>
+        <w:rPr>
+          <w:rFonts w:ascii="Times New Roman" w:hAnsi="Times New Roman" w:cs="Times New Roman"/>
+        </w:rPr>
+      </w:pPr>
+    </w:p>
+    <w:p>
+      <w:pPr>
+        <w:pStyle w:val="ListParagraph"/>
+        <w:spacing w:after="160" w:line="259" w:lineRule="auto"/>
+        <w:ind w:left="722" w:firstLine="0"/>
+        <w:rPr>
+          <w:rFonts w:ascii="Times New Roman" w:hAnsi="Times New Roman" w:cs="Times New Roman"/>
+        </w:rPr>
+      </w:pPr>
+      <w:r>
+        <w:rPr>
+          <w:rFonts w:ascii="Times New Roman" w:hAnsi="Times New Roman" w:cs="Times New Roman"/>
+        </w:rPr>
+        <w:t>11.1 – User can view and edit following information:</w:t>
+      </w:r>
+    </w:p>
+    <w:p>
+      <w:pPr>
+        <w:pStyle w:val="ListParagraph"/>
+        <w:spacing w:after="160" w:line="259" w:lineRule="auto"/>
+        <w:ind w:left="722" w:firstLine="0"/>
+        <w:rPr>
+          <w:rFonts w:ascii="Times New Roman" w:hAnsi="Times New Roman" w:cs="Times New Roman"/>
+        </w:rPr>
+      </w:pPr>
+      <w:r>
+        <w:rPr>
+          <w:rFonts w:ascii="Times New Roman" w:hAnsi="Times New Roman" w:cs="Times New Roman"/>
+        </w:rPr>
+        <w:tab/>
+        <w:t>11.1.1 – Personal Details</w:t>
+      </w:r>
+    </w:p>
+    <w:p>
+      <w:pPr>
+        <w:pStyle w:val="ListParagraph"/>
+        <w:spacing w:after="160" w:line="259" w:lineRule="auto"/>
+        <w:ind w:left="722" w:firstLine="0"/>
+        <w:rPr>
+          <w:rFonts w:ascii="Times New Roman" w:hAnsi="Times New Roman" w:cs="Times New Roman"/>
+        </w:rPr>
+      </w:pPr>
+      <w:r>
+        <w:rPr>
+          <w:rFonts w:ascii="Times New Roman" w:hAnsi="Times New Roman" w:cs="Times New Roman"/>
+        </w:rPr>
+        <w:tab/>
+        <w:t>11.1.2 – Contact Information</w:t>
+      </w:r>
+    </w:p>
+    <w:p>
+      <w:pPr>
+        <w:pStyle w:val="ListParagraph"/>
+        <w:spacing w:after="160" w:line="259" w:lineRule="auto"/>
+        <w:ind w:left="722" w:firstLine="0"/>
+        <w:rPr>
+          <w:rFonts w:ascii="Times New Roman" w:hAnsi="Times New Roman" w:cs="Times New Roman"/>
+        </w:rPr>
+      </w:pPr>
+      <w:r>
+        <w:rPr>
+          <w:rFonts w:ascii="Times New Roman" w:hAnsi="Times New Roman" w:cs="Times New Roman"/>
+        </w:rPr>
+        <w:tab/>
+        <w:t>11.1.3 – Work Information</w:t>
+      </w:r>
+    </w:p>
+    <w:p>
+      <w:pPr>
+        <w:pStyle w:val="ListParagraph"/>
+        <w:spacing w:after="160" w:line="259" w:lineRule="auto"/>
+        <w:ind w:left="722" w:firstLine="0"/>
+        <w:rPr>
+          <w:rFonts w:ascii="Times New Roman" w:hAnsi="Times New Roman" w:cs="Times New Roman"/>
+        </w:rPr>
+      </w:pPr>
+      <w:r>
+        <w:rPr>
+          <w:rFonts w:ascii="Times New Roman" w:hAnsi="Times New Roman" w:cs="Times New Roman"/>
+        </w:rPr>
+        <w:tab/>
+        <w:t>11.1.4 – Emergency Contacts</w:t>
+      </w:r>
+    </w:p>
+    <w:p>
+      <w:pPr>
+        <w:pStyle w:val="ListParagraph"/>
+        <w:spacing w:after="160" w:line="259" w:lineRule="auto"/>
+        <w:ind w:left="722" w:firstLine="0"/>
+        <w:rPr>
+          <w:rFonts w:ascii="Times New Roman" w:hAnsi="Times New Roman" w:cs="Times New Roman"/>
+        </w:rPr>
+      </w:pPr>
+      <w:r>
+        <w:rPr>
+          <w:rFonts w:ascii="Times New Roman" w:hAnsi="Times New Roman" w:cs="Times New Roman"/>
+        </w:rPr>
+        <w:t xml:space="preserve">11.2 – Users can change their existing </w:t>
+      </w:r>
+      <w:proofErr w:type="spellStart"/>
+      <w:r>
+        <w:rPr>
+          <w:rFonts w:ascii="Times New Roman" w:hAnsi="Times New Roman" w:cs="Times New Roman"/>
+        </w:rPr>
+        <w:t>MyNEU</w:t>
+      </w:r>
+      <w:proofErr w:type="spellEnd"/>
+      <w:r>
+        <w:rPr>
+          <w:rFonts w:ascii="Times New Roman" w:hAnsi="Times New Roman" w:cs="Times New Roman"/>
+        </w:rPr>
+        <w:t xml:space="preserve"> Password.</w:t>
+      </w:r>
+    </w:p>
+    <w:p>
+      <w:pPr>
+        <w:pStyle w:val="ListParagraph"/>
+        <w:spacing w:after="160" w:line="259" w:lineRule="auto"/>
+        <w:ind w:left="722" w:firstLine="0"/>
+        <w:rPr>
+          <w:rFonts w:ascii="Times New Roman" w:hAnsi="Times New Roman" w:cs="Times New Roman"/>
+        </w:rPr>
+      </w:pPr>
+      <w:r>
+        <w:rPr>
+          <w:rFonts w:ascii="Times New Roman" w:hAnsi="Times New Roman" w:cs="Times New Roman"/>
+        </w:rPr>
+        <w:t>11.3 – Users can set his preferences based on which the dashboards and announcements will be filtered and modified.</w:t>
+      </w:r>
+    </w:p>
+    <w:p>
+      <w:pPr>
+        <w:pStyle w:val="ListParagraph"/>
+        <w:spacing w:after="160" w:line="259" w:lineRule="auto"/>
+        <w:ind w:left="722" w:firstLine="0"/>
+        <w:rPr>
+          <w:rFonts w:ascii="Times New Roman" w:hAnsi="Times New Roman" w:cs="Times New Roman"/>
+        </w:rPr>
+      </w:pPr>
+      <w:r>
+        <w:rPr>
+          <w:rFonts w:ascii="Times New Roman" w:hAnsi="Times New Roman" w:cs="Times New Roman"/>
+        </w:rPr>
+        <w:t>11.4 – Users can view any holds if it exists on their account and also a summary of their degree progress.</w:t>
+      </w:r>
+    </w:p>
+    <w:p>
+      <w:pPr>
+        <w:pStyle w:val="ListParagraph"/>
+        <w:spacing w:after="160" w:line="259" w:lineRule="auto"/>
+        <w:ind w:left="722" w:firstLine="0"/>
+        <w:rPr>
+          <w:rFonts w:ascii="Times New Roman" w:hAnsi="Times New Roman" w:cs="Times New Roman"/>
+          <w:b/>
+        </w:rPr>
+      </w:pPr>
+    </w:p>
+    <w:p>
+      <w:pPr>
+        <w:pStyle w:val="ListParagraph"/>
+        <w:numPr>
+          <w:ilvl w:val="0"/>
+          <w:numId w:val="5"/>
+        </w:numPr>
+        <w:spacing w:after="160" w:line="259" w:lineRule="auto"/>
+        <w:rPr>
+          <w:rFonts w:ascii="Times New Roman" w:hAnsi="Times New Roman" w:cs="Times New Roman"/>
+          <w:b/>
+        </w:rPr>
+      </w:pPr>
+      <w:r>
+        <w:rPr>
+          <w:rFonts w:ascii="Times New Roman" w:hAnsi="Times New Roman" w:cs="Times New Roman"/>
+          <w:b/>
+        </w:rPr>
+        <w:t xml:space="preserve">Events &amp; News </w:t>
+      </w:r>
+      <w:r>
+        <w:rPr>
+          <w:rFonts w:ascii="Times New Roman" w:hAnsi="Times New Roman" w:cs="Times New Roman"/>
+          <w:b/>
+        </w:rPr>
+        <w:t>–</w:t>
+      </w:r>
+    </w:p>
+    <w:p>
+      <w:pPr>
+        <w:pStyle w:val="ListParagraph"/>
+        <w:spacing w:after="160" w:line="259" w:lineRule="auto"/>
+        <w:ind w:left="722" w:firstLine="0"/>
+        <w:rPr>
+          <w:rFonts w:ascii="Times New Roman" w:hAnsi="Times New Roman" w:cs="Times New Roman"/>
+        </w:rPr>
+      </w:pPr>
+    </w:p>
+    <w:p>
+      <w:pPr>
+        <w:pStyle w:val="ListParagraph"/>
+        <w:spacing w:after="160" w:line="259" w:lineRule="auto"/>
+        <w:ind w:left="722" w:firstLine="0"/>
+        <w:rPr>
+          <w:rFonts w:ascii="Times New Roman" w:hAnsi="Times New Roman" w:cs="Times New Roman"/>
+        </w:rPr>
+      </w:pPr>
+      <w:r>
+        <w:rPr>
+          <w:rFonts w:ascii="Times New Roman" w:hAnsi="Times New Roman" w:cs="Times New Roman"/>
+        </w:rPr>
+        <w:t>12.1 – User can search and view various events organized and/or hosted by the university. He can book tickets for the events which require the user to get a ticket.</w:t>
+      </w:r>
+    </w:p>
+    <w:p>
+      <w:pPr>
+        <w:pStyle w:val="ListParagraph"/>
+        <w:spacing w:after="160" w:line="259" w:lineRule="auto"/>
+        <w:ind w:left="722" w:firstLine="0"/>
+        <w:rPr>
+          <w:rFonts w:ascii="Times New Roman" w:hAnsi="Times New Roman" w:cs="Times New Roman"/>
+        </w:rPr>
+      </w:pPr>
+      <w:r>
+        <w:rPr>
+          <w:rFonts w:ascii="Times New Roman" w:hAnsi="Times New Roman" w:cs="Times New Roman"/>
+        </w:rPr>
+        <w:t>12.2 – Users can view various news from the news service hosted by</w:t>
+      </w:r>
+      <w:r>
+        <w:rPr>
+          <w:rFonts w:ascii="Times New Roman" w:hAnsi="Times New Roman" w:cs="Times New Roman"/>
+        </w:rPr>
+        <w:t xml:space="preserve"> Northeastern. The most recent</w:t>
+      </w:r>
+      <w:r>
+        <w:rPr>
+          <w:rFonts w:ascii="Times New Roman" w:hAnsi="Times New Roman" w:cs="Times New Roman"/>
+        </w:rPr>
+        <w:t xml:space="preserve"> articles will be flashed on the dashboard in the form of carousals.</w:t>
+      </w:r>
+    </w:p>
+    <w:p>
+      <w:pPr>
+        <w:pStyle w:val="ListParagraph"/>
+        <w:spacing w:after="160" w:line="259" w:lineRule="auto"/>
+        <w:ind w:left="722" w:firstLine="0"/>
+        <w:rPr>
+          <w:rFonts w:ascii="Times New Roman" w:hAnsi="Times New Roman" w:cs="Times New Roman"/>
+        </w:rPr>
+      </w:pPr>
+    </w:p>
+    <w:p>
+      <w:pPr>
+        <w:pStyle w:val="ListParagraph"/>
+        <w:numPr>
+          <w:ilvl w:val="0"/>
+          <w:numId w:val="5"/>
+        </w:numPr>
+        <w:spacing w:after="160" w:line="259" w:lineRule="auto"/>
+        <w:rPr>
+          <w:rFonts w:ascii="Times New Roman" w:hAnsi="Times New Roman" w:cs="Times New Roman"/>
+          <w:b/>
+        </w:rPr>
+      </w:pPr>
+      <w:r>
+        <w:rPr>
+          <w:rFonts w:ascii="Times New Roman" w:hAnsi="Times New Roman" w:cs="Times New Roman"/>
+          <w:b/>
+        </w:rPr>
+        <w:t xml:space="preserve">Other Services – </w:t>
+      </w:r>
+    </w:p>
+    <w:p>
+      <w:pPr>
+        <w:pStyle w:val="ListParagraph"/>
+        <w:spacing w:after="160" w:line="259" w:lineRule="auto"/>
+        <w:ind w:left="722" w:firstLine="0"/>
+        <w:rPr>
+          <w:rFonts w:ascii="Times New Roman" w:hAnsi="Times New Roman" w:cs="Times New Roman"/>
+        </w:rPr>
+      </w:pPr>
+    </w:p>
+    <w:p>
+      <w:pPr>
+        <w:pStyle w:val="ListParagraph"/>
+        <w:spacing w:after="160" w:line="259" w:lineRule="auto"/>
+        <w:ind w:left="722" w:firstLine="0"/>
+        <w:rPr>
+          <w:rFonts w:ascii="Times New Roman" w:hAnsi="Times New Roman" w:cs="Times New Roman"/>
+        </w:rPr>
+      </w:pPr>
+      <w:r>
+        <w:rPr>
+          <w:rFonts w:ascii="Times New Roman" w:hAnsi="Times New Roman" w:cs="Times New Roman"/>
+        </w:rPr>
+        <w:t>13.1 – Users can search for the available parking spot among many parking lots within the campus, view the cost and then request for a parking space.</w:t>
+      </w:r>
+    </w:p>
+    <w:p>
+      <w:pPr>
+        <w:pStyle w:val="ListParagraph"/>
+        <w:spacing w:after="160" w:line="259" w:lineRule="auto"/>
+        <w:ind w:left="722" w:firstLine="0"/>
+        <w:rPr>
+          <w:rFonts w:ascii="Times New Roman" w:hAnsi="Times New Roman" w:cs="Times New Roman"/>
+        </w:rPr>
+      </w:pPr>
+      <w:r>
+        <w:rPr>
+          <w:rFonts w:ascii="Times New Roman" w:hAnsi="Times New Roman" w:cs="Times New Roman"/>
+        </w:rPr>
+        <w:t>13.2 – Users can browse through various meal plans provided by the dining services and then buy a plan.</w:t>
+      </w:r>
+    </w:p>
+    <w:p>
+      <w:pPr>
+        <w:pStyle w:val="ListParagraph"/>
+        <w:spacing w:after="0" w:line="259" w:lineRule="auto"/>
+        <w:ind w:left="722" w:firstLine="0"/>
+        <w:rPr>
+          <w:rFonts w:ascii="Times New Roman" w:hAnsi="Times New Roman" w:cs="Times New Roman"/>
+        </w:rPr>
+      </w:pPr>
+      <w:r>
+        <w:rPr>
+          <w:rFonts w:ascii="Times New Roman" w:hAnsi="Times New Roman" w:cs="Times New Roman"/>
+        </w:rPr>
+        <w:t>13.3 – Users can chat with the support team in case of any technical issues with his account. He can also send emails to the customer support team.</w:t>
+      </w:r>
+    </w:p>
+    <w:p>
+      <w:pPr>
+        <w:pStyle w:val="ListParagraph"/>
+        <w:spacing w:after="0" w:line="259" w:lineRule="auto"/>
+        <w:ind w:left="722" w:firstLine="0"/>
+        <w:rPr>
+          <w:rFonts w:ascii="Times New Roman" w:hAnsi="Times New Roman" w:cs="Times New Roman"/>
+          <w:sz w:val="32"/>
+          <w:szCs w:val="32"/>
+        </w:rPr>
+      </w:pPr>
+    </w:p>
+    <w:p>
+      <w:pPr>
+        <w:pStyle w:val="ListParagraph"/>
+        <w:spacing w:after="0" w:line="259" w:lineRule="auto"/>
+        <w:ind w:left="722" w:firstLine="0"/>
+        <w:rPr>
+          <w:rFonts w:ascii="Times New Roman" w:hAnsi="Times New Roman" w:cs="Times New Roman"/>
+          <w:sz w:val="2"/>
+          <w:szCs w:val="2"/>
+        </w:rPr>
+      </w:pPr>
+    </w:p>
+    <w:p>
+      <w:pPr>
+        <w:rPr>
+          <w:rFonts w:ascii="Times New Roman" w:hAnsi="Times New Roman" w:cs="Times New Roman"/>
+          <w:b/>
+          <w:sz w:val="32"/>
+          <w:szCs w:val="20"/>
+        </w:rPr>
+      </w:pPr>
+      <w:r>
+        <w:rPr>
+          <w:rFonts w:ascii="Times New Roman" w:hAnsi="Times New Roman" w:cs="Times New Roman"/>
+          <w:b/>
+          <w:sz w:val="32"/>
+          <w:szCs w:val="20"/>
+        </w:rPr>
+        <w:t>Content Requirements</w:t>
+      </w:r>
+    </w:p>
+    <w:p>
+      <w:pPr>
+        <w:spacing w:after="160" w:line="259" w:lineRule="auto"/>
+        <w:ind w:left="0" w:firstLine="0"/>
+        <w:rPr>
+          <w:rFonts w:ascii="Times New Roman" w:hAnsi="Times New Roman" w:cs="Times New Roman"/>
+        </w:rPr>
+      </w:pPr>
+      <w:r>
+        <w:rPr>
+          <w:rFonts w:ascii="Times New Roman" w:hAnsi="Times New Roman" w:cs="Times New Roman"/>
+          <w:b/>
+          <w:sz w:val="18"/>
+          <w:szCs w:val="20"/>
+        </w:rPr>
+        <w:pict>
+          <v:rect id="_x0000_i1031" style="width:563.3pt;height:2pt" o:hralign="center" o:hrstd="t" o:hrnoshade="t" o:hr="t" fillcolor="black [3213]" stroked="f"/>
+        </w:pict>
+      </w:r>
+      <w:r>
+        <w:rPr>
+          <w:rFonts w:ascii="Times New Roman" w:hAnsi="Times New Roman" w:cs="Times New Roman"/>
+        </w:rPr>
+        <w:tab/>
+      </w:r>
+      <w:proofErr w:type="spellStart"/>
+      <w:r>
+        <w:rPr>
+          <w:rFonts w:ascii="Times New Roman" w:hAnsi="Times New Roman" w:cs="Times New Roman"/>
+        </w:rPr>
+        <w:t>MyNEU</w:t>
+      </w:r>
+      <w:proofErr w:type="spellEnd"/>
+      <w:r>
+        <w:rPr>
+          <w:rFonts w:ascii="Times New Roman" w:hAnsi="Times New Roman" w:cs="Times New Roman"/>
+        </w:rPr>
+        <w:t xml:space="preserve"> has a wide variety of different contents inside the website. Some of the content is generated by the system, some resides in the system and some are generated by the users of the website. The type of content ranges from simple texts, e-books, some rich-text documents and flat files to multimedia contents like images, </w:t>
+      </w:r>
+      <w:r>
+        <w:rPr>
+          <w:rFonts w:ascii="Times New Roman" w:hAnsi="Times New Roman" w:cs="Times New Roman"/>
+        </w:rPr>
+        <w:t xml:space="preserve">audio and </w:t>
+      </w:r>
+      <w:r>
+        <w:rPr>
+          <w:rFonts w:ascii="Times New Roman" w:hAnsi="Times New Roman" w:cs="Times New Roman"/>
+        </w:rPr>
+        <w:t>videos</w:t>
+      </w:r>
+      <w:r>
+        <w:rPr>
+          <w:rFonts w:ascii="Times New Roman" w:hAnsi="Times New Roman" w:cs="Times New Roman"/>
+        </w:rPr>
+        <w:t xml:space="preserve">. The feature where users can download softwares means a wide variety of executable files also reside in the website. </w:t>
+      </w:r>
+      <w:r>
+        <w:rPr>
+          <w:rFonts w:ascii="Times New Roman" w:hAnsi="Times New Roman" w:cs="Times New Roman"/>
+        </w:rPr>
+        <w:t>We have set some specifications about these contents in the website.</w:t>
+      </w:r>
+    </w:p>
+    <w:p>
+      <w:pPr>
+        <w:pStyle w:val="ListParagraph"/>
+        <w:numPr>
+          <w:ilvl w:val="0"/>
+          <w:numId w:val="9"/>
+        </w:numPr>
+        <w:spacing w:after="160" w:line="259" w:lineRule="auto"/>
+        <w:rPr>
+          <w:rFonts w:ascii="Times New Roman" w:hAnsi="Times New Roman" w:cs="Times New Roman"/>
+          <w:b/>
+        </w:rPr>
+      </w:pPr>
+      <w:r>
+        <w:rPr>
+          <w:rFonts w:ascii="Times New Roman" w:hAnsi="Times New Roman" w:cs="Times New Roman"/>
+          <w:b/>
+        </w:rPr>
+        <w:t>General –</w:t>
+      </w:r>
+    </w:p>
+    <w:p>
+      <w:pPr>
+        <w:pStyle w:val="ListParagraph"/>
+        <w:spacing w:after="160" w:line="259" w:lineRule="auto"/>
+        <w:ind w:firstLine="0"/>
+        <w:rPr>
+          <w:rFonts w:ascii="Times New Roman" w:hAnsi="Times New Roman" w:cs="Times New Roman"/>
+          <w:b/>
+        </w:rPr>
+      </w:pPr>
+    </w:p>
+    <w:p>
+      <w:pPr>
+        <w:pStyle w:val="ListParagraph"/>
+        <w:spacing w:after="160" w:line="259" w:lineRule="auto"/>
+        <w:ind w:firstLine="0"/>
+        <w:rPr>
+          <w:rFonts w:ascii="Times New Roman" w:hAnsi="Times New Roman" w:cs="Times New Roman"/>
+        </w:rPr>
+      </w:pPr>
+      <w:r>
+        <w:rPr>
+          <w:rFonts w:ascii="Times New Roman" w:hAnsi="Times New Roman" w:cs="Times New Roman"/>
+        </w:rPr>
+        <w:t>1.1 – The website will allow only the audio files with .mp3 extensions to be uploaded to the system and video file with .mp4 extensions.</w:t>
+      </w:r>
+    </w:p>
+    <w:p>
+      <w:pPr>
+        <w:pStyle w:val="ListParagraph"/>
+        <w:spacing w:after="160" w:line="259" w:lineRule="auto"/>
+        <w:ind w:firstLine="0"/>
+        <w:rPr>
+          <w:rFonts w:ascii="Times New Roman" w:hAnsi="Times New Roman" w:cs="Times New Roman"/>
+        </w:rPr>
+      </w:pPr>
+      <w:r>
+        <w:rPr>
+          <w:rFonts w:ascii="Times New Roman" w:hAnsi="Times New Roman" w:cs="Times New Roman"/>
+        </w:rPr>
+        <w:t>1.2 – The</w:t>
+      </w:r>
+      <w:r>
+        <w:rPr>
+          <w:rFonts w:ascii="Times New Roman" w:hAnsi="Times New Roman" w:cs="Times New Roman"/>
+        </w:rPr>
+        <w:t xml:space="preserve"> images will be in the format of jpeg, jpg, gif or </w:t>
+      </w:r>
+      <w:proofErr w:type="spellStart"/>
+      <w:r>
+        <w:rPr>
+          <w:rFonts w:ascii="Times New Roman" w:hAnsi="Times New Roman" w:cs="Times New Roman"/>
+        </w:rPr>
+        <w:t>png</w:t>
+      </w:r>
+      <w:proofErr w:type="spellEnd"/>
+      <w:r>
+        <w:rPr>
+          <w:rFonts w:ascii="Times New Roman" w:hAnsi="Times New Roman" w:cs="Times New Roman"/>
+        </w:rPr>
+        <w:t>.</w:t>
+      </w:r>
+    </w:p>
+    <w:p>
+      <w:pPr>
+        <w:pStyle w:val="ListParagraph"/>
+        <w:spacing w:after="160" w:line="259" w:lineRule="auto"/>
+        <w:ind w:firstLine="0"/>
+        <w:rPr>
+          <w:rFonts w:ascii="Times New Roman" w:hAnsi="Times New Roman" w:cs="Times New Roman"/>
+          <w:b/>
+        </w:rPr>
+      </w:pPr>
+    </w:p>
+    <w:p>
+      <w:pPr>
+        <w:pStyle w:val="ListParagraph"/>
+        <w:numPr>
+          <w:ilvl w:val="0"/>
+          <w:numId w:val="9"/>
+        </w:numPr>
+        <w:spacing w:after="160" w:line="259" w:lineRule="auto"/>
+        <w:rPr>
+          <w:rFonts w:ascii="Times New Roman" w:hAnsi="Times New Roman" w:cs="Times New Roman"/>
+          <w:b/>
+        </w:rPr>
+      </w:pPr>
+      <w:r>
+        <w:rPr>
+          <w:rFonts w:ascii="Times New Roman" w:hAnsi="Times New Roman" w:cs="Times New Roman"/>
+          <w:b/>
+        </w:rPr>
+        <w:t>Academics</w:t>
+      </w:r>
+      <w:r>
+        <w:rPr>
+          <w:rFonts w:ascii="Times New Roman" w:hAnsi="Times New Roman" w:cs="Times New Roman"/>
+          <w:b/>
+        </w:rPr>
+        <w:t xml:space="preserve"> –</w:t>
+      </w:r>
+    </w:p>
+    <w:p>
+      <w:pPr>
+        <w:pStyle w:val="ListParagraph"/>
+        <w:spacing w:after="160" w:line="259" w:lineRule="auto"/>
+        <w:ind w:firstLine="0"/>
+        <w:rPr>
+          <w:rFonts w:ascii="Times New Roman" w:hAnsi="Times New Roman" w:cs="Times New Roman"/>
+          <w:b/>
+        </w:rPr>
+      </w:pPr>
+    </w:p>
+    <w:p>
+      <w:pPr>
+        <w:pStyle w:val="ListParagraph"/>
+        <w:spacing w:after="160" w:line="259" w:lineRule="auto"/>
+        <w:ind w:firstLine="0"/>
+        <w:rPr>
+          <w:rFonts w:ascii="Times New Roman" w:hAnsi="Times New Roman" w:cs="Times New Roman"/>
+        </w:rPr>
+      </w:pPr>
+      <w:r>
+        <w:rPr>
+          <w:rFonts w:ascii="Times New Roman" w:hAnsi="Times New Roman" w:cs="Times New Roman"/>
+        </w:rPr>
+        <w:t>2</w:t>
+      </w:r>
+      <w:r>
+        <w:rPr>
+          <w:rFonts w:ascii="Times New Roman" w:hAnsi="Times New Roman" w:cs="Times New Roman"/>
+        </w:rPr>
+        <w:t xml:space="preserve">.1 – </w:t>
+      </w:r>
+      <w:r>
+        <w:rPr>
+          <w:rFonts w:ascii="Times New Roman" w:hAnsi="Times New Roman" w:cs="Times New Roman"/>
+        </w:rPr>
+        <w:t xml:space="preserve">No specific restriction for the type of files allowed to be uploaded by users in this section apart from the Content Requirement 1.1. </w:t>
+      </w:r>
+    </w:p>
+    <w:p>
+      <w:pPr>
+        <w:pStyle w:val="ListParagraph"/>
+        <w:spacing w:after="160" w:line="259" w:lineRule="auto"/>
+        <w:ind w:firstLine="0"/>
+        <w:rPr>
+          <w:rFonts w:ascii="Times New Roman" w:hAnsi="Times New Roman" w:cs="Times New Roman"/>
+        </w:rPr>
+      </w:pPr>
+      <w:r>
+        <w:rPr>
+          <w:rFonts w:ascii="Times New Roman" w:hAnsi="Times New Roman" w:cs="Times New Roman"/>
+        </w:rPr>
+        <w:t>2</w:t>
+      </w:r>
+      <w:r>
+        <w:rPr>
+          <w:rFonts w:ascii="Times New Roman" w:hAnsi="Times New Roman" w:cs="Times New Roman"/>
+        </w:rPr>
+        <w:t xml:space="preserve">.2 </w:t>
+      </w:r>
+      <w:r>
+        <w:rPr>
+          <w:rFonts w:ascii="Times New Roman" w:hAnsi="Times New Roman" w:cs="Times New Roman"/>
+        </w:rPr>
+        <w:t>–</w:t>
+      </w:r>
+      <w:r>
+        <w:rPr>
+          <w:rFonts w:ascii="Times New Roman" w:hAnsi="Times New Roman" w:cs="Times New Roman"/>
+        </w:rPr>
+        <w:t xml:space="preserve"> </w:t>
+      </w:r>
+      <w:r>
+        <w:rPr>
+          <w:rFonts w:ascii="Times New Roman" w:hAnsi="Times New Roman" w:cs="Times New Roman"/>
+        </w:rPr>
+        <w:t>All the contents uploaded to the system for a specific course will be archived and will be unable to the users after the end of the semester. Users will have an option to back up their uploaded data to their local system or on cloud.</w:t>
+      </w:r>
+    </w:p>
+    <w:p>
+      <w:pPr>
+        <w:pStyle w:val="ListParagraph"/>
+        <w:spacing w:after="160" w:line="259" w:lineRule="auto"/>
+        <w:ind w:firstLine="0"/>
+        <w:rPr>
+          <w:rFonts w:ascii="Times New Roman" w:hAnsi="Times New Roman" w:cs="Times New Roman"/>
+        </w:rPr>
+      </w:pPr>
+      <w:r>
+        <w:rPr>
+          <w:rFonts w:ascii="Times New Roman" w:hAnsi="Times New Roman" w:cs="Times New Roman"/>
+        </w:rPr>
+        <w:t>2.3 – The official transcripts which will be made available to the users will strictly be available in PDF format. The file will remain in the system for 10 business days after the user is notified of the availability.</w:t>
+      </w:r>
+    </w:p>
+    <w:p>
+      <w:pPr>
+        <w:pStyle w:val="ListParagraph"/>
+        <w:spacing w:after="160" w:line="259" w:lineRule="auto"/>
+        <w:ind w:firstLine="0"/>
+        <w:rPr>
+          <w:rFonts w:ascii="Times New Roman" w:hAnsi="Times New Roman" w:cs="Times New Roman"/>
+        </w:rPr>
+      </w:pPr>
+      <w:r>
+        <w:rPr>
+          <w:rFonts w:ascii="Times New Roman" w:hAnsi="Times New Roman" w:cs="Times New Roman"/>
+        </w:rPr>
+        <w:t>2.4 – The online lecture recordings will strictly be in mp4 format and will render in 480p resolution to the maximum. The online lectures will be available to the users for viewing until the end of semester.</w:t>
+      </w:r>
+    </w:p>
+    <w:p>
+      <w:pPr>
+        <w:spacing w:after="160" w:line="259" w:lineRule="auto"/>
+        <w:ind w:left="0" w:firstLine="0"/>
+        <w:jc w:val="left"/>
+        <w:rPr>
+          <w:rFonts w:ascii="Times New Roman" w:hAnsi="Times New Roman" w:cs="Times New Roman"/>
+        </w:rPr>
+      </w:pPr>
+      <w:r>
+        <w:rPr>
+          <w:rFonts w:ascii="Times New Roman" w:hAnsi="Times New Roman" w:cs="Times New Roman"/>
+        </w:rPr>
+        <w:br w:type="page"/>
+      </w:r>
+    </w:p>
+    <w:p>
+      <w:pPr>
+        <w:pStyle w:val="ListParagraph"/>
+        <w:numPr>
+          <w:ilvl w:val="0"/>
+          <w:numId w:val="9"/>
+        </w:numPr>
+        <w:spacing w:after="160" w:line="259" w:lineRule="auto"/>
+        <w:rPr>
+          <w:rFonts w:ascii="Times New Roman" w:hAnsi="Times New Roman" w:cs="Times New Roman"/>
+          <w:b/>
+        </w:rPr>
+      </w:pPr>
+      <w:r>
+        <w:rPr>
+          <w:rFonts w:ascii="Times New Roman" w:hAnsi="Times New Roman" w:cs="Times New Roman"/>
+          <w:b/>
+        </w:rPr>
+        <w:lastRenderedPageBreak/>
+        <w:t>Services –</w:t>
+      </w:r>
+    </w:p>
+    <w:p>
+      <w:pPr>
+        <w:pStyle w:val="ListParagraph"/>
+        <w:spacing w:after="160" w:line="259" w:lineRule="auto"/>
+        <w:ind w:firstLine="0"/>
+        <w:rPr>
+          <w:rFonts w:ascii="Times New Roman" w:hAnsi="Times New Roman" w:cs="Times New Roman"/>
+          <w:b/>
+        </w:rPr>
+      </w:pPr>
+    </w:p>
+    <w:p>
+      <w:pPr>
+        <w:pStyle w:val="ListParagraph"/>
+        <w:spacing w:after="160" w:line="259" w:lineRule="auto"/>
+        <w:ind w:firstLine="0"/>
+        <w:rPr>
+          <w:rFonts w:ascii="Times New Roman" w:hAnsi="Times New Roman" w:cs="Times New Roman"/>
+        </w:rPr>
+      </w:pPr>
+      <w:r>
+        <w:rPr>
+          <w:rFonts w:ascii="Times New Roman" w:hAnsi="Times New Roman" w:cs="Times New Roman"/>
+        </w:rPr>
+        <w:t>3.1 – The bills will be available to download in PDF format. The downloadable versions of the bills will not reside in the system and will be generated at runtime by the system when the user requests for it.</w:t>
+      </w:r>
+    </w:p>
+    <w:p>
+      <w:pPr>
+        <w:pStyle w:val="ListParagraph"/>
+        <w:spacing w:after="160" w:line="259" w:lineRule="auto"/>
+        <w:ind w:firstLine="0"/>
+        <w:rPr>
+          <w:rFonts w:ascii="Times New Roman" w:hAnsi="Times New Roman" w:cs="Times New Roman"/>
+        </w:rPr>
+      </w:pPr>
+      <w:r>
+        <w:rPr>
+          <w:rFonts w:ascii="Times New Roman" w:hAnsi="Times New Roman" w:cs="Times New Roman"/>
+        </w:rPr>
+        <w:t>3.2 – The products or services on sale online in the marketplace will be constantly updated based on the availability.</w:t>
+      </w:r>
+    </w:p>
+    <w:p>
+      <w:pPr>
+        <w:pStyle w:val="ListParagraph"/>
+        <w:spacing w:after="160" w:line="259" w:lineRule="auto"/>
+        <w:ind w:firstLine="0"/>
+        <w:rPr>
+          <w:rFonts w:ascii="Times New Roman" w:hAnsi="Times New Roman" w:cs="Times New Roman"/>
+        </w:rPr>
+      </w:pPr>
+      <w:r>
+        <w:rPr>
+          <w:rFonts w:ascii="Times New Roman" w:hAnsi="Times New Roman" w:cs="Times New Roman"/>
+        </w:rPr>
+        <w:t>3.3 – The display images of the products will strictly have the 3:4 aspect ratio</w:t>
+      </w:r>
+    </w:p>
+    <w:p>
+      <w:pPr>
+        <w:pStyle w:val="ListParagraph"/>
+        <w:spacing w:after="160" w:line="259" w:lineRule="auto"/>
+        <w:ind w:firstLine="0"/>
+        <w:rPr>
+          <w:rFonts w:ascii="Times New Roman" w:hAnsi="Times New Roman" w:cs="Times New Roman"/>
+        </w:rPr>
+      </w:pPr>
+      <w:r>
+        <w:rPr>
+          <w:rFonts w:ascii="Times New Roman" w:hAnsi="Times New Roman" w:cs="Times New Roman"/>
+        </w:rPr>
+        <w:t>3.4 – Downloadable software should be available for all operating system platforms and in both 32bit and 64bit versions.</w:t>
+      </w:r>
+    </w:p>
+    <w:p>
+      <w:pPr>
+        <w:pStyle w:val="ListParagraph"/>
+        <w:spacing w:after="160" w:line="259" w:lineRule="auto"/>
+        <w:ind w:firstLine="0"/>
+        <w:rPr>
+          <w:rFonts w:ascii="Times New Roman" w:hAnsi="Times New Roman" w:cs="Times New Roman"/>
+          <w:b/>
+        </w:rPr>
+      </w:pPr>
+    </w:p>
+    <w:p>
+      <w:pPr>
+        <w:pStyle w:val="ListParagraph"/>
+        <w:numPr>
+          <w:ilvl w:val="0"/>
+          <w:numId w:val="9"/>
+        </w:numPr>
+        <w:spacing w:after="160" w:line="259" w:lineRule="auto"/>
+        <w:rPr>
+          <w:rFonts w:ascii="Times New Roman" w:hAnsi="Times New Roman" w:cs="Times New Roman"/>
+          <w:b/>
+        </w:rPr>
+      </w:pPr>
+      <w:r>
+        <w:rPr>
+          <w:rFonts w:ascii="Times New Roman" w:hAnsi="Times New Roman" w:cs="Times New Roman"/>
+          <w:b/>
+        </w:rPr>
+        <w:t>Library –</w:t>
+      </w:r>
+    </w:p>
+    <w:p>
+      <w:pPr>
+        <w:pStyle w:val="ListParagraph"/>
+        <w:spacing w:after="160" w:line="259" w:lineRule="auto"/>
+        <w:ind w:firstLine="0"/>
+        <w:rPr>
+          <w:rFonts w:ascii="Times New Roman" w:hAnsi="Times New Roman" w:cs="Times New Roman"/>
+        </w:rPr>
+      </w:pPr>
+    </w:p>
+    <w:p>
+      <w:pPr>
+        <w:pStyle w:val="ListParagraph"/>
+        <w:spacing w:after="160" w:line="259" w:lineRule="auto"/>
+        <w:ind w:firstLine="0"/>
+        <w:rPr>
+          <w:rFonts w:ascii="Times New Roman" w:hAnsi="Times New Roman" w:cs="Times New Roman"/>
+        </w:rPr>
+      </w:pPr>
+      <w:r>
+        <w:rPr>
+          <w:rFonts w:ascii="Times New Roman" w:hAnsi="Times New Roman" w:cs="Times New Roman"/>
+        </w:rPr>
+        <w:t>4.1 – All the available learning material from the library will be only accessible via web and cannot be downloaded by any means.</w:t>
+      </w:r>
+    </w:p>
+    <w:p>
+      <w:pPr>
+        <w:pStyle w:val="ListParagraph"/>
+        <w:spacing w:after="160" w:line="259" w:lineRule="auto"/>
+        <w:ind w:firstLine="0"/>
+        <w:rPr>
+          <w:rFonts w:ascii="Times New Roman" w:hAnsi="Times New Roman" w:cs="Times New Roman"/>
+        </w:rPr>
+      </w:pPr>
+    </w:p>
+    <w:p>
+      <w:pPr>
+        <w:pStyle w:val="ListParagraph"/>
+        <w:numPr>
+          <w:ilvl w:val="0"/>
+          <w:numId w:val="9"/>
+        </w:numPr>
+        <w:spacing w:after="160" w:line="259" w:lineRule="auto"/>
+        <w:rPr>
+          <w:rFonts w:ascii="Times New Roman" w:hAnsi="Times New Roman" w:cs="Times New Roman"/>
+          <w:b/>
+        </w:rPr>
+      </w:pPr>
+      <w:r>
+        <w:rPr>
+          <w:rFonts w:ascii="Times New Roman" w:hAnsi="Times New Roman" w:cs="Times New Roman"/>
+          <w:b/>
+        </w:rPr>
+        <w:t>Communications –</w:t>
+      </w:r>
+    </w:p>
+    <w:p>
+      <w:pPr>
+        <w:pStyle w:val="ListParagraph"/>
+        <w:spacing w:after="160" w:line="259" w:lineRule="auto"/>
+        <w:ind w:firstLine="0"/>
+        <w:rPr>
+          <w:rFonts w:ascii="Times New Roman" w:hAnsi="Times New Roman" w:cs="Times New Roman"/>
+          <w:b/>
+        </w:rPr>
+      </w:pPr>
+    </w:p>
+    <w:p>
+      <w:pPr>
+        <w:pStyle w:val="ListParagraph"/>
+        <w:spacing w:after="160" w:line="259" w:lineRule="auto"/>
+        <w:ind w:firstLine="0"/>
+        <w:rPr>
+          <w:rFonts w:ascii="Times New Roman" w:hAnsi="Times New Roman" w:cs="Times New Roman"/>
+        </w:rPr>
+      </w:pPr>
+      <w:r>
+        <w:rPr>
+          <w:rFonts w:ascii="Times New Roman" w:hAnsi="Times New Roman" w:cs="Times New Roman"/>
+        </w:rPr>
+        <w:t>5.1 – The files which can be transferred through discussion boards will not have format limitations, but a size limitation. Files with maximum 10MB will be allowed to be send.</w:t>
+      </w:r>
+    </w:p>
+    <w:p>
+      <w:pPr>
+        <w:pStyle w:val="ListParagraph"/>
+        <w:spacing w:after="160" w:line="259" w:lineRule="auto"/>
+        <w:ind w:firstLine="0"/>
+        <w:rPr>
+          <w:rFonts w:ascii="Times New Roman" w:hAnsi="Times New Roman" w:cs="Times New Roman"/>
+        </w:rPr>
+      </w:pPr>
+      <w:r>
+        <w:rPr>
+          <w:rFonts w:ascii="Times New Roman" w:hAnsi="Times New Roman" w:cs="Times New Roman"/>
+        </w:rPr>
+        <w:t xml:space="preserve">5.2 </w:t>
+      </w:r>
+      <w:r>
+        <w:rPr>
+          <w:rFonts w:ascii="Times New Roman" w:hAnsi="Times New Roman" w:cs="Times New Roman"/>
+        </w:rPr>
+        <w:t>–</w:t>
+      </w:r>
+      <w:r>
+        <w:rPr>
+          <w:rFonts w:ascii="Times New Roman" w:hAnsi="Times New Roman" w:cs="Times New Roman"/>
+        </w:rPr>
+        <w:t xml:space="preserve"> </w:t>
+      </w:r>
+      <w:r>
+        <w:rPr>
+          <w:rFonts w:ascii="Times New Roman" w:hAnsi="Times New Roman" w:cs="Times New Roman"/>
+        </w:rPr>
+        <w:t>Announcements can make use of images in the form of banners. High definition images with size of more than 1MB will not be allowed to be uploaded.</w:t>
+      </w:r>
+    </w:p>
+    <w:p>
+      <w:pPr>
+        <w:pStyle w:val="ListParagraph"/>
+        <w:spacing w:after="160" w:line="259" w:lineRule="auto"/>
+        <w:ind w:firstLine="0"/>
+        <w:rPr>
+          <w:rFonts w:ascii="Times New Roman" w:hAnsi="Times New Roman" w:cs="Times New Roman"/>
+        </w:rPr>
+      </w:pPr>
+      <w:r>
+        <w:rPr>
+          <w:rFonts w:ascii="Times New Roman" w:hAnsi="Times New Roman" w:cs="Times New Roman"/>
+        </w:rPr>
+        <w:t>5.3 – The image uploaded along with an announcement will be archived once the announcement is expired.</w:t>
+      </w:r>
+    </w:p>
+    <w:p>
+      <w:pPr>
+        <w:pStyle w:val="ListParagraph"/>
+        <w:spacing w:after="160" w:line="259" w:lineRule="auto"/>
+        <w:ind w:firstLine="0"/>
+        <w:rPr>
+          <w:rFonts w:ascii="Times New Roman" w:hAnsi="Times New Roman" w:cs="Times New Roman"/>
+          <w:b/>
+        </w:rPr>
+      </w:pPr>
+    </w:p>
+    <w:p>
+      <w:pPr>
+        <w:pStyle w:val="ListParagraph"/>
+        <w:numPr>
+          <w:ilvl w:val="0"/>
+          <w:numId w:val="9"/>
+        </w:numPr>
+        <w:spacing w:after="160" w:line="259" w:lineRule="auto"/>
+        <w:rPr>
+          <w:rFonts w:ascii="Times New Roman" w:hAnsi="Times New Roman" w:cs="Times New Roman"/>
+          <w:b/>
+        </w:rPr>
+      </w:pPr>
+      <w:r>
+        <w:rPr>
+          <w:rFonts w:ascii="Times New Roman" w:hAnsi="Times New Roman" w:cs="Times New Roman"/>
+          <w:b/>
+        </w:rPr>
+        <w:t>Employment –</w:t>
+      </w:r>
+    </w:p>
+    <w:p>
+      <w:pPr>
+        <w:pStyle w:val="ListParagraph"/>
+        <w:spacing w:after="160" w:line="259" w:lineRule="auto"/>
+        <w:ind w:firstLine="0"/>
+        <w:rPr>
+          <w:rFonts w:ascii="Times New Roman" w:hAnsi="Times New Roman" w:cs="Times New Roman"/>
+          <w:b/>
+        </w:rPr>
+      </w:pPr>
+    </w:p>
+    <w:p>
+      <w:pPr>
+        <w:pStyle w:val="ListParagraph"/>
+        <w:spacing w:after="160" w:line="259" w:lineRule="auto"/>
+        <w:ind w:firstLine="0"/>
+        <w:rPr>
+          <w:rFonts w:ascii="Times New Roman" w:hAnsi="Times New Roman" w:cs="Times New Roman"/>
+        </w:rPr>
+      </w:pPr>
+      <w:r>
+        <w:rPr>
+          <w:rFonts w:ascii="Times New Roman" w:hAnsi="Times New Roman" w:cs="Times New Roman"/>
+        </w:rPr>
+        <w:t>6.1 – The resumes to be uploaded by the users for applying to the job will be either in doc/</w:t>
+      </w:r>
+      <w:proofErr w:type="spellStart"/>
+      <w:r>
+        <w:rPr>
+          <w:rFonts w:ascii="Times New Roman" w:hAnsi="Times New Roman" w:cs="Times New Roman"/>
+        </w:rPr>
+        <w:t>docx</w:t>
+      </w:r>
+      <w:proofErr w:type="spellEnd"/>
+      <w:r>
+        <w:rPr>
+          <w:rFonts w:ascii="Times New Roman" w:hAnsi="Times New Roman" w:cs="Times New Roman"/>
+        </w:rPr>
+        <w:t xml:space="preserve"> or pdf format. No other format of documents will be supported. </w:t>
+      </w:r>
+    </w:p>
+    <w:p>
+      <w:pPr>
+        <w:pStyle w:val="ListParagraph"/>
+        <w:spacing w:after="160" w:line="259" w:lineRule="auto"/>
+        <w:ind w:firstLine="0"/>
+        <w:rPr>
+          <w:rFonts w:ascii="Times New Roman" w:hAnsi="Times New Roman" w:cs="Times New Roman"/>
+        </w:rPr>
+      </w:pPr>
+      <w:r>
+        <w:rPr>
+          <w:rFonts w:ascii="Times New Roman" w:hAnsi="Times New Roman" w:cs="Times New Roman"/>
+        </w:rPr>
+        <w:t>6.2 – Users can download the PDF version of their W4 forms. These forms will not reside in the system, but will be generated upon user request.</w:t>
+      </w:r>
+    </w:p>
+    <w:p>
+      <w:pPr>
+        <w:pStyle w:val="ListParagraph"/>
+        <w:spacing w:after="160" w:line="259" w:lineRule="auto"/>
+        <w:ind w:firstLine="0"/>
+        <w:rPr>
+          <w:rFonts w:ascii="Times New Roman" w:hAnsi="Times New Roman" w:cs="Times New Roman"/>
+          <w:b/>
+        </w:rPr>
+      </w:pPr>
+    </w:p>
+    <w:p>
+      <w:pPr>
+        <w:pStyle w:val="ListParagraph"/>
+        <w:numPr>
+          <w:ilvl w:val="0"/>
+          <w:numId w:val="9"/>
+        </w:numPr>
+        <w:spacing w:after="160" w:line="259" w:lineRule="auto"/>
+        <w:rPr>
+          <w:rFonts w:ascii="Times New Roman" w:hAnsi="Times New Roman" w:cs="Times New Roman"/>
+          <w:b/>
+        </w:rPr>
+      </w:pPr>
+      <w:r>
+        <w:rPr>
+          <w:rFonts w:ascii="Times New Roman" w:hAnsi="Times New Roman" w:cs="Times New Roman"/>
+          <w:b/>
+        </w:rPr>
+        <w:t>Events –</w:t>
+      </w:r>
+    </w:p>
+    <w:p>
+      <w:pPr>
+        <w:pStyle w:val="ListParagraph"/>
+        <w:spacing w:after="160" w:line="259" w:lineRule="auto"/>
+        <w:ind w:firstLine="0"/>
+        <w:rPr>
+          <w:rFonts w:ascii="Times New Roman" w:hAnsi="Times New Roman" w:cs="Times New Roman"/>
+          <w:b/>
+        </w:rPr>
+      </w:pPr>
+    </w:p>
+    <w:p>
+      <w:pPr>
+        <w:pStyle w:val="ListParagraph"/>
+        <w:spacing w:after="160" w:line="259" w:lineRule="auto"/>
+        <w:ind w:firstLine="0"/>
+        <w:rPr>
+          <w:rFonts w:ascii="Times New Roman" w:hAnsi="Times New Roman" w:cs="Times New Roman"/>
+        </w:rPr>
+      </w:pPr>
+      <w:r>
+        <w:rPr>
+          <w:rFonts w:ascii="Times New Roman" w:hAnsi="Times New Roman" w:cs="Times New Roman"/>
+        </w:rPr>
+        <w:t xml:space="preserve">7.1 </w:t>
+      </w:r>
+      <w:r>
+        <w:rPr>
+          <w:rFonts w:ascii="Times New Roman" w:hAnsi="Times New Roman" w:cs="Times New Roman"/>
+        </w:rPr>
+        <w:t>–</w:t>
+      </w:r>
+      <w:r>
+        <w:rPr>
+          <w:rFonts w:ascii="Times New Roman" w:hAnsi="Times New Roman" w:cs="Times New Roman"/>
+        </w:rPr>
+        <w:t xml:space="preserve"> </w:t>
+      </w:r>
+      <w:r>
+        <w:rPr>
+          <w:rFonts w:ascii="Times New Roman" w:hAnsi="Times New Roman" w:cs="Times New Roman"/>
+        </w:rPr>
+        <w:t>High definition images with size of more than 1MB will not be allowed to be uploaded.</w:t>
+      </w:r>
+    </w:p>
+    <w:p>
+      <w:pPr>
+        <w:pStyle w:val="ListParagraph"/>
+        <w:spacing w:after="160" w:line="259" w:lineRule="auto"/>
+        <w:ind w:firstLine="0"/>
+        <w:rPr>
+          <w:rFonts w:ascii="Times New Roman" w:hAnsi="Times New Roman" w:cs="Times New Roman"/>
+        </w:rPr>
+      </w:pPr>
+      <w:r>
+        <w:rPr>
+          <w:rFonts w:ascii="Times New Roman" w:hAnsi="Times New Roman" w:cs="Times New Roman"/>
+        </w:rPr>
+        <w:t>7.2 – Downloadable tickets will always be in PDF will and will be system generated at runtime.</w:t>
+      </w:r>
+    </w:p>
+    <w:p>
+      <w:pPr>
+        <w:pStyle w:val="ListParagraph"/>
+        <w:spacing w:after="160" w:line="259" w:lineRule="auto"/>
+        <w:ind w:firstLine="0"/>
+        <w:rPr>
+          <w:rFonts w:ascii="Times New Roman" w:hAnsi="Times New Roman" w:cs="Times New Roman"/>
+        </w:rPr>
+      </w:pPr>
+      <w:r>
+        <w:rPr>
+          <w:rFonts w:ascii="Times New Roman" w:hAnsi="Times New Roman" w:cs="Times New Roman"/>
+        </w:rPr>
+        <w:t>7.3 – The news banner will strictly adhere to the 4:3 aspect ratio.</w:t>
+      </w:r>
+    </w:p>
+    <w:p>
+      <w:pPr>
+        <w:pStyle w:val="ListParagraph"/>
+        <w:spacing w:after="160" w:line="259" w:lineRule="auto"/>
+        <w:ind w:firstLine="0"/>
+        <w:rPr>
+          <w:rFonts w:ascii="Times New Roman" w:hAnsi="Times New Roman" w:cs="Times New Roman"/>
+          <w:b/>
+        </w:rPr>
+      </w:pPr>
+    </w:p>
+    <w:p>
+      <w:pPr>
+        <w:pStyle w:val="ListParagraph"/>
+        <w:numPr>
+          <w:ilvl w:val="0"/>
+          <w:numId w:val="9"/>
+        </w:numPr>
+        <w:spacing w:after="160" w:line="259" w:lineRule="auto"/>
+        <w:rPr>
+          <w:rFonts w:ascii="Times New Roman" w:hAnsi="Times New Roman" w:cs="Times New Roman"/>
+          <w:b/>
+        </w:rPr>
+      </w:pPr>
+      <w:r>
+        <w:rPr>
+          <w:rFonts w:ascii="Times New Roman" w:hAnsi="Times New Roman" w:cs="Times New Roman"/>
+          <w:b/>
+        </w:rPr>
+        <w:t>Profile –</w:t>
+      </w:r>
+    </w:p>
+    <w:p>
+      <w:pPr>
+        <w:pStyle w:val="ListParagraph"/>
+        <w:spacing w:after="160" w:line="259" w:lineRule="auto"/>
+        <w:ind w:firstLine="0"/>
+        <w:rPr>
+          <w:rFonts w:ascii="Times New Roman" w:hAnsi="Times New Roman" w:cs="Times New Roman"/>
+          <w:b/>
+        </w:rPr>
+      </w:pPr>
+    </w:p>
+    <w:p>
+      <w:pPr>
+        <w:pStyle w:val="ListParagraph"/>
+        <w:spacing w:after="160" w:line="259" w:lineRule="auto"/>
+        <w:ind w:firstLine="0"/>
+        <w:rPr>
+          <w:rFonts w:ascii="Times New Roman" w:hAnsi="Times New Roman" w:cs="Times New Roman"/>
+        </w:rPr>
+      </w:pPr>
+      <w:r>
+        <w:rPr>
+          <w:rFonts w:ascii="Times New Roman" w:hAnsi="Times New Roman" w:cs="Times New Roman"/>
+        </w:rPr>
+        <w:t>8.1 – The display picture set by the user should have a 4:3 aspect ratio.</w:t>
+      </w:r>
+    </w:p>
+    <w:p>
+      <w:pPr>
+        <w:pStyle w:val="ListParagraph"/>
+        <w:spacing w:after="160" w:line="259" w:lineRule="auto"/>
+        <w:ind w:firstLine="0"/>
+        <w:rPr>
+          <w:rFonts w:ascii="Times New Roman" w:hAnsi="Times New Roman" w:cs="Times New Roman"/>
+        </w:rPr>
+      </w:pPr>
+      <w:r>
+        <w:rPr>
+          <w:rFonts w:ascii="Times New Roman" w:hAnsi="Times New Roman" w:cs="Times New Roman"/>
+        </w:rPr>
+        <w:t>8.2 – If the user changes the display picture, the system will not maintain the previous versions.</w:t>
+      </w:r>
+    </w:p>
+    <w:p>
+      <w:pPr>
+        <w:spacing w:after="160" w:line="259" w:lineRule="auto"/>
+        <w:rPr>
+          <w:rFonts w:ascii="Times New Roman" w:hAnsi="Times New Roman" w:cs="Times New Roman"/>
+          <w:b/>
+        </w:rPr>
+      </w:pPr>
+    </w:p>
+    <w:p>
+      <w:pPr>
+        <w:rPr>
+          <w:rFonts w:ascii="Times New Roman" w:hAnsi="Times New Roman" w:cs="Times New Roman"/>
+          <w:b/>
+          <w:sz w:val="32"/>
+          <w:szCs w:val="20"/>
+        </w:rPr>
+      </w:pPr>
+      <w:r>
+        <w:rPr>
+          <w:rFonts w:ascii="Times New Roman" w:hAnsi="Times New Roman" w:cs="Times New Roman"/>
+          <w:b/>
+          <w:sz w:val="32"/>
+          <w:szCs w:val="20"/>
+        </w:rPr>
+        <w:t>C</w:t>
+      </w:r>
+      <w:r>
+        <w:rPr>
+          <w:rFonts w:ascii="Times New Roman" w:hAnsi="Times New Roman" w:cs="Times New Roman"/>
+          <w:b/>
+          <w:sz w:val="32"/>
+          <w:szCs w:val="20"/>
+        </w:rPr>
+        <w:t>onceptual Models</w:t>
+      </w:r>
+    </w:p>
+    <w:p>
+      <w:pPr>
+        <w:spacing w:after="0" w:line="259" w:lineRule="auto"/>
+        <w:rPr>
+          <w:rFonts w:ascii="Times New Roman" w:hAnsi="Times New Roman" w:cs="Times New Roman"/>
+          <w:b/>
+          <w:sz w:val="18"/>
+          <w:szCs w:val="20"/>
+        </w:rPr>
+      </w:pPr>
+      <w:r>
+        <w:rPr>
+          <w:rFonts w:ascii="Times New Roman" w:hAnsi="Times New Roman" w:cs="Times New Roman"/>
+          <w:b/>
+          <w:sz w:val="18"/>
+          <w:szCs w:val="20"/>
+        </w:rPr>
+        <w:pict>
+          <v:rect id="_x0000_i1038" style="width:563.3pt;height:2pt" o:hralign="center" o:hrstd="t" o:hrnoshade="t" o:hr="t" fillcolor="black [3213]" stroked="f"/>
+        </w:pict>
+      </w:r>
+    </w:p>
+    <w:p>
+      <w:pPr>
+        <w:spacing w:after="0" w:line="259" w:lineRule="auto"/>
+        <w:rPr>
+          <w:rFonts w:ascii="Times New Roman" w:hAnsi="Times New Roman" w:cs="Times New Roman"/>
+        </w:rPr>
+      </w:pPr>
+      <w:r>
+        <w:rPr>
+          <w:rFonts w:ascii="Times New Roman" w:hAnsi="Times New Roman" w:cs="Times New Roman"/>
+          <w:b/>
+          <w:sz w:val="18"/>
+          <w:szCs w:val="20"/>
+        </w:rPr>
+        <w:tab/>
+      </w:r>
+      <w:r>
+        <w:rPr>
+          <w:rFonts w:ascii="Times New Roman" w:hAnsi="Times New Roman" w:cs="Times New Roman"/>
+          <w:b/>
+          <w:sz w:val="18"/>
+          <w:szCs w:val="20"/>
+        </w:rPr>
+        <w:tab/>
+      </w:r>
+      <w:r>
+        <w:rPr>
+          <w:rFonts w:ascii="Times New Roman" w:hAnsi="Times New Roman" w:cs="Times New Roman"/>
+        </w:rPr>
+        <w:t xml:space="preserve">The redesigned </w:t>
+      </w:r>
+      <w:proofErr w:type="spellStart"/>
+      <w:r>
+        <w:rPr>
+          <w:rFonts w:ascii="Times New Roman" w:hAnsi="Times New Roman" w:cs="Times New Roman"/>
+        </w:rPr>
+        <w:t>MyNEU</w:t>
+      </w:r>
+      <w:proofErr w:type="spellEnd"/>
+      <w:r>
+        <w:rPr>
+          <w:rFonts w:ascii="Times New Roman" w:hAnsi="Times New Roman" w:cs="Times New Roman"/>
+        </w:rPr>
+        <w:t xml:space="preserve"> website has multiple conceptual models incorporated in the entire system. Several different modules of the website represent a single conceptual model. We will start from the website as a whole.</w:t>
+      </w:r>
+    </w:p>
+    <w:p>
+      <w:pPr>
+        <w:spacing w:after="0" w:line="259" w:lineRule="auto"/>
+        <w:rPr>
+          <w:rFonts w:ascii="Times New Roman" w:hAnsi="Times New Roman" w:cs="Times New Roman"/>
+        </w:rPr>
+      </w:pPr>
+      <w:r>
+        <w:rPr>
+          <w:rFonts w:ascii="Times New Roman" w:hAnsi="Times New Roman" w:cs="Times New Roman"/>
+        </w:rPr>
+        <w:tab/>
+      </w:r>
+      <w:r>
+        <w:rPr>
+          <w:rFonts w:ascii="Times New Roman" w:hAnsi="Times New Roman" w:cs="Times New Roman"/>
+        </w:rPr>
+        <w:tab/>
+        <w:t xml:space="preserve">The </w:t>
+      </w:r>
+      <w:proofErr w:type="spellStart"/>
+      <w:r>
+        <w:rPr>
+          <w:rFonts w:ascii="Times New Roman" w:hAnsi="Times New Roman" w:cs="Times New Roman"/>
+        </w:rPr>
+        <w:t>MyNEU</w:t>
+      </w:r>
+      <w:proofErr w:type="spellEnd"/>
+      <w:r>
+        <w:rPr>
+          <w:rFonts w:ascii="Times New Roman" w:hAnsi="Times New Roman" w:cs="Times New Roman"/>
+        </w:rPr>
+        <w:t xml:space="preserve"> website represents the Northeastern University as a whole. This website at the very top level follows the concept of the University. Each module than represent a certain physical aspect inside a university. The course registration and transcript section </w:t>
+      </w:r>
+      <w:r>
+        <w:rPr>
+          <w:rFonts w:ascii="Times New Roman" w:hAnsi="Times New Roman" w:cs="Times New Roman"/>
+        </w:rPr>
+        <w:t>conceptually represents the Registrar’s Office of a University and the individual course section represents a classroom. The library section represents the university library. The financial services represent the financial department, the marketplace represents the shopping cart and the employment section represents the student employment office of the university.</w:t>
+      </w:r>
+    </w:p>
+    <w:p>
+      <w:pPr>
+        <w:spacing w:after="160" w:line="259" w:lineRule="auto"/>
+        <w:ind w:left="0" w:firstLine="0"/>
+        <w:jc w:val="left"/>
+        <w:rPr>
+          <w:rFonts w:ascii="Times New Roman" w:hAnsi="Times New Roman" w:cs="Times New Roman"/>
+        </w:rPr>
+      </w:pPr>
+      <w:r>
+        <w:rPr>
+          <w:rFonts w:ascii="Times New Roman" w:hAnsi="Times New Roman" w:cs="Times New Roman"/>
+        </w:rPr>
+        <w:br w:type="page"/>
+      </w:r>
+    </w:p>
+    <w:p>
+      <w:pPr>
+        <w:rPr>
+          <w:rFonts w:ascii="Times New Roman" w:hAnsi="Times New Roman" w:cs="Times New Roman"/>
+          <w:b/>
+          <w:sz w:val="32"/>
+          <w:szCs w:val="20"/>
+        </w:rPr>
+      </w:pPr>
+      <w:r>
+        <w:rPr>
+          <w:rFonts w:ascii="Times New Roman" w:hAnsi="Times New Roman" w:cs="Times New Roman"/>
+          <w:b/>
+          <w:sz w:val="32"/>
+          <w:szCs w:val="20"/>
+        </w:rPr>
+        <w:lastRenderedPageBreak/>
+        <w:t>Error Handling</w:t>
+      </w:r>
+    </w:p>
+    <w:p>
+      <w:pPr>
+        <w:spacing w:after="0" w:line="259" w:lineRule="auto"/>
+        <w:rPr>
+          <w:rFonts w:ascii="Times New Roman" w:hAnsi="Times New Roman" w:cs="Times New Roman"/>
+          <w:b/>
+          <w:sz w:val="18"/>
+          <w:szCs w:val="20"/>
+        </w:rPr>
+      </w:pPr>
+      <w:r>
+        <w:rPr>
+          <w:rFonts w:ascii="Times New Roman" w:hAnsi="Times New Roman" w:cs="Times New Roman"/>
+          <w:b/>
+          <w:sz w:val="18"/>
+          <w:szCs w:val="20"/>
+        </w:rPr>
+        <w:pict>
+          <v:rect id="_x0000_i1041" style="width:563.3pt;height:2pt" o:hralign="center" o:hrstd="t" o:hrnoshade="t" o:hr="t" fillcolor="black [3213]" stroked="f"/>
+        </w:pict>
+      </w:r>
+    </w:p>
+    <w:p>
+      <w:pPr>
+        <w:spacing w:after="0" w:line="259" w:lineRule="auto"/>
+        <w:rPr>
+          <w:rFonts w:ascii="Times New Roman" w:hAnsi="Times New Roman" w:cs="Times New Roman"/>
+          <w:szCs w:val="20"/>
+        </w:rPr>
+      </w:pPr>
+      <w:r>
+        <w:rPr>
+          <w:rFonts w:ascii="Times New Roman" w:hAnsi="Times New Roman" w:cs="Times New Roman"/>
+          <w:b/>
+          <w:sz w:val="18"/>
+          <w:szCs w:val="20"/>
+        </w:rPr>
+        <w:tab/>
+      </w:r>
+      <w:r>
+        <w:rPr>
+          <w:rFonts w:ascii="Times New Roman" w:hAnsi="Times New Roman" w:cs="Times New Roman"/>
+          <w:b/>
+          <w:sz w:val="18"/>
+          <w:szCs w:val="20"/>
+        </w:rPr>
+        <w:tab/>
+      </w:r>
+      <w:r>
+        <w:rPr>
+          <w:rFonts w:ascii="Times New Roman" w:hAnsi="Times New Roman" w:cs="Times New Roman"/>
+          <w:szCs w:val="20"/>
+        </w:rPr>
+        <w:t xml:space="preserve">Error handling is always the most important aspect in any website. Especially, when the website is about the university processes where a lot of important and significant </w:t>
+      </w:r>
+      <w:r>
+        <w:rPr>
+          <w:rFonts w:ascii="Times New Roman" w:hAnsi="Times New Roman" w:cs="Times New Roman"/>
+          <w:szCs w:val="20"/>
+        </w:rPr>
+        <w:t xml:space="preserve">events take place, error handling especially becomes the most important part of the website design. </w:t>
+      </w:r>
+    </w:p>
+    <w:p>
+      <w:pPr>
+        <w:spacing w:after="0" w:line="259" w:lineRule="auto"/>
+        <w:rPr>
+          <w:rFonts w:ascii="Times New Roman" w:hAnsi="Times New Roman" w:cs="Times New Roman"/>
+        </w:rPr>
+      </w:pPr>
+      <w:r>
+        <w:rPr>
+          <w:rFonts w:ascii="Times New Roman" w:hAnsi="Times New Roman" w:cs="Times New Roman"/>
+          <w:szCs w:val="20"/>
+        </w:rPr>
+        <w:tab/>
+      </w:r>
+      <w:r>
+        <w:rPr>
+          <w:rFonts w:ascii="Times New Roman" w:hAnsi="Times New Roman" w:cs="Times New Roman"/>
+          <w:szCs w:val="20"/>
+        </w:rPr>
+        <w:tab/>
+        <w:t>In our website, we have taken a lot of care so that errors caused due to user inputs do not happen at all. All user forms on the website will be validated using both client as well as server side validation.</w:t>
+      </w:r>
       <w:bookmarkStart w:id="0" w:name="_GoBack"/>
       <w:bookmarkEnd w:id="0"/>
+    </w:p>
+    <w:p>
+      <w:pPr>
+        <w:spacing w:after="160" w:line="259" w:lineRule="auto"/>
+        <w:rPr>
+          <w:rFonts w:ascii="Times New Roman" w:hAnsi="Times New Roman" w:cs="Times New Roman"/>
+        </w:rPr>
+      </w:pPr>
+      <w:r>
+        <w:rPr>
+          <w:rFonts w:ascii="Times New Roman" w:hAnsi="Times New Roman" w:cs="Times New Roman"/>
+        </w:rPr>
+        <w:tab/>
+      </w:r>
+      <w:r>
+        <w:rPr>
+          <w:rFonts w:ascii="Times New Roman" w:hAnsi="Times New Roman" w:cs="Times New Roman"/>
+        </w:rPr>
+        <w:tab/>
+      </w:r>
+    </w:p>
+    <w:p>
+      <w:pPr>
+        <w:spacing w:after="160" w:line="259" w:lineRule="auto"/>
+        <w:rPr>
+          <w:rFonts w:ascii="Times New Roman" w:hAnsi="Times New Roman" w:cs="Times New Roman"/>
+        </w:rPr>
+      </w:pPr>
+    </w:p>
+    <w:p>
+      <w:pPr>
+        <w:spacing w:after="160" w:line="259" w:lineRule="auto"/>
+        <w:ind w:left="0" w:firstLine="0"/>
+        <w:rPr>
+          <w:rFonts w:ascii="Times New Roman" w:hAnsi="Times New Roman" w:cs="Times New Roman"/>
+        </w:rPr>
+      </w:pPr>
+    </w:p>
+    <w:p>
+      <w:pPr>
+        <w:spacing w:after="160" w:line="259" w:lineRule="auto"/>
+        <w:jc w:val="left"/>
+        <w:rPr>
+          <w:rFonts w:ascii="Times New Roman" w:hAnsi="Times New Roman" w:cs="Times New Roman"/>
+        </w:rPr>
+      </w:pPr>
+    </w:p>
+    <w:p>
+      <w:pPr>
+        <w:spacing w:after="160" w:line="259" w:lineRule="auto"/>
+        <w:jc w:val="left"/>
+        <w:rPr>
+          <w:rFonts w:ascii="Times New Roman" w:hAnsi="Times New Roman" w:cs="Times New Roman"/>
+        </w:rPr>
+      </w:pPr>
+    </w:p>
+    <w:p>
+      <w:pPr>
+        <w:pStyle w:val="ListParagraph"/>
+        <w:spacing w:after="160" w:line="259" w:lineRule="auto"/>
+        <w:ind w:firstLine="0"/>
+        <w:jc w:val="left"/>
+        <w:rPr>
+          <w:rFonts w:ascii="Times New Roman" w:hAnsi="Times New Roman" w:cs="Times New Roman"/>
+        </w:rPr>
+      </w:pPr>
     </w:p>
     <w:sectPr>
       <w:pgSz w:w="12240" w:h="15840"/>
@@ -2499,270 +5404,721 @@
     </w:lvl>
   </w:abstractNum>
   <w:abstractNum w:abstractNumId="1" w15:restartNumberingAfterBreak="0">
-    <w:nsid w:val="32D1319C"/>
-    <w:multiLevelType w:val="hybridMultilevel"/>
-    <w:tmpl w:val="4A08AA96"/>
-    <w:lvl w:ilvl="0" w:tplc="A684957C">
+    <w:nsid w:val="0C920196"/>
+    <w:multiLevelType w:val="multilevel"/>
+    <w:tmpl w:val="2A988940"/>
+    <w:lvl w:ilvl="0">
       <w:start w:val="1"/>
       <w:numFmt w:val="decimal"/>
       <w:lvlText w:val="%1."/>
       <w:lvlJc w:val="left"/>
       <w:pPr>
-        <w:ind w:left="362" w:hanging="360"/>
+        <w:ind w:left="720" w:hanging="360"/>
       </w:pPr>
       <w:rPr>
         <w:rFonts w:hint="default"/>
       </w:rPr>
     </w:lvl>
-    <w:lvl w:ilvl="1" w:tplc="04090019" w:tentative="1">
-      <w:start w:val="1"/>
-      <w:numFmt w:val="lowerLetter"/>
-      <w:lvlText w:val="%2."/>
-      <w:lvlJc w:val="left"/>
-      <w:pPr>
-        <w:ind w:left="1082" w:hanging="360"/>
-      </w:pPr>
-    </w:lvl>
-    <w:lvl w:ilvl="2" w:tplc="0409001B" w:tentative="1">
-      <w:start w:val="1"/>
-      <w:numFmt w:val="lowerRoman"/>
-      <w:lvlText w:val="%3."/>
-      <w:lvlJc w:val="right"/>
-      <w:pPr>
-        <w:ind w:left="1802" w:hanging="180"/>
-      </w:pPr>
-    </w:lvl>
-    <w:lvl w:ilvl="3" w:tplc="0409000F" w:tentative="1">
+    <w:lvl w:ilvl="1">
       <w:start w:val="1"/>
       <w:numFmt w:val="decimal"/>
-      <w:lvlText w:val="%4."/>
-      <w:lvlJc w:val="left"/>
-      <w:pPr>
-        <w:ind w:left="2522" w:hanging="360"/>
-      </w:pPr>
-    </w:lvl>
-    <w:lvl w:ilvl="4" w:tplc="04090019" w:tentative="1">
-      <w:start w:val="1"/>
-      <w:numFmt w:val="lowerLetter"/>
-      <w:lvlText w:val="%5."/>
-      <w:lvlJc w:val="left"/>
-      <w:pPr>
-        <w:ind w:left="3242" w:hanging="360"/>
-      </w:pPr>
-    </w:lvl>
-    <w:lvl w:ilvl="5" w:tplc="0409001B" w:tentative="1">
-      <w:start w:val="1"/>
-      <w:numFmt w:val="lowerRoman"/>
-      <w:lvlText w:val="%6."/>
-      <w:lvlJc w:val="right"/>
-      <w:pPr>
-        <w:ind w:left="3962" w:hanging="180"/>
-      </w:pPr>
-    </w:lvl>
-    <w:lvl w:ilvl="6" w:tplc="0409000F" w:tentative="1">
+      <w:isLgl/>
+      <w:lvlText w:val="%1.%2."/>
+      <w:lvlJc w:val="left"/>
+      <w:pPr>
+        <w:ind w:left="1080" w:hanging="360"/>
+      </w:pPr>
+      <w:rPr>
+        <w:rFonts w:hint="default"/>
+      </w:rPr>
+    </w:lvl>
+    <w:lvl w:ilvl="2">
       <w:start w:val="1"/>
       <w:numFmt w:val="decimal"/>
-      <w:lvlText w:val="%7."/>
-      <w:lvlJc w:val="left"/>
-      <w:pPr>
-        <w:ind w:left="4682" w:hanging="360"/>
-      </w:pPr>
-    </w:lvl>
-    <w:lvl w:ilvl="7" w:tplc="04090019" w:tentative="1">
-      <w:start w:val="1"/>
-      <w:numFmt w:val="lowerLetter"/>
-      <w:lvlText w:val="%8."/>
-      <w:lvlJc w:val="left"/>
-      <w:pPr>
-        <w:ind w:left="5402" w:hanging="360"/>
-      </w:pPr>
-    </w:lvl>
-    <w:lvl w:ilvl="8" w:tplc="0409001B" w:tentative="1">
-      <w:start w:val="1"/>
-      <w:numFmt w:val="lowerRoman"/>
-      <w:lvlText w:val="%9."/>
-      <w:lvlJc w:val="right"/>
-      <w:pPr>
-        <w:ind w:left="6122" w:hanging="180"/>
-      </w:pPr>
+      <w:isLgl/>
+      <w:lvlText w:val="%1.%2.%3."/>
+      <w:lvlJc w:val="left"/>
+      <w:pPr>
+        <w:ind w:left="1800" w:hanging="720"/>
+      </w:pPr>
+      <w:rPr>
+        <w:rFonts w:hint="default"/>
+      </w:rPr>
+    </w:lvl>
+    <w:lvl w:ilvl="3">
+      <w:start w:val="1"/>
+      <w:numFmt w:val="decimal"/>
+      <w:isLgl/>
+      <w:lvlText w:val="%1.%2.%3.%4."/>
+      <w:lvlJc w:val="left"/>
+      <w:pPr>
+        <w:ind w:left="2160" w:hanging="720"/>
+      </w:pPr>
+      <w:rPr>
+        <w:rFonts w:hint="default"/>
+      </w:rPr>
+    </w:lvl>
+    <w:lvl w:ilvl="4">
+      <w:start w:val="1"/>
+      <w:numFmt w:val="decimal"/>
+      <w:isLgl/>
+      <w:lvlText w:val="%1.%2.%3.%4.%5."/>
+      <w:lvlJc w:val="left"/>
+      <w:pPr>
+        <w:ind w:left="2880" w:hanging="1080"/>
+      </w:pPr>
+      <w:rPr>
+        <w:rFonts w:hint="default"/>
+      </w:rPr>
+    </w:lvl>
+    <w:lvl w:ilvl="5">
+      <w:start w:val="1"/>
+      <w:numFmt w:val="decimal"/>
+      <w:isLgl/>
+      <w:lvlText w:val="%1.%2.%3.%4.%5.%6."/>
+      <w:lvlJc w:val="left"/>
+      <w:pPr>
+        <w:ind w:left="3240" w:hanging="1080"/>
+      </w:pPr>
+      <w:rPr>
+        <w:rFonts w:hint="default"/>
+      </w:rPr>
+    </w:lvl>
+    <w:lvl w:ilvl="6">
+      <w:start w:val="1"/>
+      <w:numFmt w:val="decimal"/>
+      <w:isLgl/>
+      <w:lvlText w:val="%1.%2.%3.%4.%5.%6.%7."/>
+      <w:lvlJc w:val="left"/>
+      <w:pPr>
+        <w:ind w:left="3960" w:hanging="1440"/>
+      </w:pPr>
+      <w:rPr>
+        <w:rFonts w:hint="default"/>
+      </w:rPr>
+    </w:lvl>
+    <w:lvl w:ilvl="7">
+      <w:start w:val="1"/>
+      <w:numFmt w:val="decimal"/>
+      <w:isLgl/>
+      <w:lvlText w:val="%1.%2.%3.%4.%5.%6.%7.%8."/>
+      <w:lvlJc w:val="left"/>
+      <w:pPr>
+        <w:ind w:left="4320" w:hanging="1440"/>
+      </w:pPr>
+      <w:rPr>
+        <w:rFonts w:hint="default"/>
+      </w:rPr>
+    </w:lvl>
+    <w:lvl w:ilvl="8">
+      <w:start w:val="1"/>
+      <w:numFmt w:val="decimal"/>
+      <w:isLgl/>
+      <w:lvlText w:val="%1.%2.%3.%4.%5.%6.%7.%8.%9."/>
+      <w:lvlJc w:val="left"/>
+      <w:pPr>
+        <w:ind w:left="5040" w:hanging="1800"/>
+      </w:pPr>
+      <w:rPr>
+        <w:rFonts w:hint="default"/>
+      </w:rPr>
     </w:lvl>
   </w:abstractNum>
   <w:abstractNum w:abstractNumId="2" w15:restartNumberingAfterBreak="0">
-    <w:nsid w:val="42F73A71"/>
+    <w:nsid w:val="1D707F04"/>
     <w:multiLevelType w:val="hybridMultilevel"/>
-    <w:tmpl w:val="6022609A"/>
-    <w:lvl w:ilvl="0" w:tplc="B9F0E5B2">
+    <w:tmpl w:val="18F84BC0"/>
+    <w:lvl w:ilvl="0" w:tplc="04090001">
+      <w:start w:val="1"/>
+      <w:numFmt w:val="bullet"/>
+      <w:lvlText w:val=""/>
+      <w:lvlJc w:val="left"/>
+      <w:pPr>
+        <w:ind w:left="720" w:hanging="360"/>
+      </w:pPr>
+      <w:rPr>
+        <w:rFonts w:ascii="Symbol" w:hAnsi="Symbol" w:hint="default"/>
+      </w:rPr>
+    </w:lvl>
+    <w:lvl w:ilvl="1" w:tplc="04090003" w:tentative="1">
+      <w:start w:val="1"/>
+      <w:numFmt w:val="bullet"/>
+      <w:lvlText w:val="o"/>
+      <w:lvlJc w:val="left"/>
+      <w:pPr>
+        <w:ind w:left="1440" w:hanging="360"/>
+      </w:pPr>
+      <w:rPr>
+        <w:rFonts w:ascii="Courier New" w:hAnsi="Courier New" w:cs="Courier New" w:hint="default"/>
+      </w:rPr>
+    </w:lvl>
+    <w:lvl w:ilvl="2" w:tplc="04090005" w:tentative="1">
+      <w:start w:val="1"/>
+      <w:numFmt w:val="bullet"/>
+      <w:lvlText w:val=""/>
+      <w:lvlJc w:val="left"/>
+      <w:pPr>
+        <w:ind w:left="2160" w:hanging="360"/>
+      </w:pPr>
+      <w:rPr>
+        <w:rFonts w:ascii="Wingdings" w:hAnsi="Wingdings" w:hint="default"/>
+      </w:rPr>
+    </w:lvl>
+    <w:lvl w:ilvl="3" w:tplc="04090001" w:tentative="1">
+      <w:start w:val="1"/>
+      <w:numFmt w:val="bullet"/>
+      <w:lvlText w:val=""/>
+      <w:lvlJc w:val="left"/>
+      <w:pPr>
+        <w:ind w:left="2880" w:hanging="360"/>
+      </w:pPr>
+      <w:rPr>
+        <w:rFonts w:ascii="Symbol" w:hAnsi="Symbol" w:hint="default"/>
+      </w:rPr>
+    </w:lvl>
+    <w:lvl w:ilvl="4" w:tplc="04090003" w:tentative="1">
+      <w:start w:val="1"/>
+      <w:numFmt w:val="bullet"/>
+      <w:lvlText w:val="o"/>
+      <w:lvlJc w:val="left"/>
+      <w:pPr>
+        <w:ind w:left="3600" w:hanging="360"/>
+      </w:pPr>
+      <w:rPr>
+        <w:rFonts w:ascii="Courier New" w:hAnsi="Courier New" w:cs="Courier New" w:hint="default"/>
+      </w:rPr>
+    </w:lvl>
+    <w:lvl w:ilvl="5" w:tplc="04090005" w:tentative="1">
+      <w:start w:val="1"/>
+      <w:numFmt w:val="bullet"/>
+      <w:lvlText w:val=""/>
+      <w:lvlJc w:val="left"/>
+      <w:pPr>
+        <w:ind w:left="4320" w:hanging="360"/>
+      </w:pPr>
+      <w:rPr>
+        <w:rFonts w:ascii="Wingdings" w:hAnsi="Wingdings" w:hint="default"/>
+      </w:rPr>
+    </w:lvl>
+    <w:lvl w:ilvl="6" w:tplc="04090001" w:tentative="1">
+      <w:start w:val="1"/>
+      <w:numFmt w:val="bullet"/>
+      <w:lvlText w:val=""/>
+      <w:lvlJc w:val="left"/>
+      <w:pPr>
+        <w:ind w:left="5040" w:hanging="360"/>
+      </w:pPr>
+      <w:rPr>
+        <w:rFonts w:ascii="Symbol" w:hAnsi="Symbol" w:hint="default"/>
+      </w:rPr>
+    </w:lvl>
+    <w:lvl w:ilvl="7" w:tplc="04090003" w:tentative="1">
+      <w:start w:val="1"/>
+      <w:numFmt w:val="bullet"/>
+      <w:lvlText w:val="o"/>
+      <w:lvlJc w:val="left"/>
+      <w:pPr>
+        <w:ind w:left="5760" w:hanging="360"/>
+      </w:pPr>
+      <w:rPr>
+        <w:rFonts w:ascii="Courier New" w:hAnsi="Courier New" w:cs="Courier New" w:hint="default"/>
+      </w:rPr>
+    </w:lvl>
+    <w:lvl w:ilvl="8" w:tplc="04090005" w:tentative="1">
+      <w:start w:val="1"/>
+      <w:numFmt w:val="bullet"/>
+      <w:lvlText w:val=""/>
+      <w:lvlJc w:val="left"/>
+      <w:pPr>
+        <w:ind w:left="6480" w:hanging="360"/>
+      </w:pPr>
+      <w:rPr>
+        <w:rFonts w:ascii="Wingdings" w:hAnsi="Wingdings" w:hint="default"/>
+      </w:rPr>
+    </w:lvl>
+  </w:abstractNum>
+  <w:abstractNum w:abstractNumId="3" w15:restartNumberingAfterBreak="0">
+    <w:nsid w:val="1F972CE6"/>
+    <w:multiLevelType w:val="multilevel"/>
+    <w:tmpl w:val="2A988940"/>
+    <w:lvl w:ilvl="0">
       <w:start w:val="1"/>
       <w:numFmt w:val="decimal"/>
       <w:lvlText w:val="%1."/>
       <w:lvlJc w:val="left"/>
       <w:pPr>
-        <w:ind w:left="362" w:hanging="360"/>
+        <w:ind w:left="720" w:hanging="360"/>
       </w:pPr>
       <w:rPr>
         <w:rFonts w:hint="default"/>
       </w:rPr>
     </w:lvl>
-    <w:lvl w:ilvl="1" w:tplc="04090019" w:tentative="1">
-      <w:start w:val="1"/>
-      <w:numFmt w:val="lowerLetter"/>
-      <w:lvlText w:val="%2."/>
-      <w:lvlJc w:val="left"/>
-      <w:pPr>
-        <w:ind w:left="1082" w:hanging="360"/>
-      </w:pPr>
-    </w:lvl>
-    <w:lvl w:ilvl="2" w:tplc="0409001B" w:tentative="1">
-      <w:start w:val="1"/>
-      <w:numFmt w:val="lowerRoman"/>
-      <w:lvlText w:val="%3."/>
-      <w:lvlJc w:val="right"/>
-      <w:pPr>
-        <w:ind w:left="1802" w:hanging="180"/>
-      </w:pPr>
-    </w:lvl>
-    <w:lvl w:ilvl="3" w:tplc="0409000F" w:tentative="1">
+    <w:lvl w:ilvl="1">
       <w:start w:val="1"/>
       <w:numFmt w:val="decimal"/>
-      <w:lvlText w:val="%4."/>
-      <w:lvlJc w:val="left"/>
-      <w:pPr>
-        <w:ind w:left="2522" w:hanging="360"/>
-      </w:pPr>
-    </w:lvl>
-    <w:lvl w:ilvl="4" w:tplc="04090019" w:tentative="1">
-      <w:start w:val="1"/>
-      <w:numFmt w:val="lowerLetter"/>
-      <w:lvlText w:val="%5."/>
-      <w:lvlJc w:val="left"/>
-      <w:pPr>
-        <w:ind w:left="3242" w:hanging="360"/>
-      </w:pPr>
-    </w:lvl>
-    <w:lvl w:ilvl="5" w:tplc="0409001B" w:tentative="1">
-      <w:start w:val="1"/>
-      <w:numFmt w:val="lowerRoman"/>
-      <w:lvlText w:val="%6."/>
-      <w:lvlJc w:val="right"/>
-      <w:pPr>
-        <w:ind w:left="3962" w:hanging="180"/>
-      </w:pPr>
-    </w:lvl>
-    <w:lvl w:ilvl="6" w:tplc="0409000F" w:tentative="1">
+      <w:isLgl/>
+      <w:lvlText w:val="%1.%2."/>
+      <w:lvlJc w:val="left"/>
+      <w:pPr>
+        <w:ind w:left="1080" w:hanging="360"/>
+      </w:pPr>
+      <w:rPr>
+        <w:rFonts w:hint="default"/>
+      </w:rPr>
+    </w:lvl>
+    <w:lvl w:ilvl="2">
       <w:start w:val="1"/>
       <w:numFmt w:val="decimal"/>
-      <w:lvlText w:val="%7."/>
-      <w:lvlJc w:val="left"/>
-      <w:pPr>
-        <w:ind w:left="4682" w:hanging="360"/>
-      </w:pPr>
-    </w:lvl>
-    <w:lvl w:ilvl="7" w:tplc="04090019" w:tentative="1">
-      <w:start w:val="1"/>
-      <w:numFmt w:val="lowerLetter"/>
-      <w:lvlText w:val="%8."/>
-      <w:lvlJc w:val="left"/>
-      <w:pPr>
-        <w:ind w:left="5402" w:hanging="360"/>
-      </w:pPr>
-    </w:lvl>
-    <w:lvl w:ilvl="8" w:tplc="0409001B" w:tentative="1">
-      <w:start w:val="1"/>
-      <w:numFmt w:val="lowerRoman"/>
-      <w:lvlText w:val="%9."/>
-      <w:lvlJc w:val="right"/>
-      <w:pPr>
-        <w:ind w:left="6122" w:hanging="180"/>
-      </w:pPr>
+      <w:isLgl/>
+      <w:lvlText w:val="%1.%2.%3."/>
+      <w:lvlJc w:val="left"/>
+      <w:pPr>
+        <w:ind w:left="1800" w:hanging="720"/>
+      </w:pPr>
+      <w:rPr>
+        <w:rFonts w:hint="default"/>
+      </w:rPr>
+    </w:lvl>
+    <w:lvl w:ilvl="3">
+      <w:start w:val="1"/>
+      <w:numFmt w:val="decimal"/>
+      <w:isLgl/>
+      <w:lvlText w:val="%1.%2.%3.%4."/>
+      <w:lvlJc w:val="left"/>
+      <w:pPr>
+        <w:ind w:left="2160" w:hanging="720"/>
+      </w:pPr>
+      <w:rPr>
+        <w:rFonts w:hint="default"/>
+      </w:rPr>
+    </w:lvl>
+    <w:lvl w:ilvl="4">
+      <w:start w:val="1"/>
+      <w:numFmt w:val="decimal"/>
+      <w:isLgl/>
+      <w:lvlText w:val="%1.%2.%3.%4.%5."/>
+      <w:lvlJc w:val="left"/>
+      <w:pPr>
+        <w:ind w:left="2880" w:hanging="1080"/>
+      </w:pPr>
+      <w:rPr>
+        <w:rFonts w:hint="default"/>
+      </w:rPr>
+    </w:lvl>
+    <w:lvl w:ilvl="5">
+      <w:start w:val="1"/>
+      <w:numFmt w:val="decimal"/>
+      <w:isLgl/>
+      <w:lvlText w:val="%1.%2.%3.%4.%5.%6."/>
+      <w:lvlJc w:val="left"/>
+      <w:pPr>
+        <w:ind w:left="3240" w:hanging="1080"/>
+      </w:pPr>
+      <w:rPr>
+        <w:rFonts w:hint="default"/>
+      </w:rPr>
+    </w:lvl>
+    <w:lvl w:ilvl="6">
+      <w:start w:val="1"/>
+      <w:numFmt w:val="decimal"/>
+      <w:isLgl/>
+      <w:lvlText w:val="%1.%2.%3.%4.%5.%6.%7."/>
+      <w:lvlJc w:val="left"/>
+      <w:pPr>
+        <w:ind w:left="3960" w:hanging="1440"/>
+      </w:pPr>
+      <w:rPr>
+        <w:rFonts w:hint="default"/>
+      </w:rPr>
+    </w:lvl>
+    <w:lvl w:ilvl="7">
+      <w:start w:val="1"/>
+      <w:numFmt w:val="decimal"/>
+      <w:isLgl/>
+      <w:lvlText w:val="%1.%2.%3.%4.%5.%6.%7.%8."/>
+      <w:lvlJc w:val="left"/>
+      <w:pPr>
+        <w:ind w:left="4320" w:hanging="1440"/>
+      </w:pPr>
+      <w:rPr>
+        <w:rFonts w:hint="default"/>
+      </w:rPr>
+    </w:lvl>
+    <w:lvl w:ilvl="8">
+      <w:start w:val="1"/>
+      <w:numFmt w:val="decimal"/>
+      <w:isLgl/>
+      <w:lvlText w:val="%1.%2.%3.%4.%5.%6.%7.%8.%9."/>
+      <w:lvlJc w:val="left"/>
+      <w:pPr>
+        <w:ind w:left="5040" w:hanging="1800"/>
+      </w:pPr>
+      <w:rPr>
+        <w:rFonts w:hint="default"/>
+      </w:rPr>
     </w:lvl>
   </w:abstractNum>
-  <w:abstractNum w:abstractNumId="3" w15:restartNumberingAfterBreak="0">
-    <w:nsid w:val="47E73B66"/>
-    <w:multiLevelType w:val="hybridMultilevel"/>
-    <w:tmpl w:val="E21CED0A"/>
-    <w:lvl w:ilvl="0" w:tplc="0409000F">
+  <w:abstractNum w:abstractNumId="4" w15:restartNumberingAfterBreak="0">
+    <w:nsid w:val="32D1319C"/>
+    <w:multiLevelType w:val="multilevel"/>
+    <w:tmpl w:val="D4066754"/>
+    <w:lvl w:ilvl="0">
       <w:start w:val="1"/>
       <w:numFmt w:val="decimal"/>
       <w:lvlText w:val="%1."/>
       <w:lvlJc w:val="left"/>
       <w:pPr>
+        <w:ind w:left="362" w:hanging="360"/>
+      </w:pPr>
+      <w:rPr>
+        <w:rFonts w:hint="default"/>
+      </w:rPr>
+    </w:lvl>
+    <w:lvl w:ilvl="1">
+      <w:start w:val="3"/>
+      <w:numFmt w:val="decimal"/>
+      <w:isLgl/>
+      <w:lvlText w:val="%1.%2"/>
+      <w:lvlJc w:val="left"/>
+      <w:pPr>
+        <w:ind w:left="1082" w:hanging="360"/>
+      </w:pPr>
+      <w:rPr>
+        <w:rFonts w:hint="default"/>
+      </w:rPr>
+    </w:lvl>
+    <w:lvl w:ilvl="2">
+      <w:start w:val="1"/>
+      <w:numFmt w:val="decimal"/>
+      <w:isLgl/>
+      <w:lvlText w:val="%1.%2.%3"/>
+      <w:lvlJc w:val="left"/>
+      <w:pPr>
+        <w:ind w:left="2162" w:hanging="720"/>
+      </w:pPr>
+      <w:rPr>
+        <w:rFonts w:hint="default"/>
+      </w:rPr>
+    </w:lvl>
+    <w:lvl w:ilvl="3">
+      <w:start w:val="1"/>
+      <w:numFmt w:val="decimal"/>
+      <w:isLgl/>
+      <w:lvlText w:val="%1.%2.%3.%4"/>
+      <w:lvlJc w:val="left"/>
+      <w:pPr>
+        <w:ind w:left="2882" w:hanging="720"/>
+      </w:pPr>
+      <w:rPr>
+        <w:rFonts w:hint="default"/>
+      </w:rPr>
+    </w:lvl>
+    <w:lvl w:ilvl="4">
+      <w:start w:val="1"/>
+      <w:numFmt w:val="decimal"/>
+      <w:isLgl/>
+      <w:lvlText w:val="%1.%2.%3.%4.%5"/>
+      <w:lvlJc w:val="left"/>
+      <w:pPr>
+        <w:ind w:left="3962" w:hanging="1080"/>
+      </w:pPr>
+      <w:rPr>
+        <w:rFonts w:hint="default"/>
+      </w:rPr>
+    </w:lvl>
+    <w:lvl w:ilvl="5">
+      <w:start w:val="1"/>
+      <w:numFmt w:val="decimal"/>
+      <w:isLgl/>
+      <w:lvlText w:val="%1.%2.%3.%4.%5.%6"/>
+      <w:lvlJc w:val="left"/>
+      <w:pPr>
+        <w:ind w:left="4682" w:hanging="1080"/>
+      </w:pPr>
+      <w:rPr>
+        <w:rFonts w:hint="default"/>
+      </w:rPr>
+    </w:lvl>
+    <w:lvl w:ilvl="6">
+      <w:start w:val="1"/>
+      <w:numFmt w:val="decimal"/>
+      <w:isLgl/>
+      <w:lvlText w:val="%1.%2.%3.%4.%5.%6.%7"/>
+      <w:lvlJc w:val="left"/>
+      <w:pPr>
+        <w:ind w:left="5762" w:hanging="1440"/>
+      </w:pPr>
+      <w:rPr>
+        <w:rFonts w:hint="default"/>
+      </w:rPr>
+    </w:lvl>
+    <w:lvl w:ilvl="7">
+      <w:start w:val="1"/>
+      <w:numFmt w:val="decimal"/>
+      <w:isLgl/>
+      <w:lvlText w:val="%1.%2.%3.%4.%5.%6.%7.%8"/>
+      <w:lvlJc w:val="left"/>
+      <w:pPr>
+        <w:ind w:left="6482" w:hanging="1440"/>
+      </w:pPr>
+      <w:rPr>
+        <w:rFonts w:hint="default"/>
+      </w:rPr>
+    </w:lvl>
+    <w:lvl w:ilvl="8">
+      <w:start w:val="1"/>
+      <w:numFmt w:val="decimal"/>
+      <w:isLgl/>
+      <w:lvlText w:val="%1.%2.%3.%4.%5.%6.%7.%8.%9"/>
+      <w:lvlJc w:val="left"/>
+      <w:pPr>
+        <w:ind w:left="7202" w:hanging="1440"/>
+      </w:pPr>
+      <w:rPr>
+        <w:rFonts w:hint="default"/>
+      </w:rPr>
+    </w:lvl>
+  </w:abstractNum>
+  <w:abstractNum w:abstractNumId="5" w15:restartNumberingAfterBreak="0">
+    <w:nsid w:val="42F73A71"/>
+    <w:multiLevelType w:val="multilevel"/>
+    <w:tmpl w:val="DBA85D6E"/>
+    <w:lvl w:ilvl="0">
+      <w:start w:val="1"/>
+      <w:numFmt w:val="decimal"/>
+      <w:lvlText w:val="%1."/>
+      <w:lvlJc w:val="left"/>
+      <w:pPr>
+        <w:ind w:left="362" w:hanging="360"/>
+      </w:pPr>
+      <w:rPr>
+        <w:rFonts w:hint="default"/>
+      </w:rPr>
+    </w:lvl>
+    <w:lvl w:ilvl="1">
+      <w:start w:val="3"/>
+      <w:numFmt w:val="decimal"/>
+      <w:isLgl/>
+      <w:lvlText w:val="%1.%2"/>
+      <w:lvlJc w:val="left"/>
+      <w:pPr>
+        <w:ind w:left="1080" w:hanging="360"/>
+      </w:pPr>
+      <w:rPr>
+        <w:rFonts w:hint="default"/>
+      </w:rPr>
+    </w:lvl>
+    <w:lvl w:ilvl="2">
+      <w:start w:val="1"/>
+      <w:numFmt w:val="decimal"/>
+      <w:isLgl/>
+      <w:lvlText w:val="%1.%2.%3"/>
+      <w:lvlJc w:val="left"/>
+      <w:pPr>
+        <w:ind w:left="2158" w:hanging="720"/>
+      </w:pPr>
+      <w:rPr>
+        <w:rFonts w:hint="default"/>
+      </w:rPr>
+    </w:lvl>
+    <w:lvl w:ilvl="3">
+      <w:start w:val="1"/>
+      <w:numFmt w:val="decimal"/>
+      <w:isLgl/>
+      <w:lvlText w:val="%1.%2.%3.%4"/>
+      <w:lvlJc w:val="left"/>
+      <w:pPr>
+        <w:ind w:left="2876" w:hanging="720"/>
+      </w:pPr>
+      <w:rPr>
+        <w:rFonts w:hint="default"/>
+      </w:rPr>
+    </w:lvl>
+    <w:lvl w:ilvl="4">
+      <w:start w:val="1"/>
+      <w:numFmt w:val="decimal"/>
+      <w:isLgl/>
+      <w:lvlText w:val="%1.%2.%3.%4.%5"/>
+      <w:lvlJc w:val="left"/>
+      <w:pPr>
+        <w:ind w:left="3954" w:hanging="1080"/>
+      </w:pPr>
+      <w:rPr>
+        <w:rFonts w:hint="default"/>
+      </w:rPr>
+    </w:lvl>
+    <w:lvl w:ilvl="5">
+      <w:start w:val="1"/>
+      <w:numFmt w:val="decimal"/>
+      <w:isLgl/>
+      <w:lvlText w:val="%1.%2.%3.%4.%5.%6"/>
+      <w:lvlJc w:val="left"/>
+      <w:pPr>
+        <w:ind w:left="4672" w:hanging="1080"/>
+      </w:pPr>
+      <w:rPr>
+        <w:rFonts w:hint="default"/>
+      </w:rPr>
+    </w:lvl>
+    <w:lvl w:ilvl="6">
+      <w:start w:val="1"/>
+      <w:numFmt w:val="decimal"/>
+      <w:isLgl/>
+      <w:lvlText w:val="%1.%2.%3.%4.%5.%6.%7"/>
+      <w:lvlJc w:val="left"/>
+      <w:pPr>
+        <w:ind w:left="5750" w:hanging="1440"/>
+      </w:pPr>
+      <w:rPr>
+        <w:rFonts w:hint="default"/>
+      </w:rPr>
+    </w:lvl>
+    <w:lvl w:ilvl="7">
+      <w:start w:val="1"/>
+      <w:numFmt w:val="decimal"/>
+      <w:isLgl/>
+      <w:lvlText w:val="%1.%2.%3.%4.%5.%6.%7.%8"/>
+      <w:lvlJc w:val="left"/>
+      <w:pPr>
+        <w:ind w:left="6468" w:hanging="1440"/>
+      </w:pPr>
+      <w:rPr>
+        <w:rFonts w:hint="default"/>
+      </w:rPr>
+    </w:lvl>
+    <w:lvl w:ilvl="8">
+      <w:start w:val="1"/>
+      <w:numFmt w:val="decimal"/>
+      <w:isLgl/>
+      <w:lvlText w:val="%1.%2.%3.%4.%5.%6.%7.%8.%9"/>
+      <w:lvlJc w:val="left"/>
+      <w:pPr>
+        <w:ind w:left="7186" w:hanging="1440"/>
+      </w:pPr>
+      <w:rPr>
+        <w:rFonts w:hint="default"/>
+      </w:rPr>
+    </w:lvl>
+  </w:abstractNum>
+  <w:abstractNum w:abstractNumId="6" w15:restartNumberingAfterBreak="0">
+    <w:nsid w:val="47E73B66"/>
+    <w:multiLevelType w:val="multilevel"/>
+    <w:tmpl w:val="07B4E800"/>
+    <w:lvl w:ilvl="0">
+      <w:start w:val="1"/>
+      <w:numFmt w:val="decimal"/>
+      <w:lvlText w:val="%1."/>
+      <w:lvlJc w:val="left"/>
+      <w:pPr>
         <w:ind w:left="722" w:hanging="360"/>
       </w:pPr>
     </w:lvl>
-    <w:lvl w:ilvl="1" w:tplc="04090019" w:tentative="1">
-      <w:start w:val="1"/>
-      <w:numFmt w:val="lowerLetter"/>
-      <w:lvlText w:val="%2."/>
-      <w:lvlJc w:val="left"/>
-      <w:pPr>
-        <w:ind w:left="1442" w:hanging="360"/>
-      </w:pPr>
-    </w:lvl>
-    <w:lvl w:ilvl="2" w:tplc="0409001B" w:tentative="1">
-      <w:start w:val="1"/>
-      <w:numFmt w:val="lowerRoman"/>
-      <w:lvlText w:val="%3."/>
-      <w:lvlJc w:val="right"/>
-      <w:pPr>
-        <w:ind w:left="2162" w:hanging="180"/>
-      </w:pPr>
-    </w:lvl>
-    <w:lvl w:ilvl="3" w:tplc="0409000F" w:tentative="1">
+    <w:lvl w:ilvl="1">
       <w:start w:val="1"/>
       <w:numFmt w:val="decimal"/>
-      <w:lvlText w:val="%4."/>
-      <w:lvlJc w:val="left"/>
-      <w:pPr>
-        <w:ind w:left="2882" w:hanging="360"/>
-      </w:pPr>
-    </w:lvl>
-    <w:lvl w:ilvl="4" w:tplc="04090019" w:tentative="1">
-      <w:start w:val="1"/>
-      <w:numFmt w:val="lowerLetter"/>
-      <w:lvlText w:val="%5."/>
-      <w:lvlJc w:val="left"/>
-      <w:pPr>
-        <w:ind w:left="3602" w:hanging="360"/>
-      </w:pPr>
-    </w:lvl>
-    <w:lvl w:ilvl="5" w:tplc="0409001B" w:tentative="1">
-      <w:start w:val="1"/>
-      <w:numFmt w:val="lowerRoman"/>
-      <w:lvlText w:val="%6."/>
-      <w:lvlJc w:val="right"/>
-      <w:pPr>
-        <w:ind w:left="4322" w:hanging="180"/>
-      </w:pPr>
-    </w:lvl>
-    <w:lvl w:ilvl="6" w:tplc="0409000F" w:tentative="1">
+      <w:isLgl/>
+      <w:lvlText w:val="%1.%2"/>
+      <w:lvlJc w:val="left"/>
+      <w:pPr>
+        <w:ind w:left="1080" w:hanging="360"/>
+      </w:pPr>
+      <w:rPr>
+        <w:rFonts w:hint="default"/>
+      </w:rPr>
+    </w:lvl>
+    <w:lvl w:ilvl="2">
       <w:start w:val="1"/>
       <w:numFmt w:val="decimal"/>
-      <w:lvlText w:val="%7."/>
-      <w:lvlJc w:val="left"/>
-      <w:pPr>
-        <w:ind w:left="5042" w:hanging="360"/>
-      </w:pPr>
-    </w:lvl>
-    <w:lvl w:ilvl="7" w:tplc="04090019" w:tentative="1">
-      <w:start w:val="1"/>
-      <w:numFmt w:val="lowerLetter"/>
-      <w:lvlText w:val="%8."/>
-      <w:lvlJc w:val="left"/>
-      <w:pPr>
-        <w:ind w:left="5762" w:hanging="360"/>
-      </w:pPr>
-    </w:lvl>
-    <w:lvl w:ilvl="8" w:tplc="0409001B" w:tentative="1">
-      <w:start w:val="1"/>
-      <w:numFmt w:val="lowerRoman"/>
-      <w:lvlText w:val="%9."/>
-      <w:lvlJc w:val="right"/>
-      <w:pPr>
-        <w:ind w:left="6482" w:hanging="180"/>
-      </w:pPr>
+      <w:isLgl/>
+      <w:lvlText w:val="%1.%2.%3"/>
+      <w:lvlJc w:val="left"/>
+      <w:pPr>
+        <w:ind w:left="1798" w:hanging="720"/>
+      </w:pPr>
+      <w:rPr>
+        <w:rFonts w:hint="default"/>
+      </w:rPr>
+    </w:lvl>
+    <w:lvl w:ilvl="3">
+      <w:start w:val="1"/>
+      <w:numFmt w:val="decimal"/>
+      <w:isLgl/>
+      <w:lvlText w:val="%1.%2.%3.%4"/>
+      <w:lvlJc w:val="left"/>
+      <w:pPr>
+        <w:ind w:left="2156" w:hanging="720"/>
+      </w:pPr>
+      <w:rPr>
+        <w:rFonts w:hint="default"/>
+      </w:rPr>
+    </w:lvl>
+    <w:lvl w:ilvl="4">
+      <w:start w:val="1"/>
+      <w:numFmt w:val="decimal"/>
+      <w:isLgl/>
+      <w:lvlText w:val="%1.%2.%3.%4.%5"/>
+      <w:lvlJc w:val="left"/>
+      <w:pPr>
+        <w:ind w:left="2874" w:hanging="1080"/>
+      </w:pPr>
+      <w:rPr>
+        <w:rFonts w:hint="default"/>
+      </w:rPr>
+    </w:lvl>
+    <w:lvl w:ilvl="5">
+      <w:start w:val="1"/>
+      <w:numFmt w:val="decimal"/>
+      <w:isLgl/>
+      <w:lvlText w:val="%1.%2.%3.%4.%5.%6"/>
+      <w:lvlJc w:val="left"/>
+      <w:pPr>
+        <w:ind w:left="3232" w:hanging="1080"/>
+      </w:pPr>
+      <w:rPr>
+        <w:rFonts w:hint="default"/>
+      </w:rPr>
+    </w:lvl>
+    <w:lvl w:ilvl="6">
+      <w:start w:val="1"/>
+      <w:numFmt w:val="decimal"/>
+      <w:isLgl/>
+      <w:lvlText w:val="%1.%2.%3.%4.%5.%6.%7"/>
+      <w:lvlJc w:val="left"/>
+      <w:pPr>
+        <w:ind w:left="3950" w:hanging="1440"/>
+      </w:pPr>
+      <w:rPr>
+        <w:rFonts w:hint="default"/>
+      </w:rPr>
+    </w:lvl>
+    <w:lvl w:ilvl="7">
+      <w:start w:val="1"/>
+      <w:numFmt w:val="decimal"/>
+      <w:isLgl/>
+      <w:lvlText w:val="%1.%2.%3.%4.%5.%6.%7.%8"/>
+      <w:lvlJc w:val="left"/>
+      <w:pPr>
+        <w:ind w:left="4308" w:hanging="1440"/>
+      </w:pPr>
+      <w:rPr>
+        <w:rFonts w:hint="default"/>
+      </w:rPr>
+    </w:lvl>
+    <w:lvl w:ilvl="8">
+      <w:start w:val="1"/>
+      <w:numFmt w:val="decimal"/>
+      <w:isLgl/>
+      <w:lvlText w:val="%1.%2.%3.%4.%5.%6.%7.%8.%9"/>
+      <w:lvlJc w:val="left"/>
+      <w:pPr>
+        <w:ind w:left="4666" w:hanging="1440"/>
+      </w:pPr>
+      <w:rPr>
+        <w:rFonts w:hint="default"/>
+      </w:rPr>
     </w:lvl>
   </w:abstractNum>
-  <w:abstractNum w:abstractNumId="4" w15:restartNumberingAfterBreak="0">
+  <w:abstractNum w:abstractNumId="7" w15:restartNumberingAfterBreak="0">
     <w:nsid w:val="5ED011AE"/>
     <w:multiLevelType w:val="hybridMultilevel"/>
     <w:tmpl w:val="C77EB078"/>
@@ -2902,7 +6258,7 @@
       </w:rPr>
     </w:lvl>
   </w:abstractNum>
-  <w:abstractNum w:abstractNumId="5" w15:restartNumberingAfterBreak="0">
+  <w:abstractNum w:abstractNumId="8" w15:restartNumberingAfterBreak="0">
     <w:nsid w:val="72F85E32"/>
     <w:multiLevelType w:val="hybridMultilevel"/>
     <w:tmpl w:val="3C2CCE30"/>
@@ -3015,22 +6371,31 @@
     </w:lvl>
   </w:abstractNum>
   <w:num w:numId="1">
-    <w:abstractNumId w:val="1"/>
+    <w:abstractNumId w:val="4"/>
   </w:num>
   <w:num w:numId="2">
     <w:abstractNumId w:val="0"/>
   </w:num>
   <w:num w:numId="3">
-    <w:abstractNumId w:val="4"/>
+    <w:abstractNumId w:val="7"/>
   </w:num>
   <w:num w:numId="4">
+    <w:abstractNumId w:val="8"/>
+  </w:num>
+  <w:num w:numId="5">
+    <w:abstractNumId w:val="6"/>
+  </w:num>
+  <w:num w:numId="6">
     <w:abstractNumId w:val="5"/>
   </w:num>
-  <w:num w:numId="5">
+  <w:num w:numId="7">
+    <w:abstractNumId w:val="1"/>
+  </w:num>
+  <w:num w:numId="8">
+    <w:abstractNumId w:val="2"/>
+  </w:num>
+  <w:num w:numId="9">
     <w:abstractNumId w:val="3"/>
-  </w:num>
-  <w:num w:numId="6">
-    <w:abstractNumId w:val="2"/>
   </w:num>
 </w:numbering>
 </file>
@@ -3158,6 +6523,7 @@
     <w:lsdException w:name="HTML Sample" w:semiHidden="1" w:unhideWhenUsed="1"/>
     <w:lsdException w:name="HTML Typewriter" w:semiHidden="1" w:unhideWhenUsed="1"/>
     <w:lsdException w:name="HTML Variable" w:semiHidden="1" w:unhideWhenUsed="1"/>
+    <w:lsdException w:name="Normal Table" w:semiHidden="1" w:unhideWhenUsed="1"/>
     <w:lsdException w:name="annotation subject" w:semiHidden="1" w:unhideWhenUsed="1"/>
     <w:lsdException w:name="No List" w:semiHidden="1" w:unhideWhenUsed="1"/>
     <w:lsdException w:name="Outline List 1" w:semiHidden="1" w:unhideWhenUsed="1"/>
@@ -3204,8 +6570,10 @@
     <w:lsdException w:name="Table Subtle 2" w:semiHidden="1" w:unhideWhenUsed="1"/>
     <w:lsdException w:name="Table Web 1" w:semiHidden="1" w:unhideWhenUsed="1"/>
     <w:lsdException w:name="Table Web 2" w:semiHidden="1" w:unhideWhenUsed="1"/>
+    <w:lsdException w:name="Table Web 3" w:semiHidden="1" w:unhideWhenUsed="1"/>
     <w:lsdException w:name="Balloon Text" w:semiHidden="1" w:unhideWhenUsed="1"/>
     <w:lsdException w:name="Table Grid" w:uiPriority="39"/>
+    <w:lsdException w:name="Table Theme" w:semiHidden="1" w:unhideWhenUsed="1"/>
     <w:lsdException w:name="Placeholder Text" w:semiHidden="1"/>
     <w:lsdException w:name="No Spacing" w:uiPriority="1" w:qFormat="1"/>
     <w:lsdException w:name="Light Shading" w:uiPriority="60"/>
@@ -3440,7 +6808,6 @@
   <w:style w:type="character" w:default="1" w:styleId="DefaultParagraphFont">
     <w:name w:val="Default Paragraph Font"/>
     <w:uiPriority w:val="1"/>
-    <w:semiHidden/>
     <w:unhideWhenUsed/>
   </w:style>
   <w:style w:type="table" w:default="1" w:styleId="TableNormal">
@@ -3748,4 +7115,16 @@
     </a:ext>
   </a:extLst>
 </a:theme>
+</file>
+
+<file path=customXml/item1.xml><?xml version="1.0" encoding="utf-8"?>
+<b:Sources xmlns:b="http://schemas.openxmlformats.org/officeDocument/2006/bibliography" xmlns="http://schemas.openxmlformats.org/officeDocument/2006/bibliography" SelectedStyle="\APASixthEditionOfficeOnline.xsl" StyleName="APA" Version="6"/>
+</file>
+
+<file path=customXml/itemProps1.xml><?xml version="1.0" encoding="utf-8"?>
+<ds:datastoreItem xmlns:ds="http://schemas.openxmlformats.org/officeDocument/2006/customXml" ds:itemID="{A8CB4057-BB3E-4599-85C6-B5A3C1DA48D6}">
+  <ds:schemaRefs>
+    <ds:schemaRef ds:uri="http://schemas.openxmlformats.org/officeDocument/2006/bibliography"/>
+  </ds:schemaRefs>
+</ds:datastoreItem>
 </file>
</xml_diff>

<commit_message>
Revert "Updated Project Report"
This reverts commit 9f71bff99a834be52c5dc6cc795dfbd0cc78b5db.
</commit_message>
<xml_diff>
--- a/Documents/Project_Report.docx
+++ b/Documents/Project_Report.docx
@@ -387,7 +387,7 @@
         </w:rPr>
         <w:t>Vineet Dandekar (</w:t>
       </w:r>
-      <w:hyperlink r:id="rId5" w:history="1">
+      <w:hyperlink r:id="rId6" w:history="1">
         <w:r>
           <w:rPr>
             <w:rStyle w:val="Hyperlink"/>
@@ -425,7 +425,7 @@
         </w:rPr>
         <w:t>Rugved Jahagirdar (</w:t>
       </w:r>
-      <w:hyperlink r:id="rId6" w:history="1">
+      <w:hyperlink r:id="rId7" w:history="1">
         <w:r>
           <w:rPr>
             <w:rStyle w:val="Hyperlink"/>
@@ -495,6 +495,7 @@
     </w:p>
     <w:p>
       <w:pPr>
+        <w:spacing w:after="0"/>
         <w:rPr>
           <w:rFonts w:ascii="Times New Roman" w:hAnsi="Times New Roman" w:cs="Times New Roman"/>
         </w:rPr>
@@ -530,6 +531,7 @@
     </w:p>
     <w:p>
       <w:pPr>
+        <w:spacing w:after="0"/>
         <w:rPr>
           <w:rFonts w:ascii="Times New Roman" w:hAnsi="Times New Roman" w:cs="Times New Roman"/>
         </w:rPr>
@@ -562,6 +564,7 @@
     </w:p>
     <w:p>
       <w:pPr>
+        <w:spacing w:after="0"/>
         <w:rPr>
           <w:rFonts w:ascii="Times New Roman" w:hAnsi="Times New Roman" w:cs="Times New Roman"/>
         </w:rPr>
@@ -655,7 +658,7 @@
         </w:rPr>
         <w:t>Northeastern University has an internal web portal for its students called myNEU (</w:t>
       </w:r>
-      <w:hyperlink r:id="rId7" w:history="1">
+      <w:hyperlink r:id="rId8" w:history="1">
         <w:r>
           <w:rPr>
             <w:rStyle w:val="Hyperlink"/>
@@ -1243,7 +1246,7 @@
           <w:szCs w:val="20"/>
         </w:rPr>
         <w:pict>
-          <v:rect id="_x0000_i1029" style="width:563.3pt;height:2pt" o:hralign="center" o:hrstd="t" o:hrnoshade="t" o:hr="t" fillcolor="black [3213]" stroked="f"/>
+          <v:rect id="_x0000_i1027" style="width:563.3pt;height:2pt" o:hralign="center" o:hrstd="t" o:hrnoshade="t" o:hr="t" fillcolor="black [3213]" stroked="f"/>
         </w:pict>
       </w:r>
     </w:p>
@@ -1355,7 +1358,7 @@
                     <pic:cNvPicPr/>
                   </pic:nvPicPr>
                   <pic:blipFill>
-                    <a:blip r:embed="rId8">
+                    <a:blip r:embed="rId9">
                       <a:extLst>
                         <a:ext uri="{28A0092B-C50C-407E-A947-70E740481C1C}">
                           <a14:useLocalDpi xmlns:a14="http://schemas.microsoft.com/office/drawing/2010/main" val="0"/>
@@ -1436,7 +1439,7 @@
           <w:szCs w:val="20"/>
         </w:rPr>
         <w:pict>
-          <v:rect id="_x0000_i1027" style="width:563.3pt;height:2pt" o:hralign="center" o:hrstd="t" o:hrnoshade="t" o:hr="t" fillcolor="black [3213]" stroked="f"/>
+          <v:rect id="_x0000_i1028" style="width:563.3pt;height:2pt" o:hralign="center" o:hrstd="t" o:hrnoshade="t" o:hr="t" fillcolor="black [3213]" stroked="f"/>
         </w:pict>
       </w:r>
     </w:p>
@@ -1826,7 +1829,7 @@
           <w:szCs w:val="20"/>
         </w:rPr>
         <w:pict>
-          <v:rect id="_x0000_i1028" style="width:563.3pt;height:2pt" o:hralign="center" o:hrstd="t" o:hrnoshade="t" o:hr="t" fillcolor="black [3213]" stroked="f"/>
+          <v:rect id="_x0000_i1029" style="width:563.3pt;height:2pt" o:hralign="center" o:hrstd="t" o:hrnoshade="t" o:hr="t" fillcolor="black [3213]" stroked="f"/>
         </w:pict>
       </w:r>
     </w:p>
@@ -1928,15 +1931,9 @@
         <w:rPr>
           <w:rFonts w:ascii="Times New Roman" w:hAnsi="Times New Roman" w:cs="Times New Roman"/>
         </w:rPr>
-        <w:t>felt about the current MyNEU application and what they were expecting from the application, we conducted interviews with a lot of current students from different programs and different degree levels. We also conducted an online survey to get to know the feelings of the users about the current application so that we could understand what all changes were needed and what different functionalities should be added, removed or modified. Here’s the link to our survey</w:t>
-      </w:r>
-      <w:r>
-        <w:rPr>
-          <w:rFonts w:ascii="Times New Roman" w:hAnsi="Times New Roman" w:cs="Times New Roman"/>
-        </w:rPr>
-        <w:t xml:space="preserve"> - </w:t>
-      </w:r>
-      <w:hyperlink r:id="rId9" w:history="1">
+        <w:t xml:space="preserve">felt about the current MyNEU application and what they were expecting from the application, we conducted interviews with a lot of current students from different programs and different degree levels. We also conducted an online survey to get to know the feelings of the users about the current application so that we could understand what all changes were needed and what different functionalities should be added, removed or modified. Here’s the link to our survey - </w:t>
+      </w:r>
+      <w:hyperlink r:id="rId10" w:history="1">
         <w:r>
           <w:rPr>
             <w:rStyle w:val="Hyperlink"/>
@@ -2066,7 +2063,7 @@
                     </pic:cNvPicPr>
                   </pic:nvPicPr>
                   <pic:blipFill>
-                    <a:blip r:embed="rId10">
+                    <a:blip r:embed="rId11">
                       <a:extLst>
                         <a:ext uri="{28A0092B-C50C-407E-A947-70E740481C1C}">
                           <a14:useLocalDpi xmlns:a14="http://schemas.microsoft.com/office/drawing/2010/main" val="0"/>
@@ -2186,7 +2183,7 @@
                     </pic:cNvPicPr>
                   </pic:nvPicPr>
                   <pic:blipFill>
-                    <a:blip r:embed="rId11">
+                    <a:blip r:embed="rId12">
                       <a:extLst>
                         <a:ext uri="{28A0092B-C50C-407E-A947-70E740481C1C}">
                           <a14:useLocalDpi xmlns:a14="http://schemas.microsoft.com/office/drawing/2010/main" val="0"/>
@@ -2303,7 +2300,7 @@
                     </pic:cNvPicPr>
                   </pic:nvPicPr>
                   <pic:blipFill>
-                    <a:blip r:embed="rId12">
+                    <a:blip r:embed="rId13">
                       <a:extLst>
                         <a:ext uri="{28A0092B-C50C-407E-A947-70E740481C1C}">
                           <a14:useLocalDpi xmlns:a14="http://schemas.microsoft.com/office/drawing/2010/main" val="0"/>
@@ -2371,8 +2368,2916 @@
         </w:rPr>
         <w:t xml:space="preserve">   </w:t>
       </w:r>
+    </w:p>
+    <w:p>
+      <w:pPr>
+        <w:rPr>
+          <w:rFonts w:ascii="Times New Roman" w:hAnsi="Times New Roman" w:cs="Times New Roman"/>
+          <w:b/>
+          <w:sz w:val="32"/>
+          <w:szCs w:val="20"/>
+        </w:rPr>
+      </w:pPr>
+      <w:r>
+        <w:rPr>
+          <w:rFonts w:ascii="Times New Roman" w:hAnsi="Times New Roman" w:cs="Times New Roman"/>
+        </w:rPr>
+        <w:br w:type="page"/>
+      </w:r>
+      <w:r>
+        <w:rPr>
+          <w:rFonts w:ascii="Times New Roman" w:hAnsi="Times New Roman" w:cs="Times New Roman"/>
+          <w:b/>
+          <w:sz w:val="32"/>
+          <w:szCs w:val="20"/>
+        </w:rPr>
+        <w:lastRenderedPageBreak/>
+        <w:t>Functional Specifications</w:t>
+      </w:r>
+    </w:p>
+    <w:p>
+      <w:pPr>
+        <w:spacing w:after="160" w:line="259" w:lineRule="auto"/>
+        <w:ind w:left="0" w:firstLine="0"/>
+        <w:rPr>
+          <w:rFonts w:ascii="Times New Roman" w:hAnsi="Times New Roman" w:cs="Times New Roman"/>
+        </w:rPr>
+      </w:pPr>
+      <w:r>
+        <w:rPr>
+          <w:rFonts w:ascii="Times New Roman" w:hAnsi="Times New Roman" w:cs="Times New Roman"/>
+          <w:b/>
+          <w:sz w:val="18"/>
+          <w:szCs w:val="20"/>
+        </w:rPr>
+        <w:pict>
+          <v:rect id="_x0000_i1037" style="width:563.3pt;height:2pt" o:hralign="center" o:hrstd="t" o:hrnoshade="t" o:hr="t" fillcolor="black [3213]" stroked="f"/>
+        </w:pict>
+      </w:r>
+      <w:r>
+        <w:rPr>
+          <w:rFonts w:ascii="Times New Roman" w:hAnsi="Times New Roman" w:cs="Times New Roman"/>
+        </w:rPr>
+        <w:tab/>
+        <w:t xml:space="preserve">We studied and analyzed the different users who have been using the existing </w:t>
+      </w:r>
+      <w:proofErr w:type="spellStart"/>
+      <w:r>
+        <w:rPr>
+          <w:rFonts w:ascii="Times New Roman" w:hAnsi="Times New Roman" w:cs="Times New Roman"/>
+        </w:rPr>
+        <w:t>MyNEU</w:t>
+      </w:r>
+      <w:proofErr w:type="spellEnd"/>
+      <w:r>
+        <w:rPr>
+          <w:rFonts w:ascii="Times New Roman" w:hAnsi="Times New Roman" w:cs="Times New Roman"/>
+        </w:rPr>
+        <w:t xml:space="preserve"> website, conducted several interview sessions with them, conducted several white board sessions among ourselves and finally listed down the functional specifications which need to be incorporated in our product. We have divided these requirements as per different modules, and they are as follows:</w:t>
+      </w:r>
+    </w:p>
+    <w:p>
+      <w:pPr>
+        <w:pStyle w:val="ListParagraph"/>
+        <w:numPr>
+          <w:ilvl w:val="0"/>
+          <w:numId w:val="7"/>
+        </w:numPr>
+        <w:spacing w:after="160" w:line="259" w:lineRule="auto"/>
+        <w:rPr>
+          <w:rFonts w:ascii="Times New Roman" w:hAnsi="Times New Roman" w:cs="Times New Roman"/>
+          <w:b/>
+        </w:rPr>
+      </w:pPr>
+      <w:r>
+        <w:rPr>
+          <w:rFonts w:ascii="Times New Roman" w:hAnsi="Times New Roman" w:cs="Times New Roman"/>
+          <w:b/>
+        </w:rPr>
+        <w:t>Authentication</w:t>
+      </w:r>
+      <w:r>
+        <w:rPr>
+          <w:rFonts w:ascii="Times New Roman" w:hAnsi="Times New Roman" w:cs="Times New Roman"/>
+          <w:b/>
+        </w:rPr>
+        <w:t xml:space="preserve"> –</w:t>
+      </w:r>
+    </w:p>
+    <w:p>
+      <w:pPr>
+        <w:pStyle w:val="ListParagraph"/>
+        <w:spacing w:after="160" w:line="259" w:lineRule="auto"/>
+        <w:ind w:firstLine="0"/>
+        <w:rPr>
+          <w:rFonts w:ascii="Times New Roman" w:hAnsi="Times New Roman" w:cs="Times New Roman"/>
+        </w:rPr>
+      </w:pPr>
+    </w:p>
+    <w:p>
+      <w:pPr>
+        <w:pStyle w:val="ListParagraph"/>
+        <w:spacing w:after="160" w:line="259" w:lineRule="auto"/>
+        <w:ind w:firstLine="0"/>
+        <w:rPr>
+          <w:rFonts w:ascii="Times New Roman" w:hAnsi="Times New Roman" w:cs="Times New Roman"/>
+        </w:rPr>
+      </w:pPr>
+      <w:r>
+        <w:rPr>
+          <w:rFonts w:ascii="Times New Roman" w:hAnsi="Times New Roman" w:cs="Times New Roman"/>
+        </w:rPr>
+        <w:t xml:space="preserve">1.1 – The users will be given login credentials by the university in order to authenticate themselves while signing in. The Username will be in the format which it is currently, i.e. </w:t>
+      </w:r>
+      <w:proofErr w:type="spellStart"/>
+      <w:r>
+        <w:rPr>
+          <w:rFonts w:ascii="Times New Roman" w:hAnsi="Times New Roman" w:cs="Times New Roman"/>
+        </w:rPr>
+        <w:t>lastName.firstNameInitials</w:t>
+      </w:r>
+      <w:proofErr w:type="spellEnd"/>
+      <w:r>
+        <w:rPr>
+          <w:rFonts w:ascii="Times New Roman" w:hAnsi="Times New Roman" w:cs="Times New Roman"/>
+        </w:rPr>
+        <w:t xml:space="preserve"> (</w:t>
+      </w:r>
+      <w:proofErr w:type="spellStart"/>
+      <w:proofErr w:type="gramStart"/>
+      <w:r>
+        <w:rPr>
+          <w:rFonts w:ascii="Times New Roman" w:hAnsi="Times New Roman" w:cs="Times New Roman"/>
+        </w:rPr>
+        <w:t>dandekar.v</w:t>
+      </w:r>
+      <w:proofErr w:type="spellEnd"/>
+      <w:proofErr w:type="gramEnd"/>
+      <w:r>
+        <w:rPr>
+          <w:rFonts w:ascii="Times New Roman" w:hAnsi="Times New Roman" w:cs="Times New Roman"/>
+        </w:rPr>
+        <w:t>) and the Password will be system generated, which the users can change later.</w:t>
+      </w:r>
+    </w:p>
+    <w:p>
+      <w:pPr>
+        <w:pStyle w:val="ListParagraph"/>
+        <w:spacing w:after="160" w:line="259" w:lineRule="auto"/>
+        <w:ind w:firstLine="0"/>
+        <w:rPr>
+          <w:rFonts w:ascii="Times New Roman" w:hAnsi="Times New Roman" w:cs="Times New Roman"/>
+        </w:rPr>
+      </w:pPr>
+      <w:r>
+        <w:rPr>
+          <w:rFonts w:ascii="Times New Roman" w:hAnsi="Times New Roman" w:cs="Times New Roman"/>
+        </w:rPr>
+        <w:t>1.2 – In case the users forget their password, they can use the forgot password feature to reset their passwords. Users will enter their username on the Forgot Password page. The system will then send an email to this user on the Northeastern Email ID with the reset password link.</w:t>
+      </w:r>
+    </w:p>
+    <w:p>
+      <w:pPr>
+        <w:pStyle w:val="ListParagraph"/>
+        <w:spacing w:after="160" w:line="259" w:lineRule="auto"/>
+        <w:ind w:firstLine="0"/>
+        <w:rPr>
+          <w:rFonts w:ascii="Times New Roman" w:hAnsi="Times New Roman" w:cs="Times New Roman"/>
+        </w:rPr>
+      </w:pPr>
+    </w:p>
+    <w:p>
+      <w:pPr>
+        <w:pStyle w:val="ListParagraph"/>
+        <w:numPr>
+          <w:ilvl w:val="0"/>
+          <w:numId w:val="7"/>
+        </w:numPr>
+        <w:spacing w:after="160" w:line="259" w:lineRule="auto"/>
+        <w:rPr>
+          <w:rFonts w:ascii="Times New Roman" w:hAnsi="Times New Roman" w:cs="Times New Roman"/>
+          <w:b/>
+        </w:rPr>
+      </w:pPr>
+      <w:r>
+        <w:rPr>
+          <w:rFonts w:ascii="Times New Roman" w:hAnsi="Times New Roman" w:cs="Times New Roman"/>
+          <w:b/>
+        </w:rPr>
+        <w:t>Courses –</w:t>
+      </w:r>
+    </w:p>
+    <w:p>
+      <w:pPr>
+        <w:pStyle w:val="ListParagraph"/>
+        <w:spacing w:after="160" w:line="259" w:lineRule="auto"/>
+        <w:ind w:firstLine="0"/>
+        <w:rPr>
+          <w:rFonts w:ascii="Times New Roman" w:hAnsi="Times New Roman" w:cs="Times New Roman"/>
+        </w:rPr>
+      </w:pPr>
+    </w:p>
+    <w:p>
+      <w:pPr>
+        <w:pStyle w:val="ListParagraph"/>
+        <w:spacing w:after="160" w:line="259" w:lineRule="auto"/>
+        <w:ind w:firstLine="0"/>
+        <w:rPr>
+          <w:rFonts w:ascii="Times New Roman" w:hAnsi="Times New Roman" w:cs="Times New Roman"/>
+        </w:rPr>
+      </w:pPr>
+      <w:r>
+        <w:rPr>
+          <w:rFonts w:ascii="Times New Roman" w:hAnsi="Times New Roman" w:cs="Times New Roman"/>
+        </w:rPr>
+        <w:t>2.1 – The user can view the entire course catalog which will contain all the courses provided by the University according to the different programs</w:t>
+      </w:r>
+    </w:p>
+    <w:p>
+      <w:pPr>
+        <w:pStyle w:val="ListParagraph"/>
+        <w:spacing w:after="160" w:line="259" w:lineRule="auto"/>
+        <w:ind w:firstLine="0"/>
+        <w:rPr>
+          <w:rFonts w:ascii="Times New Roman" w:hAnsi="Times New Roman" w:cs="Times New Roman"/>
+        </w:rPr>
+      </w:pPr>
+      <w:r>
+        <w:rPr>
+          <w:rFonts w:ascii="Times New Roman" w:hAnsi="Times New Roman" w:cs="Times New Roman"/>
+        </w:rPr>
+        <w:t xml:space="preserve">2.2 – </w:t>
+      </w:r>
+      <w:r>
+        <w:rPr>
+          <w:rFonts w:ascii="Times New Roman" w:hAnsi="Times New Roman" w:cs="Times New Roman"/>
+        </w:rPr>
+        <w:t>For each course where the user is registered for the current semester, he/she can perform following tasks:</w:t>
+      </w:r>
+    </w:p>
+    <w:p>
+      <w:pPr>
+        <w:pStyle w:val="ListParagraph"/>
+        <w:spacing w:after="160" w:line="259" w:lineRule="auto"/>
+        <w:ind w:firstLine="0"/>
+        <w:rPr>
+          <w:rFonts w:ascii="Times New Roman" w:hAnsi="Times New Roman" w:cs="Times New Roman"/>
+        </w:rPr>
+      </w:pPr>
+      <w:r>
+        <w:rPr>
+          <w:rFonts w:ascii="Times New Roman" w:hAnsi="Times New Roman" w:cs="Times New Roman"/>
+        </w:rPr>
+        <w:tab/>
+        <w:t>2.2.1 – View &amp; submit assignments and course materials</w:t>
+      </w:r>
+    </w:p>
+    <w:p>
+      <w:pPr>
+        <w:pStyle w:val="ListParagraph"/>
+        <w:spacing w:after="160" w:line="259" w:lineRule="auto"/>
+        <w:ind w:firstLine="0"/>
+        <w:rPr>
+          <w:rFonts w:ascii="Times New Roman" w:hAnsi="Times New Roman" w:cs="Times New Roman"/>
+        </w:rPr>
+      </w:pPr>
+      <w:r>
+        <w:rPr>
+          <w:rFonts w:ascii="Times New Roman" w:hAnsi="Times New Roman" w:cs="Times New Roman"/>
+        </w:rPr>
+        <w:tab/>
+        <w:t>2.2.2 – Attempt a quiz or an online test</w:t>
+      </w:r>
+    </w:p>
+    <w:p>
+      <w:pPr>
+        <w:pStyle w:val="ListParagraph"/>
+        <w:spacing w:after="160" w:line="259" w:lineRule="auto"/>
+        <w:ind w:firstLine="0"/>
+        <w:rPr>
+          <w:rFonts w:ascii="Times New Roman" w:hAnsi="Times New Roman" w:cs="Times New Roman"/>
+        </w:rPr>
+      </w:pPr>
+      <w:r>
+        <w:rPr>
+          <w:rFonts w:ascii="Times New Roman" w:hAnsi="Times New Roman" w:cs="Times New Roman"/>
+        </w:rPr>
+        <w:tab/>
+        <w:t>2.2.3 – View periodic progress and running grades</w:t>
+      </w:r>
+    </w:p>
+    <w:p>
+      <w:pPr>
+        <w:pStyle w:val="ListParagraph"/>
+        <w:spacing w:after="160" w:line="259" w:lineRule="auto"/>
+        <w:ind w:firstLine="0"/>
+        <w:rPr>
+          <w:rFonts w:ascii="Times New Roman" w:hAnsi="Times New Roman" w:cs="Times New Roman"/>
+        </w:rPr>
+      </w:pPr>
+      <w:r>
+        <w:rPr>
+          <w:rFonts w:ascii="Times New Roman" w:hAnsi="Times New Roman" w:cs="Times New Roman"/>
+        </w:rPr>
+        <w:tab/>
+        <w:t>2.2.4 – View course materials and online lectures</w:t>
+      </w:r>
+    </w:p>
+    <w:p>
+      <w:pPr>
+        <w:pStyle w:val="ListParagraph"/>
+        <w:spacing w:after="160" w:line="259" w:lineRule="auto"/>
+        <w:ind w:firstLine="0"/>
+        <w:rPr>
+          <w:rFonts w:ascii="Times New Roman" w:hAnsi="Times New Roman" w:cs="Times New Roman"/>
+        </w:rPr>
+      </w:pPr>
+      <w:r>
+        <w:rPr>
+          <w:rFonts w:ascii="Times New Roman" w:hAnsi="Times New Roman" w:cs="Times New Roman"/>
+        </w:rPr>
+        <w:t>2.3 – For each course the user has been enrolled throughout the program, he/she can view the registration status for those courses.</w:t>
+      </w:r>
+    </w:p>
+    <w:p>
+      <w:pPr>
+        <w:pStyle w:val="ListParagraph"/>
+        <w:spacing w:after="160" w:line="259" w:lineRule="auto"/>
+        <w:ind w:firstLine="0"/>
+        <w:rPr>
+          <w:rFonts w:ascii="Times New Roman" w:hAnsi="Times New Roman" w:cs="Times New Roman"/>
+        </w:rPr>
+      </w:pPr>
+    </w:p>
+    <w:p>
+      <w:pPr>
+        <w:pStyle w:val="ListParagraph"/>
+        <w:numPr>
+          <w:ilvl w:val="0"/>
+          <w:numId w:val="7"/>
+        </w:numPr>
+        <w:spacing w:after="160" w:line="259" w:lineRule="auto"/>
+        <w:rPr>
+          <w:rFonts w:ascii="Times New Roman" w:hAnsi="Times New Roman" w:cs="Times New Roman"/>
+          <w:b/>
+        </w:rPr>
+      </w:pPr>
+      <w:r>
+        <w:rPr>
+          <w:rFonts w:ascii="Times New Roman" w:hAnsi="Times New Roman" w:cs="Times New Roman"/>
+          <w:b/>
+        </w:rPr>
+        <w:t>Transcripts –</w:t>
+      </w:r>
+    </w:p>
+    <w:p>
+      <w:pPr>
+        <w:pStyle w:val="ListParagraph"/>
+        <w:spacing w:after="0" w:line="259" w:lineRule="auto"/>
+        <w:ind w:firstLine="0"/>
+        <w:rPr>
+          <w:rFonts w:ascii="Times New Roman" w:hAnsi="Times New Roman" w:cs="Times New Roman"/>
+        </w:rPr>
+      </w:pPr>
+    </w:p>
+    <w:p>
+      <w:pPr>
+        <w:spacing w:after="0" w:line="259" w:lineRule="auto"/>
+        <w:ind w:left="720" w:firstLine="0"/>
+        <w:rPr>
+          <w:rFonts w:ascii="Times New Roman" w:hAnsi="Times New Roman" w:cs="Times New Roman"/>
+        </w:rPr>
+      </w:pPr>
+      <w:r>
+        <w:rPr>
+          <w:rFonts w:ascii="Times New Roman" w:hAnsi="Times New Roman" w:cs="Times New Roman"/>
+        </w:rPr>
+        <w:t xml:space="preserve">3.1 </w:t>
+      </w:r>
+      <w:r>
+        <w:rPr>
+          <w:rFonts w:ascii="Times New Roman" w:hAnsi="Times New Roman" w:cs="Times New Roman"/>
+        </w:rPr>
+        <w:t>– Each user can view his/her final grades for the completed courses</w:t>
+      </w:r>
+      <w:r>
+        <w:rPr>
+          <w:rFonts w:ascii="Times New Roman" w:hAnsi="Times New Roman" w:cs="Times New Roman"/>
+        </w:rPr>
+        <w:t>.</w:t>
+      </w:r>
+    </w:p>
+    <w:p>
+      <w:pPr>
+        <w:pStyle w:val="ListParagraph"/>
+        <w:spacing w:after="160" w:line="259" w:lineRule="auto"/>
+        <w:ind w:left="722" w:firstLine="0"/>
+        <w:rPr>
+          <w:rFonts w:ascii="Times New Roman" w:hAnsi="Times New Roman" w:cs="Times New Roman"/>
+        </w:rPr>
+      </w:pPr>
+      <w:r>
+        <w:rPr>
+          <w:rFonts w:ascii="Times New Roman" w:hAnsi="Times New Roman" w:cs="Times New Roman"/>
+        </w:rPr>
+        <w:t>3.2 – Users can view the unofficial version of their transcripts online. These transcripts will not be in downloadable formats.</w:t>
+      </w:r>
+    </w:p>
+    <w:p>
+      <w:pPr>
+        <w:pStyle w:val="ListParagraph"/>
+        <w:spacing w:after="160" w:line="259" w:lineRule="auto"/>
+        <w:ind w:left="722" w:firstLine="0"/>
+        <w:rPr>
+          <w:rFonts w:ascii="Times New Roman" w:hAnsi="Times New Roman" w:cs="Times New Roman"/>
+        </w:rPr>
+      </w:pPr>
+      <w:r>
+        <w:rPr>
+          <w:rFonts w:ascii="Times New Roman" w:hAnsi="Times New Roman" w:cs="Times New Roman"/>
+        </w:rPr>
+        <w:t>3.3 – Users will need to create an online request in order to receive the official versions of their transcripts. These official transcripts can be made available online or as mailed to the users, depending on what user has requested.</w:t>
+      </w:r>
+    </w:p>
+    <w:p>
+      <w:pPr>
+        <w:pStyle w:val="ListParagraph"/>
+        <w:spacing w:after="160" w:line="259" w:lineRule="auto"/>
+        <w:ind w:left="722" w:firstLine="0"/>
+        <w:rPr>
+          <w:rFonts w:ascii="Times New Roman" w:hAnsi="Times New Roman" w:cs="Times New Roman"/>
+        </w:rPr>
+      </w:pPr>
+      <w:r>
+        <w:rPr>
+          <w:rFonts w:ascii="Times New Roman" w:hAnsi="Times New Roman" w:cs="Times New Roman"/>
+        </w:rPr>
+        <w:t>3.4 – Once users create requests for official transcripts, they can view the status of their requests.</w:t>
+      </w:r>
+    </w:p>
+    <w:p>
+      <w:pPr>
+        <w:pStyle w:val="ListParagraph"/>
+        <w:spacing w:after="160" w:line="259" w:lineRule="auto"/>
+        <w:ind w:left="722" w:firstLine="0"/>
+        <w:rPr>
+          <w:rFonts w:ascii="Times New Roman" w:hAnsi="Times New Roman" w:cs="Times New Roman"/>
+        </w:rPr>
+      </w:pPr>
+    </w:p>
+    <w:p>
+      <w:pPr>
+        <w:pStyle w:val="ListParagraph"/>
+        <w:numPr>
+          <w:ilvl w:val="0"/>
+          <w:numId w:val="5"/>
+        </w:numPr>
+        <w:spacing w:after="160" w:line="259" w:lineRule="auto"/>
+        <w:rPr>
+          <w:rFonts w:ascii="Times New Roman" w:hAnsi="Times New Roman" w:cs="Times New Roman"/>
+          <w:b/>
+        </w:rPr>
+      </w:pPr>
+      <w:r>
+        <w:rPr>
+          <w:rFonts w:ascii="Times New Roman" w:hAnsi="Times New Roman" w:cs="Times New Roman"/>
+          <w:b/>
+        </w:rPr>
+        <w:t>Registration –</w:t>
+      </w:r>
+    </w:p>
+    <w:p>
+      <w:pPr>
+        <w:pStyle w:val="ListParagraph"/>
+        <w:spacing w:after="160" w:line="259" w:lineRule="auto"/>
+        <w:ind w:left="722" w:firstLine="0"/>
+        <w:rPr>
+          <w:rFonts w:ascii="Times New Roman" w:hAnsi="Times New Roman" w:cs="Times New Roman"/>
+        </w:rPr>
+      </w:pPr>
+    </w:p>
+    <w:p>
+      <w:pPr>
+        <w:pStyle w:val="ListParagraph"/>
+        <w:spacing w:after="160" w:line="259" w:lineRule="auto"/>
+        <w:ind w:left="722" w:firstLine="0"/>
+        <w:rPr>
+          <w:rFonts w:ascii="Times New Roman" w:hAnsi="Times New Roman" w:cs="Times New Roman"/>
+        </w:rPr>
+      </w:pPr>
+      <w:r>
+        <w:rPr>
+          <w:rFonts w:ascii="Times New Roman" w:hAnsi="Times New Roman" w:cs="Times New Roman"/>
+        </w:rPr>
+        <w:t xml:space="preserve">4.1 </w:t>
+      </w:r>
+      <w:r>
+        <w:rPr>
+          <w:rFonts w:ascii="Times New Roman" w:hAnsi="Times New Roman" w:cs="Times New Roman"/>
+        </w:rPr>
+        <w:t>–</w:t>
+      </w:r>
+      <w:r>
+        <w:rPr>
+          <w:rFonts w:ascii="Times New Roman" w:hAnsi="Times New Roman" w:cs="Times New Roman"/>
+        </w:rPr>
+        <w:t xml:space="preserve"> </w:t>
+      </w:r>
+      <w:r>
+        <w:rPr>
+          <w:rFonts w:ascii="Times New Roman" w:hAnsi="Times New Roman" w:cs="Times New Roman"/>
+        </w:rPr>
+        <w:t>Users can look up for available courses offered in the current semester with all the details about those courses, viz. the day/s and timings, professor teaching the course, the location and pre-requisites.</w:t>
+      </w:r>
+    </w:p>
+    <w:p>
+      <w:pPr>
+        <w:pStyle w:val="ListParagraph"/>
+        <w:spacing w:after="160" w:line="259" w:lineRule="auto"/>
+        <w:ind w:left="722" w:firstLine="0"/>
+        <w:rPr>
+          <w:rFonts w:ascii="Times New Roman" w:hAnsi="Times New Roman" w:cs="Times New Roman"/>
+        </w:rPr>
+      </w:pPr>
+      <w:r>
+        <w:rPr>
+          <w:rFonts w:ascii="Times New Roman" w:hAnsi="Times New Roman" w:cs="Times New Roman"/>
+        </w:rPr>
+        <w:t>4.2 – Users can register for a certain course which is offered in the current semester. S/he can also drop the registered course. The penalties for dropping the courses will depend upon the course deadlines set by the different departments.</w:t>
+      </w:r>
+    </w:p>
+    <w:p>
+      <w:pPr>
+        <w:pStyle w:val="ListParagraph"/>
+        <w:spacing w:after="160" w:line="259" w:lineRule="auto"/>
+        <w:ind w:left="722" w:firstLine="0"/>
+        <w:rPr>
+          <w:rFonts w:ascii="Times New Roman" w:hAnsi="Times New Roman" w:cs="Times New Roman"/>
+        </w:rPr>
+      </w:pPr>
+      <w:r>
+        <w:rPr>
+          <w:rFonts w:ascii="Times New Roman" w:hAnsi="Times New Roman" w:cs="Times New Roman"/>
+        </w:rPr>
+        <w:t>4.3 – User can request to Apply for Graduation. This feature is a means to notify the university that the student will be graduating in the current or next semester, so that the university takes appropriate measures about it.</w:t>
+      </w:r>
+    </w:p>
+    <w:p>
+      <w:pPr>
+        <w:pStyle w:val="ListParagraph"/>
+        <w:spacing w:after="160" w:line="259" w:lineRule="auto"/>
+        <w:ind w:left="722" w:firstLine="0"/>
+        <w:rPr>
+          <w:rFonts w:ascii="Times New Roman" w:hAnsi="Times New Roman" w:cs="Times New Roman"/>
+        </w:rPr>
+      </w:pPr>
+    </w:p>
+    <w:p>
+      <w:pPr>
+        <w:pStyle w:val="ListParagraph"/>
+        <w:numPr>
+          <w:ilvl w:val="0"/>
+          <w:numId w:val="5"/>
+        </w:numPr>
+        <w:spacing w:after="160" w:line="259" w:lineRule="auto"/>
+        <w:rPr>
+          <w:rFonts w:ascii="Times New Roman" w:hAnsi="Times New Roman" w:cs="Times New Roman"/>
+          <w:b/>
+        </w:rPr>
+      </w:pPr>
+      <w:r>
+        <w:rPr>
+          <w:rFonts w:ascii="Times New Roman" w:hAnsi="Times New Roman" w:cs="Times New Roman"/>
+          <w:b/>
+        </w:rPr>
+        <w:t>Library –</w:t>
+      </w:r>
+    </w:p>
+    <w:p>
+      <w:pPr>
+        <w:pStyle w:val="ListParagraph"/>
+        <w:spacing w:after="160" w:line="259" w:lineRule="auto"/>
+        <w:ind w:left="722" w:firstLine="0"/>
+        <w:rPr>
+          <w:rFonts w:ascii="Times New Roman" w:hAnsi="Times New Roman" w:cs="Times New Roman"/>
+        </w:rPr>
+      </w:pPr>
+    </w:p>
+    <w:p>
+      <w:pPr>
+        <w:pStyle w:val="ListParagraph"/>
+        <w:spacing w:after="160" w:line="259" w:lineRule="auto"/>
+        <w:ind w:left="722" w:firstLine="0"/>
+        <w:rPr>
+          <w:rFonts w:ascii="Times New Roman" w:hAnsi="Times New Roman" w:cs="Times New Roman"/>
+        </w:rPr>
+      </w:pPr>
+      <w:r>
+        <w:rPr>
+          <w:rFonts w:ascii="Times New Roman" w:hAnsi="Times New Roman" w:cs="Times New Roman"/>
+        </w:rPr>
+        <w:t xml:space="preserve">5.1 – The user can search for and access several online learning materials which is owned by the Northeastern University Library. </w:t>
+      </w:r>
+    </w:p>
+    <w:p>
+      <w:pPr>
+        <w:pStyle w:val="ListParagraph"/>
+        <w:spacing w:after="160" w:line="259" w:lineRule="auto"/>
+        <w:ind w:left="722" w:firstLine="0"/>
+        <w:rPr>
+          <w:rFonts w:ascii="Times New Roman" w:hAnsi="Times New Roman" w:cs="Times New Roman"/>
+        </w:rPr>
+      </w:pPr>
+      <w:r>
+        <w:rPr>
+          <w:rFonts w:ascii="Times New Roman" w:hAnsi="Times New Roman" w:cs="Times New Roman"/>
+        </w:rPr>
+        <w:t>5.2 – The user can view the status of the books s/he has rented from the library. The user can also renew his subscripti</w:t>
+      </w:r>
+      <w:r>
+        <w:rPr>
+          <w:rFonts w:ascii="Times New Roman" w:hAnsi="Times New Roman" w:cs="Times New Roman"/>
+        </w:rPr>
+        <w:t>on of the rented books.</w:t>
+      </w:r>
+    </w:p>
+    <w:p>
+      <w:pPr>
+        <w:pStyle w:val="ListParagraph"/>
+        <w:spacing w:after="160" w:line="259" w:lineRule="auto"/>
+        <w:ind w:left="722" w:firstLine="0"/>
+        <w:rPr>
+          <w:rFonts w:ascii="Times New Roman" w:hAnsi="Times New Roman" w:cs="Times New Roman"/>
+        </w:rPr>
+      </w:pPr>
+      <w:r>
+        <w:rPr>
+          <w:rFonts w:ascii="Times New Roman" w:hAnsi="Times New Roman" w:cs="Times New Roman"/>
+        </w:rPr>
+        <w:lastRenderedPageBreak/>
+        <w:t>5.3 –</w:t>
+      </w:r>
+      <w:r>
+        <w:rPr>
+          <w:rFonts w:ascii="Times New Roman" w:hAnsi="Times New Roman" w:cs="Times New Roman"/>
+        </w:rPr>
+        <w:t xml:space="preserve"> </w:t>
+      </w:r>
+      <w:r>
+        <w:rPr>
+          <w:rFonts w:ascii="Times New Roman" w:hAnsi="Times New Roman" w:cs="Times New Roman"/>
+        </w:rPr>
+        <w:t>User</w:t>
+      </w:r>
+      <w:r>
+        <w:rPr>
+          <w:rFonts w:ascii="Times New Roman" w:hAnsi="Times New Roman" w:cs="Times New Roman"/>
+        </w:rPr>
+        <w:t xml:space="preserve"> can reserve rooms in the library. They can search rooms based on the types of rooms or the capacity</w:t>
+      </w:r>
+      <w:r>
+        <w:rPr>
+          <w:rFonts w:ascii="Times New Roman" w:hAnsi="Times New Roman" w:cs="Times New Roman"/>
+        </w:rPr>
+        <w:t>.</w:t>
+      </w:r>
+      <w:r>
+        <w:rPr>
+          <w:rFonts w:ascii="Times New Roman" w:hAnsi="Times New Roman" w:cs="Times New Roman"/>
+        </w:rPr>
+        <w:t xml:space="preserve">5.4 </w:t>
+      </w:r>
+      <w:r>
+        <w:rPr>
+          <w:rFonts w:ascii="Times New Roman" w:hAnsi="Times New Roman" w:cs="Times New Roman"/>
+        </w:rPr>
+        <w:t>–</w:t>
+      </w:r>
+      <w:r>
+        <w:rPr>
+          <w:rFonts w:ascii="Times New Roman" w:hAnsi="Times New Roman" w:cs="Times New Roman"/>
+        </w:rPr>
+        <w:t xml:space="preserve"> </w:t>
+      </w:r>
+      <w:r>
+        <w:rPr>
+          <w:rFonts w:ascii="Times New Roman" w:hAnsi="Times New Roman" w:cs="Times New Roman"/>
+        </w:rPr>
+        <w:t>Users</w:t>
+      </w:r>
+      <w:r>
+        <w:rPr>
+          <w:rFonts w:ascii="Times New Roman" w:hAnsi="Times New Roman" w:cs="Times New Roman"/>
+        </w:rPr>
+        <w:t xml:space="preserve"> can access Lynda.com from </w:t>
+      </w:r>
+      <w:proofErr w:type="spellStart"/>
+      <w:r>
+        <w:rPr>
+          <w:rFonts w:ascii="Times New Roman" w:hAnsi="Times New Roman" w:cs="Times New Roman"/>
+        </w:rPr>
+        <w:t>MyNEU</w:t>
+      </w:r>
+      <w:proofErr w:type="spellEnd"/>
+      <w:r>
+        <w:rPr>
+          <w:rFonts w:ascii="Times New Roman" w:hAnsi="Times New Roman" w:cs="Times New Roman"/>
+        </w:rPr>
+        <w:t xml:space="preserve"> directly, which will provide them with unlimited access to all the resources on that website</w:t>
+      </w:r>
+      <w:r>
+        <w:rPr>
+          <w:rFonts w:ascii="Times New Roman" w:hAnsi="Times New Roman" w:cs="Times New Roman"/>
+        </w:rPr>
+        <w:t>.</w:t>
+      </w:r>
+    </w:p>
+    <w:p>
+      <w:pPr>
+        <w:pStyle w:val="ListParagraph"/>
+        <w:spacing w:after="160" w:line="259" w:lineRule="auto"/>
+        <w:ind w:left="722" w:firstLine="0"/>
+        <w:rPr>
+          <w:rFonts w:ascii="Times New Roman" w:hAnsi="Times New Roman" w:cs="Times New Roman"/>
+        </w:rPr>
+      </w:pPr>
+    </w:p>
+    <w:p>
+      <w:pPr>
+        <w:pStyle w:val="ListParagraph"/>
+        <w:numPr>
+          <w:ilvl w:val="0"/>
+          <w:numId w:val="5"/>
+        </w:numPr>
+        <w:spacing w:after="160" w:line="259" w:lineRule="auto"/>
+        <w:rPr>
+          <w:rFonts w:ascii="Times New Roman" w:hAnsi="Times New Roman" w:cs="Times New Roman"/>
+          <w:b/>
+        </w:rPr>
+      </w:pPr>
+      <w:r>
+        <w:rPr>
+          <w:rFonts w:ascii="Times New Roman" w:hAnsi="Times New Roman" w:cs="Times New Roman"/>
+          <w:b/>
+        </w:rPr>
+        <w:t>Employment –</w:t>
+      </w:r>
+    </w:p>
+    <w:p>
+      <w:pPr>
+        <w:pStyle w:val="ListParagraph"/>
+        <w:spacing w:after="0" w:line="259" w:lineRule="auto"/>
+        <w:ind w:left="722" w:firstLine="0"/>
+        <w:rPr>
+          <w:rFonts w:ascii="Times New Roman" w:hAnsi="Times New Roman" w:cs="Times New Roman"/>
+        </w:rPr>
+      </w:pPr>
+    </w:p>
+    <w:p>
+      <w:pPr>
+        <w:spacing w:after="0" w:line="259" w:lineRule="auto"/>
+        <w:ind w:left="720" w:firstLine="0"/>
+        <w:rPr>
+          <w:rFonts w:ascii="Times New Roman" w:hAnsi="Times New Roman" w:cs="Times New Roman"/>
+        </w:rPr>
+      </w:pPr>
+      <w:r>
+        <w:rPr>
+          <w:rFonts w:ascii="Times New Roman" w:hAnsi="Times New Roman" w:cs="Times New Roman"/>
+        </w:rPr>
+        <w:t xml:space="preserve">6.1 </w:t>
+      </w:r>
+      <w:r>
+        <w:rPr>
+          <w:rFonts w:ascii="Times New Roman" w:hAnsi="Times New Roman" w:cs="Times New Roman"/>
+        </w:rPr>
+        <w:t>– User can search for job openings within the campus. They can view details about the job and then apply to it.</w:t>
+      </w:r>
+    </w:p>
+    <w:p>
+      <w:pPr>
+        <w:spacing w:after="0" w:line="259" w:lineRule="auto"/>
+        <w:ind w:left="720" w:firstLine="0"/>
+        <w:rPr>
+          <w:rFonts w:ascii="Times New Roman" w:hAnsi="Times New Roman" w:cs="Times New Roman"/>
+        </w:rPr>
+      </w:pPr>
+      <w:r>
+        <w:rPr>
+          <w:rFonts w:ascii="Times New Roman" w:hAnsi="Times New Roman" w:cs="Times New Roman"/>
+        </w:rPr>
+        <w:t xml:space="preserve">6.2 – Once </w:t>
+      </w:r>
+      <w:r>
+        <w:rPr>
+          <w:rFonts w:ascii="Times New Roman" w:hAnsi="Times New Roman" w:cs="Times New Roman"/>
+        </w:rPr>
+        <w:t>the users have applied to the jobs, they can view the status of those jobs.</w:t>
+      </w:r>
+    </w:p>
+    <w:p>
+      <w:pPr>
+        <w:spacing w:after="0" w:line="259" w:lineRule="auto"/>
+        <w:ind w:left="720" w:firstLine="0"/>
+        <w:rPr>
+          <w:rFonts w:ascii="Times New Roman" w:hAnsi="Times New Roman" w:cs="Times New Roman"/>
+        </w:rPr>
+      </w:pPr>
+      <w:r>
+        <w:rPr>
+          <w:rFonts w:ascii="Times New Roman" w:hAnsi="Times New Roman" w:cs="Times New Roman"/>
+        </w:rPr>
+        <w:t>6.</w:t>
+      </w:r>
+      <w:r>
+        <w:rPr>
+          <w:rFonts w:ascii="Times New Roman" w:hAnsi="Times New Roman" w:cs="Times New Roman"/>
+        </w:rPr>
+        <w:t xml:space="preserve">3 </w:t>
+      </w:r>
+      <w:r>
+        <w:rPr>
+          <w:rFonts w:ascii="Times New Roman" w:hAnsi="Times New Roman" w:cs="Times New Roman"/>
+        </w:rPr>
+        <w:t>– Users can view their current job/s, view salary history and submit timesheets for each job.</w:t>
+      </w:r>
+    </w:p>
+    <w:p>
+      <w:pPr>
+        <w:pStyle w:val="ListParagraph"/>
+        <w:spacing w:after="160" w:line="259" w:lineRule="auto"/>
+        <w:ind w:left="722" w:firstLine="0"/>
+        <w:rPr>
+          <w:rFonts w:ascii="Times New Roman" w:hAnsi="Times New Roman" w:cs="Times New Roman"/>
+        </w:rPr>
+      </w:pPr>
+    </w:p>
+    <w:p>
+      <w:pPr>
+        <w:pStyle w:val="ListParagraph"/>
+        <w:numPr>
+          <w:ilvl w:val="0"/>
+          <w:numId w:val="5"/>
+        </w:numPr>
+        <w:spacing w:after="160" w:line="259" w:lineRule="auto"/>
+        <w:rPr>
+          <w:rFonts w:ascii="Times New Roman" w:hAnsi="Times New Roman" w:cs="Times New Roman"/>
+          <w:b/>
+        </w:rPr>
+      </w:pPr>
+      <w:r>
+        <w:rPr>
+          <w:rFonts w:ascii="Times New Roman" w:hAnsi="Times New Roman" w:cs="Times New Roman"/>
+          <w:b/>
+        </w:rPr>
+        <w:t>Medical –</w:t>
+      </w:r>
+    </w:p>
+    <w:p>
+      <w:pPr>
+        <w:pStyle w:val="ListParagraph"/>
+        <w:spacing w:after="160" w:line="259" w:lineRule="auto"/>
+        <w:ind w:left="722" w:firstLine="0"/>
+        <w:rPr>
+          <w:rFonts w:ascii="Times New Roman" w:hAnsi="Times New Roman" w:cs="Times New Roman"/>
+        </w:rPr>
+      </w:pPr>
+    </w:p>
+    <w:p>
+      <w:pPr>
+        <w:pStyle w:val="ListParagraph"/>
+        <w:spacing w:after="160" w:line="259" w:lineRule="auto"/>
+        <w:ind w:left="722" w:firstLine="0"/>
+        <w:rPr>
+          <w:rFonts w:ascii="Times New Roman" w:hAnsi="Times New Roman" w:cs="Times New Roman"/>
+        </w:rPr>
+      </w:pPr>
+      <w:r>
+        <w:rPr>
+          <w:rFonts w:ascii="Times New Roman" w:hAnsi="Times New Roman" w:cs="Times New Roman"/>
+        </w:rPr>
+        <w:t>7.1 – User can book an appointment with the UHCS to meet a doctor on campus.</w:t>
+      </w:r>
+    </w:p>
+    <w:p>
+      <w:pPr>
+        <w:pStyle w:val="ListParagraph"/>
+        <w:spacing w:after="160" w:line="259" w:lineRule="auto"/>
+        <w:ind w:left="722" w:firstLine="0"/>
+        <w:rPr>
+          <w:rFonts w:ascii="Times New Roman" w:hAnsi="Times New Roman" w:cs="Times New Roman"/>
+        </w:rPr>
+      </w:pPr>
+      <w:r>
+        <w:rPr>
+          <w:rFonts w:ascii="Times New Roman" w:hAnsi="Times New Roman" w:cs="Times New Roman"/>
+        </w:rPr>
+        <w:t>7.2 – Users can waive of the health plan which is automatically added to their bills for payment at the start of every semester. If the user opts to waive the health plan, appropriate amount should be deducted from the total balance which is due.</w:t>
+      </w:r>
+    </w:p>
+    <w:p>
+      <w:pPr>
+        <w:pStyle w:val="ListParagraph"/>
+        <w:spacing w:after="160" w:line="259" w:lineRule="auto"/>
+        <w:ind w:left="722" w:firstLine="0"/>
+        <w:rPr>
+          <w:rFonts w:ascii="Times New Roman" w:hAnsi="Times New Roman" w:cs="Times New Roman"/>
+        </w:rPr>
+      </w:pPr>
+      <w:r>
+        <w:rPr>
+          <w:rFonts w:ascii="Times New Roman" w:hAnsi="Times New Roman" w:cs="Times New Roman"/>
+        </w:rPr>
+        <w:t>7.3 – Users can browse through various health plans and/or insurance offered and can choose to buy them.</w:t>
+      </w:r>
+    </w:p>
+    <w:p>
+      <w:pPr>
+        <w:pStyle w:val="ListParagraph"/>
+        <w:spacing w:after="160" w:line="259" w:lineRule="auto"/>
+        <w:ind w:left="722" w:firstLine="0"/>
+        <w:rPr>
+          <w:rFonts w:ascii="Times New Roman" w:hAnsi="Times New Roman" w:cs="Times New Roman"/>
+        </w:rPr>
+      </w:pPr>
+    </w:p>
+    <w:p>
+      <w:pPr>
+        <w:pStyle w:val="ListParagraph"/>
+        <w:numPr>
+          <w:ilvl w:val="0"/>
+          <w:numId w:val="5"/>
+        </w:numPr>
+        <w:spacing w:after="160" w:line="259" w:lineRule="auto"/>
+        <w:rPr>
+          <w:rFonts w:ascii="Times New Roman" w:hAnsi="Times New Roman" w:cs="Times New Roman"/>
+          <w:b/>
+        </w:rPr>
+      </w:pPr>
+      <w:r>
+        <w:rPr>
+          <w:rFonts w:ascii="Times New Roman" w:hAnsi="Times New Roman" w:cs="Times New Roman"/>
+          <w:b/>
+        </w:rPr>
+        <w:t>Marketplace –</w:t>
+      </w:r>
+    </w:p>
+    <w:p>
+      <w:pPr>
+        <w:pStyle w:val="ListParagraph"/>
+        <w:spacing w:after="160" w:line="259" w:lineRule="auto"/>
+        <w:ind w:left="722" w:firstLine="0"/>
+        <w:rPr>
+          <w:rFonts w:ascii="Times New Roman" w:hAnsi="Times New Roman" w:cs="Times New Roman"/>
+        </w:rPr>
+      </w:pPr>
+    </w:p>
+    <w:p>
+      <w:pPr>
+        <w:pStyle w:val="ListParagraph"/>
+        <w:spacing w:after="160" w:line="259" w:lineRule="auto"/>
+        <w:ind w:left="722" w:firstLine="0"/>
+        <w:rPr>
+          <w:rFonts w:ascii="Times New Roman" w:hAnsi="Times New Roman" w:cs="Times New Roman"/>
+        </w:rPr>
+      </w:pPr>
+      <w:r>
+        <w:rPr>
+          <w:rFonts w:ascii="Times New Roman" w:hAnsi="Times New Roman" w:cs="Times New Roman"/>
+        </w:rPr>
+        <w:t xml:space="preserve">8.1 – Northeastern provide various other paid services to the students and staff. Users can buy those additional services. Once bought, users will have an option of adding those services to their bills or can </w:t>
+      </w:r>
+      <w:r>
+        <w:rPr>
+          <w:rFonts w:ascii="Times New Roman" w:hAnsi="Times New Roman" w:cs="Times New Roman"/>
+        </w:rPr>
+        <w:t>check out</w:t>
+      </w:r>
+      <w:r>
+        <w:rPr>
+          <w:rFonts w:ascii="Times New Roman" w:hAnsi="Times New Roman" w:cs="Times New Roman"/>
+        </w:rPr>
+        <w:t xml:space="preserve"> immediately using online payments.</w:t>
+      </w:r>
+    </w:p>
+    <w:p>
+      <w:pPr>
+        <w:pStyle w:val="ListParagraph"/>
+        <w:spacing w:after="160" w:line="259" w:lineRule="auto"/>
+        <w:ind w:left="722" w:firstLine="0"/>
+        <w:rPr>
+          <w:rFonts w:ascii="Times New Roman" w:hAnsi="Times New Roman" w:cs="Times New Roman"/>
+        </w:rPr>
+      </w:pPr>
+      <w:r>
+        <w:rPr>
+          <w:rFonts w:ascii="Times New Roman" w:hAnsi="Times New Roman" w:cs="Times New Roman"/>
+        </w:rPr>
+        <w:t xml:space="preserve">8.2 – University also provides a large variety of software which can be downloaded from </w:t>
+      </w:r>
+      <w:proofErr w:type="spellStart"/>
+      <w:r>
+        <w:rPr>
+          <w:rFonts w:ascii="Times New Roman" w:hAnsi="Times New Roman" w:cs="Times New Roman"/>
+        </w:rPr>
+        <w:t>MyNEU</w:t>
+      </w:r>
+      <w:proofErr w:type="spellEnd"/>
+      <w:r>
+        <w:rPr>
+          <w:rFonts w:ascii="Times New Roman" w:hAnsi="Times New Roman" w:cs="Times New Roman"/>
+        </w:rPr>
+        <w:t>. These softwares can be available for free or at discounted rates. Users can select the appropriate version of the softwares and can download them. They will be billed accordingly.</w:t>
+      </w:r>
+    </w:p>
+    <w:p>
+      <w:pPr>
+        <w:pStyle w:val="ListParagraph"/>
+        <w:spacing w:after="160" w:line="259" w:lineRule="auto"/>
+        <w:ind w:left="722" w:firstLine="0"/>
+        <w:rPr>
+          <w:rFonts w:ascii="Times New Roman" w:hAnsi="Times New Roman" w:cs="Times New Roman"/>
+        </w:rPr>
+      </w:pPr>
+      <w:r>
+        <w:rPr>
+          <w:rFonts w:ascii="Times New Roman" w:hAnsi="Times New Roman" w:cs="Times New Roman"/>
+        </w:rPr>
+        <w:t>8.3 - Users can access the Northeastern Online Store and browse and buy products as they do it on other e-commerce websites.</w:t>
+      </w:r>
+    </w:p>
+    <w:p>
+      <w:pPr>
+        <w:pStyle w:val="ListParagraph"/>
+        <w:spacing w:after="160" w:line="259" w:lineRule="auto"/>
+        <w:ind w:left="722" w:firstLine="0"/>
+        <w:rPr>
+          <w:rFonts w:ascii="Times New Roman" w:hAnsi="Times New Roman" w:cs="Times New Roman"/>
+        </w:rPr>
+      </w:pPr>
+    </w:p>
+    <w:p>
+      <w:pPr>
+        <w:pStyle w:val="ListParagraph"/>
+        <w:numPr>
+          <w:ilvl w:val="0"/>
+          <w:numId w:val="5"/>
+        </w:numPr>
+        <w:spacing w:after="160" w:line="259" w:lineRule="auto"/>
+        <w:rPr>
+          <w:rFonts w:ascii="Times New Roman" w:hAnsi="Times New Roman" w:cs="Times New Roman"/>
+          <w:b/>
+        </w:rPr>
+      </w:pPr>
+      <w:r>
+        <w:rPr>
+          <w:rFonts w:ascii="Times New Roman" w:hAnsi="Times New Roman" w:cs="Times New Roman"/>
+          <w:b/>
+        </w:rPr>
+        <w:t>Finance –</w:t>
+      </w:r>
+    </w:p>
+    <w:p>
+      <w:pPr>
+        <w:pStyle w:val="ListParagraph"/>
+        <w:spacing w:after="160" w:line="259" w:lineRule="auto"/>
+        <w:ind w:left="722" w:firstLine="0"/>
+        <w:rPr>
+          <w:rFonts w:ascii="Times New Roman" w:hAnsi="Times New Roman" w:cs="Times New Roman"/>
+        </w:rPr>
+      </w:pPr>
+    </w:p>
+    <w:p>
+      <w:pPr>
+        <w:pStyle w:val="ListParagraph"/>
+        <w:spacing w:after="160" w:line="259" w:lineRule="auto"/>
+        <w:ind w:left="722" w:firstLine="0"/>
+        <w:rPr>
+          <w:rFonts w:ascii="Times New Roman" w:hAnsi="Times New Roman" w:cs="Times New Roman"/>
+        </w:rPr>
+      </w:pPr>
+      <w:r>
+        <w:rPr>
+          <w:rFonts w:ascii="Times New Roman" w:hAnsi="Times New Roman" w:cs="Times New Roman"/>
+        </w:rPr>
+        <w:t xml:space="preserve">9.1 – Users can view current and previous bills. These bills will include all the details for what the user has been billed for. </w:t>
+      </w:r>
+    </w:p>
+    <w:p>
+      <w:pPr>
+        <w:pStyle w:val="ListParagraph"/>
+        <w:spacing w:after="160" w:line="259" w:lineRule="auto"/>
+        <w:ind w:left="722" w:firstLine="0"/>
+        <w:rPr>
+          <w:rFonts w:ascii="Times New Roman" w:hAnsi="Times New Roman" w:cs="Times New Roman"/>
+        </w:rPr>
+      </w:pPr>
+      <w:r>
+        <w:rPr>
+          <w:rFonts w:ascii="Times New Roman" w:hAnsi="Times New Roman" w:cs="Times New Roman"/>
+        </w:rPr>
+        <w:t>9.2 – User can view the balance due and make online payments using credit/debit cards or online banking.</w:t>
+      </w:r>
+    </w:p>
+    <w:p>
+      <w:pPr>
+        <w:pStyle w:val="ListParagraph"/>
+        <w:spacing w:after="160" w:line="259" w:lineRule="auto"/>
+        <w:ind w:left="722" w:firstLine="0"/>
+        <w:rPr>
+          <w:rFonts w:ascii="Times New Roman" w:hAnsi="Times New Roman" w:cs="Times New Roman"/>
+        </w:rPr>
+      </w:pPr>
+      <w:r>
+        <w:rPr>
+          <w:rFonts w:ascii="Times New Roman" w:hAnsi="Times New Roman" w:cs="Times New Roman"/>
+        </w:rPr>
+        <w:t>9.3 – Users can view all the payment history</w:t>
+      </w:r>
+      <w:r>
+        <w:rPr>
+          <w:rFonts w:ascii="Times New Roman" w:hAnsi="Times New Roman" w:cs="Times New Roman"/>
+        </w:rPr>
+        <w:t xml:space="preserve">9.4 – Users can save their payment methods. Payment methods include bank account details and debit or credit cards.9.5 – Users can check balances and add amount into their Student Husky Card, which can be used throughout the campus to make purchases. </w:t>
+      </w:r>
+    </w:p>
+    <w:p>
+      <w:pPr>
+        <w:pStyle w:val="ListParagraph"/>
+        <w:spacing w:after="160" w:line="259" w:lineRule="auto"/>
+        <w:ind w:left="722" w:firstLine="0"/>
+        <w:rPr>
+          <w:rFonts w:ascii="Times New Roman" w:hAnsi="Times New Roman" w:cs="Times New Roman"/>
+        </w:rPr>
+      </w:pPr>
+    </w:p>
+    <w:p>
+      <w:pPr>
+        <w:pStyle w:val="ListParagraph"/>
+        <w:numPr>
+          <w:ilvl w:val="0"/>
+          <w:numId w:val="5"/>
+        </w:numPr>
+        <w:spacing w:after="160" w:line="259" w:lineRule="auto"/>
+        <w:rPr>
+          <w:rFonts w:ascii="Times New Roman" w:hAnsi="Times New Roman" w:cs="Times New Roman"/>
+          <w:b/>
+        </w:rPr>
+      </w:pPr>
+      <w:r>
+        <w:rPr>
+          <w:rFonts w:ascii="Times New Roman" w:hAnsi="Times New Roman" w:cs="Times New Roman"/>
+          <w:b/>
+        </w:rPr>
+        <w:t>Communications –</w:t>
+      </w:r>
+    </w:p>
+    <w:p>
+      <w:pPr>
+        <w:pStyle w:val="ListParagraph"/>
+        <w:spacing w:after="160" w:line="259" w:lineRule="auto"/>
+        <w:ind w:left="722" w:firstLine="0"/>
+        <w:rPr>
+          <w:rFonts w:ascii="Times New Roman" w:hAnsi="Times New Roman" w:cs="Times New Roman"/>
+        </w:rPr>
+      </w:pPr>
+    </w:p>
+    <w:p>
+      <w:pPr>
+        <w:pStyle w:val="ListParagraph"/>
+        <w:spacing w:after="160" w:line="259" w:lineRule="auto"/>
+        <w:ind w:left="722" w:firstLine="0"/>
+        <w:rPr>
+          <w:rFonts w:ascii="Times New Roman" w:hAnsi="Times New Roman" w:cs="Times New Roman"/>
+        </w:rPr>
+      </w:pPr>
+      <w:r>
+        <w:rPr>
+          <w:rFonts w:ascii="Times New Roman" w:hAnsi="Times New Roman" w:cs="Times New Roman"/>
+        </w:rPr>
+        <w:t xml:space="preserve">10.1 – Every user who has </w:t>
+      </w:r>
+      <w:proofErr w:type="spellStart"/>
+      <w:r>
+        <w:rPr>
+          <w:rFonts w:ascii="Times New Roman" w:hAnsi="Times New Roman" w:cs="Times New Roman"/>
+        </w:rPr>
+        <w:t>MyNEU</w:t>
+      </w:r>
+      <w:proofErr w:type="spellEnd"/>
+      <w:r>
+        <w:rPr>
+          <w:rFonts w:ascii="Times New Roman" w:hAnsi="Times New Roman" w:cs="Times New Roman"/>
+        </w:rPr>
+        <w:t xml:space="preserve"> credentials will have an email ID associated with it. Currently, this email ID is setup using the Google Apps Engine and it will continue to stay as it is. </w:t>
+      </w:r>
+    </w:p>
+    <w:p>
+      <w:pPr>
+        <w:pStyle w:val="ListParagraph"/>
+        <w:spacing w:after="160" w:line="259" w:lineRule="auto"/>
+        <w:ind w:left="722" w:firstLine="0"/>
+        <w:rPr>
+          <w:rFonts w:ascii="Times New Roman" w:hAnsi="Times New Roman" w:cs="Times New Roman"/>
+        </w:rPr>
+      </w:pPr>
+      <w:r>
+        <w:rPr>
+          <w:rFonts w:ascii="Times New Roman" w:hAnsi="Times New Roman" w:cs="Times New Roman"/>
+        </w:rPr>
+        <w:t xml:space="preserve">10.2 – User can access their emails using Gmail as well as access it directly inside </w:t>
+      </w:r>
+      <w:proofErr w:type="spellStart"/>
+      <w:r>
+        <w:rPr>
+          <w:rFonts w:ascii="Times New Roman" w:hAnsi="Times New Roman" w:cs="Times New Roman"/>
+        </w:rPr>
+        <w:t>MyNEU</w:t>
+      </w:r>
+      <w:proofErr w:type="spellEnd"/>
+      <w:r>
+        <w:rPr>
+          <w:rFonts w:ascii="Times New Roman" w:hAnsi="Times New Roman" w:cs="Times New Roman"/>
+        </w:rPr>
+        <w:t>. They can view and send emails from within the website.</w:t>
+      </w:r>
+    </w:p>
+    <w:p>
+      <w:pPr>
+        <w:pStyle w:val="ListParagraph"/>
+        <w:spacing w:after="160" w:line="259" w:lineRule="auto"/>
+        <w:ind w:left="722" w:firstLine="0"/>
+        <w:rPr>
+          <w:rFonts w:ascii="Times New Roman" w:hAnsi="Times New Roman" w:cs="Times New Roman"/>
+        </w:rPr>
+      </w:pPr>
+      <w:r>
+        <w:rPr>
+          <w:rFonts w:ascii="Times New Roman" w:hAnsi="Times New Roman" w:cs="Times New Roman"/>
+        </w:rPr>
+        <w:t>10.3 – Users can communicate with other users using the discussion boards.</w:t>
+      </w:r>
+      <w:r>
+        <w:rPr>
+          <w:rFonts w:ascii="Times New Roman" w:hAnsi="Times New Roman" w:cs="Times New Roman"/>
+        </w:rPr>
+        <w:t xml:space="preserve"> </w:t>
+      </w:r>
+    </w:p>
+    <w:p>
+      <w:pPr>
+        <w:pStyle w:val="ListParagraph"/>
+        <w:spacing w:after="160" w:line="259" w:lineRule="auto"/>
+        <w:ind w:left="722" w:firstLine="0"/>
+        <w:rPr>
+          <w:rFonts w:ascii="Times New Roman" w:hAnsi="Times New Roman" w:cs="Times New Roman"/>
+        </w:rPr>
+      </w:pPr>
+      <w:r>
+        <w:rPr>
+          <w:rFonts w:ascii="Times New Roman" w:hAnsi="Times New Roman" w:cs="Times New Roman"/>
+        </w:rPr>
+        <w:tab/>
+        <w:t>10.3.1 – Every course for the current semester will have an official discussion board and the students registered to that course will automatically be the members along with the professor and the teaching assistants</w:t>
+      </w:r>
+    </w:p>
+    <w:p>
+      <w:pPr>
+        <w:pStyle w:val="ListParagraph"/>
+        <w:spacing w:after="160" w:line="259" w:lineRule="auto"/>
+        <w:ind w:left="722" w:firstLine="0"/>
+        <w:rPr>
+          <w:rFonts w:ascii="Times New Roman" w:hAnsi="Times New Roman" w:cs="Times New Roman"/>
+        </w:rPr>
+      </w:pPr>
+      <w:r>
+        <w:rPr>
+          <w:rFonts w:ascii="Times New Roman" w:hAnsi="Times New Roman" w:cs="Times New Roman"/>
+        </w:rPr>
+        <w:tab/>
+        <w:t>10.3.2 – Users can create their own discussion boards where they can add other users.</w:t>
+      </w:r>
+    </w:p>
+    <w:p>
+      <w:pPr>
+        <w:pStyle w:val="ListParagraph"/>
+        <w:spacing w:after="160" w:line="259" w:lineRule="auto"/>
+        <w:ind w:left="722" w:firstLine="0"/>
+        <w:rPr>
+          <w:rFonts w:ascii="Times New Roman" w:hAnsi="Times New Roman" w:cs="Times New Roman"/>
+        </w:rPr>
+      </w:pPr>
+      <w:r>
+        <w:rPr>
+          <w:rFonts w:ascii="Times New Roman" w:hAnsi="Times New Roman" w:cs="Times New Roman"/>
+        </w:rPr>
+        <w:t>10.4 – Users can view the announcements which can be made by other users. The announcements displayed to the users will be based on the relevance or user-defined priorities.</w:t>
+      </w:r>
+    </w:p>
+    <w:p>
+      <w:pPr>
+        <w:spacing w:after="160" w:line="259" w:lineRule="auto"/>
+        <w:ind w:left="0" w:firstLine="0"/>
+        <w:jc w:val="left"/>
+        <w:rPr>
+          <w:rFonts w:ascii="Times New Roman" w:hAnsi="Times New Roman" w:cs="Times New Roman"/>
+        </w:rPr>
+      </w:pPr>
+      <w:r>
+        <w:rPr>
+          <w:rFonts w:ascii="Times New Roman" w:hAnsi="Times New Roman" w:cs="Times New Roman"/>
+        </w:rPr>
+        <w:br w:type="page"/>
+      </w:r>
+    </w:p>
+    <w:p>
+      <w:pPr>
+        <w:pStyle w:val="ListParagraph"/>
+        <w:numPr>
+          <w:ilvl w:val="0"/>
+          <w:numId w:val="5"/>
+        </w:numPr>
+        <w:spacing w:after="160" w:line="259" w:lineRule="auto"/>
+        <w:rPr>
+          <w:rFonts w:ascii="Times New Roman" w:hAnsi="Times New Roman" w:cs="Times New Roman"/>
+          <w:b/>
+        </w:rPr>
+      </w:pPr>
+      <w:r>
+        <w:rPr>
+          <w:rFonts w:ascii="Times New Roman" w:hAnsi="Times New Roman" w:cs="Times New Roman"/>
+          <w:b/>
+        </w:rPr>
+        <w:lastRenderedPageBreak/>
+        <w:t>User Profile –</w:t>
+      </w:r>
+    </w:p>
+    <w:p>
+      <w:pPr>
+        <w:pStyle w:val="ListParagraph"/>
+        <w:spacing w:after="160" w:line="259" w:lineRule="auto"/>
+        <w:ind w:left="722" w:firstLine="0"/>
+        <w:rPr>
+          <w:rFonts w:ascii="Times New Roman" w:hAnsi="Times New Roman" w:cs="Times New Roman"/>
+        </w:rPr>
+      </w:pPr>
+    </w:p>
+    <w:p>
+      <w:pPr>
+        <w:pStyle w:val="ListParagraph"/>
+        <w:spacing w:after="160" w:line="259" w:lineRule="auto"/>
+        <w:ind w:left="722" w:firstLine="0"/>
+        <w:rPr>
+          <w:rFonts w:ascii="Times New Roman" w:hAnsi="Times New Roman" w:cs="Times New Roman"/>
+        </w:rPr>
+      </w:pPr>
+      <w:r>
+        <w:rPr>
+          <w:rFonts w:ascii="Times New Roman" w:hAnsi="Times New Roman" w:cs="Times New Roman"/>
+        </w:rPr>
+        <w:t>11.1 – User can view and edit following information:</w:t>
+      </w:r>
+    </w:p>
+    <w:p>
+      <w:pPr>
+        <w:pStyle w:val="ListParagraph"/>
+        <w:spacing w:after="160" w:line="259" w:lineRule="auto"/>
+        <w:ind w:left="722" w:firstLine="0"/>
+        <w:rPr>
+          <w:rFonts w:ascii="Times New Roman" w:hAnsi="Times New Roman" w:cs="Times New Roman"/>
+        </w:rPr>
+      </w:pPr>
+      <w:r>
+        <w:rPr>
+          <w:rFonts w:ascii="Times New Roman" w:hAnsi="Times New Roman" w:cs="Times New Roman"/>
+        </w:rPr>
+        <w:tab/>
+        <w:t>11.1.1 – Personal Details</w:t>
+      </w:r>
+    </w:p>
+    <w:p>
+      <w:pPr>
+        <w:pStyle w:val="ListParagraph"/>
+        <w:spacing w:after="160" w:line="259" w:lineRule="auto"/>
+        <w:ind w:left="722" w:firstLine="0"/>
+        <w:rPr>
+          <w:rFonts w:ascii="Times New Roman" w:hAnsi="Times New Roman" w:cs="Times New Roman"/>
+        </w:rPr>
+      </w:pPr>
+      <w:r>
+        <w:rPr>
+          <w:rFonts w:ascii="Times New Roman" w:hAnsi="Times New Roman" w:cs="Times New Roman"/>
+        </w:rPr>
+        <w:tab/>
+        <w:t>11.1.2 – Contact Information</w:t>
+      </w:r>
+    </w:p>
+    <w:p>
+      <w:pPr>
+        <w:pStyle w:val="ListParagraph"/>
+        <w:spacing w:after="160" w:line="259" w:lineRule="auto"/>
+        <w:ind w:left="722" w:firstLine="0"/>
+        <w:rPr>
+          <w:rFonts w:ascii="Times New Roman" w:hAnsi="Times New Roman" w:cs="Times New Roman"/>
+        </w:rPr>
+      </w:pPr>
+      <w:r>
+        <w:rPr>
+          <w:rFonts w:ascii="Times New Roman" w:hAnsi="Times New Roman" w:cs="Times New Roman"/>
+        </w:rPr>
+        <w:tab/>
+        <w:t>11.1.3 – Work Information</w:t>
+      </w:r>
+    </w:p>
+    <w:p>
+      <w:pPr>
+        <w:pStyle w:val="ListParagraph"/>
+        <w:spacing w:after="160" w:line="259" w:lineRule="auto"/>
+        <w:ind w:left="722" w:firstLine="0"/>
+        <w:rPr>
+          <w:rFonts w:ascii="Times New Roman" w:hAnsi="Times New Roman" w:cs="Times New Roman"/>
+        </w:rPr>
+      </w:pPr>
+      <w:r>
+        <w:rPr>
+          <w:rFonts w:ascii="Times New Roman" w:hAnsi="Times New Roman" w:cs="Times New Roman"/>
+        </w:rPr>
+        <w:tab/>
+        <w:t>11.1.4 – Emergency Contacts</w:t>
+      </w:r>
+    </w:p>
+    <w:p>
+      <w:pPr>
+        <w:pStyle w:val="ListParagraph"/>
+        <w:spacing w:after="160" w:line="259" w:lineRule="auto"/>
+        <w:ind w:left="722" w:firstLine="0"/>
+        <w:rPr>
+          <w:rFonts w:ascii="Times New Roman" w:hAnsi="Times New Roman" w:cs="Times New Roman"/>
+        </w:rPr>
+      </w:pPr>
+      <w:r>
+        <w:rPr>
+          <w:rFonts w:ascii="Times New Roman" w:hAnsi="Times New Roman" w:cs="Times New Roman"/>
+        </w:rPr>
+        <w:t xml:space="preserve">11.2 – Users can change their existing </w:t>
+      </w:r>
+      <w:proofErr w:type="spellStart"/>
+      <w:r>
+        <w:rPr>
+          <w:rFonts w:ascii="Times New Roman" w:hAnsi="Times New Roman" w:cs="Times New Roman"/>
+        </w:rPr>
+        <w:t>MyNEU</w:t>
+      </w:r>
+      <w:proofErr w:type="spellEnd"/>
+      <w:r>
+        <w:rPr>
+          <w:rFonts w:ascii="Times New Roman" w:hAnsi="Times New Roman" w:cs="Times New Roman"/>
+        </w:rPr>
+        <w:t xml:space="preserve"> Password.</w:t>
+      </w:r>
+    </w:p>
+    <w:p>
+      <w:pPr>
+        <w:pStyle w:val="ListParagraph"/>
+        <w:spacing w:after="160" w:line="259" w:lineRule="auto"/>
+        <w:ind w:left="722" w:firstLine="0"/>
+        <w:rPr>
+          <w:rFonts w:ascii="Times New Roman" w:hAnsi="Times New Roman" w:cs="Times New Roman"/>
+        </w:rPr>
+      </w:pPr>
+      <w:r>
+        <w:rPr>
+          <w:rFonts w:ascii="Times New Roman" w:hAnsi="Times New Roman" w:cs="Times New Roman"/>
+        </w:rPr>
+        <w:t>11.3 – Users can set his preferences based on which the dashboards and announcements will be filtered and modified.</w:t>
+      </w:r>
+    </w:p>
+    <w:p>
+      <w:pPr>
+        <w:pStyle w:val="ListParagraph"/>
+        <w:spacing w:after="160" w:line="259" w:lineRule="auto"/>
+        <w:ind w:left="722" w:firstLine="0"/>
+        <w:rPr>
+          <w:rFonts w:ascii="Times New Roman" w:hAnsi="Times New Roman" w:cs="Times New Roman"/>
+        </w:rPr>
+      </w:pPr>
+      <w:r>
+        <w:rPr>
+          <w:rFonts w:ascii="Times New Roman" w:hAnsi="Times New Roman" w:cs="Times New Roman"/>
+        </w:rPr>
+        <w:t>11.4 – Users can view any holds if it exists on their account and also a summary of their degree progress.</w:t>
+      </w:r>
+    </w:p>
+    <w:p>
+      <w:pPr>
+        <w:pStyle w:val="ListParagraph"/>
+        <w:spacing w:after="160" w:line="259" w:lineRule="auto"/>
+        <w:ind w:left="722" w:firstLine="0"/>
+        <w:rPr>
+          <w:rFonts w:ascii="Times New Roman" w:hAnsi="Times New Roman" w:cs="Times New Roman"/>
+          <w:b/>
+        </w:rPr>
+      </w:pPr>
+    </w:p>
+    <w:p>
+      <w:pPr>
+        <w:pStyle w:val="ListParagraph"/>
+        <w:numPr>
+          <w:ilvl w:val="0"/>
+          <w:numId w:val="5"/>
+        </w:numPr>
+        <w:spacing w:after="160" w:line="259" w:lineRule="auto"/>
+        <w:rPr>
+          <w:rFonts w:ascii="Times New Roman" w:hAnsi="Times New Roman" w:cs="Times New Roman"/>
+          <w:b/>
+        </w:rPr>
+      </w:pPr>
+      <w:r>
+        <w:rPr>
+          <w:rFonts w:ascii="Times New Roman" w:hAnsi="Times New Roman" w:cs="Times New Roman"/>
+          <w:b/>
+        </w:rPr>
+        <w:t xml:space="preserve">Events &amp; News </w:t>
+      </w:r>
+      <w:r>
+        <w:rPr>
+          <w:rFonts w:ascii="Times New Roman" w:hAnsi="Times New Roman" w:cs="Times New Roman"/>
+          <w:b/>
+        </w:rPr>
+        <w:t>–</w:t>
+      </w:r>
+    </w:p>
+    <w:p>
+      <w:pPr>
+        <w:pStyle w:val="ListParagraph"/>
+        <w:spacing w:after="160" w:line="259" w:lineRule="auto"/>
+        <w:ind w:left="722" w:firstLine="0"/>
+        <w:rPr>
+          <w:rFonts w:ascii="Times New Roman" w:hAnsi="Times New Roman" w:cs="Times New Roman"/>
+        </w:rPr>
+      </w:pPr>
+    </w:p>
+    <w:p>
+      <w:pPr>
+        <w:pStyle w:val="ListParagraph"/>
+        <w:spacing w:after="160" w:line="259" w:lineRule="auto"/>
+        <w:ind w:left="722" w:firstLine="0"/>
+        <w:rPr>
+          <w:rFonts w:ascii="Times New Roman" w:hAnsi="Times New Roman" w:cs="Times New Roman"/>
+        </w:rPr>
+      </w:pPr>
+      <w:r>
+        <w:rPr>
+          <w:rFonts w:ascii="Times New Roman" w:hAnsi="Times New Roman" w:cs="Times New Roman"/>
+        </w:rPr>
+        <w:t>12.1 – User can search and view various events organized and/or hosted by the university. He can book tickets for the events which require the user to get a ticket.</w:t>
+      </w:r>
+    </w:p>
+    <w:p>
+      <w:pPr>
+        <w:pStyle w:val="ListParagraph"/>
+        <w:spacing w:after="160" w:line="259" w:lineRule="auto"/>
+        <w:ind w:left="722" w:firstLine="0"/>
+        <w:rPr>
+          <w:rFonts w:ascii="Times New Roman" w:hAnsi="Times New Roman" w:cs="Times New Roman"/>
+        </w:rPr>
+      </w:pPr>
+      <w:r>
+        <w:rPr>
+          <w:rFonts w:ascii="Times New Roman" w:hAnsi="Times New Roman" w:cs="Times New Roman"/>
+        </w:rPr>
+        <w:t>12.2 – Users can view various news from the news service hosted by</w:t>
+      </w:r>
+      <w:r>
+        <w:rPr>
+          <w:rFonts w:ascii="Times New Roman" w:hAnsi="Times New Roman" w:cs="Times New Roman"/>
+        </w:rPr>
+        <w:t xml:space="preserve"> Northeastern. The most recent</w:t>
+      </w:r>
+      <w:r>
+        <w:rPr>
+          <w:rFonts w:ascii="Times New Roman" w:hAnsi="Times New Roman" w:cs="Times New Roman"/>
+        </w:rPr>
+        <w:t xml:space="preserve"> articles will be flashed on the dashboard in the form of carousals.</w:t>
+      </w:r>
+    </w:p>
+    <w:p>
+      <w:pPr>
+        <w:pStyle w:val="ListParagraph"/>
+        <w:spacing w:after="160" w:line="259" w:lineRule="auto"/>
+        <w:ind w:left="722" w:firstLine="0"/>
+        <w:rPr>
+          <w:rFonts w:ascii="Times New Roman" w:hAnsi="Times New Roman" w:cs="Times New Roman"/>
+        </w:rPr>
+      </w:pPr>
+    </w:p>
+    <w:p>
+      <w:pPr>
+        <w:pStyle w:val="ListParagraph"/>
+        <w:numPr>
+          <w:ilvl w:val="0"/>
+          <w:numId w:val="5"/>
+        </w:numPr>
+        <w:spacing w:after="160" w:line="259" w:lineRule="auto"/>
+        <w:rPr>
+          <w:rFonts w:ascii="Times New Roman" w:hAnsi="Times New Roman" w:cs="Times New Roman"/>
+          <w:b/>
+        </w:rPr>
+      </w:pPr>
+      <w:r>
+        <w:rPr>
+          <w:rFonts w:ascii="Times New Roman" w:hAnsi="Times New Roman" w:cs="Times New Roman"/>
+          <w:b/>
+        </w:rPr>
+        <w:t xml:space="preserve">Other Services – </w:t>
+      </w:r>
+    </w:p>
+    <w:p>
+      <w:pPr>
+        <w:pStyle w:val="ListParagraph"/>
+        <w:spacing w:after="160" w:line="259" w:lineRule="auto"/>
+        <w:ind w:left="722" w:firstLine="0"/>
+        <w:rPr>
+          <w:rFonts w:ascii="Times New Roman" w:hAnsi="Times New Roman" w:cs="Times New Roman"/>
+        </w:rPr>
+      </w:pPr>
+    </w:p>
+    <w:p>
+      <w:pPr>
+        <w:pStyle w:val="ListParagraph"/>
+        <w:spacing w:after="160" w:line="259" w:lineRule="auto"/>
+        <w:ind w:left="722" w:firstLine="0"/>
+        <w:rPr>
+          <w:rFonts w:ascii="Times New Roman" w:hAnsi="Times New Roman" w:cs="Times New Roman"/>
+        </w:rPr>
+      </w:pPr>
+      <w:r>
+        <w:rPr>
+          <w:rFonts w:ascii="Times New Roman" w:hAnsi="Times New Roman" w:cs="Times New Roman"/>
+        </w:rPr>
+        <w:t>13.1 – Users can search for the available parking spot among many parking lots within the campus, view the cost and then request for a parking space.</w:t>
+      </w:r>
+    </w:p>
+    <w:p>
+      <w:pPr>
+        <w:pStyle w:val="ListParagraph"/>
+        <w:spacing w:after="160" w:line="259" w:lineRule="auto"/>
+        <w:ind w:left="722" w:firstLine="0"/>
+        <w:rPr>
+          <w:rFonts w:ascii="Times New Roman" w:hAnsi="Times New Roman" w:cs="Times New Roman"/>
+        </w:rPr>
+      </w:pPr>
+      <w:r>
+        <w:rPr>
+          <w:rFonts w:ascii="Times New Roman" w:hAnsi="Times New Roman" w:cs="Times New Roman"/>
+        </w:rPr>
+        <w:t>13.2 – Users can browse through various meal plans provided by the dining services and then buy a plan.</w:t>
+      </w:r>
+    </w:p>
+    <w:p>
+      <w:pPr>
+        <w:pStyle w:val="ListParagraph"/>
+        <w:spacing w:after="0" w:line="259" w:lineRule="auto"/>
+        <w:ind w:left="722" w:firstLine="0"/>
+        <w:rPr>
+          <w:rFonts w:ascii="Times New Roman" w:hAnsi="Times New Roman" w:cs="Times New Roman"/>
+        </w:rPr>
+      </w:pPr>
+      <w:r>
+        <w:rPr>
+          <w:rFonts w:ascii="Times New Roman" w:hAnsi="Times New Roman" w:cs="Times New Roman"/>
+        </w:rPr>
+        <w:t>13.3 – Users can chat with the support team in case of any technical issues with his account. He can also send emails to the customer support team.</w:t>
+      </w:r>
+    </w:p>
+    <w:p>
+      <w:pPr>
+        <w:pStyle w:val="ListParagraph"/>
+        <w:spacing w:after="0" w:line="259" w:lineRule="auto"/>
+        <w:ind w:left="722" w:firstLine="0"/>
+        <w:rPr>
+          <w:rFonts w:ascii="Times New Roman" w:hAnsi="Times New Roman" w:cs="Times New Roman"/>
+          <w:sz w:val="32"/>
+          <w:szCs w:val="32"/>
+        </w:rPr>
+      </w:pPr>
+    </w:p>
+    <w:p>
+      <w:pPr>
+        <w:pStyle w:val="ListParagraph"/>
+        <w:spacing w:after="0" w:line="259" w:lineRule="auto"/>
+        <w:ind w:left="722" w:firstLine="0"/>
+        <w:rPr>
+          <w:rFonts w:ascii="Times New Roman" w:hAnsi="Times New Roman" w:cs="Times New Roman"/>
+          <w:sz w:val="2"/>
+          <w:szCs w:val="2"/>
+        </w:rPr>
+      </w:pPr>
+    </w:p>
+    <w:p>
+      <w:pPr>
+        <w:rPr>
+          <w:rFonts w:ascii="Times New Roman" w:hAnsi="Times New Roman" w:cs="Times New Roman"/>
+          <w:b/>
+          <w:sz w:val="32"/>
+          <w:szCs w:val="20"/>
+        </w:rPr>
+      </w:pPr>
+      <w:r>
+        <w:rPr>
+          <w:rFonts w:ascii="Times New Roman" w:hAnsi="Times New Roman" w:cs="Times New Roman"/>
+          <w:b/>
+          <w:sz w:val="32"/>
+          <w:szCs w:val="20"/>
+        </w:rPr>
+        <w:t>Content Requirements</w:t>
+      </w:r>
+    </w:p>
+    <w:p>
+      <w:pPr>
+        <w:spacing w:after="160" w:line="259" w:lineRule="auto"/>
+        <w:ind w:left="0" w:firstLine="0"/>
+        <w:rPr>
+          <w:rFonts w:ascii="Times New Roman" w:hAnsi="Times New Roman" w:cs="Times New Roman"/>
+        </w:rPr>
+      </w:pPr>
+      <w:r>
+        <w:rPr>
+          <w:rFonts w:ascii="Times New Roman" w:hAnsi="Times New Roman" w:cs="Times New Roman"/>
+          <w:b/>
+          <w:sz w:val="18"/>
+          <w:szCs w:val="20"/>
+        </w:rPr>
+        <w:pict>
+          <v:rect id="_x0000_i1031" style="width:563.3pt;height:2pt" o:hralign="center" o:hrstd="t" o:hrnoshade="t" o:hr="t" fillcolor="black [3213]" stroked="f"/>
+        </w:pict>
+      </w:r>
+      <w:r>
+        <w:rPr>
+          <w:rFonts w:ascii="Times New Roman" w:hAnsi="Times New Roman" w:cs="Times New Roman"/>
+        </w:rPr>
+        <w:tab/>
+      </w:r>
+      <w:proofErr w:type="spellStart"/>
+      <w:r>
+        <w:rPr>
+          <w:rFonts w:ascii="Times New Roman" w:hAnsi="Times New Roman" w:cs="Times New Roman"/>
+        </w:rPr>
+        <w:t>MyNEU</w:t>
+      </w:r>
+      <w:proofErr w:type="spellEnd"/>
+      <w:r>
+        <w:rPr>
+          <w:rFonts w:ascii="Times New Roman" w:hAnsi="Times New Roman" w:cs="Times New Roman"/>
+        </w:rPr>
+        <w:t xml:space="preserve"> has a wide variety of different contents inside the website. Some of the content is generated by the system, some resides in the system and some are generated by the users of the website. The type of content ranges from simple texts, e-books, some rich-text documents and flat files to multimedia contents like images, </w:t>
+      </w:r>
+      <w:r>
+        <w:rPr>
+          <w:rFonts w:ascii="Times New Roman" w:hAnsi="Times New Roman" w:cs="Times New Roman"/>
+        </w:rPr>
+        <w:t xml:space="preserve">audio and </w:t>
+      </w:r>
+      <w:r>
+        <w:rPr>
+          <w:rFonts w:ascii="Times New Roman" w:hAnsi="Times New Roman" w:cs="Times New Roman"/>
+        </w:rPr>
+        <w:t>videos</w:t>
+      </w:r>
+      <w:r>
+        <w:rPr>
+          <w:rFonts w:ascii="Times New Roman" w:hAnsi="Times New Roman" w:cs="Times New Roman"/>
+        </w:rPr>
+        <w:t xml:space="preserve">. The feature where users can download softwares means a wide variety of executable files also reside in the website. </w:t>
+      </w:r>
+      <w:r>
+        <w:rPr>
+          <w:rFonts w:ascii="Times New Roman" w:hAnsi="Times New Roman" w:cs="Times New Roman"/>
+        </w:rPr>
+        <w:t>We have set some specifications about these contents in the website.</w:t>
+      </w:r>
+    </w:p>
+    <w:p>
+      <w:pPr>
+        <w:pStyle w:val="ListParagraph"/>
+        <w:numPr>
+          <w:ilvl w:val="0"/>
+          <w:numId w:val="9"/>
+        </w:numPr>
+        <w:spacing w:after="160" w:line="259" w:lineRule="auto"/>
+        <w:rPr>
+          <w:rFonts w:ascii="Times New Roman" w:hAnsi="Times New Roman" w:cs="Times New Roman"/>
+          <w:b/>
+        </w:rPr>
+      </w:pPr>
+      <w:r>
+        <w:rPr>
+          <w:rFonts w:ascii="Times New Roman" w:hAnsi="Times New Roman" w:cs="Times New Roman"/>
+          <w:b/>
+        </w:rPr>
+        <w:t>General –</w:t>
+      </w:r>
+    </w:p>
+    <w:p>
+      <w:pPr>
+        <w:pStyle w:val="ListParagraph"/>
+        <w:spacing w:after="160" w:line="259" w:lineRule="auto"/>
+        <w:ind w:firstLine="0"/>
+        <w:rPr>
+          <w:rFonts w:ascii="Times New Roman" w:hAnsi="Times New Roman" w:cs="Times New Roman"/>
+          <w:b/>
+        </w:rPr>
+      </w:pPr>
+    </w:p>
+    <w:p>
+      <w:pPr>
+        <w:pStyle w:val="ListParagraph"/>
+        <w:spacing w:after="160" w:line="259" w:lineRule="auto"/>
+        <w:ind w:firstLine="0"/>
+        <w:rPr>
+          <w:rFonts w:ascii="Times New Roman" w:hAnsi="Times New Roman" w:cs="Times New Roman"/>
+        </w:rPr>
+      </w:pPr>
+      <w:r>
+        <w:rPr>
+          <w:rFonts w:ascii="Times New Roman" w:hAnsi="Times New Roman" w:cs="Times New Roman"/>
+        </w:rPr>
+        <w:t>1.1 – The website will allow only the audio files with .mp3 extensions to be uploaded to the system and video file with .mp4 extensions.</w:t>
+      </w:r>
+    </w:p>
+    <w:p>
+      <w:pPr>
+        <w:pStyle w:val="ListParagraph"/>
+        <w:spacing w:after="160" w:line="259" w:lineRule="auto"/>
+        <w:ind w:firstLine="0"/>
+        <w:rPr>
+          <w:rFonts w:ascii="Times New Roman" w:hAnsi="Times New Roman" w:cs="Times New Roman"/>
+        </w:rPr>
+      </w:pPr>
+      <w:r>
+        <w:rPr>
+          <w:rFonts w:ascii="Times New Roman" w:hAnsi="Times New Roman" w:cs="Times New Roman"/>
+        </w:rPr>
+        <w:t>1.2 – The</w:t>
+      </w:r>
+      <w:r>
+        <w:rPr>
+          <w:rFonts w:ascii="Times New Roman" w:hAnsi="Times New Roman" w:cs="Times New Roman"/>
+        </w:rPr>
+        <w:t xml:space="preserve"> images will be in the format of jpeg, jpg, gif or </w:t>
+      </w:r>
+      <w:proofErr w:type="spellStart"/>
+      <w:r>
+        <w:rPr>
+          <w:rFonts w:ascii="Times New Roman" w:hAnsi="Times New Roman" w:cs="Times New Roman"/>
+        </w:rPr>
+        <w:t>png</w:t>
+      </w:r>
+      <w:proofErr w:type="spellEnd"/>
+      <w:r>
+        <w:rPr>
+          <w:rFonts w:ascii="Times New Roman" w:hAnsi="Times New Roman" w:cs="Times New Roman"/>
+        </w:rPr>
+        <w:t>.</w:t>
+      </w:r>
+    </w:p>
+    <w:p>
+      <w:pPr>
+        <w:pStyle w:val="ListParagraph"/>
+        <w:spacing w:after="160" w:line="259" w:lineRule="auto"/>
+        <w:ind w:firstLine="0"/>
+        <w:rPr>
+          <w:rFonts w:ascii="Times New Roman" w:hAnsi="Times New Roman" w:cs="Times New Roman"/>
+          <w:b/>
+        </w:rPr>
+      </w:pPr>
+    </w:p>
+    <w:p>
+      <w:pPr>
+        <w:pStyle w:val="ListParagraph"/>
+        <w:numPr>
+          <w:ilvl w:val="0"/>
+          <w:numId w:val="9"/>
+        </w:numPr>
+        <w:spacing w:after="160" w:line="259" w:lineRule="auto"/>
+        <w:rPr>
+          <w:rFonts w:ascii="Times New Roman" w:hAnsi="Times New Roman" w:cs="Times New Roman"/>
+          <w:b/>
+        </w:rPr>
+      </w:pPr>
+      <w:r>
+        <w:rPr>
+          <w:rFonts w:ascii="Times New Roman" w:hAnsi="Times New Roman" w:cs="Times New Roman"/>
+          <w:b/>
+        </w:rPr>
+        <w:t>Academics</w:t>
+      </w:r>
+      <w:r>
+        <w:rPr>
+          <w:rFonts w:ascii="Times New Roman" w:hAnsi="Times New Roman" w:cs="Times New Roman"/>
+          <w:b/>
+        </w:rPr>
+        <w:t xml:space="preserve"> –</w:t>
+      </w:r>
+    </w:p>
+    <w:p>
+      <w:pPr>
+        <w:pStyle w:val="ListParagraph"/>
+        <w:spacing w:after="160" w:line="259" w:lineRule="auto"/>
+        <w:ind w:firstLine="0"/>
+        <w:rPr>
+          <w:rFonts w:ascii="Times New Roman" w:hAnsi="Times New Roman" w:cs="Times New Roman"/>
+          <w:b/>
+        </w:rPr>
+      </w:pPr>
+    </w:p>
+    <w:p>
+      <w:pPr>
+        <w:pStyle w:val="ListParagraph"/>
+        <w:spacing w:after="160" w:line="259" w:lineRule="auto"/>
+        <w:ind w:firstLine="0"/>
+        <w:rPr>
+          <w:rFonts w:ascii="Times New Roman" w:hAnsi="Times New Roman" w:cs="Times New Roman"/>
+        </w:rPr>
+      </w:pPr>
+      <w:r>
+        <w:rPr>
+          <w:rFonts w:ascii="Times New Roman" w:hAnsi="Times New Roman" w:cs="Times New Roman"/>
+        </w:rPr>
+        <w:t>2</w:t>
+      </w:r>
+      <w:r>
+        <w:rPr>
+          <w:rFonts w:ascii="Times New Roman" w:hAnsi="Times New Roman" w:cs="Times New Roman"/>
+        </w:rPr>
+        <w:t xml:space="preserve">.1 – </w:t>
+      </w:r>
+      <w:r>
+        <w:rPr>
+          <w:rFonts w:ascii="Times New Roman" w:hAnsi="Times New Roman" w:cs="Times New Roman"/>
+        </w:rPr>
+        <w:t xml:space="preserve">No specific restriction for the type of files allowed to be uploaded by users in this section apart from the Content Requirement 1.1. </w:t>
+      </w:r>
+    </w:p>
+    <w:p>
+      <w:pPr>
+        <w:pStyle w:val="ListParagraph"/>
+        <w:spacing w:after="160" w:line="259" w:lineRule="auto"/>
+        <w:ind w:firstLine="0"/>
+        <w:rPr>
+          <w:rFonts w:ascii="Times New Roman" w:hAnsi="Times New Roman" w:cs="Times New Roman"/>
+        </w:rPr>
+      </w:pPr>
+      <w:r>
+        <w:rPr>
+          <w:rFonts w:ascii="Times New Roman" w:hAnsi="Times New Roman" w:cs="Times New Roman"/>
+        </w:rPr>
+        <w:t>2</w:t>
+      </w:r>
+      <w:r>
+        <w:rPr>
+          <w:rFonts w:ascii="Times New Roman" w:hAnsi="Times New Roman" w:cs="Times New Roman"/>
+        </w:rPr>
+        <w:t xml:space="preserve">.2 </w:t>
+      </w:r>
+      <w:r>
+        <w:rPr>
+          <w:rFonts w:ascii="Times New Roman" w:hAnsi="Times New Roman" w:cs="Times New Roman"/>
+        </w:rPr>
+        <w:t>–</w:t>
+      </w:r>
+      <w:r>
+        <w:rPr>
+          <w:rFonts w:ascii="Times New Roman" w:hAnsi="Times New Roman" w:cs="Times New Roman"/>
+        </w:rPr>
+        <w:t xml:space="preserve"> </w:t>
+      </w:r>
+      <w:r>
+        <w:rPr>
+          <w:rFonts w:ascii="Times New Roman" w:hAnsi="Times New Roman" w:cs="Times New Roman"/>
+        </w:rPr>
+        <w:t>All the contents uploaded to the system for a specific course will be archived and will be unable to the users after the end of the semester. Users will have an option to back up their uploaded data to their local system or on cloud.</w:t>
+      </w:r>
+    </w:p>
+    <w:p>
+      <w:pPr>
+        <w:pStyle w:val="ListParagraph"/>
+        <w:spacing w:after="160" w:line="259" w:lineRule="auto"/>
+        <w:ind w:firstLine="0"/>
+        <w:rPr>
+          <w:rFonts w:ascii="Times New Roman" w:hAnsi="Times New Roman" w:cs="Times New Roman"/>
+        </w:rPr>
+      </w:pPr>
+      <w:r>
+        <w:rPr>
+          <w:rFonts w:ascii="Times New Roman" w:hAnsi="Times New Roman" w:cs="Times New Roman"/>
+        </w:rPr>
+        <w:t>2.3 – The official transcripts which will be made available to the users will strictly be available in PDF format. The file will remain in the system for 10 business days after the user is notified of the availability.</w:t>
+      </w:r>
+    </w:p>
+    <w:p>
+      <w:pPr>
+        <w:pStyle w:val="ListParagraph"/>
+        <w:spacing w:after="160" w:line="259" w:lineRule="auto"/>
+        <w:ind w:firstLine="0"/>
+        <w:rPr>
+          <w:rFonts w:ascii="Times New Roman" w:hAnsi="Times New Roman" w:cs="Times New Roman"/>
+        </w:rPr>
+      </w:pPr>
+      <w:r>
+        <w:rPr>
+          <w:rFonts w:ascii="Times New Roman" w:hAnsi="Times New Roman" w:cs="Times New Roman"/>
+        </w:rPr>
+        <w:t>2.4 – The online lecture recordings will strictly be in mp4 format and will render in 480p resolution to the maximum. The online lectures will be available to the users for viewing until the end of semester.</w:t>
+      </w:r>
+    </w:p>
+    <w:p>
+      <w:pPr>
+        <w:spacing w:after="160" w:line="259" w:lineRule="auto"/>
+        <w:ind w:left="0" w:firstLine="0"/>
+        <w:jc w:val="left"/>
+        <w:rPr>
+          <w:rFonts w:ascii="Times New Roman" w:hAnsi="Times New Roman" w:cs="Times New Roman"/>
+        </w:rPr>
+      </w:pPr>
+      <w:r>
+        <w:rPr>
+          <w:rFonts w:ascii="Times New Roman" w:hAnsi="Times New Roman" w:cs="Times New Roman"/>
+        </w:rPr>
+        <w:br w:type="page"/>
+      </w:r>
+    </w:p>
+    <w:p>
+      <w:pPr>
+        <w:pStyle w:val="ListParagraph"/>
+        <w:numPr>
+          <w:ilvl w:val="0"/>
+          <w:numId w:val="9"/>
+        </w:numPr>
+        <w:spacing w:after="160" w:line="259" w:lineRule="auto"/>
+        <w:rPr>
+          <w:rFonts w:ascii="Times New Roman" w:hAnsi="Times New Roman" w:cs="Times New Roman"/>
+          <w:b/>
+        </w:rPr>
+      </w:pPr>
+      <w:r>
+        <w:rPr>
+          <w:rFonts w:ascii="Times New Roman" w:hAnsi="Times New Roman" w:cs="Times New Roman"/>
+          <w:b/>
+        </w:rPr>
+        <w:lastRenderedPageBreak/>
+        <w:t>Services –</w:t>
+      </w:r>
+    </w:p>
+    <w:p>
+      <w:pPr>
+        <w:pStyle w:val="ListParagraph"/>
+        <w:spacing w:after="160" w:line="259" w:lineRule="auto"/>
+        <w:ind w:firstLine="0"/>
+        <w:rPr>
+          <w:rFonts w:ascii="Times New Roman" w:hAnsi="Times New Roman" w:cs="Times New Roman"/>
+          <w:b/>
+        </w:rPr>
+      </w:pPr>
+    </w:p>
+    <w:p>
+      <w:pPr>
+        <w:pStyle w:val="ListParagraph"/>
+        <w:spacing w:after="160" w:line="259" w:lineRule="auto"/>
+        <w:ind w:firstLine="0"/>
+        <w:rPr>
+          <w:rFonts w:ascii="Times New Roman" w:hAnsi="Times New Roman" w:cs="Times New Roman"/>
+        </w:rPr>
+      </w:pPr>
+      <w:r>
+        <w:rPr>
+          <w:rFonts w:ascii="Times New Roman" w:hAnsi="Times New Roman" w:cs="Times New Roman"/>
+        </w:rPr>
+        <w:t>3.1 – The bills will be available to download in PDF format. The downloadable versions of the bills will not reside in the system and will be generated at runtime by the system when the user requests for it.</w:t>
+      </w:r>
+    </w:p>
+    <w:p>
+      <w:pPr>
+        <w:pStyle w:val="ListParagraph"/>
+        <w:spacing w:after="160" w:line="259" w:lineRule="auto"/>
+        <w:ind w:firstLine="0"/>
+        <w:rPr>
+          <w:rFonts w:ascii="Times New Roman" w:hAnsi="Times New Roman" w:cs="Times New Roman"/>
+        </w:rPr>
+      </w:pPr>
+      <w:r>
+        <w:rPr>
+          <w:rFonts w:ascii="Times New Roman" w:hAnsi="Times New Roman" w:cs="Times New Roman"/>
+        </w:rPr>
+        <w:t>3.2 – The products or services on sale online in the marketplace will be constantly updated based on the availability.</w:t>
+      </w:r>
+    </w:p>
+    <w:p>
+      <w:pPr>
+        <w:pStyle w:val="ListParagraph"/>
+        <w:spacing w:after="160" w:line="259" w:lineRule="auto"/>
+        <w:ind w:firstLine="0"/>
+        <w:rPr>
+          <w:rFonts w:ascii="Times New Roman" w:hAnsi="Times New Roman" w:cs="Times New Roman"/>
+        </w:rPr>
+      </w:pPr>
+      <w:r>
+        <w:rPr>
+          <w:rFonts w:ascii="Times New Roman" w:hAnsi="Times New Roman" w:cs="Times New Roman"/>
+        </w:rPr>
+        <w:t>3.3 – The display images of the products will strictly have the 3:4 aspect ratio</w:t>
+      </w:r>
+    </w:p>
+    <w:p>
+      <w:pPr>
+        <w:pStyle w:val="ListParagraph"/>
+        <w:spacing w:after="160" w:line="259" w:lineRule="auto"/>
+        <w:ind w:firstLine="0"/>
+        <w:rPr>
+          <w:rFonts w:ascii="Times New Roman" w:hAnsi="Times New Roman" w:cs="Times New Roman"/>
+        </w:rPr>
+      </w:pPr>
+      <w:r>
+        <w:rPr>
+          <w:rFonts w:ascii="Times New Roman" w:hAnsi="Times New Roman" w:cs="Times New Roman"/>
+        </w:rPr>
+        <w:t>3.4 – Downloadable software should be available for all operating system platforms and in both 32bit and 64bit versions.</w:t>
+      </w:r>
+    </w:p>
+    <w:p>
+      <w:pPr>
+        <w:pStyle w:val="ListParagraph"/>
+        <w:spacing w:after="160" w:line="259" w:lineRule="auto"/>
+        <w:ind w:firstLine="0"/>
+        <w:rPr>
+          <w:rFonts w:ascii="Times New Roman" w:hAnsi="Times New Roman" w:cs="Times New Roman"/>
+          <w:b/>
+        </w:rPr>
+      </w:pPr>
+    </w:p>
+    <w:p>
+      <w:pPr>
+        <w:pStyle w:val="ListParagraph"/>
+        <w:numPr>
+          <w:ilvl w:val="0"/>
+          <w:numId w:val="9"/>
+        </w:numPr>
+        <w:spacing w:after="160" w:line="259" w:lineRule="auto"/>
+        <w:rPr>
+          <w:rFonts w:ascii="Times New Roman" w:hAnsi="Times New Roman" w:cs="Times New Roman"/>
+          <w:b/>
+        </w:rPr>
+      </w:pPr>
+      <w:r>
+        <w:rPr>
+          <w:rFonts w:ascii="Times New Roman" w:hAnsi="Times New Roman" w:cs="Times New Roman"/>
+          <w:b/>
+        </w:rPr>
+        <w:t>Library –</w:t>
+      </w:r>
+    </w:p>
+    <w:p>
+      <w:pPr>
+        <w:pStyle w:val="ListParagraph"/>
+        <w:spacing w:after="160" w:line="259" w:lineRule="auto"/>
+        <w:ind w:firstLine="0"/>
+        <w:rPr>
+          <w:rFonts w:ascii="Times New Roman" w:hAnsi="Times New Roman" w:cs="Times New Roman"/>
+        </w:rPr>
+      </w:pPr>
+    </w:p>
+    <w:p>
+      <w:pPr>
+        <w:pStyle w:val="ListParagraph"/>
+        <w:spacing w:after="160" w:line="259" w:lineRule="auto"/>
+        <w:ind w:firstLine="0"/>
+        <w:rPr>
+          <w:rFonts w:ascii="Times New Roman" w:hAnsi="Times New Roman" w:cs="Times New Roman"/>
+        </w:rPr>
+      </w:pPr>
+      <w:r>
+        <w:rPr>
+          <w:rFonts w:ascii="Times New Roman" w:hAnsi="Times New Roman" w:cs="Times New Roman"/>
+        </w:rPr>
+        <w:t>4.1 – All the available learning material from the library will be only accessible via web and cannot be downloaded by any means.</w:t>
+      </w:r>
+    </w:p>
+    <w:p>
+      <w:pPr>
+        <w:pStyle w:val="ListParagraph"/>
+        <w:spacing w:after="160" w:line="259" w:lineRule="auto"/>
+        <w:ind w:firstLine="0"/>
+        <w:rPr>
+          <w:rFonts w:ascii="Times New Roman" w:hAnsi="Times New Roman" w:cs="Times New Roman"/>
+        </w:rPr>
+      </w:pPr>
+    </w:p>
+    <w:p>
+      <w:pPr>
+        <w:pStyle w:val="ListParagraph"/>
+        <w:numPr>
+          <w:ilvl w:val="0"/>
+          <w:numId w:val="9"/>
+        </w:numPr>
+        <w:spacing w:after="160" w:line="259" w:lineRule="auto"/>
+        <w:rPr>
+          <w:rFonts w:ascii="Times New Roman" w:hAnsi="Times New Roman" w:cs="Times New Roman"/>
+          <w:b/>
+        </w:rPr>
+      </w:pPr>
+      <w:r>
+        <w:rPr>
+          <w:rFonts w:ascii="Times New Roman" w:hAnsi="Times New Roman" w:cs="Times New Roman"/>
+          <w:b/>
+        </w:rPr>
+        <w:t>Communications –</w:t>
+      </w:r>
+    </w:p>
+    <w:p>
+      <w:pPr>
+        <w:pStyle w:val="ListParagraph"/>
+        <w:spacing w:after="160" w:line="259" w:lineRule="auto"/>
+        <w:ind w:firstLine="0"/>
+        <w:rPr>
+          <w:rFonts w:ascii="Times New Roman" w:hAnsi="Times New Roman" w:cs="Times New Roman"/>
+          <w:b/>
+        </w:rPr>
+      </w:pPr>
+    </w:p>
+    <w:p>
+      <w:pPr>
+        <w:pStyle w:val="ListParagraph"/>
+        <w:spacing w:after="160" w:line="259" w:lineRule="auto"/>
+        <w:ind w:firstLine="0"/>
+        <w:rPr>
+          <w:rFonts w:ascii="Times New Roman" w:hAnsi="Times New Roman" w:cs="Times New Roman"/>
+        </w:rPr>
+      </w:pPr>
+      <w:r>
+        <w:rPr>
+          <w:rFonts w:ascii="Times New Roman" w:hAnsi="Times New Roman" w:cs="Times New Roman"/>
+        </w:rPr>
+        <w:t>5.1 – The files which can be transferred through discussion boards will not have format limitations, but a size limitation. Files with maximum 10MB will be allowed to be send.</w:t>
+      </w:r>
+    </w:p>
+    <w:p>
+      <w:pPr>
+        <w:pStyle w:val="ListParagraph"/>
+        <w:spacing w:after="160" w:line="259" w:lineRule="auto"/>
+        <w:ind w:firstLine="0"/>
+        <w:rPr>
+          <w:rFonts w:ascii="Times New Roman" w:hAnsi="Times New Roman" w:cs="Times New Roman"/>
+        </w:rPr>
+      </w:pPr>
+      <w:r>
+        <w:rPr>
+          <w:rFonts w:ascii="Times New Roman" w:hAnsi="Times New Roman" w:cs="Times New Roman"/>
+        </w:rPr>
+        <w:t xml:space="preserve">5.2 </w:t>
+      </w:r>
+      <w:r>
+        <w:rPr>
+          <w:rFonts w:ascii="Times New Roman" w:hAnsi="Times New Roman" w:cs="Times New Roman"/>
+        </w:rPr>
+        <w:t>–</w:t>
+      </w:r>
+      <w:r>
+        <w:rPr>
+          <w:rFonts w:ascii="Times New Roman" w:hAnsi="Times New Roman" w:cs="Times New Roman"/>
+        </w:rPr>
+        <w:t xml:space="preserve"> </w:t>
+      </w:r>
+      <w:r>
+        <w:rPr>
+          <w:rFonts w:ascii="Times New Roman" w:hAnsi="Times New Roman" w:cs="Times New Roman"/>
+        </w:rPr>
+        <w:t>Announcements can make use of images in the form of banners. High definition images with size of more than 1MB will not be allowed to be uploaded.</w:t>
+      </w:r>
+    </w:p>
+    <w:p>
+      <w:pPr>
+        <w:pStyle w:val="ListParagraph"/>
+        <w:spacing w:after="160" w:line="259" w:lineRule="auto"/>
+        <w:ind w:firstLine="0"/>
+        <w:rPr>
+          <w:rFonts w:ascii="Times New Roman" w:hAnsi="Times New Roman" w:cs="Times New Roman"/>
+        </w:rPr>
+      </w:pPr>
+      <w:r>
+        <w:rPr>
+          <w:rFonts w:ascii="Times New Roman" w:hAnsi="Times New Roman" w:cs="Times New Roman"/>
+        </w:rPr>
+        <w:t>5.3 – The image uploaded along with an announcement will be archived once the announcement is expired.</w:t>
+      </w:r>
+    </w:p>
+    <w:p>
+      <w:pPr>
+        <w:pStyle w:val="ListParagraph"/>
+        <w:spacing w:after="160" w:line="259" w:lineRule="auto"/>
+        <w:ind w:firstLine="0"/>
+        <w:rPr>
+          <w:rFonts w:ascii="Times New Roman" w:hAnsi="Times New Roman" w:cs="Times New Roman"/>
+          <w:b/>
+        </w:rPr>
+      </w:pPr>
+    </w:p>
+    <w:p>
+      <w:pPr>
+        <w:pStyle w:val="ListParagraph"/>
+        <w:numPr>
+          <w:ilvl w:val="0"/>
+          <w:numId w:val="9"/>
+        </w:numPr>
+        <w:spacing w:after="160" w:line="259" w:lineRule="auto"/>
+        <w:rPr>
+          <w:rFonts w:ascii="Times New Roman" w:hAnsi="Times New Roman" w:cs="Times New Roman"/>
+          <w:b/>
+        </w:rPr>
+      </w:pPr>
+      <w:r>
+        <w:rPr>
+          <w:rFonts w:ascii="Times New Roman" w:hAnsi="Times New Roman" w:cs="Times New Roman"/>
+          <w:b/>
+        </w:rPr>
+        <w:t>Employment –</w:t>
+      </w:r>
+    </w:p>
+    <w:p>
+      <w:pPr>
+        <w:pStyle w:val="ListParagraph"/>
+        <w:spacing w:after="160" w:line="259" w:lineRule="auto"/>
+        <w:ind w:firstLine="0"/>
+        <w:rPr>
+          <w:rFonts w:ascii="Times New Roman" w:hAnsi="Times New Roman" w:cs="Times New Roman"/>
+          <w:b/>
+        </w:rPr>
+      </w:pPr>
+    </w:p>
+    <w:p>
+      <w:pPr>
+        <w:pStyle w:val="ListParagraph"/>
+        <w:spacing w:after="160" w:line="259" w:lineRule="auto"/>
+        <w:ind w:firstLine="0"/>
+        <w:rPr>
+          <w:rFonts w:ascii="Times New Roman" w:hAnsi="Times New Roman" w:cs="Times New Roman"/>
+        </w:rPr>
+      </w:pPr>
+      <w:r>
+        <w:rPr>
+          <w:rFonts w:ascii="Times New Roman" w:hAnsi="Times New Roman" w:cs="Times New Roman"/>
+        </w:rPr>
+        <w:t>6.1 – The resumes to be uploaded by the users for applying to the job will be either in doc/</w:t>
+      </w:r>
+      <w:proofErr w:type="spellStart"/>
+      <w:r>
+        <w:rPr>
+          <w:rFonts w:ascii="Times New Roman" w:hAnsi="Times New Roman" w:cs="Times New Roman"/>
+        </w:rPr>
+        <w:t>docx</w:t>
+      </w:r>
+      <w:proofErr w:type="spellEnd"/>
+      <w:r>
+        <w:rPr>
+          <w:rFonts w:ascii="Times New Roman" w:hAnsi="Times New Roman" w:cs="Times New Roman"/>
+        </w:rPr>
+        <w:t xml:space="preserve"> or pdf format. No other format of documents will be supported. </w:t>
+      </w:r>
+    </w:p>
+    <w:p>
+      <w:pPr>
+        <w:pStyle w:val="ListParagraph"/>
+        <w:spacing w:after="160" w:line="259" w:lineRule="auto"/>
+        <w:ind w:firstLine="0"/>
+        <w:rPr>
+          <w:rFonts w:ascii="Times New Roman" w:hAnsi="Times New Roman" w:cs="Times New Roman"/>
+        </w:rPr>
+      </w:pPr>
+      <w:r>
+        <w:rPr>
+          <w:rFonts w:ascii="Times New Roman" w:hAnsi="Times New Roman" w:cs="Times New Roman"/>
+        </w:rPr>
+        <w:t>6.2 – Users can download the PDF version of their W4 forms. These forms will not reside in the system, but will be generated upon user request.</w:t>
+      </w:r>
+    </w:p>
+    <w:p>
+      <w:pPr>
+        <w:pStyle w:val="ListParagraph"/>
+        <w:spacing w:after="160" w:line="259" w:lineRule="auto"/>
+        <w:ind w:firstLine="0"/>
+        <w:rPr>
+          <w:rFonts w:ascii="Times New Roman" w:hAnsi="Times New Roman" w:cs="Times New Roman"/>
+          <w:b/>
+        </w:rPr>
+      </w:pPr>
+    </w:p>
+    <w:p>
+      <w:pPr>
+        <w:pStyle w:val="ListParagraph"/>
+        <w:numPr>
+          <w:ilvl w:val="0"/>
+          <w:numId w:val="9"/>
+        </w:numPr>
+        <w:spacing w:after="160" w:line="259" w:lineRule="auto"/>
+        <w:rPr>
+          <w:rFonts w:ascii="Times New Roman" w:hAnsi="Times New Roman" w:cs="Times New Roman"/>
+          <w:b/>
+        </w:rPr>
+      </w:pPr>
+      <w:r>
+        <w:rPr>
+          <w:rFonts w:ascii="Times New Roman" w:hAnsi="Times New Roman" w:cs="Times New Roman"/>
+          <w:b/>
+        </w:rPr>
+        <w:t>Events –</w:t>
+      </w:r>
+    </w:p>
+    <w:p>
+      <w:pPr>
+        <w:pStyle w:val="ListParagraph"/>
+        <w:spacing w:after="160" w:line="259" w:lineRule="auto"/>
+        <w:ind w:firstLine="0"/>
+        <w:rPr>
+          <w:rFonts w:ascii="Times New Roman" w:hAnsi="Times New Roman" w:cs="Times New Roman"/>
+          <w:b/>
+        </w:rPr>
+      </w:pPr>
+    </w:p>
+    <w:p>
+      <w:pPr>
+        <w:pStyle w:val="ListParagraph"/>
+        <w:spacing w:after="160" w:line="259" w:lineRule="auto"/>
+        <w:ind w:firstLine="0"/>
+        <w:rPr>
+          <w:rFonts w:ascii="Times New Roman" w:hAnsi="Times New Roman" w:cs="Times New Roman"/>
+        </w:rPr>
+      </w:pPr>
+      <w:r>
+        <w:rPr>
+          <w:rFonts w:ascii="Times New Roman" w:hAnsi="Times New Roman" w:cs="Times New Roman"/>
+        </w:rPr>
+        <w:t xml:space="preserve">7.1 </w:t>
+      </w:r>
+      <w:r>
+        <w:rPr>
+          <w:rFonts w:ascii="Times New Roman" w:hAnsi="Times New Roman" w:cs="Times New Roman"/>
+        </w:rPr>
+        <w:t>–</w:t>
+      </w:r>
+      <w:r>
+        <w:rPr>
+          <w:rFonts w:ascii="Times New Roman" w:hAnsi="Times New Roman" w:cs="Times New Roman"/>
+        </w:rPr>
+        <w:t xml:space="preserve"> </w:t>
+      </w:r>
+      <w:r>
+        <w:rPr>
+          <w:rFonts w:ascii="Times New Roman" w:hAnsi="Times New Roman" w:cs="Times New Roman"/>
+        </w:rPr>
+        <w:t>High definition images with size of more than 1MB will not be allowed to be uploaded.</w:t>
+      </w:r>
+    </w:p>
+    <w:p>
+      <w:pPr>
+        <w:pStyle w:val="ListParagraph"/>
+        <w:spacing w:after="160" w:line="259" w:lineRule="auto"/>
+        <w:ind w:firstLine="0"/>
+        <w:rPr>
+          <w:rFonts w:ascii="Times New Roman" w:hAnsi="Times New Roman" w:cs="Times New Roman"/>
+        </w:rPr>
+      </w:pPr>
+      <w:r>
+        <w:rPr>
+          <w:rFonts w:ascii="Times New Roman" w:hAnsi="Times New Roman" w:cs="Times New Roman"/>
+        </w:rPr>
+        <w:t>7.2 – Downloadable tickets will always be in PDF will and will be system generated at runtime.</w:t>
+      </w:r>
+    </w:p>
+    <w:p>
+      <w:pPr>
+        <w:pStyle w:val="ListParagraph"/>
+        <w:spacing w:after="160" w:line="259" w:lineRule="auto"/>
+        <w:ind w:firstLine="0"/>
+        <w:rPr>
+          <w:rFonts w:ascii="Times New Roman" w:hAnsi="Times New Roman" w:cs="Times New Roman"/>
+        </w:rPr>
+      </w:pPr>
+      <w:r>
+        <w:rPr>
+          <w:rFonts w:ascii="Times New Roman" w:hAnsi="Times New Roman" w:cs="Times New Roman"/>
+        </w:rPr>
+        <w:t>7.3 – The news banner will strictly adhere to the 4:3 aspect ratio.</w:t>
+      </w:r>
+    </w:p>
+    <w:p>
+      <w:pPr>
+        <w:pStyle w:val="ListParagraph"/>
+        <w:spacing w:after="160" w:line="259" w:lineRule="auto"/>
+        <w:ind w:firstLine="0"/>
+        <w:rPr>
+          <w:rFonts w:ascii="Times New Roman" w:hAnsi="Times New Roman" w:cs="Times New Roman"/>
+          <w:b/>
+        </w:rPr>
+      </w:pPr>
+    </w:p>
+    <w:p>
+      <w:pPr>
+        <w:pStyle w:val="ListParagraph"/>
+        <w:numPr>
+          <w:ilvl w:val="0"/>
+          <w:numId w:val="9"/>
+        </w:numPr>
+        <w:spacing w:after="160" w:line="259" w:lineRule="auto"/>
+        <w:rPr>
+          <w:rFonts w:ascii="Times New Roman" w:hAnsi="Times New Roman" w:cs="Times New Roman"/>
+          <w:b/>
+        </w:rPr>
+      </w:pPr>
+      <w:r>
+        <w:rPr>
+          <w:rFonts w:ascii="Times New Roman" w:hAnsi="Times New Roman" w:cs="Times New Roman"/>
+          <w:b/>
+        </w:rPr>
+        <w:t>Profile –</w:t>
+      </w:r>
+    </w:p>
+    <w:p>
+      <w:pPr>
+        <w:pStyle w:val="ListParagraph"/>
+        <w:spacing w:after="160" w:line="259" w:lineRule="auto"/>
+        <w:ind w:firstLine="0"/>
+        <w:rPr>
+          <w:rFonts w:ascii="Times New Roman" w:hAnsi="Times New Roman" w:cs="Times New Roman"/>
+          <w:b/>
+        </w:rPr>
+      </w:pPr>
+    </w:p>
+    <w:p>
+      <w:pPr>
+        <w:pStyle w:val="ListParagraph"/>
+        <w:spacing w:after="160" w:line="259" w:lineRule="auto"/>
+        <w:ind w:firstLine="0"/>
+        <w:rPr>
+          <w:rFonts w:ascii="Times New Roman" w:hAnsi="Times New Roman" w:cs="Times New Roman"/>
+        </w:rPr>
+      </w:pPr>
+      <w:r>
+        <w:rPr>
+          <w:rFonts w:ascii="Times New Roman" w:hAnsi="Times New Roman" w:cs="Times New Roman"/>
+        </w:rPr>
+        <w:t>8.1 – The display picture set by the user should have a 4:3 aspect ratio.</w:t>
+      </w:r>
+    </w:p>
+    <w:p>
+      <w:pPr>
+        <w:pStyle w:val="ListParagraph"/>
+        <w:spacing w:after="160" w:line="259" w:lineRule="auto"/>
+        <w:ind w:firstLine="0"/>
+        <w:rPr>
+          <w:rFonts w:ascii="Times New Roman" w:hAnsi="Times New Roman" w:cs="Times New Roman"/>
+        </w:rPr>
+      </w:pPr>
+      <w:r>
+        <w:rPr>
+          <w:rFonts w:ascii="Times New Roman" w:hAnsi="Times New Roman" w:cs="Times New Roman"/>
+        </w:rPr>
+        <w:t>8.2 – If the user changes the display picture, the system will not maintain the previous versions.</w:t>
+      </w:r>
+    </w:p>
+    <w:p>
+      <w:pPr>
+        <w:spacing w:after="160" w:line="259" w:lineRule="auto"/>
+        <w:rPr>
+          <w:rFonts w:ascii="Times New Roman" w:hAnsi="Times New Roman" w:cs="Times New Roman"/>
+          <w:b/>
+        </w:rPr>
+      </w:pPr>
+    </w:p>
+    <w:p>
+      <w:pPr>
+        <w:rPr>
+          <w:rFonts w:ascii="Times New Roman" w:hAnsi="Times New Roman" w:cs="Times New Roman"/>
+          <w:b/>
+          <w:sz w:val="32"/>
+          <w:szCs w:val="20"/>
+        </w:rPr>
+      </w:pPr>
+      <w:r>
+        <w:rPr>
+          <w:rFonts w:ascii="Times New Roman" w:hAnsi="Times New Roman" w:cs="Times New Roman"/>
+          <w:b/>
+          <w:sz w:val="32"/>
+          <w:szCs w:val="20"/>
+        </w:rPr>
+        <w:t>C</w:t>
+      </w:r>
+      <w:r>
+        <w:rPr>
+          <w:rFonts w:ascii="Times New Roman" w:hAnsi="Times New Roman" w:cs="Times New Roman"/>
+          <w:b/>
+          <w:sz w:val="32"/>
+          <w:szCs w:val="20"/>
+        </w:rPr>
+        <w:t>onceptual Models</w:t>
+      </w:r>
+    </w:p>
+    <w:p>
+      <w:pPr>
+        <w:spacing w:after="0" w:line="259" w:lineRule="auto"/>
+        <w:rPr>
+          <w:rFonts w:ascii="Times New Roman" w:hAnsi="Times New Roman" w:cs="Times New Roman"/>
+          <w:b/>
+          <w:sz w:val="18"/>
+          <w:szCs w:val="20"/>
+        </w:rPr>
+      </w:pPr>
+      <w:r>
+        <w:rPr>
+          <w:rFonts w:ascii="Times New Roman" w:hAnsi="Times New Roman" w:cs="Times New Roman"/>
+          <w:b/>
+          <w:sz w:val="18"/>
+          <w:szCs w:val="20"/>
+        </w:rPr>
+        <w:pict>
+          <v:rect id="_x0000_i1038" style="width:563.3pt;height:2pt" o:hralign="center" o:hrstd="t" o:hrnoshade="t" o:hr="t" fillcolor="black [3213]" stroked="f"/>
+        </w:pict>
+      </w:r>
+    </w:p>
+    <w:p>
+      <w:pPr>
+        <w:spacing w:after="0" w:line="259" w:lineRule="auto"/>
+        <w:rPr>
+          <w:rFonts w:ascii="Times New Roman" w:hAnsi="Times New Roman" w:cs="Times New Roman"/>
+        </w:rPr>
+      </w:pPr>
+      <w:r>
+        <w:rPr>
+          <w:rFonts w:ascii="Times New Roman" w:hAnsi="Times New Roman" w:cs="Times New Roman"/>
+          <w:b/>
+          <w:sz w:val="18"/>
+          <w:szCs w:val="20"/>
+        </w:rPr>
+        <w:tab/>
+      </w:r>
+      <w:r>
+        <w:rPr>
+          <w:rFonts w:ascii="Times New Roman" w:hAnsi="Times New Roman" w:cs="Times New Roman"/>
+          <w:b/>
+          <w:sz w:val="18"/>
+          <w:szCs w:val="20"/>
+        </w:rPr>
+        <w:tab/>
+      </w:r>
+      <w:r>
+        <w:rPr>
+          <w:rFonts w:ascii="Times New Roman" w:hAnsi="Times New Roman" w:cs="Times New Roman"/>
+        </w:rPr>
+        <w:t xml:space="preserve">The redesigned </w:t>
+      </w:r>
+      <w:proofErr w:type="spellStart"/>
+      <w:r>
+        <w:rPr>
+          <w:rFonts w:ascii="Times New Roman" w:hAnsi="Times New Roman" w:cs="Times New Roman"/>
+        </w:rPr>
+        <w:t>MyNEU</w:t>
+      </w:r>
+      <w:proofErr w:type="spellEnd"/>
+      <w:r>
+        <w:rPr>
+          <w:rFonts w:ascii="Times New Roman" w:hAnsi="Times New Roman" w:cs="Times New Roman"/>
+        </w:rPr>
+        <w:t xml:space="preserve"> website has multiple conceptual models incorporated in the entire system. Several different modules of the website represent a single conceptual model. We will start from the website as a whole.</w:t>
+      </w:r>
+    </w:p>
+    <w:p>
+      <w:pPr>
+        <w:spacing w:after="0" w:line="259" w:lineRule="auto"/>
+        <w:rPr>
+          <w:rFonts w:ascii="Times New Roman" w:hAnsi="Times New Roman" w:cs="Times New Roman"/>
+        </w:rPr>
+      </w:pPr>
+      <w:r>
+        <w:rPr>
+          <w:rFonts w:ascii="Times New Roman" w:hAnsi="Times New Roman" w:cs="Times New Roman"/>
+        </w:rPr>
+        <w:tab/>
+      </w:r>
+      <w:r>
+        <w:rPr>
+          <w:rFonts w:ascii="Times New Roman" w:hAnsi="Times New Roman" w:cs="Times New Roman"/>
+        </w:rPr>
+        <w:tab/>
+        <w:t xml:space="preserve">The </w:t>
+      </w:r>
+      <w:proofErr w:type="spellStart"/>
+      <w:r>
+        <w:rPr>
+          <w:rFonts w:ascii="Times New Roman" w:hAnsi="Times New Roman" w:cs="Times New Roman"/>
+        </w:rPr>
+        <w:t>MyNEU</w:t>
+      </w:r>
+      <w:proofErr w:type="spellEnd"/>
+      <w:r>
+        <w:rPr>
+          <w:rFonts w:ascii="Times New Roman" w:hAnsi="Times New Roman" w:cs="Times New Roman"/>
+        </w:rPr>
+        <w:t xml:space="preserve"> website represents the Northeastern University as a whole. This website at the very top level follows the concept of the University. Each module than represent a certain physical aspect inside a university. The course registration and transcript section </w:t>
+      </w:r>
+      <w:r>
+        <w:rPr>
+          <w:rFonts w:ascii="Times New Roman" w:hAnsi="Times New Roman" w:cs="Times New Roman"/>
+        </w:rPr>
+        <w:t>conceptually represents the Registrar’s Office of a University and the individual course section represents a classroom. The library section represents the university library. The financial services represent the financial department, the marketplace represents the shopping cart and the employment section represents the student employment office of the university.</w:t>
+      </w:r>
+    </w:p>
+    <w:p>
+      <w:pPr>
+        <w:spacing w:after="160" w:line="259" w:lineRule="auto"/>
+        <w:ind w:left="0" w:firstLine="0"/>
+        <w:jc w:val="left"/>
+        <w:rPr>
+          <w:rFonts w:ascii="Times New Roman" w:hAnsi="Times New Roman" w:cs="Times New Roman"/>
+        </w:rPr>
+      </w:pPr>
+      <w:r>
+        <w:rPr>
+          <w:rFonts w:ascii="Times New Roman" w:hAnsi="Times New Roman" w:cs="Times New Roman"/>
+        </w:rPr>
+        <w:br w:type="page"/>
+      </w:r>
+    </w:p>
+    <w:p>
+      <w:pPr>
+        <w:rPr>
+          <w:rFonts w:ascii="Times New Roman" w:hAnsi="Times New Roman" w:cs="Times New Roman"/>
+          <w:b/>
+          <w:sz w:val="32"/>
+          <w:szCs w:val="20"/>
+        </w:rPr>
+      </w:pPr>
+      <w:r>
+        <w:rPr>
+          <w:rFonts w:ascii="Times New Roman" w:hAnsi="Times New Roman" w:cs="Times New Roman"/>
+          <w:b/>
+          <w:sz w:val="32"/>
+          <w:szCs w:val="20"/>
+        </w:rPr>
+        <w:lastRenderedPageBreak/>
+        <w:t>Error Handling</w:t>
+      </w:r>
+    </w:p>
+    <w:p>
+      <w:pPr>
+        <w:spacing w:after="0" w:line="259" w:lineRule="auto"/>
+        <w:rPr>
+          <w:rFonts w:ascii="Times New Roman" w:hAnsi="Times New Roman" w:cs="Times New Roman"/>
+          <w:b/>
+          <w:sz w:val="18"/>
+          <w:szCs w:val="20"/>
+        </w:rPr>
+      </w:pPr>
+      <w:r>
+        <w:rPr>
+          <w:rFonts w:ascii="Times New Roman" w:hAnsi="Times New Roman" w:cs="Times New Roman"/>
+          <w:b/>
+          <w:sz w:val="18"/>
+          <w:szCs w:val="20"/>
+        </w:rPr>
+        <w:pict>
+          <v:rect id="_x0000_i1041" style="width:563.3pt;height:2pt" o:hralign="center" o:hrstd="t" o:hrnoshade="t" o:hr="t" fillcolor="black [3213]" stroked="f"/>
+        </w:pict>
+      </w:r>
+    </w:p>
+    <w:p>
+      <w:pPr>
+        <w:spacing w:after="0" w:line="259" w:lineRule="auto"/>
+        <w:rPr>
+          <w:rFonts w:ascii="Times New Roman" w:hAnsi="Times New Roman" w:cs="Times New Roman"/>
+          <w:szCs w:val="20"/>
+        </w:rPr>
+      </w:pPr>
+      <w:r>
+        <w:rPr>
+          <w:rFonts w:ascii="Times New Roman" w:hAnsi="Times New Roman" w:cs="Times New Roman"/>
+          <w:b/>
+          <w:sz w:val="18"/>
+          <w:szCs w:val="20"/>
+        </w:rPr>
+        <w:tab/>
+      </w:r>
+      <w:r>
+        <w:rPr>
+          <w:rFonts w:ascii="Times New Roman" w:hAnsi="Times New Roman" w:cs="Times New Roman"/>
+          <w:b/>
+          <w:sz w:val="18"/>
+          <w:szCs w:val="20"/>
+        </w:rPr>
+        <w:tab/>
+      </w:r>
+      <w:r>
+        <w:rPr>
+          <w:rFonts w:ascii="Times New Roman" w:hAnsi="Times New Roman" w:cs="Times New Roman"/>
+          <w:szCs w:val="20"/>
+        </w:rPr>
+        <w:t xml:space="preserve">Error handling is always the most important aspect in any website. Especially, when the website is about the university processes where a lot of important and significant </w:t>
+      </w:r>
+      <w:r>
+        <w:rPr>
+          <w:rFonts w:ascii="Times New Roman" w:hAnsi="Times New Roman" w:cs="Times New Roman"/>
+          <w:szCs w:val="20"/>
+        </w:rPr>
+        <w:t xml:space="preserve">events take place, error handling especially becomes the most important part of the website design. </w:t>
+      </w:r>
+    </w:p>
+    <w:p>
+      <w:pPr>
+        <w:spacing w:after="0" w:line="259" w:lineRule="auto"/>
+        <w:rPr>
+          <w:rFonts w:ascii="Times New Roman" w:hAnsi="Times New Roman" w:cs="Times New Roman"/>
+        </w:rPr>
+      </w:pPr>
+      <w:r>
+        <w:rPr>
+          <w:rFonts w:ascii="Times New Roman" w:hAnsi="Times New Roman" w:cs="Times New Roman"/>
+          <w:szCs w:val="20"/>
+        </w:rPr>
+        <w:tab/>
+      </w:r>
+      <w:r>
+        <w:rPr>
+          <w:rFonts w:ascii="Times New Roman" w:hAnsi="Times New Roman" w:cs="Times New Roman"/>
+          <w:szCs w:val="20"/>
+        </w:rPr>
+        <w:tab/>
+        <w:t>In our website, we have taken a lot of care so that errors caused due to user inputs do not happen at all. All user forms on the website will be validated using both client as well as server side validation.</w:t>
+      </w:r>
       <w:bookmarkStart w:id="0" w:name="_GoBack"/>
       <w:bookmarkEnd w:id="0"/>
+    </w:p>
+    <w:p>
+      <w:pPr>
+        <w:spacing w:after="160" w:line="259" w:lineRule="auto"/>
+        <w:rPr>
+          <w:rFonts w:ascii="Times New Roman" w:hAnsi="Times New Roman" w:cs="Times New Roman"/>
+        </w:rPr>
+      </w:pPr>
+      <w:r>
+        <w:rPr>
+          <w:rFonts w:ascii="Times New Roman" w:hAnsi="Times New Roman" w:cs="Times New Roman"/>
+        </w:rPr>
+        <w:tab/>
+      </w:r>
+      <w:r>
+        <w:rPr>
+          <w:rFonts w:ascii="Times New Roman" w:hAnsi="Times New Roman" w:cs="Times New Roman"/>
+        </w:rPr>
+        <w:tab/>
+      </w:r>
+    </w:p>
+    <w:p>
+      <w:pPr>
+        <w:spacing w:after="160" w:line="259" w:lineRule="auto"/>
+        <w:rPr>
+          <w:rFonts w:ascii="Times New Roman" w:hAnsi="Times New Roman" w:cs="Times New Roman"/>
+        </w:rPr>
+      </w:pPr>
+    </w:p>
+    <w:p>
+      <w:pPr>
+        <w:spacing w:after="160" w:line="259" w:lineRule="auto"/>
+        <w:ind w:left="0" w:firstLine="0"/>
+        <w:rPr>
+          <w:rFonts w:ascii="Times New Roman" w:hAnsi="Times New Roman" w:cs="Times New Roman"/>
+        </w:rPr>
+      </w:pPr>
+    </w:p>
+    <w:p>
+      <w:pPr>
+        <w:spacing w:after="160" w:line="259" w:lineRule="auto"/>
+        <w:jc w:val="left"/>
+        <w:rPr>
+          <w:rFonts w:ascii="Times New Roman" w:hAnsi="Times New Roman" w:cs="Times New Roman"/>
+        </w:rPr>
+      </w:pPr>
+    </w:p>
+    <w:p>
+      <w:pPr>
+        <w:spacing w:after="160" w:line="259" w:lineRule="auto"/>
+        <w:jc w:val="left"/>
+        <w:rPr>
+          <w:rFonts w:ascii="Times New Roman" w:hAnsi="Times New Roman" w:cs="Times New Roman"/>
+        </w:rPr>
+      </w:pPr>
+    </w:p>
+    <w:p>
+      <w:pPr>
+        <w:pStyle w:val="ListParagraph"/>
+        <w:spacing w:after="160" w:line="259" w:lineRule="auto"/>
+        <w:ind w:firstLine="0"/>
+        <w:jc w:val="left"/>
+        <w:rPr>
+          <w:rFonts w:ascii="Times New Roman" w:hAnsi="Times New Roman" w:cs="Times New Roman"/>
+        </w:rPr>
+      </w:pPr>
     </w:p>
     <w:sectPr>
       <w:pgSz w:w="12240" w:h="15840"/>
@@ -2499,270 +5404,721 @@
     </w:lvl>
   </w:abstractNum>
   <w:abstractNum w:abstractNumId="1" w15:restartNumberingAfterBreak="0">
-    <w:nsid w:val="32D1319C"/>
-    <w:multiLevelType w:val="hybridMultilevel"/>
-    <w:tmpl w:val="4A08AA96"/>
-    <w:lvl w:ilvl="0" w:tplc="A684957C">
+    <w:nsid w:val="0C920196"/>
+    <w:multiLevelType w:val="multilevel"/>
+    <w:tmpl w:val="2A988940"/>
+    <w:lvl w:ilvl="0">
       <w:start w:val="1"/>
       <w:numFmt w:val="decimal"/>
       <w:lvlText w:val="%1."/>
       <w:lvlJc w:val="left"/>
       <w:pPr>
-        <w:ind w:left="362" w:hanging="360"/>
+        <w:ind w:left="720" w:hanging="360"/>
       </w:pPr>
       <w:rPr>
         <w:rFonts w:hint="default"/>
       </w:rPr>
     </w:lvl>
-    <w:lvl w:ilvl="1" w:tplc="04090019" w:tentative="1">
-      <w:start w:val="1"/>
-      <w:numFmt w:val="lowerLetter"/>
-      <w:lvlText w:val="%2."/>
-      <w:lvlJc w:val="left"/>
-      <w:pPr>
-        <w:ind w:left="1082" w:hanging="360"/>
-      </w:pPr>
-    </w:lvl>
-    <w:lvl w:ilvl="2" w:tplc="0409001B" w:tentative="1">
-      <w:start w:val="1"/>
-      <w:numFmt w:val="lowerRoman"/>
-      <w:lvlText w:val="%3."/>
-      <w:lvlJc w:val="right"/>
-      <w:pPr>
-        <w:ind w:left="1802" w:hanging="180"/>
-      </w:pPr>
-    </w:lvl>
-    <w:lvl w:ilvl="3" w:tplc="0409000F" w:tentative="1">
+    <w:lvl w:ilvl="1">
       <w:start w:val="1"/>
       <w:numFmt w:val="decimal"/>
-      <w:lvlText w:val="%4."/>
-      <w:lvlJc w:val="left"/>
-      <w:pPr>
-        <w:ind w:left="2522" w:hanging="360"/>
-      </w:pPr>
-    </w:lvl>
-    <w:lvl w:ilvl="4" w:tplc="04090019" w:tentative="1">
-      <w:start w:val="1"/>
-      <w:numFmt w:val="lowerLetter"/>
-      <w:lvlText w:val="%5."/>
-      <w:lvlJc w:val="left"/>
-      <w:pPr>
-        <w:ind w:left="3242" w:hanging="360"/>
-      </w:pPr>
-    </w:lvl>
-    <w:lvl w:ilvl="5" w:tplc="0409001B" w:tentative="1">
-      <w:start w:val="1"/>
-      <w:numFmt w:val="lowerRoman"/>
-      <w:lvlText w:val="%6."/>
-      <w:lvlJc w:val="right"/>
-      <w:pPr>
-        <w:ind w:left="3962" w:hanging="180"/>
-      </w:pPr>
-    </w:lvl>
-    <w:lvl w:ilvl="6" w:tplc="0409000F" w:tentative="1">
+      <w:isLgl/>
+      <w:lvlText w:val="%1.%2."/>
+      <w:lvlJc w:val="left"/>
+      <w:pPr>
+        <w:ind w:left="1080" w:hanging="360"/>
+      </w:pPr>
+      <w:rPr>
+        <w:rFonts w:hint="default"/>
+      </w:rPr>
+    </w:lvl>
+    <w:lvl w:ilvl="2">
       <w:start w:val="1"/>
       <w:numFmt w:val="decimal"/>
-      <w:lvlText w:val="%7."/>
-      <w:lvlJc w:val="left"/>
-      <w:pPr>
-        <w:ind w:left="4682" w:hanging="360"/>
-      </w:pPr>
-    </w:lvl>
-    <w:lvl w:ilvl="7" w:tplc="04090019" w:tentative="1">
-      <w:start w:val="1"/>
-      <w:numFmt w:val="lowerLetter"/>
-      <w:lvlText w:val="%8."/>
-      <w:lvlJc w:val="left"/>
-      <w:pPr>
-        <w:ind w:left="5402" w:hanging="360"/>
-      </w:pPr>
-    </w:lvl>
-    <w:lvl w:ilvl="8" w:tplc="0409001B" w:tentative="1">
-      <w:start w:val="1"/>
-      <w:numFmt w:val="lowerRoman"/>
-      <w:lvlText w:val="%9."/>
-      <w:lvlJc w:val="right"/>
-      <w:pPr>
-        <w:ind w:left="6122" w:hanging="180"/>
-      </w:pPr>
+      <w:isLgl/>
+      <w:lvlText w:val="%1.%2.%3."/>
+      <w:lvlJc w:val="left"/>
+      <w:pPr>
+        <w:ind w:left="1800" w:hanging="720"/>
+      </w:pPr>
+      <w:rPr>
+        <w:rFonts w:hint="default"/>
+      </w:rPr>
+    </w:lvl>
+    <w:lvl w:ilvl="3">
+      <w:start w:val="1"/>
+      <w:numFmt w:val="decimal"/>
+      <w:isLgl/>
+      <w:lvlText w:val="%1.%2.%3.%4."/>
+      <w:lvlJc w:val="left"/>
+      <w:pPr>
+        <w:ind w:left="2160" w:hanging="720"/>
+      </w:pPr>
+      <w:rPr>
+        <w:rFonts w:hint="default"/>
+      </w:rPr>
+    </w:lvl>
+    <w:lvl w:ilvl="4">
+      <w:start w:val="1"/>
+      <w:numFmt w:val="decimal"/>
+      <w:isLgl/>
+      <w:lvlText w:val="%1.%2.%3.%4.%5."/>
+      <w:lvlJc w:val="left"/>
+      <w:pPr>
+        <w:ind w:left="2880" w:hanging="1080"/>
+      </w:pPr>
+      <w:rPr>
+        <w:rFonts w:hint="default"/>
+      </w:rPr>
+    </w:lvl>
+    <w:lvl w:ilvl="5">
+      <w:start w:val="1"/>
+      <w:numFmt w:val="decimal"/>
+      <w:isLgl/>
+      <w:lvlText w:val="%1.%2.%3.%4.%5.%6."/>
+      <w:lvlJc w:val="left"/>
+      <w:pPr>
+        <w:ind w:left="3240" w:hanging="1080"/>
+      </w:pPr>
+      <w:rPr>
+        <w:rFonts w:hint="default"/>
+      </w:rPr>
+    </w:lvl>
+    <w:lvl w:ilvl="6">
+      <w:start w:val="1"/>
+      <w:numFmt w:val="decimal"/>
+      <w:isLgl/>
+      <w:lvlText w:val="%1.%2.%3.%4.%5.%6.%7."/>
+      <w:lvlJc w:val="left"/>
+      <w:pPr>
+        <w:ind w:left="3960" w:hanging="1440"/>
+      </w:pPr>
+      <w:rPr>
+        <w:rFonts w:hint="default"/>
+      </w:rPr>
+    </w:lvl>
+    <w:lvl w:ilvl="7">
+      <w:start w:val="1"/>
+      <w:numFmt w:val="decimal"/>
+      <w:isLgl/>
+      <w:lvlText w:val="%1.%2.%3.%4.%5.%6.%7.%8."/>
+      <w:lvlJc w:val="left"/>
+      <w:pPr>
+        <w:ind w:left="4320" w:hanging="1440"/>
+      </w:pPr>
+      <w:rPr>
+        <w:rFonts w:hint="default"/>
+      </w:rPr>
+    </w:lvl>
+    <w:lvl w:ilvl="8">
+      <w:start w:val="1"/>
+      <w:numFmt w:val="decimal"/>
+      <w:isLgl/>
+      <w:lvlText w:val="%1.%2.%3.%4.%5.%6.%7.%8.%9."/>
+      <w:lvlJc w:val="left"/>
+      <w:pPr>
+        <w:ind w:left="5040" w:hanging="1800"/>
+      </w:pPr>
+      <w:rPr>
+        <w:rFonts w:hint="default"/>
+      </w:rPr>
     </w:lvl>
   </w:abstractNum>
   <w:abstractNum w:abstractNumId="2" w15:restartNumberingAfterBreak="0">
-    <w:nsid w:val="42F73A71"/>
+    <w:nsid w:val="1D707F04"/>
     <w:multiLevelType w:val="hybridMultilevel"/>
-    <w:tmpl w:val="6022609A"/>
-    <w:lvl w:ilvl="0" w:tplc="B9F0E5B2">
+    <w:tmpl w:val="18F84BC0"/>
+    <w:lvl w:ilvl="0" w:tplc="04090001">
+      <w:start w:val="1"/>
+      <w:numFmt w:val="bullet"/>
+      <w:lvlText w:val=""/>
+      <w:lvlJc w:val="left"/>
+      <w:pPr>
+        <w:ind w:left="720" w:hanging="360"/>
+      </w:pPr>
+      <w:rPr>
+        <w:rFonts w:ascii="Symbol" w:hAnsi="Symbol" w:hint="default"/>
+      </w:rPr>
+    </w:lvl>
+    <w:lvl w:ilvl="1" w:tplc="04090003" w:tentative="1">
+      <w:start w:val="1"/>
+      <w:numFmt w:val="bullet"/>
+      <w:lvlText w:val="o"/>
+      <w:lvlJc w:val="left"/>
+      <w:pPr>
+        <w:ind w:left="1440" w:hanging="360"/>
+      </w:pPr>
+      <w:rPr>
+        <w:rFonts w:ascii="Courier New" w:hAnsi="Courier New" w:cs="Courier New" w:hint="default"/>
+      </w:rPr>
+    </w:lvl>
+    <w:lvl w:ilvl="2" w:tplc="04090005" w:tentative="1">
+      <w:start w:val="1"/>
+      <w:numFmt w:val="bullet"/>
+      <w:lvlText w:val=""/>
+      <w:lvlJc w:val="left"/>
+      <w:pPr>
+        <w:ind w:left="2160" w:hanging="360"/>
+      </w:pPr>
+      <w:rPr>
+        <w:rFonts w:ascii="Wingdings" w:hAnsi="Wingdings" w:hint="default"/>
+      </w:rPr>
+    </w:lvl>
+    <w:lvl w:ilvl="3" w:tplc="04090001" w:tentative="1">
+      <w:start w:val="1"/>
+      <w:numFmt w:val="bullet"/>
+      <w:lvlText w:val=""/>
+      <w:lvlJc w:val="left"/>
+      <w:pPr>
+        <w:ind w:left="2880" w:hanging="360"/>
+      </w:pPr>
+      <w:rPr>
+        <w:rFonts w:ascii="Symbol" w:hAnsi="Symbol" w:hint="default"/>
+      </w:rPr>
+    </w:lvl>
+    <w:lvl w:ilvl="4" w:tplc="04090003" w:tentative="1">
+      <w:start w:val="1"/>
+      <w:numFmt w:val="bullet"/>
+      <w:lvlText w:val="o"/>
+      <w:lvlJc w:val="left"/>
+      <w:pPr>
+        <w:ind w:left="3600" w:hanging="360"/>
+      </w:pPr>
+      <w:rPr>
+        <w:rFonts w:ascii="Courier New" w:hAnsi="Courier New" w:cs="Courier New" w:hint="default"/>
+      </w:rPr>
+    </w:lvl>
+    <w:lvl w:ilvl="5" w:tplc="04090005" w:tentative="1">
+      <w:start w:val="1"/>
+      <w:numFmt w:val="bullet"/>
+      <w:lvlText w:val=""/>
+      <w:lvlJc w:val="left"/>
+      <w:pPr>
+        <w:ind w:left="4320" w:hanging="360"/>
+      </w:pPr>
+      <w:rPr>
+        <w:rFonts w:ascii="Wingdings" w:hAnsi="Wingdings" w:hint="default"/>
+      </w:rPr>
+    </w:lvl>
+    <w:lvl w:ilvl="6" w:tplc="04090001" w:tentative="1">
+      <w:start w:val="1"/>
+      <w:numFmt w:val="bullet"/>
+      <w:lvlText w:val=""/>
+      <w:lvlJc w:val="left"/>
+      <w:pPr>
+        <w:ind w:left="5040" w:hanging="360"/>
+      </w:pPr>
+      <w:rPr>
+        <w:rFonts w:ascii="Symbol" w:hAnsi="Symbol" w:hint="default"/>
+      </w:rPr>
+    </w:lvl>
+    <w:lvl w:ilvl="7" w:tplc="04090003" w:tentative="1">
+      <w:start w:val="1"/>
+      <w:numFmt w:val="bullet"/>
+      <w:lvlText w:val="o"/>
+      <w:lvlJc w:val="left"/>
+      <w:pPr>
+        <w:ind w:left="5760" w:hanging="360"/>
+      </w:pPr>
+      <w:rPr>
+        <w:rFonts w:ascii="Courier New" w:hAnsi="Courier New" w:cs="Courier New" w:hint="default"/>
+      </w:rPr>
+    </w:lvl>
+    <w:lvl w:ilvl="8" w:tplc="04090005" w:tentative="1">
+      <w:start w:val="1"/>
+      <w:numFmt w:val="bullet"/>
+      <w:lvlText w:val=""/>
+      <w:lvlJc w:val="left"/>
+      <w:pPr>
+        <w:ind w:left="6480" w:hanging="360"/>
+      </w:pPr>
+      <w:rPr>
+        <w:rFonts w:ascii="Wingdings" w:hAnsi="Wingdings" w:hint="default"/>
+      </w:rPr>
+    </w:lvl>
+  </w:abstractNum>
+  <w:abstractNum w:abstractNumId="3" w15:restartNumberingAfterBreak="0">
+    <w:nsid w:val="1F972CE6"/>
+    <w:multiLevelType w:val="multilevel"/>
+    <w:tmpl w:val="2A988940"/>
+    <w:lvl w:ilvl="0">
       <w:start w:val="1"/>
       <w:numFmt w:val="decimal"/>
       <w:lvlText w:val="%1."/>
       <w:lvlJc w:val="left"/>
       <w:pPr>
-        <w:ind w:left="362" w:hanging="360"/>
+        <w:ind w:left="720" w:hanging="360"/>
       </w:pPr>
       <w:rPr>
         <w:rFonts w:hint="default"/>
       </w:rPr>
     </w:lvl>
-    <w:lvl w:ilvl="1" w:tplc="04090019" w:tentative="1">
-      <w:start w:val="1"/>
-      <w:numFmt w:val="lowerLetter"/>
-      <w:lvlText w:val="%2."/>
-      <w:lvlJc w:val="left"/>
-      <w:pPr>
-        <w:ind w:left="1082" w:hanging="360"/>
-      </w:pPr>
-    </w:lvl>
-    <w:lvl w:ilvl="2" w:tplc="0409001B" w:tentative="1">
-      <w:start w:val="1"/>
-      <w:numFmt w:val="lowerRoman"/>
-      <w:lvlText w:val="%3."/>
-      <w:lvlJc w:val="right"/>
-      <w:pPr>
-        <w:ind w:left="1802" w:hanging="180"/>
-      </w:pPr>
-    </w:lvl>
-    <w:lvl w:ilvl="3" w:tplc="0409000F" w:tentative="1">
+    <w:lvl w:ilvl="1">
       <w:start w:val="1"/>
       <w:numFmt w:val="decimal"/>
-      <w:lvlText w:val="%4."/>
-      <w:lvlJc w:val="left"/>
-      <w:pPr>
-        <w:ind w:left="2522" w:hanging="360"/>
-      </w:pPr>
-    </w:lvl>
-    <w:lvl w:ilvl="4" w:tplc="04090019" w:tentative="1">
-      <w:start w:val="1"/>
-      <w:numFmt w:val="lowerLetter"/>
-      <w:lvlText w:val="%5."/>
-      <w:lvlJc w:val="left"/>
-      <w:pPr>
-        <w:ind w:left="3242" w:hanging="360"/>
-      </w:pPr>
-    </w:lvl>
-    <w:lvl w:ilvl="5" w:tplc="0409001B" w:tentative="1">
-      <w:start w:val="1"/>
-      <w:numFmt w:val="lowerRoman"/>
-      <w:lvlText w:val="%6."/>
-      <w:lvlJc w:val="right"/>
-      <w:pPr>
-        <w:ind w:left="3962" w:hanging="180"/>
-      </w:pPr>
-    </w:lvl>
-    <w:lvl w:ilvl="6" w:tplc="0409000F" w:tentative="1">
+      <w:isLgl/>
+      <w:lvlText w:val="%1.%2."/>
+      <w:lvlJc w:val="left"/>
+      <w:pPr>
+        <w:ind w:left="1080" w:hanging="360"/>
+      </w:pPr>
+      <w:rPr>
+        <w:rFonts w:hint="default"/>
+      </w:rPr>
+    </w:lvl>
+    <w:lvl w:ilvl="2">
       <w:start w:val="1"/>
       <w:numFmt w:val="decimal"/>
-      <w:lvlText w:val="%7."/>
-      <w:lvlJc w:val="left"/>
-      <w:pPr>
-        <w:ind w:left="4682" w:hanging="360"/>
-      </w:pPr>
-    </w:lvl>
-    <w:lvl w:ilvl="7" w:tplc="04090019" w:tentative="1">
-      <w:start w:val="1"/>
-      <w:numFmt w:val="lowerLetter"/>
-      <w:lvlText w:val="%8."/>
-      <w:lvlJc w:val="left"/>
-      <w:pPr>
-        <w:ind w:left="5402" w:hanging="360"/>
-      </w:pPr>
-    </w:lvl>
-    <w:lvl w:ilvl="8" w:tplc="0409001B" w:tentative="1">
-      <w:start w:val="1"/>
-      <w:numFmt w:val="lowerRoman"/>
-      <w:lvlText w:val="%9."/>
-      <w:lvlJc w:val="right"/>
-      <w:pPr>
-        <w:ind w:left="6122" w:hanging="180"/>
-      </w:pPr>
+      <w:isLgl/>
+      <w:lvlText w:val="%1.%2.%3."/>
+      <w:lvlJc w:val="left"/>
+      <w:pPr>
+        <w:ind w:left="1800" w:hanging="720"/>
+      </w:pPr>
+      <w:rPr>
+        <w:rFonts w:hint="default"/>
+      </w:rPr>
+    </w:lvl>
+    <w:lvl w:ilvl="3">
+      <w:start w:val="1"/>
+      <w:numFmt w:val="decimal"/>
+      <w:isLgl/>
+      <w:lvlText w:val="%1.%2.%3.%4."/>
+      <w:lvlJc w:val="left"/>
+      <w:pPr>
+        <w:ind w:left="2160" w:hanging="720"/>
+      </w:pPr>
+      <w:rPr>
+        <w:rFonts w:hint="default"/>
+      </w:rPr>
+    </w:lvl>
+    <w:lvl w:ilvl="4">
+      <w:start w:val="1"/>
+      <w:numFmt w:val="decimal"/>
+      <w:isLgl/>
+      <w:lvlText w:val="%1.%2.%3.%4.%5."/>
+      <w:lvlJc w:val="left"/>
+      <w:pPr>
+        <w:ind w:left="2880" w:hanging="1080"/>
+      </w:pPr>
+      <w:rPr>
+        <w:rFonts w:hint="default"/>
+      </w:rPr>
+    </w:lvl>
+    <w:lvl w:ilvl="5">
+      <w:start w:val="1"/>
+      <w:numFmt w:val="decimal"/>
+      <w:isLgl/>
+      <w:lvlText w:val="%1.%2.%3.%4.%5.%6."/>
+      <w:lvlJc w:val="left"/>
+      <w:pPr>
+        <w:ind w:left="3240" w:hanging="1080"/>
+      </w:pPr>
+      <w:rPr>
+        <w:rFonts w:hint="default"/>
+      </w:rPr>
+    </w:lvl>
+    <w:lvl w:ilvl="6">
+      <w:start w:val="1"/>
+      <w:numFmt w:val="decimal"/>
+      <w:isLgl/>
+      <w:lvlText w:val="%1.%2.%3.%4.%5.%6.%7."/>
+      <w:lvlJc w:val="left"/>
+      <w:pPr>
+        <w:ind w:left="3960" w:hanging="1440"/>
+      </w:pPr>
+      <w:rPr>
+        <w:rFonts w:hint="default"/>
+      </w:rPr>
+    </w:lvl>
+    <w:lvl w:ilvl="7">
+      <w:start w:val="1"/>
+      <w:numFmt w:val="decimal"/>
+      <w:isLgl/>
+      <w:lvlText w:val="%1.%2.%3.%4.%5.%6.%7.%8."/>
+      <w:lvlJc w:val="left"/>
+      <w:pPr>
+        <w:ind w:left="4320" w:hanging="1440"/>
+      </w:pPr>
+      <w:rPr>
+        <w:rFonts w:hint="default"/>
+      </w:rPr>
+    </w:lvl>
+    <w:lvl w:ilvl="8">
+      <w:start w:val="1"/>
+      <w:numFmt w:val="decimal"/>
+      <w:isLgl/>
+      <w:lvlText w:val="%1.%2.%3.%4.%5.%6.%7.%8.%9."/>
+      <w:lvlJc w:val="left"/>
+      <w:pPr>
+        <w:ind w:left="5040" w:hanging="1800"/>
+      </w:pPr>
+      <w:rPr>
+        <w:rFonts w:hint="default"/>
+      </w:rPr>
     </w:lvl>
   </w:abstractNum>
-  <w:abstractNum w:abstractNumId="3" w15:restartNumberingAfterBreak="0">
-    <w:nsid w:val="47E73B66"/>
-    <w:multiLevelType w:val="hybridMultilevel"/>
-    <w:tmpl w:val="E21CED0A"/>
-    <w:lvl w:ilvl="0" w:tplc="0409000F">
+  <w:abstractNum w:abstractNumId="4" w15:restartNumberingAfterBreak="0">
+    <w:nsid w:val="32D1319C"/>
+    <w:multiLevelType w:val="multilevel"/>
+    <w:tmpl w:val="D4066754"/>
+    <w:lvl w:ilvl="0">
       <w:start w:val="1"/>
       <w:numFmt w:val="decimal"/>
       <w:lvlText w:val="%1."/>
       <w:lvlJc w:val="left"/>
       <w:pPr>
+        <w:ind w:left="362" w:hanging="360"/>
+      </w:pPr>
+      <w:rPr>
+        <w:rFonts w:hint="default"/>
+      </w:rPr>
+    </w:lvl>
+    <w:lvl w:ilvl="1">
+      <w:start w:val="3"/>
+      <w:numFmt w:val="decimal"/>
+      <w:isLgl/>
+      <w:lvlText w:val="%1.%2"/>
+      <w:lvlJc w:val="left"/>
+      <w:pPr>
+        <w:ind w:left="1082" w:hanging="360"/>
+      </w:pPr>
+      <w:rPr>
+        <w:rFonts w:hint="default"/>
+      </w:rPr>
+    </w:lvl>
+    <w:lvl w:ilvl="2">
+      <w:start w:val="1"/>
+      <w:numFmt w:val="decimal"/>
+      <w:isLgl/>
+      <w:lvlText w:val="%1.%2.%3"/>
+      <w:lvlJc w:val="left"/>
+      <w:pPr>
+        <w:ind w:left="2162" w:hanging="720"/>
+      </w:pPr>
+      <w:rPr>
+        <w:rFonts w:hint="default"/>
+      </w:rPr>
+    </w:lvl>
+    <w:lvl w:ilvl="3">
+      <w:start w:val="1"/>
+      <w:numFmt w:val="decimal"/>
+      <w:isLgl/>
+      <w:lvlText w:val="%1.%2.%3.%4"/>
+      <w:lvlJc w:val="left"/>
+      <w:pPr>
+        <w:ind w:left="2882" w:hanging="720"/>
+      </w:pPr>
+      <w:rPr>
+        <w:rFonts w:hint="default"/>
+      </w:rPr>
+    </w:lvl>
+    <w:lvl w:ilvl="4">
+      <w:start w:val="1"/>
+      <w:numFmt w:val="decimal"/>
+      <w:isLgl/>
+      <w:lvlText w:val="%1.%2.%3.%4.%5"/>
+      <w:lvlJc w:val="left"/>
+      <w:pPr>
+        <w:ind w:left="3962" w:hanging="1080"/>
+      </w:pPr>
+      <w:rPr>
+        <w:rFonts w:hint="default"/>
+      </w:rPr>
+    </w:lvl>
+    <w:lvl w:ilvl="5">
+      <w:start w:val="1"/>
+      <w:numFmt w:val="decimal"/>
+      <w:isLgl/>
+      <w:lvlText w:val="%1.%2.%3.%4.%5.%6"/>
+      <w:lvlJc w:val="left"/>
+      <w:pPr>
+        <w:ind w:left="4682" w:hanging="1080"/>
+      </w:pPr>
+      <w:rPr>
+        <w:rFonts w:hint="default"/>
+      </w:rPr>
+    </w:lvl>
+    <w:lvl w:ilvl="6">
+      <w:start w:val="1"/>
+      <w:numFmt w:val="decimal"/>
+      <w:isLgl/>
+      <w:lvlText w:val="%1.%2.%3.%4.%5.%6.%7"/>
+      <w:lvlJc w:val="left"/>
+      <w:pPr>
+        <w:ind w:left="5762" w:hanging="1440"/>
+      </w:pPr>
+      <w:rPr>
+        <w:rFonts w:hint="default"/>
+      </w:rPr>
+    </w:lvl>
+    <w:lvl w:ilvl="7">
+      <w:start w:val="1"/>
+      <w:numFmt w:val="decimal"/>
+      <w:isLgl/>
+      <w:lvlText w:val="%1.%2.%3.%4.%5.%6.%7.%8"/>
+      <w:lvlJc w:val="left"/>
+      <w:pPr>
+        <w:ind w:left="6482" w:hanging="1440"/>
+      </w:pPr>
+      <w:rPr>
+        <w:rFonts w:hint="default"/>
+      </w:rPr>
+    </w:lvl>
+    <w:lvl w:ilvl="8">
+      <w:start w:val="1"/>
+      <w:numFmt w:val="decimal"/>
+      <w:isLgl/>
+      <w:lvlText w:val="%1.%2.%3.%4.%5.%6.%7.%8.%9"/>
+      <w:lvlJc w:val="left"/>
+      <w:pPr>
+        <w:ind w:left="7202" w:hanging="1440"/>
+      </w:pPr>
+      <w:rPr>
+        <w:rFonts w:hint="default"/>
+      </w:rPr>
+    </w:lvl>
+  </w:abstractNum>
+  <w:abstractNum w:abstractNumId="5" w15:restartNumberingAfterBreak="0">
+    <w:nsid w:val="42F73A71"/>
+    <w:multiLevelType w:val="multilevel"/>
+    <w:tmpl w:val="DBA85D6E"/>
+    <w:lvl w:ilvl="0">
+      <w:start w:val="1"/>
+      <w:numFmt w:val="decimal"/>
+      <w:lvlText w:val="%1."/>
+      <w:lvlJc w:val="left"/>
+      <w:pPr>
+        <w:ind w:left="362" w:hanging="360"/>
+      </w:pPr>
+      <w:rPr>
+        <w:rFonts w:hint="default"/>
+      </w:rPr>
+    </w:lvl>
+    <w:lvl w:ilvl="1">
+      <w:start w:val="3"/>
+      <w:numFmt w:val="decimal"/>
+      <w:isLgl/>
+      <w:lvlText w:val="%1.%2"/>
+      <w:lvlJc w:val="left"/>
+      <w:pPr>
+        <w:ind w:left="1080" w:hanging="360"/>
+      </w:pPr>
+      <w:rPr>
+        <w:rFonts w:hint="default"/>
+      </w:rPr>
+    </w:lvl>
+    <w:lvl w:ilvl="2">
+      <w:start w:val="1"/>
+      <w:numFmt w:val="decimal"/>
+      <w:isLgl/>
+      <w:lvlText w:val="%1.%2.%3"/>
+      <w:lvlJc w:val="left"/>
+      <w:pPr>
+        <w:ind w:left="2158" w:hanging="720"/>
+      </w:pPr>
+      <w:rPr>
+        <w:rFonts w:hint="default"/>
+      </w:rPr>
+    </w:lvl>
+    <w:lvl w:ilvl="3">
+      <w:start w:val="1"/>
+      <w:numFmt w:val="decimal"/>
+      <w:isLgl/>
+      <w:lvlText w:val="%1.%2.%3.%4"/>
+      <w:lvlJc w:val="left"/>
+      <w:pPr>
+        <w:ind w:left="2876" w:hanging="720"/>
+      </w:pPr>
+      <w:rPr>
+        <w:rFonts w:hint="default"/>
+      </w:rPr>
+    </w:lvl>
+    <w:lvl w:ilvl="4">
+      <w:start w:val="1"/>
+      <w:numFmt w:val="decimal"/>
+      <w:isLgl/>
+      <w:lvlText w:val="%1.%2.%3.%4.%5"/>
+      <w:lvlJc w:val="left"/>
+      <w:pPr>
+        <w:ind w:left="3954" w:hanging="1080"/>
+      </w:pPr>
+      <w:rPr>
+        <w:rFonts w:hint="default"/>
+      </w:rPr>
+    </w:lvl>
+    <w:lvl w:ilvl="5">
+      <w:start w:val="1"/>
+      <w:numFmt w:val="decimal"/>
+      <w:isLgl/>
+      <w:lvlText w:val="%1.%2.%3.%4.%5.%6"/>
+      <w:lvlJc w:val="left"/>
+      <w:pPr>
+        <w:ind w:left="4672" w:hanging="1080"/>
+      </w:pPr>
+      <w:rPr>
+        <w:rFonts w:hint="default"/>
+      </w:rPr>
+    </w:lvl>
+    <w:lvl w:ilvl="6">
+      <w:start w:val="1"/>
+      <w:numFmt w:val="decimal"/>
+      <w:isLgl/>
+      <w:lvlText w:val="%1.%2.%3.%4.%5.%6.%7"/>
+      <w:lvlJc w:val="left"/>
+      <w:pPr>
+        <w:ind w:left="5750" w:hanging="1440"/>
+      </w:pPr>
+      <w:rPr>
+        <w:rFonts w:hint="default"/>
+      </w:rPr>
+    </w:lvl>
+    <w:lvl w:ilvl="7">
+      <w:start w:val="1"/>
+      <w:numFmt w:val="decimal"/>
+      <w:isLgl/>
+      <w:lvlText w:val="%1.%2.%3.%4.%5.%6.%7.%8"/>
+      <w:lvlJc w:val="left"/>
+      <w:pPr>
+        <w:ind w:left="6468" w:hanging="1440"/>
+      </w:pPr>
+      <w:rPr>
+        <w:rFonts w:hint="default"/>
+      </w:rPr>
+    </w:lvl>
+    <w:lvl w:ilvl="8">
+      <w:start w:val="1"/>
+      <w:numFmt w:val="decimal"/>
+      <w:isLgl/>
+      <w:lvlText w:val="%1.%2.%3.%4.%5.%6.%7.%8.%9"/>
+      <w:lvlJc w:val="left"/>
+      <w:pPr>
+        <w:ind w:left="7186" w:hanging="1440"/>
+      </w:pPr>
+      <w:rPr>
+        <w:rFonts w:hint="default"/>
+      </w:rPr>
+    </w:lvl>
+  </w:abstractNum>
+  <w:abstractNum w:abstractNumId="6" w15:restartNumberingAfterBreak="0">
+    <w:nsid w:val="47E73B66"/>
+    <w:multiLevelType w:val="multilevel"/>
+    <w:tmpl w:val="07B4E800"/>
+    <w:lvl w:ilvl="0">
+      <w:start w:val="1"/>
+      <w:numFmt w:val="decimal"/>
+      <w:lvlText w:val="%1."/>
+      <w:lvlJc w:val="left"/>
+      <w:pPr>
         <w:ind w:left="722" w:hanging="360"/>
       </w:pPr>
     </w:lvl>
-    <w:lvl w:ilvl="1" w:tplc="04090019" w:tentative="1">
-      <w:start w:val="1"/>
-      <w:numFmt w:val="lowerLetter"/>
-      <w:lvlText w:val="%2."/>
-      <w:lvlJc w:val="left"/>
-      <w:pPr>
-        <w:ind w:left="1442" w:hanging="360"/>
-      </w:pPr>
-    </w:lvl>
-    <w:lvl w:ilvl="2" w:tplc="0409001B" w:tentative="1">
-      <w:start w:val="1"/>
-      <w:numFmt w:val="lowerRoman"/>
-      <w:lvlText w:val="%3."/>
-      <w:lvlJc w:val="right"/>
-      <w:pPr>
-        <w:ind w:left="2162" w:hanging="180"/>
-      </w:pPr>
-    </w:lvl>
-    <w:lvl w:ilvl="3" w:tplc="0409000F" w:tentative="1">
+    <w:lvl w:ilvl="1">
       <w:start w:val="1"/>
       <w:numFmt w:val="decimal"/>
-      <w:lvlText w:val="%4."/>
-      <w:lvlJc w:val="left"/>
-      <w:pPr>
-        <w:ind w:left="2882" w:hanging="360"/>
-      </w:pPr>
-    </w:lvl>
-    <w:lvl w:ilvl="4" w:tplc="04090019" w:tentative="1">
-      <w:start w:val="1"/>
-      <w:numFmt w:val="lowerLetter"/>
-      <w:lvlText w:val="%5."/>
-      <w:lvlJc w:val="left"/>
-      <w:pPr>
-        <w:ind w:left="3602" w:hanging="360"/>
-      </w:pPr>
-    </w:lvl>
-    <w:lvl w:ilvl="5" w:tplc="0409001B" w:tentative="1">
-      <w:start w:val="1"/>
-      <w:numFmt w:val="lowerRoman"/>
-      <w:lvlText w:val="%6."/>
-      <w:lvlJc w:val="right"/>
-      <w:pPr>
-        <w:ind w:left="4322" w:hanging="180"/>
-      </w:pPr>
-    </w:lvl>
-    <w:lvl w:ilvl="6" w:tplc="0409000F" w:tentative="1">
+      <w:isLgl/>
+      <w:lvlText w:val="%1.%2"/>
+      <w:lvlJc w:val="left"/>
+      <w:pPr>
+        <w:ind w:left="1080" w:hanging="360"/>
+      </w:pPr>
+      <w:rPr>
+        <w:rFonts w:hint="default"/>
+      </w:rPr>
+    </w:lvl>
+    <w:lvl w:ilvl="2">
       <w:start w:val="1"/>
       <w:numFmt w:val="decimal"/>
-      <w:lvlText w:val="%7."/>
-      <w:lvlJc w:val="left"/>
-      <w:pPr>
-        <w:ind w:left="5042" w:hanging="360"/>
-      </w:pPr>
-    </w:lvl>
-    <w:lvl w:ilvl="7" w:tplc="04090019" w:tentative="1">
-      <w:start w:val="1"/>
-      <w:numFmt w:val="lowerLetter"/>
-      <w:lvlText w:val="%8."/>
-      <w:lvlJc w:val="left"/>
-      <w:pPr>
-        <w:ind w:left="5762" w:hanging="360"/>
-      </w:pPr>
-    </w:lvl>
-    <w:lvl w:ilvl="8" w:tplc="0409001B" w:tentative="1">
-      <w:start w:val="1"/>
-      <w:numFmt w:val="lowerRoman"/>
-      <w:lvlText w:val="%9."/>
-      <w:lvlJc w:val="right"/>
-      <w:pPr>
-        <w:ind w:left="6482" w:hanging="180"/>
-      </w:pPr>
+      <w:isLgl/>
+      <w:lvlText w:val="%1.%2.%3"/>
+      <w:lvlJc w:val="left"/>
+      <w:pPr>
+        <w:ind w:left="1798" w:hanging="720"/>
+      </w:pPr>
+      <w:rPr>
+        <w:rFonts w:hint="default"/>
+      </w:rPr>
+    </w:lvl>
+    <w:lvl w:ilvl="3">
+      <w:start w:val="1"/>
+      <w:numFmt w:val="decimal"/>
+      <w:isLgl/>
+      <w:lvlText w:val="%1.%2.%3.%4"/>
+      <w:lvlJc w:val="left"/>
+      <w:pPr>
+        <w:ind w:left="2156" w:hanging="720"/>
+      </w:pPr>
+      <w:rPr>
+        <w:rFonts w:hint="default"/>
+      </w:rPr>
+    </w:lvl>
+    <w:lvl w:ilvl="4">
+      <w:start w:val="1"/>
+      <w:numFmt w:val="decimal"/>
+      <w:isLgl/>
+      <w:lvlText w:val="%1.%2.%3.%4.%5"/>
+      <w:lvlJc w:val="left"/>
+      <w:pPr>
+        <w:ind w:left="2874" w:hanging="1080"/>
+      </w:pPr>
+      <w:rPr>
+        <w:rFonts w:hint="default"/>
+      </w:rPr>
+    </w:lvl>
+    <w:lvl w:ilvl="5">
+      <w:start w:val="1"/>
+      <w:numFmt w:val="decimal"/>
+      <w:isLgl/>
+      <w:lvlText w:val="%1.%2.%3.%4.%5.%6"/>
+      <w:lvlJc w:val="left"/>
+      <w:pPr>
+        <w:ind w:left="3232" w:hanging="1080"/>
+      </w:pPr>
+      <w:rPr>
+        <w:rFonts w:hint="default"/>
+      </w:rPr>
+    </w:lvl>
+    <w:lvl w:ilvl="6">
+      <w:start w:val="1"/>
+      <w:numFmt w:val="decimal"/>
+      <w:isLgl/>
+      <w:lvlText w:val="%1.%2.%3.%4.%5.%6.%7"/>
+      <w:lvlJc w:val="left"/>
+      <w:pPr>
+        <w:ind w:left="3950" w:hanging="1440"/>
+      </w:pPr>
+      <w:rPr>
+        <w:rFonts w:hint="default"/>
+      </w:rPr>
+    </w:lvl>
+    <w:lvl w:ilvl="7">
+      <w:start w:val="1"/>
+      <w:numFmt w:val="decimal"/>
+      <w:isLgl/>
+      <w:lvlText w:val="%1.%2.%3.%4.%5.%6.%7.%8"/>
+      <w:lvlJc w:val="left"/>
+      <w:pPr>
+        <w:ind w:left="4308" w:hanging="1440"/>
+      </w:pPr>
+      <w:rPr>
+        <w:rFonts w:hint="default"/>
+      </w:rPr>
+    </w:lvl>
+    <w:lvl w:ilvl="8">
+      <w:start w:val="1"/>
+      <w:numFmt w:val="decimal"/>
+      <w:isLgl/>
+      <w:lvlText w:val="%1.%2.%3.%4.%5.%6.%7.%8.%9"/>
+      <w:lvlJc w:val="left"/>
+      <w:pPr>
+        <w:ind w:left="4666" w:hanging="1440"/>
+      </w:pPr>
+      <w:rPr>
+        <w:rFonts w:hint="default"/>
+      </w:rPr>
     </w:lvl>
   </w:abstractNum>
-  <w:abstractNum w:abstractNumId="4" w15:restartNumberingAfterBreak="0">
+  <w:abstractNum w:abstractNumId="7" w15:restartNumberingAfterBreak="0">
     <w:nsid w:val="5ED011AE"/>
     <w:multiLevelType w:val="hybridMultilevel"/>
     <w:tmpl w:val="C77EB078"/>
@@ -2902,7 +6258,7 @@
       </w:rPr>
     </w:lvl>
   </w:abstractNum>
-  <w:abstractNum w:abstractNumId="5" w15:restartNumberingAfterBreak="0">
+  <w:abstractNum w:abstractNumId="8" w15:restartNumberingAfterBreak="0">
     <w:nsid w:val="72F85E32"/>
     <w:multiLevelType w:val="hybridMultilevel"/>
     <w:tmpl w:val="3C2CCE30"/>
@@ -3015,22 +6371,31 @@
     </w:lvl>
   </w:abstractNum>
   <w:num w:numId="1">
-    <w:abstractNumId w:val="1"/>
+    <w:abstractNumId w:val="4"/>
   </w:num>
   <w:num w:numId="2">
     <w:abstractNumId w:val="0"/>
   </w:num>
   <w:num w:numId="3">
-    <w:abstractNumId w:val="4"/>
+    <w:abstractNumId w:val="7"/>
   </w:num>
   <w:num w:numId="4">
+    <w:abstractNumId w:val="8"/>
+  </w:num>
+  <w:num w:numId="5">
+    <w:abstractNumId w:val="6"/>
+  </w:num>
+  <w:num w:numId="6">
     <w:abstractNumId w:val="5"/>
   </w:num>
-  <w:num w:numId="5">
+  <w:num w:numId="7">
+    <w:abstractNumId w:val="1"/>
+  </w:num>
+  <w:num w:numId="8">
+    <w:abstractNumId w:val="2"/>
+  </w:num>
+  <w:num w:numId="9">
     <w:abstractNumId w:val="3"/>
-  </w:num>
-  <w:num w:numId="6">
-    <w:abstractNumId w:val="2"/>
   </w:num>
 </w:numbering>
 </file>
@@ -3158,6 +6523,7 @@
     <w:lsdException w:name="HTML Sample" w:semiHidden="1" w:unhideWhenUsed="1"/>
     <w:lsdException w:name="HTML Typewriter" w:semiHidden="1" w:unhideWhenUsed="1"/>
     <w:lsdException w:name="HTML Variable" w:semiHidden="1" w:unhideWhenUsed="1"/>
+    <w:lsdException w:name="Normal Table" w:semiHidden="1" w:unhideWhenUsed="1"/>
     <w:lsdException w:name="annotation subject" w:semiHidden="1" w:unhideWhenUsed="1"/>
     <w:lsdException w:name="No List" w:semiHidden="1" w:unhideWhenUsed="1"/>
     <w:lsdException w:name="Outline List 1" w:semiHidden="1" w:unhideWhenUsed="1"/>
@@ -3204,8 +6570,10 @@
     <w:lsdException w:name="Table Subtle 2" w:semiHidden="1" w:unhideWhenUsed="1"/>
     <w:lsdException w:name="Table Web 1" w:semiHidden="1" w:unhideWhenUsed="1"/>
     <w:lsdException w:name="Table Web 2" w:semiHidden="1" w:unhideWhenUsed="1"/>
+    <w:lsdException w:name="Table Web 3" w:semiHidden="1" w:unhideWhenUsed="1"/>
     <w:lsdException w:name="Balloon Text" w:semiHidden="1" w:unhideWhenUsed="1"/>
     <w:lsdException w:name="Table Grid" w:uiPriority="39"/>
+    <w:lsdException w:name="Table Theme" w:semiHidden="1" w:unhideWhenUsed="1"/>
     <w:lsdException w:name="Placeholder Text" w:semiHidden="1"/>
     <w:lsdException w:name="No Spacing" w:uiPriority="1" w:qFormat="1"/>
     <w:lsdException w:name="Light Shading" w:uiPriority="60"/>
@@ -3440,7 +6808,6 @@
   <w:style w:type="character" w:default="1" w:styleId="DefaultParagraphFont">
     <w:name w:val="Default Paragraph Font"/>
     <w:uiPriority w:val="1"/>
-    <w:semiHidden/>
     <w:unhideWhenUsed/>
   </w:style>
   <w:style w:type="table" w:default="1" w:styleId="TableNormal">
@@ -3748,4 +7115,16 @@
     </a:ext>
   </a:extLst>
 </a:theme>
+</file>
+
+<file path=customXml/item1.xml><?xml version="1.0" encoding="utf-8"?>
+<b:Sources xmlns:b="http://schemas.openxmlformats.org/officeDocument/2006/bibliography" xmlns="http://schemas.openxmlformats.org/officeDocument/2006/bibliography" SelectedStyle="\APASixthEditionOfficeOnline.xsl" StyleName="APA" Version="6"/>
+</file>
+
+<file path=customXml/itemProps1.xml><?xml version="1.0" encoding="utf-8"?>
+<ds:datastoreItem xmlns:ds="http://schemas.openxmlformats.org/officeDocument/2006/customXml" ds:itemID="{A8CB4057-BB3E-4599-85C6-B5A3C1DA48D6}">
+  <ds:schemaRefs>
+    <ds:schemaRef ds:uri="http://schemas.openxmlformats.org/officeDocument/2006/bibliography"/>
+  </ds:schemaRefs>
+</ds:datastoreItem>
 </file>
</xml_diff>

<commit_message>
Updated Report and added Wireframes PDF
</commit_message>
<xml_diff>
--- a/Documents/Project_Report.docx
+++ b/Documents/Project_Report.docx
@@ -2411,7 +2411,7 @@
           <w:szCs w:val="20"/>
         </w:rPr>
         <w:pict>
-          <v:rect id="_x0000_i1037" style="width:563.3pt;height:2pt" o:hralign="center" o:hrstd="t" o:hrnoshade="t" o:hr="t" fillcolor="black [3213]" stroked="f"/>
+          <v:rect id="_x0000_i1030" style="width:563.3pt;height:2pt" o:hralign="center" o:hrstd="t" o:hrnoshade="t" o:hr="t" fillcolor="black [3213]" stroked="f"/>
         </w:pict>
       </w:r>
       <w:r>
@@ -2992,13 +2992,7 @@
         <w:rPr>
           <w:rFonts w:ascii="Times New Roman" w:hAnsi="Times New Roman" w:cs="Times New Roman"/>
         </w:rPr>
-        <w:t>5.2 – The user can view the status of the books s/he has rented from the library. The user can also renew his subscripti</w:t>
-      </w:r>
-      <w:r>
-        <w:rPr>
-          <w:rFonts w:ascii="Times New Roman" w:hAnsi="Times New Roman" w:cs="Times New Roman"/>
-        </w:rPr>
-        <w:t>on of the rented books.</w:t>
+        <w:t>5.2 – The user can view the status of the books s/he has rented from the library. The user can also renew his subscription of the rented books.</w:t>
       </w:r>
     </w:p>
     <w:p>
@@ -3033,13 +3027,7 @@
         <w:rPr>
           <w:rFonts w:ascii="Times New Roman" w:hAnsi="Times New Roman" w:cs="Times New Roman"/>
         </w:rPr>
-        <w:t xml:space="preserve"> can reserve rooms in the library. They can search rooms based on the types of rooms or the capacity</w:t>
-      </w:r>
-      <w:r>
-        <w:rPr>
-          <w:rFonts w:ascii="Times New Roman" w:hAnsi="Times New Roman" w:cs="Times New Roman"/>
-        </w:rPr>
-        <w:t>.</w:t>
+        <w:t xml:space="preserve"> can reserve rooms in the library. They can search rooms based on the types of rooms or the capacity.</w:t>
       </w:r>
       <w:r>
         <w:rPr>
@@ -3063,13 +3051,7 @@
         <w:rPr>
           <w:rFonts w:ascii="Times New Roman" w:hAnsi="Times New Roman" w:cs="Times New Roman"/>
         </w:rPr>
-        <w:t>Users</w:t>
-      </w:r>
-      <w:r>
-        <w:rPr>
-          <w:rFonts w:ascii="Times New Roman" w:hAnsi="Times New Roman" w:cs="Times New Roman"/>
-        </w:rPr>
-        <w:t xml:space="preserve"> can access Lynda.com from </w:t>
+        <w:t xml:space="preserve">Users can access Lynda.com from </w:t>
       </w:r>
       <w:proofErr w:type="spellStart"/>
       <w:r>
@@ -3083,13 +3065,7 @@
         <w:rPr>
           <w:rFonts w:ascii="Times New Roman" w:hAnsi="Times New Roman" w:cs="Times New Roman"/>
         </w:rPr>
-        <w:t xml:space="preserve"> directly, which will provide them with unlimited access to all the resources on that website</w:t>
-      </w:r>
-      <w:r>
-        <w:rPr>
-          <w:rFonts w:ascii="Times New Roman" w:hAnsi="Times New Roman" w:cs="Times New Roman"/>
-        </w:rPr>
-        <w:t>.</w:t>
+        <w:t xml:space="preserve"> directly, which will provide them with unlimited access to all the resources on that website.</w:t>
       </w:r>
     </w:p>
     <w:p>
@@ -4218,13 +4194,7 @@
         <w:rPr>
           <w:rFonts w:ascii="Times New Roman" w:hAnsi="Times New Roman" w:cs="Times New Roman"/>
         </w:rPr>
-        <w:t>1.2 – The</w:t>
-      </w:r>
-      <w:r>
-        <w:rPr>
-          <w:rFonts w:ascii="Times New Roman" w:hAnsi="Times New Roman" w:cs="Times New Roman"/>
-        </w:rPr>
-        <w:t xml:space="preserve"> images will be in the format of jpeg, jpg, gif or </w:t>
+        <w:t xml:space="preserve">1.2 – The images will be in the format of jpeg, jpg, gif or </w:t>
       </w:r>
       <w:proofErr w:type="spellStart"/>
       <w:r>
@@ -4968,16 +4938,7 @@
           <w:sz w:val="32"/>
           <w:szCs w:val="20"/>
         </w:rPr>
-        <w:t>C</w:t>
-      </w:r>
-      <w:r>
-        <w:rPr>
-          <w:rFonts w:ascii="Times New Roman" w:hAnsi="Times New Roman" w:cs="Times New Roman"/>
-          <w:b/>
-          <w:sz w:val="32"/>
-          <w:szCs w:val="20"/>
-        </w:rPr>
-        <w:t>onceptual Models</w:t>
+        <w:t>Conceptual Models</w:t>
       </w:r>
     </w:p>
     <w:p>
@@ -4998,7 +4959,7 @@
           <w:szCs w:val="20"/>
         </w:rPr>
         <w:pict>
-          <v:rect id="_x0000_i1038" style="width:563.3pt;height:2pt" o:hralign="center" o:hrstd="t" o:hrnoshade="t" o:hr="t" fillcolor="black [3213]" stroked="f"/>
+          <v:rect id="_x0000_i1032" style="width:563.3pt;height:2pt" o:hralign="center" o:hrstd="t" o:hrnoshade="t" o:hr="t" fillcolor="black [3213]" stroked="f"/>
         </w:pict>
       </w:r>
     </w:p>
@@ -5143,7 +5104,7 @@
           <w:szCs w:val="20"/>
         </w:rPr>
         <w:pict>
-          <v:rect id="_x0000_i1041" style="width:563.3pt;height:2pt" o:hralign="center" o:hrstd="t" o:hrnoshade="t" o:hr="t" fillcolor="black [3213]" stroked="f"/>
+          <v:rect id="_x0000_i1033" style="width:563.3pt;height:2pt" o:hralign="center" o:hrstd="t" o:hrnoshade="t" o:hr="t" fillcolor="black [3213]" stroked="f"/>
         </w:pict>
       </w:r>
     </w:p>
@@ -5210,74 +5171,2227 @@
         <w:tab/>
         <w:t>In our website, we have taken a lot of care so that errors caused due to user inputs do not happen at all. All user forms on the website will be validated using both client as well as server side validation.</w:t>
       </w:r>
+      <w:r>
+        <w:rPr>
+          <w:rFonts w:ascii="Times New Roman" w:hAnsi="Times New Roman" w:cs="Times New Roman"/>
+          <w:szCs w:val="20"/>
+        </w:rPr>
+        <w:t xml:space="preserve"> Users will be prompted of errors immediately on the current page only and the error messages will provide clues for the users to correct their errors. Below is the sample example of validations on the login page.</w:t>
+      </w:r>
+    </w:p>
+    <w:p>
+      <w:pPr>
+        <w:spacing w:after="160" w:line="259" w:lineRule="auto"/>
+        <w:rPr>
+          <w:rFonts w:ascii="Times New Roman" w:hAnsi="Times New Roman" w:cs="Times New Roman"/>
+        </w:rPr>
+      </w:pPr>
+      <w:r>
+        <w:rPr>
+          <w:rFonts w:ascii="Times New Roman" w:hAnsi="Times New Roman" w:cs="Times New Roman"/>
+        </w:rPr>
+        <w:tab/>
+      </w:r>
+      <w:r>
+        <w:rPr>
+          <w:rFonts w:ascii="Times New Roman" w:hAnsi="Times New Roman" w:cs="Times New Roman"/>
+        </w:rPr>
+        <w:tab/>
+      </w:r>
+    </w:p>
+    <w:p>
+      <w:pPr>
+        <w:spacing w:after="160" w:line="259" w:lineRule="auto"/>
+        <w:jc w:val="center"/>
+        <w:rPr>
+          <w:rFonts w:ascii="Times New Roman" w:hAnsi="Times New Roman" w:cs="Times New Roman"/>
+        </w:rPr>
+      </w:pPr>
+      <w:r>
+        <w:rPr>
+          <w:rFonts w:ascii="Times New Roman" w:hAnsi="Times New Roman" w:cs="Times New Roman"/>
+          <w:noProof/>
+        </w:rPr>
+        <w:drawing>
+          <wp:inline distT="0" distB="0" distL="0" distR="0">
+            <wp:extent cx="6598920" cy="5372100"/>
+            <wp:effectExtent l="0" t="0" r="0" b="0"/>
+            <wp:docPr id="5" name="Picture 5"/>
+            <wp:cNvGraphicFramePr>
+              <a:graphicFrameLocks xmlns:a="http://schemas.openxmlformats.org/drawingml/2006/main" noChangeAspect="1"/>
+            </wp:cNvGraphicFramePr>
+            <a:graphic xmlns:a="http://schemas.openxmlformats.org/drawingml/2006/main">
+              <a:graphicData uri="http://schemas.openxmlformats.org/drawingml/2006/picture">
+                <pic:pic xmlns:pic="http://schemas.openxmlformats.org/drawingml/2006/picture">
+                  <pic:nvPicPr>
+                    <pic:cNvPr id="5" name="validation.JPG"/>
+                    <pic:cNvPicPr/>
+                  </pic:nvPicPr>
+                  <pic:blipFill>
+                    <a:blip r:embed="rId14">
+                      <a:extLst>
+                        <a:ext uri="{28A0092B-C50C-407E-A947-70E740481C1C}">
+                          <a14:useLocalDpi xmlns:a14="http://schemas.microsoft.com/office/drawing/2010/main" val="0"/>
+                        </a:ext>
+                      </a:extLst>
+                    </a:blip>
+                    <a:stretch>
+                      <a:fillRect/>
+                    </a:stretch>
+                  </pic:blipFill>
+                  <pic:spPr>
+                    <a:xfrm>
+                      <a:off x="0" y="0"/>
+                      <a:ext cx="6598920" cy="5372100"/>
+                    </a:xfrm>
+                    <a:prstGeom prst="rect">
+                      <a:avLst/>
+                    </a:prstGeom>
+                  </pic:spPr>
+                </pic:pic>
+              </a:graphicData>
+            </a:graphic>
+          </wp:inline>
+        </w:drawing>
+      </w:r>
+    </w:p>
+    <w:p>
+      <w:pPr>
+        <w:spacing w:after="160" w:line="259" w:lineRule="auto"/>
+        <w:ind w:left="0" w:firstLine="0"/>
+        <w:rPr>
+          <w:rFonts w:ascii="Times New Roman" w:hAnsi="Times New Roman" w:cs="Times New Roman"/>
+        </w:rPr>
+      </w:pPr>
+    </w:p>
+    <w:p>
+      <w:pPr>
+        <w:spacing w:after="0" w:line="259" w:lineRule="auto"/>
+        <w:ind w:left="0" w:firstLine="0"/>
+        <w:rPr>
+          <w:rFonts w:ascii="Times New Roman" w:hAnsi="Times New Roman" w:cs="Times New Roman"/>
+        </w:rPr>
+      </w:pPr>
+      <w:r>
+        <w:rPr>
+          <w:rFonts w:ascii="Times New Roman" w:hAnsi="Times New Roman" w:cs="Times New Roman"/>
+        </w:rPr>
+        <w:t xml:space="preserve">Please note that the above image of the login page is just a wireframe and the actual implementation might look different than this. </w:t>
+      </w:r>
+    </w:p>
+    <w:p>
+      <w:pPr>
+        <w:spacing w:after="0" w:line="259" w:lineRule="auto"/>
+        <w:ind w:left="0" w:firstLine="0"/>
+        <w:rPr>
+          <w:rFonts w:ascii="Times New Roman" w:hAnsi="Times New Roman" w:cs="Times New Roman"/>
+        </w:rPr>
+      </w:pPr>
+    </w:p>
+    <w:p>
+      <w:pPr>
+        <w:rPr>
+          <w:rFonts w:ascii="Times New Roman" w:hAnsi="Times New Roman" w:cs="Times New Roman"/>
+          <w:b/>
+          <w:sz w:val="32"/>
+          <w:szCs w:val="20"/>
+        </w:rPr>
+      </w:pPr>
+      <w:r>
+        <w:rPr>
+          <w:rFonts w:ascii="Times New Roman" w:hAnsi="Times New Roman" w:cs="Times New Roman"/>
+          <w:b/>
+          <w:sz w:val="32"/>
+          <w:szCs w:val="20"/>
+        </w:rPr>
+        <w:t>Information Architecture</w:t>
+      </w:r>
+    </w:p>
+    <w:p>
+      <w:pPr>
+        <w:spacing w:after="0" w:line="259" w:lineRule="auto"/>
+        <w:ind w:left="0" w:firstLine="0"/>
+        <w:rPr>
+          <w:rFonts w:ascii="Times New Roman" w:hAnsi="Times New Roman" w:cs="Times New Roman"/>
+          <w:b/>
+          <w:sz w:val="18"/>
+          <w:szCs w:val="20"/>
+        </w:rPr>
+      </w:pPr>
+      <w:r>
+        <w:rPr>
+          <w:rFonts w:ascii="Times New Roman" w:hAnsi="Times New Roman" w:cs="Times New Roman"/>
+          <w:b/>
+          <w:sz w:val="18"/>
+          <w:szCs w:val="20"/>
+        </w:rPr>
+        <w:pict>
+          <v:rect id="_x0000_i1036" style="width:563.3pt;height:2pt" o:hralign="center" o:hrstd="t" o:hrnoshade="t" o:hr="t" fillcolor="black [3213]" stroked="f"/>
+        </w:pict>
+      </w:r>
+    </w:p>
+    <w:p>
+      <w:pPr>
+        <w:spacing w:after="0" w:line="259" w:lineRule="auto"/>
+        <w:ind w:left="0" w:firstLine="0"/>
+        <w:rPr>
+          <w:rFonts w:ascii="Times New Roman" w:hAnsi="Times New Roman" w:cs="Times New Roman"/>
+        </w:rPr>
+      </w:pPr>
+      <w:r>
+        <w:rPr>
+          <w:rFonts w:ascii="Times New Roman" w:hAnsi="Times New Roman" w:cs="Times New Roman"/>
+          <w:b/>
+          <w:sz w:val="18"/>
+          <w:szCs w:val="20"/>
+        </w:rPr>
+        <w:tab/>
+      </w:r>
+      <w:r>
+        <w:rPr>
+          <w:rFonts w:ascii="Times New Roman" w:hAnsi="Times New Roman" w:cs="Times New Roman"/>
+          <w:szCs w:val="20"/>
+        </w:rPr>
+        <w:t xml:space="preserve">The information architecture </w:t>
+      </w:r>
+      <w:r>
+        <w:rPr>
+          <w:rFonts w:ascii="Times New Roman" w:hAnsi="Times New Roman" w:cs="Times New Roman"/>
+          <w:b/>
+          <w:sz w:val="18"/>
+          <w:szCs w:val="20"/>
+        </w:rPr>
+        <w:tab/>
+      </w:r>
+    </w:p>
+    <w:p>
+      <w:pPr>
+        <w:spacing w:after="160" w:line="259" w:lineRule="auto"/>
+        <w:rPr>
+          <w:rFonts w:ascii="Times New Roman" w:hAnsi="Times New Roman" w:cs="Times New Roman"/>
+        </w:rPr>
+      </w:pPr>
+    </w:p>
+    <w:p>
+      <w:pPr>
+        <w:rPr>
+          <w:rFonts w:ascii="Times New Roman" w:hAnsi="Times New Roman" w:cs="Times New Roman"/>
+          <w:b/>
+          <w:sz w:val="32"/>
+          <w:szCs w:val="20"/>
+        </w:rPr>
+      </w:pPr>
+      <w:r>
+        <w:rPr>
+          <w:rFonts w:ascii="Times New Roman" w:hAnsi="Times New Roman" w:cs="Times New Roman"/>
+          <w:b/>
+          <w:sz w:val="32"/>
+          <w:szCs w:val="20"/>
+        </w:rPr>
+        <w:t>Wireframes</w:t>
+      </w:r>
+    </w:p>
+    <w:p>
+      <w:pPr>
+        <w:spacing w:after="0" w:line="259" w:lineRule="auto"/>
+        <w:ind w:left="0" w:firstLine="0"/>
+        <w:rPr>
+          <w:rFonts w:ascii="Times New Roman" w:hAnsi="Times New Roman" w:cs="Times New Roman"/>
+        </w:rPr>
+      </w:pPr>
+      <w:r>
+        <w:rPr>
+          <w:rFonts w:ascii="Times New Roman" w:hAnsi="Times New Roman" w:cs="Times New Roman"/>
+          <w:b/>
+          <w:sz w:val="18"/>
+          <w:szCs w:val="20"/>
+        </w:rPr>
+        <w:pict>
+          <v:rect id="_x0000_i1034" style="width:563.3pt;height:2pt" o:hralign="center" o:hrstd="t" o:hrnoshade="t" o:hr="t" fillcolor="black [3213]" stroked="f"/>
+        </w:pict>
+      </w:r>
+    </w:p>
+    <w:p>
+      <w:pPr>
+        <w:spacing w:after="0" w:line="259" w:lineRule="auto"/>
+        <w:ind w:left="0" w:firstLine="0"/>
+        <w:rPr>
+          <w:rFonts w:ascii="Times New Roman" w:hAnsi="Times New Roman" w:cs="Times New Roman"/>
+        </w:rPr>
+      </w:pPr>
+      <w:r>
+        <w:rPr>
+          <w:rFonts w:ascii="Times New Roman" w:hAnsi="Times New Roman" w:cs="Times New Roman"/>
+        </w:rPr>
+        <w:lastRenderedPageBreak/>
+        <w:tab/>
+        <w:t xml:space="preserve">We have spent a lot of time on creating the wireframes as our main focus was to re-design the existing appearance of </w:t>
+      </w:r>
+      <w:proofErr w:type="spellStart"/>
+      <w:r>
+        <w:rPr>
+          <w:rFonts w:ascii="Times New Roman" w:hAnsi="Times New Roman" w:cs="Times New Roman"/>
+        </w:rPr>
+        <w:t>MyNEU</w:t>
+      </w:r>
+      <w:proofErr w:type="spellEnd"/>
+      <w:r>
+        <w:rPr>
+          <w:rFonts w:ascii="Times New Roman" w:hAnsi="Times New Roman" w:cs="Times New Roman"/>
+        </w:rPr>
+        <w:t xml:space="preserve"> website. We used the </w:t>
+      </w:r>
+      <w:proofErr w:type="spellStart"/>
+      <w:r>
+        <w:rPr>
+          <w:rFonts w:ascii="Times New Roman" w:hAnsi="Times New Roman" w:cs="Times New Roman"/>
+        </w:rPr>
+        <w:t>Moqup</w:t>
+      </w:r>
+      <w:proofErr w:type="spellEnd"/>
+      <w:r>
+        <w:rPr>
+          <w:rFonts w:ascii="Times New Roman" w:hAnsi="Times New Roman" w:cs="Times New Roman"/>
+        </w:rPr>
+        <w:t xml:space="preserve"> online tool for creating these wireframes and they can be accessed through </w:t>
+      </w:r>
+      <w:hyperlink r:id="rId15" w:history="1">
+        <w:r>
+          <w:rPr>
+            <w:rStyle w:val="Hyperlink"/>
+            <w:rFonts w:ascii="Times New Roman" w:hAnsi="Times New Roman" w:cs="Times New Roman"/>
+          </w:rPr>
+          <w:t>https://app.moqups.com/vineet_ld/slPyteNh/view</w:t>
+        </w:r>
+      </w:hyperlink>
+      <w:r>
+        <w:rPr>
+          <w:rFonts w:ascii="Times New Roman" w:hAnsi="Times New Roman" w:cs="Times New Roman"/>
+        </w:rPr>
+        <w:t>. A PDF version of the wireframes is also included in the documents folder by the name Wireframes.pdf.</w:t>
+      </w:r>
+    </w:p>
+    <w:p>
+      <w:pPr>
+        <w:spacing w:after="0" w:line="259" w:lineRule="auto"/>
+        <w:ind w:left="0" w:firstLine="0"/>
+        <w:rPr>
+          <w:rFonts w:ascii="Times New Roman" w:hAnsi="Times New Roman" w:cs="Times New Roman"/>
+        </w:rPr>
+      </w:pPr>
+    </w:p>
+    <w:p>
+      <w:pPr>
+        <w:rPr>
+          <w:rFonts w:ascii="Times New Roman" w:hAnsi="Times New Roman" w:cs="Times New Roman"/>
+          <w:b/>
+          <w:sz w:val="32"/>
+          <w:szCs w:val="20"/>
+        </w:rPr>
+      </w:pPr>
+      <w:r>
+        <w:rPr>
+          <w:rFonts w:ascii="Times New Roman" w:hAnsi="Times New Roman" w:cs="Times New Roman"/>
+          <w:b/>
+          <w:sz w:val="32"/>
+          <w:szCs w:val="20"/>
+        </w:rPr>
+        <w:t>Style Guides &amp; Design Specifications</w:t>
+      </w:r>
+    </w:p>
+    <w:p>
+      <w:pPr>
+        <w:spacing w:after="0" w:line="259" w:lineRule="auto"/>
+        <w:ind w:left="0" w:firstLine="0"/>
+        <w:rPr>
+          <w:rFonts w:ascii="Times New Roman" w:hAnsi="Times New Roman" w:cs="Times New Roman"/>
+          <w:b/>
+          <w:sz w:val="18"/>
+          <w:szCs w:val="20"/>
+        </w:rPr>
+      </w:pPr>
+      <w:r>
+        <w:rPr>
+          <w:rFonts w:ascii="Times New Roman" w:hAnsi="Times New Roman" w:cs="Times New Roman"/>
+          <w:b/>
+          <w:sz w:val="18"/>
+          <w:szCs w:val="20"/>
+        </w:rPr>
+        <w:pict>
+          <v:rect id="_x0000_i1037" style="width:563.3pt;height:2pt" o:hralign="center" o:hrstd="t" o:hrnoshade="t" o:hr="t" fillcolor="black [3213]" stroked="f"/>
+        </w:pict>
+      </w:r>
+    </w:p>
+    <w:p>
+      <w:pPr>
+        <w:pStyle w:val="ListParagraph"/>
+        <w:numPr>
+          <w:ilvl w:val="0"/>
+          <w:numId w:val="13"/>
+        </w:numPr>
+        <w:rPr>
+          <w:rFonts w:ascii="Times New Roman" w:hAnsi="Times New Roman" w:cs="Times New Roman"/>
+          <w:b/>
+          <w:szCs w:val="20"/>
+        </w:rPr>
+      </w:pPr>
+      <w:r>
+        <w:rPr>
+          <w:rFonts w:ascii="Times New Roman" w:hAnsi="Times New Roman" w:cs="Times New Roman"/>
+          <w:b/>
+          <w:szCs w:val="20"/>
+        </w:rPr>
+        <w:t>B</w:t>
+      </w:r>
+      <w:r>
+        <w:rPr>
+          <w:rFonts w:ascii="Times New Roman" w:hAnsi="Times New Roman" w:cs="Times New Roman"/>
+          <w:b/>
+          <w:szCs w:val="20"/>
+        </w:rPr>
+        <w:t>randing –</w:t>
+      </w:r>
+    </w:p>
+    <w:p>
+      <w:pPr>
+        <w:rPr>
+          <w:rFonts w:ascii="Times New Roman" w:hAnsi="Times New Roman" w:cs="Times New Roman"/>
+          <w:b/>
+          <w:szCs w:val="20"/>
+        </w:rPr>
+      </w:pPr>
+    </w:p>
+    <w:p>
+      <w:pPr>
+        <w:jc w:val="center"/>
+        <w:rPr>
+          <w:rFonts w:ascii="Times New Roman" w:hAnsi="Times New Roman" w:cs="Times New Roman"/>
+          <w:b/>
+          <w:sz w:val="32"/>
+          <w:szCs w:val="20"/>
+        </w:rPr>
+      </w:pPr>
+      <w:r>
+        <w:rPr>
+          <w:rFonts w:ascii="Times New Roman" w:hAnsi="Times New Roman" w:cs="Times New Roman"/>
+          <w:b/>
+          <w:sz w:val="32"/>
+          <w:szCs w:val="20"/>
+        </w:rPr>
+        <w:drawing>
+          <wp:inline distT="0" distB="0" distL="0" distR="0" wp14:anchorId="535A1087" wp14:editId="4138F691">
+            <wp:extent cx="2712720" cy="815340"/>
+            <wp:effectExtent l="0" t="0" r="0" b="3810"/>
+            <wp:docPr id="19" name="Picture 19" descr="logo-ver-2"/>
+            <wp:cNvGraphicFramePr>
+              <a:graphicFrameLocks xmlns:a="http://schemas.openxmlformats.org/drawingml/2006/main" noChangeAspect="1"/>
+            </wp:cNvGraphicFramePr>
+            <a:graphic xmlns:a="http://schemas.openxmlformats.org/drawingml/2006/main">
+              <a:graphicData uri="http://schemas.openxmlformats.org/drawingml/2006/picture">
+                <pic:pic xmlns:pic="http://schemas.openxmlformats.org/drawingml/2006/picture">
+                  <pic:nvPicPr>
+                    <pic:cNvPr id="0" name="Picture 19" descr="logo-ver-2"/>
+                    <pic:cNvPicPr>
+                      <a:picLocks noChangeAspect="1" noChangeArrowheads="1"/>
+                    </pic:cNvPicPr>
+                  </pic:nvPicPr>
+                  <pic:blipFill>
+                    <a:blip r:embed="rId16">
+                      <a:extLst>
+                        <a:ext uri="{28A0092B-C50C-407E-A947-70E740481C1C}">
+                          <a14:useLocalDpi xmlns:a14="http://schemas.microsoft.com/office/drawing/2010/main" val="0"/>
+                        </a:ext>
+                      </a:extLst>
+                    </a:blip>
+                    <a:srcRect/>
+                    <a:stretch>
+                      <a:fillRect/>
+                    </a:stretch>
+                  </pic:blipFill>
+                  <pic:spPr bwMode="auto">
+                    <a:xfrm>
+                      <a:off x="0" y="0"/>
+                      <a:ext cx="2712720" cy="815340"/>
+                    </a:xfrm>
+                    <a:prstGeom prst="rect">
+                      <a:avLst/>
+                    </a:prstGeom>
+                    <a:noFill/>
+                    <a:ln>
+                      <a:noFill/>
+                    </a:ln>
+                  </pic:spPr>
+                </pic:pic>
+              </a:graphicData>
+            </a:graphic>
+          </wp:inline>
+        </w:drawing>
+      </w:r>
+      <w:r>
+        <w:rPr>
+          <w:rFonts w:ascii="Times New Roman" w:hAnsi="Times New Roman" w:cs="Times New Roman"/>
+          <w:b/>
+          <w:sz w:val="32"/>
+          <w:szCs w:val="20"/>
+        </w:rPr>
+        <w:drawing>
+          <wp:inline distT="0" distB="0" distL="0" distR="0" wp14:anchorId="4157E541" wp14:editId="6402BA84">
+            <wp:extent cx="2750820" cy="822960"/>
+            <wp:effectExtent l="0" t="0" r="0" b="0"/>
+            <wp:docPr id="18" name="Picture 18" descr="logo-ver-1"/>
+            <wp:cNvGraphicFramePr>
+              <a:graphicFrameLocks xmlns:a="http://schemas.openxmlformats.org/drawingml/2006/main" noChangeAspect="1"/>
+            </wp:cNvGraphicFramePr>
+            <a:graphic xmlns:a="http://schemas.openxmlformats.org/drawingml/2006/main">
+              <a:graphicData uri="http://schemas.openxmlformats.org/drawingml/2006/picture">
+                <pic:pic xmlns:pic="http://schemas.openxmlformats.org/drawingml/2006/picture">
+                  <pic:nvPicPr>
+                    <pic:cNvPr id="0" name="Picture 20" descr="logo-ver-1"/>
+                    <pic:cNvPicPr>
+                      <a:picLocks noChangeAspect="1" noChangeArrowheads="1"/>
+                    </pic:cNvPicPr>
+                  </pic:nvPicPr>
+                  <pic:blipFill>
+                    <a:blip r:embed="rId17">
+                      <a:extLst>
+                        <a:ext uri="{28A0092B-C50C-407E-A947-70E740481C1C}">
+                          <a14:useLocalDpi xmlns:a14="http://schemas.microsoft.com/office/drawing/2010/main" val="0"/>
+                        </a:ext>
+                      </a:extLst>
+                    </a:blip>
+                    <a:srcRect/>
+                    <a:stretch>
+                      <a:fillRect/>
+                    </a:stretch>
+                  </pic:blipFill>
+                  <pic:spPr bwMode="auto">
+                    <a:xfrm>
+                      <a:off x="0" y="0"/>
+                      <a:ext cx="2750820" cy="822960"/>
+                    </a:xfrm>
+                    <a:prstGeom prst="rect">
+                      <a:avLst/>
+                    </a:prstGeom>
+                    <a:noFill/>
+                    <a:ln>
+                      <a:noFill/>
+                    </a:ln>
+                  </pic:spPr>
+                </pic:pic>
+              </a:graphicData>
+            </a:graphic>
+          </wp:inline>
+        </w:drawing>
+      </w:r>
+    </w:p>
+    <w:p>
+      <w:pPr>
+        <w:ind w:firstLine="708"/>
+        <w:rPr>
+          <w:rFonts w:ascii="Times New Roman" w:hAnsi="Times New Roman" w:cs="Times New Roman"/>
+          <w:szCs w:val="20"/>
+        </w:rPr>
+      </w:pPr>
+      <w:r>
+        <w:rPr>
+          <w:rFonts w:ascii="Times New Roman" w:hAnsi="Times New Roman" w:cs="Times New Roman"/>
+          <w:szCs w:val="20"/>
+        </w:rPr>
+        <w:t>We are using these 2 logos throughout our website. The name itself speaks for the brand which is Northeastern University. Red color is used to maintain original theme.</w:t>
+      </w:r>
+    </w:p>
+    <w:p>
+      <w:pPr>
+        <w:ind w:firstLine="708"/>
+        <w:rPr>
+          <w:rFonts w:ascii="Times New Roman" w:hAnsi="Times New Roman" w:cs="Times New Roman"/>
+          <w:szCs w:val="20"/>
+        </w:rPr>
+      </w:pPr>
+    </w:p>
+    <w:p>
+      <w:pPr>
+        <w:pStyle w:val="ListParagraph"/>
+        <w:numPr>
+          <w:ilvl w:val="0"/>
+          <w:numId w:val="13"/>
+        </w:numPr>
+        <w:rPr>
+          <w:rFonts w:ascii="Times New Roman" w:hAnsi="Times New Roman" w:cs="Times New Roman"/>
+          <w:b/>
+          <w:szCs w:val="20"/>
+        </w:rPr>
+      </w:pPr>
+      <w:r>
+        <w:rPr>
+          <w:rFonts w:ascii="Times New Roman" w:hAnsi="Times New Roman" w:cs="Times New Roman"/>
+          <w:b/>
+          <w:szCs w:val="20"/>
+        </w:rPr>
+        <w:t>Colors –</w:t>
+      </w:r>
+    </w:p>
+    <w:p>
+      <w:pPr>
+        <w:rPr>
+          <w:rFonts w:ascii="Times New Roman" w:hAnsi="Times New Roman" w:cs="Times New Roman"/>
+          <w:b/>
+          <w:szCs w:val="20"/>
+        </w:rPr>
+      </w:pPr>
+    </w:p>
+    <w:p>
+      <w:pPr>
+        <w:jc w:val="center"/>
+        <w:rPr>
+          <w:rFonts w:ascii="Times New Roman" w:hAnsi="Times New Roman" w:cs="Times New Roman"/>
+          <w:b/>
+          <w:sz w:val="32"/>
+          <w:szCs w:val="20"/>
+        </w:rPr>
+      </w:pPr>
+      <w:r>
+        <w:rPr>
+          <w:rFonts w:ascii="Times New Roman" w:hAnsi="Times New Roman" w:cs="Times New Roman"/>
+          <w:b/>
+          <w:sz w:val="32"/>
+          <w:szCs w:val="20"/>
+        </w:rPr>
+        <w:drawing>
+          <wp:inline distT="0" distB="0" distL="0" distR="0" wp14:anchorId="57BA33DE" wp14:editId="1D64A44B">
+            <wp:extent cx="5943600" cy="1296035"/>
+            <wp:effectExtent l="0" t="0" r="0" b="0"/>
+            <wp:docPr id="13" name="Picture 13"/>
+            <wp:cNvGraphicFramePr>
+              <a:graphicFrameLocks xmlns:a="http://schemas.openxmlformats.org/drawingml/2006/main" noChangeAspect="1"/>
+            </wp:cNvGraphicFramePr>
+            <a:graphic xmlns:a="http://schemas.openxmlformats.org/drawingml/2006/main">
+              <a:graphicData uri="http://schemas.openxmlformats.org/drawingml/2006/picture">
+                <pic:pic xmlns:pic="http://schemas.openxmlformats.org/drawingml/2006/picture">
+                  <pic:nvPicPr>
+                    <pic:cNvPr id="1" name=""/>
+                    <pic:cNvPicPr/>
+                  </pic:nvPicPr>
+                  <pic:blipFill>
+                    <a:blip r:embed="rId18"/>
+                    <a:stretch>
+                      <a:fillRect/>
+                    </a:stretch>
+                  </pic:blipFill>
+                  <pic:spPr>
+                    <a:xfrm>
+                      <a:off x="0" y="0"/>
+                      <a:ext cx="5943600" cy="1296035"/>
+                    </a:xfrm>
+                    <a:prstGeom prst="rect">
+                      <a:avLst/>
+                    </a:prstGeom>
+                  </pic:spPr>
+                </pic:pic>
+              </a:graphicData>
+            </a:graphic>
+          </wp:inline>
+        </w:drawing>
+      </w:r>
+    </w:p>
+    <w:p>
+      <w:pPr>
+        <w:rPr>
+          <w:rFonts w:ascii="Times New Roman" w:hAnsi="Times New Roman" w:cs="Times New Roman"/>
+          <w:b/>
+          <w:sz w:val="32"/>
+          <w:szCs w:val="20"/>
+        </w:rPr>
+      </w:pPr>
+    </w:p>
+    <w:p>
+      <w:pPr>
+        <w:jc w:val="center"/>
+        <w:rPr>
+          <w:rFonts w:ascii="Times New Roman" w:hAnsi="Times New Roman" w:cs="Times New Roman"/>
+          <w:b/>
+          <w:sz w:val="32"/>
+          <w:szCs w:val="20"/>
+        </w:rPr>
+      </w:pPr>
+      <w:r>
+        <w:rPr>
+          <w:rFonts w:ascii="Times New Roman" w:hAnsi="Times New Roman" w:cs="Times New Roman"/>
+          <w:b/>
+          <w:sz w:val="32"/>
+          <w:szCs w:val="20"/>
+        </w:rPr>
+        <w:drawing>
+          <wp:inline distT="0" distB="0" distL="0" distR="0" wp14:anchorId="38FF8027" wp14:editId="3CE426C5">
+            <wp:extent cx="5943600" cy="1313815"/>
+            <wp:effectExtent l="0" t="0" r="0" b="635"/>
+            <wp:docPr id="14" name="Picture 14"/>
+            <wp:cNvGraphicFramePr>
+              <a:graphicFrameLocks xmlns:a="http://schemas.openxmlformats.org/drawingml/2006/main" noChangeAspect="1"/>
+            </wp:cNvGraphicFramePr>
+            <a:graphic xmlns:a="http://schemas.openxmlformats.org/drawingml/2006/main">
+              <a:graphicData uri="http://schemas.openxmlformats.org/drawingml/2006/picture">
+                <pic:pic xmlns:pic="http://schemas.openxmlformats.org/drawingml/2006/picture">
+                  <pic:nvPicPr>
+                    <pic:cNvPr id="1" name=""/>
+                    <pic:cNvPicPr/>
+                  </pic:nvPicPr>
+                  <pic:blipFill>
+                    <a:blip r:embed="rId19"/>
+                    <a:stretch>
+                      <a:fillRect/>
+                    </a:stretch>
+                  </pic:blipFill>
+                  <pic:spPr>
+                    <a:xfrm>
+                      <a:off x="0" y="0"/>
+                      <a:ext cx="5943600" cy="1313815"/>
+                    </a:xfrm>
+                    <a:prstGeom prst="rect">
+                      <a:avLst/>
+                    </a:prstGeom>
+                  </pic:spPr>
+                </pic:pic>
+              </a:graphicData>
+            </a:graphic>
+          </wp:inline>
+        </w:drawing>
+      </w:r>
+    </w:p>
+    <w:p>
+      <w:pPr>
+        <w:rPr>
+          <w:rFonts w:ascii="Times New Roman" w:hAnsi="Times New Roman" w:cs="Times New Roman"/>
+          <w:b/>
+          <w:sz w:val="32"/>
+          <w:szCs w:val="20"/>
+        </w:rPr>
+      </w:pPr>
+    </w:p>
+    <w:p>
+      <w:pPr>
+        <w:ind w:firstLine="708"/>
+        <w:rPr>
+          <w:rFonts w:ascii="Times New Roman" w:hAnsi="Times New Roman" w:cs="Times New Roman"/>
+        </w:rPr>
+      </w:pPr>
+      <w:r>
+        <w:rPr>
+          <w:rFonts w:ascii="Times New Roman" w:hAnsi="Times New Roman" w:cs="Times New Roman"/>
+        </w:rPr>
+        <w:t xml:space="preserve">Color Palettes used in the website. Warm colors have been used to depict alerts/important announcements. </w:t>
+      </w:r>
+    </w:p>
+    <w:p>
+      <w:pPr>
+        <w:ind w:firstLine="708"/>
+        <w:rPr>
+          <w:rFonts w:ascii="Times New Roman" w:hAnsi="Times New Roman" w:cs="Times New Roman"/>
+        </w:rPr>
+      </w:pPr>
+    </w:p>
+    <w:p>
+      <w:pPr>
+        <w:pStyle w:val="ListParagraph"/>
+        <w:numPr>
+          <w:ilvl w:val="0"/>
+          <w:numId w:val="13"/>
+        </w:numPr>
+        <w:rPr>
+          <w:rFonts w:ascii="Times New Roman" w:hAnsi="Times New Roman" w:cs="Times New Roman"/>
+          <w:b/>
+        </w:rPr>
+      </w:pPr>
+      <w:r>
+        <w:rPr>
+          <w:rFonts w:ascii="Times New Roman" w:hAnsi="Times New Roman" w:cs="Times New Roman"/>
+          <w:b/>
+        </w:rPr>
+        <w:t>Typography –</w:t>
+      </w:r>
+    </w:p>
+    <w:p>
+      <w:pPr>
+        <w:rPr>
+          <w:rFonts w:ascii="Times New Roman" w:hAnsi="Times New Roman" w:cs="Times New Roman"/>
+          <w:b/>
+        </w:rPr>
+      </w:pPr>
+    </w:p>
+    <w:tbl>
+      <w:tblPr>
+        <w:tblStyle w:val="TableGrid"/>
+        <w:tblW w:w="9933" w:type="dxa"/>
+        <w:jc w:val="center"/>
+        <w:tblLook w:val="04A0" w:firstRow="1" w:lastRow="0" w:firstColumn="1" w:lastColumn="0" w:noHBand="0" w:noVBand="1"/>
+      </w:tblPr>
+      <w:tblGrid>
+        <w:gridCol w:w="9933"/>
+      </w:tblGrid>
+      <w:tr>
+        <w:trPr>
+          <w:trHeight w:val="1511"/>
+          <w:jc w:val="center"/>
+        </w:trPr>
+        <w:tc>
+          <w:tcPr>
+            <w:tcW w:w="9933" w:type="dxa"/>
+          </w:tcPr>
+          <w:p>
+            <w:pPr>
+              <w:jc w:val="center"/>
+              <w:rPr>
+                <w:rFonts w:ascii="Times New Roman" w:hAnsi="Times New Roman" w:cs="Times New Roman"/>
+                <w:szCs w:val="20"/>
+              </w:rPr>
+            </w:pPr>
+            <w:r>
+              <w:rPr>
+                <w:rFonts w:ascii="Times New Roman" w:hAnsi="Times New Roman" w:cs="Times New Roman"/>
+                <w:szCs w:val="20"/>
+              </w:rPr>
+              <w:t>HEADER – Font Arial, Sans-Serif Size 32</w:t>
+            </w:r>
+          </w:p>
+          <w:p>
+            <w:pPr>
+              <w:jc w:val="center"/>
+              <w:rPr>
+                <w:rFonts w:ascii="Times New Roman" w:hAnsi="Times New Roman" w:cs="Times New Roman"/>
+                <w:szCs w:val="20"/>
+              </w:rPr>
+            </w:pPr>
+          </w:p>
+          <w:p>
+            <w:pPr>
+              <w:jc w:val="center"/>
+              <w:rPr>
+                <w:rFonts w:ascii="Times New Roman" w:hAnsi="Times New Roman" w:cs="Times New Roman"/>
+                <w:szCs w:val="20"/>
+              </w:rPr>
+            </w:pPr>
+            <w:r>
+              <w:rPr>
+                <w:rFonts w:ascii="Times New Roman" w:hAnsi="Times New Roman" w:cs="Times New Roman"/>
+                <w:szCs w:val="20"/>
+              </w:rPr>
+              <w:t>SUB-HEADINGS – Font Arial, Sans-Serif Size 26</w:t>
+            </w:r>
+          </w:p>
+          <w:p>
+            <w:pPr>
+              <w:jc w:val="center"/>
+              <w:rPr>
+                <w:rFonts w:ascii="Times New Roman" w:hAnsi="Times New Roman" w:cs="Times New Roman"/>
+                <w:szCs w:val="20"/>
+              </w:rPr>
+            </w:pPr>
+          </w:p>
+          <w:p>
+            <w:pPr>
+              <w:jc w:val="center"/>
+              <w:rPr>
+                <w:rFonts w:ascii="Times New Roman" w:hAnsi="Times New Roman" w:cs="Times New Roman"/>
+                <w:b/>
+                <w:sz w:val="32"/>
+                <w:szCs w:val="20"/>
+              </w:rPr>
+            </w:pPr>
+            <w:r>
+              <w:rPr>
+                <w:rFonts w:ascii="Times New Roman" w:hAnsi="Times New Roman" w:cs="Times New Roman"/>
+                <w:szCs w:val="20"/>
+              </w:rPr>
+              <w:t>General Text – Font Arial, Size 16</w:t>
+            </w:r>
+          </w:p>
+        </w:tc>
+      </w:tr>
+    </w:tbl>
+    <w:p>
+      <w:pPr>
+        <w:rPr>
+          <w:rFonts w:ascii="Times New Roman" w:hAnsi="Times New Roman" w:cs="Times New Roman"/>
+          <w:b/>
+          <w:sz w:val="32"/>
+          <w:szCs w:val="20"/>
+        </w:rPr>
+      </w:pPr>
+    </w:p>
+    <w:p>
+      <w:pPr>
+        <w:ind w:firstLine="708"/>
+        <w:rPr>
+          <w:rFonts w:ascii="Times New Roman" w:hAnsi="Times New Roman" w:cs="Times New Roman"/>
+        </w:rPr>
+      </w:pPr>
+      <w:r>
+        <w:rPr>
+          <w:rFonts w:ascii="Times New Roman" w:hAnsi="Times New Roman" w:cs="Times New Roman"/>
+        </w:rPr>
+        <w:t xml:space="preserve">Font type and size specifications implemented in our website. </w:t>
+      </w:r>
+    </w:p>
+    <w:p>
+      <w:pPr>
+        <w:ind w:firstLine="708"/>
+        <w:rPr>
+          <w:rFonts w:ascii="Times New Roman" w:hAnsi="Times New Roman" w:cs="Times New Roman"/>
+          <w:b/>
+        </w:rPr>
+      </w:pPr>
+    </w:p>
+    <w:p>
+      <w:pPr>
+        <w:ind w:firstLine="708"/>
+        <w:rPr>
+          <w:rFonts w:ascii="Times New Roman" w:hAnsi="Times New Roman" w:cs="Times New Roman"/>
+          <w:b/>
+        </w:rPr>
+      </w:pPr>
+    </w:p>
+    <w:p>
+      <w:pPr>
+        <w:ind w:firstLine="708"/>
+        <w:rPr>
+          <w:rFonts w:ascii="Times New Roman" w:hAnsi="Times New Roman" w:cs="Times New Roman"/>
+          <w:b/>
+        </w:rPr>
+      </w:pPr>
+    </w:p>
+    <w:p>
+      <w:pPr>
+        <w:ind w:firstLine="708"/>
+        <w:rPr>
+          <w:rFonts w:ascii="Times New Roman" w:hAnsi="Times New Roman" w:cs="Times New Roman"/>
+          <w:b/>
+        </w:rPr>
+      </w:pPr>
+    </w:p>
+    <w:p>
+      <w:pPr>
+        <w:ind w:firstLine="708"/>
+        <w:rPr>
+          <w:rFonts w:ascii="Times New Roman" w:hAnsi="Times New Roman" w:cs="Times New Roman"/>
+          <w:b/>
+        </w:rPr>
+      </w:pPr>
+    </w:p>
+    <w:p>
+      <w:pPr>
+        <w:pStyle w:val="ListParagraph"/>
+        <w:numPr>
+          <w:ilvl w:val="0"/>
+          <w:numId w:val="13"/>
+        </w:numPr>
+        <w:rPr>
+          <w:rFonts w:ascii="Times New Roman" w:hAnsi="Times New Roman" w:cs="Times New Roman"/>
+          <w:b/>
+          <w:szCs w:val="20"/>
+        </w:rPr>
+      </w:pPr>
+      <w:r>
+        <w:rPr>
+          <w:rFonts w:ascii="Times New Roman" w:hAnsi="Times New Roman" w:cs="Times New Roman"/>
+          <w:b/>
+          <w:szCs w:val="20"/>
+        </w:rPr>
+        <w:lastRenderedPageBreak/>
+        <w:t>Buttons –</w:t>
+      </w:r>
+    </w:p>
+    <w:p>
+      <w:pPr>
+        <w:rPr>
+          <w:rFonts w:ascii="Times New Roman" w:hAnsi="Times New Roman" w:cs="Times New Roman"/>
+          <w:b/>
+          <w:szCs w:val="20"/>
+        </w:rPr>
+      </w:pPr>
+    </w:p>
+    <w:p>
+      <w:pPr>
+        <w:jc w:val="center"/>
+        <w:rPr>
+          <w:rFonts w:ascii="Times New Roman" w:hAnsi="Times New Roman" w:cs="Times New Roman"/>
+          <w:b/>
+          <w:sz w:val="32"/>
+          <w:szCs w:val="20"/>
+        </w:rPr>
+      </w:pPr>
+      <w:r>
+        <w:rPr>
+          <w:rFonts w:ascii="Times New Roman" w:hAnsi="Times New Roman" w:cs="Times New Roman"/>
+          <w:b/>
+        </w:rPr>
+        <w:drawing>
+          <wp:inline distT="0" distB="0" distL="0" distR="0" wp14:anchorId="17B01BCD" wp14:editId="5A273ED8">
+            <wp:extent cx="5943600" cy="1939925"/>
+            <wp:effectExtent l="0" t="0" r="0" b="3175"/>
+            <wp:docPr id="15" name="Picture 15"/>
+            <wp:cNvGraphicFramePr>
+              <a:graphicFrameLocks xmlns:a="http://schemas.openxmlformats.org/drawingml/2006/main" noChangeAspect="1"/>
+            </wp:cNvGraphicFramePr>
+            <a:graphic xmlns:a="http://schemas.openxmlformats.org/drawingml/2006/main">
+              <a:graphicData uri="http://schemas.openxmlformats.org/drawingml/2006/picture">
+                <pic:pic xmlns:pic="http://schemas.openxmlformats.org/drawingml/2006/picture">
+                  <pic:nvPicPr>
+                    <pic:cNvPr id="1" name=""/>
+                    <pic:cNvPicPr/>
+                  </pic:nvPicPr>
+                  <pic:blipFill>
+                    <a:blip r:embed="rId20"/>
+                    <a:stretch>
+                      <a:fillRect/>
+                    </a:stretch>
+                  </pic:blipFill>
+                  <pic:spPr>
+                    <a:xfrm>
+                      <a:off x="0" y="0"/>
+                      <a:ext cx="5943600" cy="1939925"/>
+                    </a:xfrm>
+                    <a:prstGeom prst="rect">
+                      <a:avLst/>
+                    </a:prstGeom>
+                  </pic:spPr>
+                </pic:pic>
+              </a:graphicData>
+            </a:graphic>
+          </wp:inline>
+        </w:drawing>
+      </w:r>
+    </w:p>
+    <w:p>
+      <w:pPr>
+        <w:jc w:val="center"/>
+        <w:rPr>
+          <w:rFonts w:ascii="Times New Roman" w:hAnsi="Times New Roman" w:cs="Times New Roman"/>
+          <w:b/>
+          <w:sz w:val="32"/>
+          <w:szCs w:val="20"/>
+        </w:rPr>
+      </w:pPr>
+    </w:p>
+    <w:p>
+      <w:pPr>
+        <w:ind w:firstLine="708"/>
+        <w:rPr>
+          <w:rFonts w:ascii="Times New Roman" w:hAnsi="Times New Roman" w:cs="Times New Roman"/>
+        </w:rPr>
+      </w:pPr>
+      <w:r>
+        <w:rPr>
+          <w:rFonts w:ascii="Times New Roman" w:hAnsi="Times New Roman" w:cs="Times New Roman"/>
+        </w:rPr>
+        <w:t>These are few of the buttons (Bootstrap based) used throughout the site.</w:t>
+      </w:r>
+    </w:p>
+    <w:p>
+      <w:pPr>
+        <w:ind w:firstLine="708"/>
+        <w:rPr>
+          <w:rFonts w:ascii="Times New Roman" w:hAnsi="Times New Roman" w:cs="Times New Roman"/>
+        </w:rPr>
+      </w:pPr>
+    </w:p>
+    <w:p>
+      <w:pPr>
+        <w:pStyle w:val="ListParagraph"/>
+        <w:numPr>
+          <w:ilvl w:val="0"/>
+          <w:numId w:val="13"/>
+        </w:numPr>
+        <w:rPr>
+          <w:rFonts w:ascii="Times New Roman" w:hAnsi="Times New Roman" w:cs="Times New Roman"/>
+          <w:b/>
+          <w:szCs w:val="20"/>
+        </w:rPr>
+      </w:pPr>
+      <w:r>
+        <w:rPr>
+          <w:rFonts w:ascii="Times New Roman" w:hAnsi="Times New Roman" w:cs="Times New Roman"/>
+          <w:b/>
+          <w:szCs w:val="20"/>
+        </w:rPr>
+        <w:t>Icons –</w:t>
+      </w:r>
+    </w:p>
+    <w:p>
+      <w:pPr>
+        <w:rPr>
+          <w:rFonts w:ascii="Times New Roman" w:hAnsi="Times New Roman" w:cs="Times New Roman"/>
+          <w:szCs w:val="20"/>
+        </w:rPr>
+      </w:pPr>
+    </w:p>
+    <w:p>
+      <w:pPr>
+        <w:jc w:val="center"/>
+        <w:rPr>
+          <w:rFonts w:ascii="Times New Roman" w:hAnsi="Times New Roman" w:cs="Times New Roman"/>
+          <w:b/>
+          <w:sz w:val="32"/>
+          <w:szCs w:val="20"/>
+        </w:rPr>
+      </w:pPr>
+      <w:r>
+        <w:rPr>
+          <w:rFonts w:ascii="Times New Roman" w:hAnsi="Times New Roman" w:cs="Times New Roman"/>
+          <w:b/>
+          <w:sz w:val="32"/>
+          <w:szCs w:val="20"/>
+        </w:rPr>
+        <w:drawing>
+          <wp:inline distT="0" distB="0" distL="0" distR="0" wp14:anchorId="2EA2C73A" wp14:editId="35C1BEFB">
+            <wp:extent cx="5009524" cy="914286"/>
+            <wp:effectExtent l="0" t="0" r="635" b="635"/>
+            <wp:docPr id="16" name="Picture 16"/>
+            <wp:cNvGraphicFramePr>
+              <a:graphicFrameLocks xmlns:a="http://schemas.openxmlformats.org/drawingml/2006/main" noChangeAspect="1"/>
+            </wp:cNvGraphicFramePr>
+            <a:graphic xmlns:a="http://schemas.openxmlformats.org/drawingml/2006/main">
+              <a:graphicData uri="http://schemas.openxmlformats.org/drawingml/2006/picture">
+                <pic:pic xmlns:pic="http://schemas.openxmlformats.org/drawingml/2006/picture">
+                  <pic:nvPicPr>
+                    <pic:cNvPr id="1" name=""/>
+                    <pic:cNvPicPr/>
+                  </pic:nvPicPr>
+                  <pic:blipFill>
+                    <a:blip r:embed="rId21"/>
+                    <a:stretch>
+                      <a:fillRect/>
+                    </a:stretch>
+                  </pic:blipFill>
+                  <pic:spPr>
+                    <a:xfrm>
+                      <a:off x="0" y="0"/>
+                      <a:ext cx="5009524" cy="914286"/>
+                    </a:xfrm>
+                    <a:prstGeom prst="rect">
+                      <a:avLst/>
+                    </a:prstGeom>
+                  </pic:spPr>
+                </pic:pic>
+              </a:graphicData>
+            </a:graphic>
+          </wp:inline>
+        </w:drawing>
+      </w:r>
+    </w:p>
+    <w:p>
+      <w:pPr>
+        <w:rPr>
+          <w:rFonts w:ascii="Times New Roman" w:hAnsi="Times New Roman" w:cs="Times New Roman"/>
+          <w:b/>
+          <w:sz w:val="32"/>
+          <w:szCs w:val="20"/>
+        </w:rPr>
+      </w:pPr>
+    </w:p>
+    <w:p>
+      <w:pPr>
+        <w:ind w:firstLine="708"/>
+        <w:rPr>
+          <w:rFonts w:ascii="Times New Roman" w:hAnsi="Times New Roman" w:cs="Times New Roman"/>
+        </w:rPr>
+      </w:pPr>
+      <w:r>
+        <w:rPr>
+          <w:rFonts w:ascii="Times New Roman" w:hAnsi="Times New Roman" w:cs="Times New Roman"/>
+        </w:rPr>
+        <w:t xml:space="preserve">These are few of the icons used throughout the site. Size has been maintained to 35 x 35 </w:t>
+      </w:r>
+      <w:proofErr w:type="spellStart"/>
+      <w:r>
+        <w:rPr>
+          <w:rFonts w:ascii="Times New Roman" w:hAnsi="Times New Roman" w:cs="Times New Roman"/>
+        </w:rPr>
+        <w:t>px</w:t>
+      </w:r>
+      <w:proofErr w:type="spellEnd"/>
+      <w:r>
+        <w:rPr>
+          <w:rFonts w:ascii="Times New Roman" w:hAnsi="Times New Roman" w:cs="Times New Roman"/>
+        </w:rPr>
+        <w:t xml:space="preserve"> for control based display such as download button etc.</w:t>
+      </w:r>
+    </w:p>
+    <w:p>
+      <w:pPr>
+        <w:ind w:firstLine="708"/>
+        <w:rPr>
+          <w:rFonts w:ascii="Times New Roman" w:hAnsi="Times New Roman" w:cs="Times New Roman"/>
+        </w:rPr>
+      </w:pPr>
+      <w:r>
+        <w:rPr>
+          <w:rFonts w:ascii="Times New Roman" w:hAnsi="Times New Roman" w:cs="Times New Roman"/>
+        </w:rPr>
+        <w:t xml:space="preserve">These are few of the icons used throughout the site. Size has been maintained to 24 x 24 </w:t>
+      </w:r>
+      <w:proofErr w:type="spellStart"/>
+      <w:r>
+        <w:rPr>
+          <w:rFonts w:ascii="Times New Roman" w:hAnsi="Times New Roman" w:cs="Times New Roman"/>
+        </w:rPr>
+        <w:t>px</w:t>
+      </w:r>
+      <w:proofErr w:type="spellEnd"/>
+      <w:r>
+        <w:rPr>
+          <w:rFonts w:ascii="Times New Roman" w:hAnsi="Times New Roman" w:cs="Times New Roman"/>
+        </w:rPr>
+        <w:t xml:space="preserve"> for integrating within table cells/Form Fields.</w:t>
+      </w:r>
+    </w:p>
+    <w:p>
+      <w:pPr>
+        <w:ind w:firstLine="708"/>
+        <w:rPr>
+          <w:rFonts w:ascii="Times New Roman" w:hAnsi="Times New Roman" w:cs="Times New Roman"/>
+        </w:rPr>
+      </w:pPr>
+    </w:p>
+    <w:p>
+      <w:pPr>
+        <w:pStyle w:val="ListParagraph"/>
+        <w:numPr>
+          <w:ilvl w:val="0"/>
+          <w:numId w:val="13"/>
+        </w:numPr>
+        <w:rPr>
+          <w:rFonts w:ascii="Times New Roman" w:hAnsi="Times New Roman" w:cs="Times New Roman"/>
+          <w:b/>
+        </w:rPr>
+      </w:pPr>
+      <w:r>
+        <w:rPr>
+          <w:rFonts w:ascii="Times New Roman" w:hAnsi="Times New Roman" w:cs="Times New Roman"/>
+          <w:b/>
+        </w:rPr>
+        <w:t>Form Elements –</w:t>
+      </w:r>
+    </w:p>
+    <w:p>
+      <w:pPr>
+        <w:rPr>
+          <w:rFonts w:ascii="Times New Roman" w:hAnsi="Times New Roman" w:cs="Times New Roman"/>
+          <w:b/>
+          <w:sz w:val="32"/>
+          <w:szCs w:val="20"/>
+        </w:rPr>
+      </w:pPr>
+    </w:p>
+    <w:p>
+      <w:pPr>
+        <w:jc w:val="center"/>
+        <w:rPr>
+          <w:rFonts w:ascii="Times New Roman" w:hAnsi="Times New Roman" w:cs="Times New Roman"/>
+          <w:b/>
+          <w:sz w:val="32"/>
+          <w:szCs w:val="20"/>
+        </w:rPr>
+      </w:pPr>
+      <w:r>
+        <w:rPr>
+          <w:rFonts w:ascii="Times New Roman" w:hAnsi="Times New Roman" w:cs="Times New Roman"/>
+          <w:b/>
+          <w:sz w:val="32"/>
+          <w:szCs w:val="20"/>
+        </w:rPr>
+        <w:drawing>
+          <wp:inline distT="0" distB="0" distL="0" distR="0" wp14:anchorId="64C884E3" wp14:editId="7B9EF345">
+            <wp:extent cx="5943600" cy="1057910"/>
+            <wp:effectExtent l="0" t="0" r="0" b="8890"/>
+            <wp:docPr id="17" name="Picture 17"/>
+            <wp:cNvGraphicFramePr>
+              <a:graphicFrameLocks xmlns:a="http://schemas.openxmlformats.org/drawingml/2006/main" noChangeAspect="1"/>
+            </wp:cNvGraphicFramePr>
+            <a:graphic xmlns:a="http://schemas.openxmlformats.org/drawingml/2006/main">
+              <a:graphicData uri="http://schemas.openxmlformats.org/drawingml/2006/picture">
+                <pic:pic xmlns:pic="http://schemas.openxmlformats.org/drawingml/2006/picture">
+                  <pic:nvPicPr>
+                    <pic:cNvPr id="1" name=""/>
+                    <pic:cNvPicPr/>
+                  </pic:nvPicPr>
+                  <pic:blipFill>
+                    <a:blip r:embed="rId22"/>
+                    <a:stretch>
+                      <a:fillRect/>
+                    </a:stretch>
+                  </pic:blipFill>
+                  <pic:spPr>
+                    <a:xfrm>
+                      <a:off x="0" y="0"/>
+                      <a:ext cx="5943600" cy="1057910"/>
+                    </a:xfrm>
+                    <a:prstGeom prst="rect">
+                      <a:avLst/>
+                    </a:prstGeom>
+                  </pic:spPr>
+                </pic:pic>
+              </a:graphicData>
+            </a:graphic>
+          </wp:inline>
+        </w:drawing>
+      </w:r>
+    </w:p>
+    <w:p>
+      <w:pPr>
+        <w:rPr>
+          <w:rFonts w:ascii="Times New Roman" w:hAnsi="Times New Roman" w:cs="Times New Roman"/>
+          <w:b/>
+          <w:sz w:val="32"/>
+          <w:szCs w:val="20"/>
+        </w:rPr>
+      </w:pPr>
+    </w:p>
+    <w:p>
+      <w:pPr>
+        <w:ind w:firstLine="708"/>
+      </w:pPr>
+      <w:r>
+        <w:rPr>
+          <w:rFonts w:ascii="Times New Roman" w:hAnsi="Times New Roman" w:cs="Times New Roman"/>
+        </w:rPr>
+        <w:t>These are the form elements used in our website.</w:t>
+      </w:r>
+      <w:r>
+        <w:t xml:space="preserve"> </w:t>
+      </w:r>
+    </w:p>
+    <w:p/>
+    <w:p>
+      <w:pPr>
+        <w:rPr>
+          <w:rFonts w:ascii="Times New Roman" w:hAnsi="Times New Roman" w:cs="Times New Roman"/>
+          <w:b/>
+          <w:sz w:val="32"/>
+          <w:szCs w:val="20"/>
+        </w:rPr>
+      </w:pPr>
+      <w:r>
+        <w:rPr>
+          <w:rFonts w:ascii="Times New Roman" w:hAnsi="Times New Roman" w:cs="Times New Roman"/>
+          <w:b/>
+          <w:sz w:val="32"/>
+          <w:szCs w:val="20"/>
+        </w:rPr>
+        <w:t>Prototypes</w:t>
+      </w:r>
+    </w:p>
+    <w:p>
+      <w:r>
+        <w:rPr>
+          <w:rFonts w:ascii="Times New Roman" w:hAnsi="Times New Roman" w:cs="Times New Roman"/>
+          <w:b/>
+          <w:sz w:val="18"/>
+          <w:szCs w:val="20"/>
+        </w:rPr>
+        <w:pict>
+          <v:rect id="_x0000_i1047" style="width:563.3pt;height:2pt" o:hralign="center" o:hrstd="t" o:hrnoshade="t" o:hr="t" fillcolor="black [3213]" stroked="f"/>
+        </w:pict>
+      </w:r>
+    </w:p>
+    <w:p/>
+    <w:p/>
+    <w:p>
+      <w:pPr>
+        <w:rPr>
+          <w:rFonts w:ascii="Times New Roman" w:hAnsi="Times New Roman" w:cs="Times New Roman"/>
+          <w:b/>
+          <w:sz w:val="32"/>
+          <w:szCs w:val="20"/>
+        </w:rPr>
+      </w:pPr>
+      <w:r>
+        <w:rPr>
+          <w:rFonts w:ascii="Times New Roman" w:hAnsi="Times New Roman" w:cs="Times New Roman"/>
+          <w:b/>
+          <w:sz w:val="32"/>
+          <w:szCs w:val="20"/>
+        </w:rPr>
+        <w:t>User Research Methods</w:t>
+      </w:r>
+    </w:p>
+    <w:p>
+      <w:r>
+        <w:rPr>
+          <w:rFonts w:ascii="Times New Roman" w:hAnsi="Times New Roman" w:cs="Times New Roman"/>
+          <w:b/>
+          <w:sz w:val="18"/>
+          <w:szCs w:val="20"/>
+        </w:rPr>
+        <w:pict>
+          <v:rect id="_x0000_i1048" style="width:563.3pt;height:2pt" o:hralign="center" o:hrstd="t" o:hrnoshade="t" o:hr="t" fillcolor="black [3213]" stroked="f"/>
+        </w:pict>
+      </w:r>
+    </w:p>
+    <w:p>
+      <w:pPr>
+        <w:rPr>
+          <w:rFonts w:ascii="Times New Roman" w:hAnsi="Times New Roman" w:cs="Times New Roman"/>
+        </w:rPr>
+      </w:pPr>
+      <w:r>
+        <w:tab/>
+      </w:r>
+      <w:r>
+        <w:tab/>
+      </w:r>
+      <w:r>
+        <w:rPr>
+          <w:rFonts w:ascii="Times New Roman" w:hAnsi="Times New Roman" w:cs="Times New Roman"/>
+        </w:rPr>
+        <w:t xml:space="preserve">There are so many different user research methods used in the industry today. More the research techniques we use in the project, more will be the success rate of the product. Having said that, it is practical impossible and not even feasible to use all of the user research methods. </w:t>
+      </w:r>
+      <w:r>
+        <w:rPr>
+          <w:rFonts w:ascii="Times New Roman" w:hAnsi="Times New Roman" w:cs="Times New Roman"/>
+        </w:rPr>
+        <w:t>Instead, three or four methods can be implemented properly which can substantial make a difference and make the website successful. For the development of this project we made use of the four user research method.</w:t>
+      </w:r>
+    </w:p>
+    <w:p>
+      <w:pPr>
+        <w:spacing w:after="160" w:line="259" w:lineRule="auto"/>
+        <w:ind w:left="0" w:firstLine="0"/>
+        <w:jc w:val="left"/>
+        <w:rPr>
+          <w:rFonts w:ascii="Times New Roman" w:hAnsi="Times New Roman" w:cs="Times New Roman"/>
+        </w:rPr>
+      </w:pPr>
+      <w:r>
+        <w:rPr>
+          <w:rFonts w:ascii="Times New Roman" w:hAnsi="Times New Roman" w:cs="Times New Roman"/>
+        </w:rPr>
+        <w:br w:type="page"/>
+      </w:r>
+    </w:p>
+    <w:p>
+      <w:pPr>
+        <w:pStyle w:val="ListParagraph"/>
+        <w:numPr>
+          <w:ilvl w:val="0"/>
+          <w:numId w:val="14"/>
+        </w:numPr>
+        <w:rPr>
+          <w:rFonts w:ascii="Times New Roman" w:hAnsi="Times New Roman" w:cs="Times New Roman"/>
+          <w:b/>
+        </w:rPr>
+      </w:pPr>
+      <w:r>
+        <w:rPr>
+          <w:rFonts w:ascii="Times New Roman" w:hAnsi="Times New Roman" w:cs="Times New Roman"/>
+          <w:b/>
+        </w:rPr>
+        <w:lastRenderedPageBreak/>
+        <w:t>Interviews –</w:t>
+      </w:r>
+    </w:p>
+    <w:p>
+      <w:pPr>
+        <w:pStyle w:val="ListParagraph"/>
+        <w:ind w:left="722" w:firstLine="0"/>
+        <w:rPr>
+          <w:rFonts w:ascii="Times New Roman" w:hAnsi="Times New Roman" w:cs="Times New Roman"/>
+        </w:rPr>
+      </w:pPr>
+      <w:r>
+        <w:rPr>
+          <w:rFonts w:ascii="Times New Roman" w:hAnsi="Times New Roman" w:cs="Times New Roman"/>
+          <w:b/>
+        </w:rPr>
+        <w:tab/>
+      </w:r>
+      <w:r>
+        <w:rPr>
+          <w:rFonts w:ascii="Times New Roman" w:hAnsi="Times New Roman" w:cs="Times New Roman"/>
+        </w:rPr>
+        <w:t xml:space="preserve">Interviews were a very important part of our user research. We conducted interviews with the current Northeastern students who were the regular users of the </w:t>
+      </w:r>
+      <w:proofErr w:type="spellStart"/>
+      <w:r>
+        <w:rPr>
+          <w:rFonts w:ascii="Times New Roman" w:hAnsi="Times New Roman" w:cs="Times New Roman"/>
+        </w:rPr>
+        <w:t>MyNEU</w:t>
+      </w:r>
+      <w:proofErr w:type="spellEnd"/>
+      <w:r>
+        <w:rPr>
+          <w:rFonts w:ascii="Times New Roman" w:hAnsi="Times New Roman" w:cs="Times New Roman"/>
+        </w:rPr>
+        <w:t xml:space="preserve"> website. We asked each of them several questions regarding their experience of using the current </w:t>
+      </w:r>
+      <w:proofErr w:type="spellStart"/>
+      <w:r>
+        <w:rPr>
+          <w:rFonts w:ascii="Times New Roman" w:hAnsi="Times New Roman" w:cs="Times New Roman"/>
+        </w:rPr>
+        <w:t>MyNEU</w:t>
+      </w:r>
+      <w:proofErr w:type="spellEnd"/>
+      <w:r>
+        <w:rPr>
+          <w:rFonts w:ascii="Times New Roman" w:hAnsi="Times New Roman" w:cs="Times New Roman"/>
+        </w:rPr>
+        <w:t xml:space="preserve"> and Blackboard websites.</w:t>
+      </w:r>
+    </w:p>
+    <w:p>
+      <w:pPr>
+        <w:pStyle w:val="ListParagraph"/>
+        <w:ind w:left="722" w:firstLine="0"/>
+        <w:rPr>
+          <w:rFonts w:ascii="Times New Roman" w:hAnsi="Times New Roman" w:cs="Times New Roman"/>
+        </w:rPr>
+      </w:pPr>
+      <w:r>
+        <w:rPr>
+          <w:rFonts w:ascii="Times New Roman" w:hAnsi="Times New Roman" w:cs="Times New Roman"/>
+        </w:rPr>
+        <w:tab/>
+        <w:t>The replies we received from each of the interviewee was very helpful in designing the overall structure of the website. The interviews gave us an insight on what the current users like about the existing application and what are the features wh</w:t>
+      </w:r>
+      <w:r>
+        <w:rPr>
+          <w:rFonts w:ascii="Times New Roman" w:hAnsi="Times New Roman" w:cs="Times New Roman"/>
+        </w:rPr>
+        <w:t xml:space="preserve">ich they dislike. We also got to know what the users were expecting </w:t>
+      </w:r>
+      <w:r>
+        <w:rPr>
+          <w:rFonts w:ascii="Times New Roman" w:hAnsi="Times New Roman" w:cs="Times New Roman"/>
+        </w:rPr>
+        <w:t>out of the new application and what was their view on our product idea.</w:t>
+      </w:r>
+    </w:p>
+    <w:p>
+      <w:pPr>
+        <w:pStyle w:val="ListParagraph"/>
+        <w:ind w:left="722" w:firstLine="0"/>
+        <w:rPr>
+          <w:rFonts w:ascii="Times New Roman" w:hAnsi="Times New Roman" w:cs="Times New Roman"/>
+        </w:rPr>
+      </w:pPr>
+      <w:r>
+        <w:rPr>
+          <w:rFonts w:ascii="Times New Roman" w:hAnsi="Times New Roman" w:cs="Times New Roman"/>
+        </w:rPr>
+        <w:tab/>
+        <w:t>We used this method at the very beginning when we were forming a strategy for building the project. The interviews helped us to formulate a plan and also list down the requirements.</w:t>
+      </w:r>
+    </w:p>
+    <w:p>
+      <w:pPr>
+        <w:pStyle w:val="ListParagraph"/>
+        <w:ind w:left="722" w:firstLine="0"/>
+        <w:rPr>
+          <w:rFonts w:ascii="Times New Roman" w:hAnsi="Times New Roman" w:cs="Times New Roman"/>
+        </w:rPr>
+      </w:pPr>
+    </w:p>
+    <w:p>
+      <w:pPr>
+        <w:pStyle w:val="ListParagraph"/>
+        <w:numPr>
+          <w:ilvl w:val="0"/>
+          <w:numId w:val="14"/>
+        </w:numPr>
+        <w:rPr>
+          <w:rFonts w:ascii="Times New Roman" w:hAnsi="Times New Roman" w:cs="Times New Roman"/>
+          <w:b/>
+        </w:rPr>
+      </w:pPr>
+      <w:r>
+        <w:rPr>
+          <w:rFonts w:ascii="Times New Roman" w:hAnsi="Times New Roman" w:cs="Times New Roman"/>
+          <w:b/>
+        </w:rPr>
+        <w:t>Surveys –</w:t>
+      </w:r>
+    </w:p>
+    <w:p>
+      <w:pPr>
+        <w:pStyle w:val="ListParagraph"/>
+        <w:ind w:left="722" w:firstLine="0"/>
+        <w:rPr>
+          <w:rFonts w:ascii="Times New Roman" w:hAnsi="Times New Roman" w:cs="Times New Roman"/>
+        </w:rPr>
+      </w:pPr>
+      <w:r>
+        <w:rPr>
+          <w:rFonts w:ascii="Times New Roman" w:hAnsi="Times New Roman" w:cs="Times New Roman"/>
+        </w:rPr>
+        <w:tab/>
+        <w:t xml:space="preserve">Interviews helped us gain the qualitative information required for designing the website. </w:t>
+      </w:r>
+      <w:r>
+        <w:rPr>
+          <w:rFonts w:ascii="Times New Roman" w:hAnsi="Times New Roman" w:cs="Times New Roman"/>
+        </w:rPr>
+        <w:t>In addition to that, we also needed quantitative research to study the specifics to be included in the website. We wanted to know very specifically what the majority of the user’s preferences were and given two or three options, which option was selected by the majority.</w:t>
+      </w:r>
+    </w:p>
+    <w:p>
+      <w:pPr>
+        <w:pStyle w:val="ListParagraph"/>
+        <w:ind w:left="722" w:firstLine="0"/>
+        <w:rPr>
+          <w:rFonts w:ascii="Times New Roman" w:hAnsi="Times New Roman" w:cs="Times New Roman"/>
+        </w:rPr>
+      </w:pPr>
+      <w:r>
+        <w:rPr>
+          <w:rFonts w:ascii="Times New Roman" w:hAnsi="Times New Roman" w:cs="Times New Roman"/>
+        </w:rPr>
+        <w:tab/>
+        <w:t xml:space="preserve">For this purpose, we created a survey using Google Forms and sent it to a large number of current students to record their views and preferences. The result of this survey helped us to prioritize things and come up with the functional requirements which were preferable to the users of </w:t>
+      </w:r>
+      <w:proofErr w:type="spellStart"/>
+      <w:r>
+        <w:rPr>
+          <w:rFonts w:ascii="Times New Roman" w:hAnsi="Times New Roman" w:cs="Times New Roman"/>
+        </w:rPr>
+        <w:t>MyNEU</w:t>
+      </w:r>
+      <w:proofErr w:type="spellEnd"/>
+      <w:r>
+        <w:rPr>
+          <w:rFonts w:ascii="Times New Roman" w:hAnsi="Times New Roman" w:cs="Times New Roman"/>
+        </w:rPr>
+        <w:t xml:space="preserve"> website. </w:t>
+      </w:r>
+    </w:p>
+    <w:p>
+      <w:pPr>
+        <w:pStyle w:val="ListParagraph"/>
+        <w:ind w:left="722" w:firstLine="0"/>
+        <w:rPr>
+          <w:rFonts w:ascii="Times New Roman" w:hAnsi="Times New Roman" w:cs="Times New Roman"/>
+        </w:rPr>
+      </w:pPr>
+      <w:r>
+        <w:rPr>
+          <w:rFonts w:ascii="Times New Roman" w:hAnsi="Times New Roman" w:cs="Times New Roman"/>
+        </w:rPr>
+        <w:tab/>
+        <w:t>Again, as with Interviews, we conducted surveys at the strategic phase. Interview and surveys together helped us to get the qualitative as well as quantitative data which was essential to us and which played a very important role in giving shape to the design of our website.</w:t>
+      </w:r>
+    </w:p>
+    <w:p>
+      <w:pPr>
+        <w:pStyle w:val="ListParagraph"/>
+        <w:ind w:left="722" w:firstLine="0"/>
+        <w:rPr>
+          <w:rFonts w:ascii="Times New Roman" w:hAnsi="Times New Roman" w:cs="Times New Roman"/>
+        </w:rPr>
+      </w:pPr>
+      <w:r>
+        <w:rPr>
+          <w:rFonts w:ascii="Times New Roman" w:hAnsi="Times New Roman" w:cs="Times New Roman"/>
+        </w:rPr>
+        <w:tab/>
+        <w:t>Following are some of the results of the survey which we conducted</w:t>
+      </w:r>
+    </w:p>
+    <w:p>
+      <w:pPr>
+        <w:pStyle w:val="ListParagraph"/>
+        <w:ind w:left="722" w:firstLine="0"/>
+        <w:rPr>
+          <w:rFonts w:ascii="Times New Roman" w:hAnsi="Times New Roman" w:cs="Times New Roman"/>
+        </w:rPr>
+      </w:pPr>
+    </w:p>
+    <w:p>
+      <w:pPr>
+        <w:pStyle w:val="ListParagraph"/>
+        <w:ind w:left="722" w:firstLine="0"/>
+        <w:jc w:val="center"/>
+        <w:rPr>
+          <w:rFonts w:ascii="Times New Roman" w:hAnsi="Times New Roman" w:cs="Times New Roman"/>
+        </w:rPr>
+      </w:pPr>
+      <w:r>
+        <w:rPr>
+          <w:rFonts w:ascii="Times New Roman" w:hAnsi="Times New Roman" w:cs="Times New Roman"/>
+          <w:noProof/>
+        </w:rPr>
+        <w:drawing>
+          <wp:inline distT="0" distB="0" distL="0" distR="0">
+            <wp:extent cx="2801754" cy="1348740"/>
+            <wp:effectExtent l="0" t="0" r="0" b="3810"/>
+            <wp:docPr id="21" name="Picture 21"/>
+            <wp:cNvGraphicFramePr>
+              <a:graphicFrameLocks xmlns:a="http://schemas.openxmlformats.org/drawingml/2006/main" noChangeAspect="1"/>
+            </wp:cNvGraphicFramePr>
+            <a:graphic xmlns:a="http://schemas.openxmlformats.org/drawingml/2006/main">
+              <a:graphicData uri="http://schemas.openxmlformats.org/drawingml/2006/picture">
+                <pic:pic xmlns:pic="http://schemas.openxmlformats.org/drawingml/2006/picture">
+                  <pic:nvPicPr>
+                    <pic:cNvPr id="21" name="survey2.jpeg"/>
+                    <pic:cNvPicPr/>
+                  </pic:nvPicPr>
+                  <pic:blipFill>
+                    <a:blip r:embed="rId23" cstate="print">
+                      <a:extLst>
+                        <a:ext uri="{28A0092B-C50C-407E-A947-70E740481C1C}">
+                          <a14:useLocalDpi xmlns:a14="http://schemas.microsoft.com/office/drawing/2010/main" val="0"/>
+                        </a:ext>
+                      </a:extLst>
+                    </a:blip>
+                    <a:stretch>
+                      <a:fillRect/>
+                    </a:stretch>
+                  </pic:blipFill>
+                  <pic:spPr>
+                    <a:xfrm>
+                      <a:off x="0" y="0"/>
+                      <a:ext cx="2822556" cy="1358754"/>
+                    </a:xfrm>
+                    <a:prstGeom prst="rect">
+                      <a:avLst/>
+                    </a:prstGeom>
+                  </pic:spPr>
+                </pic:pic>
+              </a:graphicData>
+            </a:graphic>
+          </wp:inline>
+        </w:drawing>
+      </w:r>
+      <w:r>
+        <w:rPr>
+          <w:rFonts w:ascii="Times New Roman" w:hAnsi="Times New Roman" w:cs="Times New Roman"/>
+          <w:noProof/>
+        </w:rPr>
+        <w:drawing>
+          <wp:inline distT="0" distB="0" distL="0" distR="0">
+            <wp:extent cx="3065579" cy="1402080"/>
+            <wp:effectExtent l="0" t="0" r="1905" b="7620"/>
+            <wp:docPr id="22" name="Picture 22"/>
+            <wp:cNvGraphicFramePr>
+              <a:graphicFrameLocks xmlns:a="http://schemas.openxmlformats.org/drawingml/2006/main" noChangeAspect="1"/>
+            </wp:cNvGraphicFramePr>
+            <a:graphic xmlns:a="http://schemas.openxmlformats.org/drawingml/2006/main">
+              <a:graphicData uri="http://schemas.openxmlformats.org/drawingml/2006/picture">
+                <pic:pic xmlns:pic="http://schemas.openxmlformats.org/drawingml/2006/picture">
+                  <pic:nvPicPr>
+                    <pic:cNvPr id="22" name="survey3.jpeg"/>
+                    <pic:cNvPicPr/>
+                  </pic:nvPicPr>
+                  <pic:blipFill>
+                    <a:blip r:embed="rId24" cstate="print">
+                      <a:extLst>
+                        <a:ext uri="{28A0092B-C50C-407E-A947-70E740481C1C}">
+                          <a14:useLocalDpi xmlns:a14="http://schemas.microsoft.com/office/drawing/2010/main" val="0"/>
+                        </a:ext>
+                      </a:extLst>
+                    </a:blip>
+                    <a:stretch>
+                      <a:fillRect/>
+                    </a:stretch>
+                  </pic:blipFill>
+                  <pic:spPr>
+                    <a:xfrm>
+                      <a:off x="0" y="0"/>
+                      <a:ext cx="3163319" cy="1446783"/>
+                    </a:xfrm>
+                    <a:prstGeom prst="rect">
+                      <a:avLst/>
+                    </a:prstGeom>
+                  </pic:spPr>
+                </pic:pic>
+              </a:graphicData>
+            </a:graphic>
+          </wp:inline>
+        </w:drawing>
+      </w:r>
+    </w:p>
+    <w:p>
+      <w:pPr>
+        <w:pStyle w:val="ListParagraph"/>
+        <w:ind w:left="722" w:firstLine="0"/>
+        <w:jc w:val="center"/>
+        <w:rPr>
+          <w:rFonts w:ascii="Times New Roman" w:hAnsi="Times New Roman" w:cs="Times New Roman"/>
+        </w:rPr>
+      </w:pPr>
+      <w:r>
+        <w:rPr>
+          <w:rFonts w:ascii="Times New Roman" w:hAnsi="Times New Roman" w:cs="Times New Roman"/>
+          <w:noProof/>
+        </w:rPr>
+        <w:drawing>
+          <wp:inline distT="0" distB="0" distL="0" distR="0">
+            <wp:extent cx="3040380" cy="1350286"/>
+            <wp:effectExtent l="0" t="0" r="7620" b="2540"/>
+            <wp:docPr id="23" name="Picture 23"/>
+            <wp:cNvGraphicFramePr>
+              <a:graphicFrameLocks xmlns:a="http://schemas.openxmlformats.org/drawingml/2006/main" noChangeAspect="1"/>
+            </wp:cNvGraphicFramePr>
+            <a:graphic xmlns:a="http://schemas.openxmlformats.org/drawingml/2006/main">
+              <a:graphicData uri="http://schemas.openxmlformats.org/drawingml/2006/picture">
+                <pic:pic xmlns:pic="http://schemas.openxmlformats.org/drawingml/2006/picture">
+                  <pic:nvPicPr>
+                    <pic:cNvPr id="23" name="survey4.JPG"/>
+                    <pic:cNvPicPr/>
+                  </pic:nvPicPr>
+                  <pic:blipFill>
+                    <a:blip r:embed="rId25">
+                      <a:extLst>
+                        <a:ext uri="{28A0092B-C50C-407E-A947-70E740481C1C}">
+                          <a14:useLocalDpi xmlns:a14="http://schemas.microsoft.com/office/drawing/2010/main" val="0"/>
+                        </a:ext>
+                      </a:extLst>
+                    </a:blip>
+                    <a:stretch>
+                      <a:fillRect/>
+                    </a:stretch>
+                  </pic:blipFill>
+                  <pic:spPr>
+                    <a:xfrm>
+                      <a:off x="0" y="0"/>
+                      <a:ext cx="3079310" cy="1367576"/>
+                    </a:xfrm>
+                    <a:prstGeom prst="rect">
+                      <a:avLst/>
+                    </a:prstGeom>
+                  </pic:spPr>
+                </pic:pic>
+              </a:graphicData>
+            </a:graphic>
+          </wp:inline>
+        </w:drawing>
+      </w:r>
+      <w:r>
+        <w:rPr>
+          <w:rFonts w:ascii="Times New Roman" w:hAnsi="Times New Roman" w:cs="Times New Roman"/>
+          <w:noProof/>
+        </w:rPr>
+        <w:drawing>
+          <wp:inline distT="0" distB="0" distL="0" distR="0">
+            <wp:extent cx="3398520" cy="1568548"/>
+            <wp:effectExtent l="0" t="0" r="0" b="0"/>
+            <wp:docPr id="24" name="Picture 24"/>
+            <wp:cNvGraphicFramePr>
+              <a:graphicFrameLocks xmlns:a="http://schemas.openxmlformats.org/drawingml/2006/main" noChangeAspect="1"/>
+            </wp:cNvGraphicFramePr>
+            <a:graphic xmlns:a="http://schemas.openxmlformats.org/drawingml/2006/main">
+              <a:graphicData uri="http://schemas.openxmlformats.org/drawingml/2006/picture">
+                <pic:pic xmlns:pic="http://schemas.openxmlformats.org/drawingml/2006/picture">
+                  <pic:nvPicPr>
+                    <pic:cNvPr id="24" name="survey5.JPG"/>
+                    <pic:cNvPicPr/>
+                  </pic:nvPicPr>
+                  <pic:blipFill>
+                    <a:blip r:embed="rId26">
+                      <a:extLst>
+                        <a:ext uri="{28A0092B-C50C-407E-A947-70E740481C1C}">
+                          <a14:useLocalDpi xmlns:a14="http://schemas.microsoft.com/office/drawing/2010/main" val="0"/>
+                        </a:ext>
+                      </a:extLst>
+                    </a:blip>
+                    <a:stretch>
+                      <a:fillRect/>
+                    </a:stretch>
+                  </pic:blipFill>
+                  <pic:spPr>
+                    <a:xfrm>
+                      <a:off x="0" y="0"/>
+                      <a:ext cx="3412323" cy="1574918"/>
+                    </a:xfrm>
+                    <a:prstGeom prst="rect">
+                      <a:avLst/>
+                    </a:prstGeom>
+                  </pic:spPr>
+                </pic:pic>
+              </a:graphicData>
+            </a:graphic>
+          </wp:inline>
+        </w:drawing>
+      </w:r>
+    </w:p>
+    <w:p>
+      <w:pPr>
+        <w:pStyle w:val="ListParagraph"/>
+        <w:ind w:left="722" w:firstLine="0"/>
+        <w:rPr>
+          <w:rFonts w:ascii="Times New Roman" w:hAnsi="Times New Roman" w:cs="Times New Roman"/>
+        </w:rPr>
+      </w:pPr>
+    </w:p>
+    <w:p>
+      <w:pPr>
+        <w:pStyle w:val="ListParagraph"/>
+        <w:numPr>
+          <w:ilvl w:val="0"/>
+          <w:numId w:val="14"/>
+        </w:numPr>
+        <w:rPr>
+          <w:rFonts w:ascii="Times New Roman" w:hAnsi="Times New Roman" w:cs="Times New Roman"/>
+          <w:b/>
+        </w:rPr>
+      </w:pPr>
+      <w:r>
+        <w:rPr>
+          <w:rFonts w:ascii="Times New Roman" w:hAnsi="Times New Roman" w:cs="Times New Roman"/>
+          <w:b/>
+        </w:rPr>
+        <w:t>Card Sorting –</w:t>
+      </w:r>
+    </w:p>
+    <w:p>
+      <w:pPr>
+        <w:pStyle w:val="ListParagraph"/>
+        <w:ind w:left="722" w:firstLine="0"/>
+        <w:rPr>
+          <w:rFonts w:ascii="Times New Roman" w:hAnsi="Times New Roman" w:cs="Times New Roman"/>
+        </w:rPr>
+      </w:pPr>
+      <w:r>
+        <w:rPr>
+          <w:rFonts w:ascii="Times New Roman" w:hAnsi="Times New Roman" w:cs="Times New Roman"/>
+        </w:rPr>
+        <w:tab/>
+        <w:t xml:space="preserve">Based on the listed functional requirements, we conducted white board sessions and card sorting technique among ourselves </w:t>
+      </w:r>
+      <w:r>
+        <w:rPr>
+          <w:rFonts w:ascii="Times New Roman" w:hAnsi="Times New Roman" w:cs="Times New Roman"/>
+        </w:rPr>
+        <w:t xml:space="preserve">to come up with an Information Architecture which we felt was constructed on the basis of user research. We wanted to validate that the architecture which we created was actually as per user needs. This led us to use </w:t>
+      </w:r>
+      <w:r>
+        <w:rPr>
+          <w:rFonts w:ascii="Times New Roman" w:hAnsi="Times New Roman" w:cs="Times New Roman"/>
+        </w:rPr>
+        <w:t>the Closed Card Sorting technique.</w:t>
+      </w:r>
+    </w:p>
+    <w:p>
+      <w:pPr>
+        <w:pStyle w:val="ListParagraph"/>
+        <w:ind w:left="722" w:firstLine="0"/>
+        <w:rPr>
+          <w:rFonts w:ascii="Times New Roman" w:hAnsi="Times New Roman" w:cs="Times New Roman"/>
+        </w:rPr>
+      </w:pPr>
+      <w:r>
+        <w:rPr>
+          <w:rFonts w:ascii="Times New Roman" w:hAnsi="Times New Roman" w:cs="Times New Roman"/>
+        </w:rPr>
+        <w:tab/>
+        <w:t xml:space="preserve">We used the online card sorting tool provided by </w:t>
+      </w:r>
+      <w:proofErr w:type="spellStart"/>
+      <w:r>
+        <w:rPr>
+          <w:rFonts w:ascii="Times New Roman" w:hAnsi="Times New Roman" w:cs="Times New Roman"/>
+        </w:rPr>
+        <w:t>OptimalWorkshop</w:t>
+      </w:r>
+      <w:proofErr w:type="spellEnd"/>
+      <w:r>
+        <w:rPr>
+          <w:rFonts w:ascii="Times New Roman" w:hAnsi="Times New Roman" w:cs="Times New Roman"/>
+        </w:rPr>
+        <w:t xml:space="preserve"> to conduct this survey. We created the same cards as we had created when we conducted card sorting among ourselves. We distributed this survey among a lot of current </w:t>
+      </w:r>
+      <w:proofErr w:type="spellStart"/>
+      <w:r>
+        <w:rPr>
+          <w:rFonts w:ascii="Times New Roman" w:hAnsi="Times New Roman" w:cs="Times New Roman"/>
+        </w:rPr>
+        <w:t>MyNEU</w:t>
+      </w:r>
+      <w:proofErr w:type="spellEnd"/>
+      <w:r>
+        <w:rPr>
+          <w:rFonts w:ascii="Times New Roman" w:hAnsi="Times New Roman" w:cs="Times New Roman"/>
+        </w:rPr>
+        <w:t xml:space="preserve"> students and the result what we got from this survey is on the next page. Basically, we were able to validate our architecture to the user’s card sorting responses and we observed that most of the users’ idea about the placement of cards were similar to our placement of cards.</w:t>
+      </w:r>
+    </w:p>
+    <w:p>
+      <w:pPr>
+        <w:spacing w:after="160" w:line="259" w:lineRule="auto"/>
+        <w:ind w:left="0" w:firstLine="0"/>
+        <w:jc w:val="left"/>
+        <w:rPr>
+          <w:rFonts w:ascii="Times New Roman" w:hAnsi="Times New Roman" w:cs="Times New Roman"/>
+        </w:rPr>
+      </w:pPr>
+      <w:r>
+        <w:rPr>
+          <w:rFonts w:ascii="Times New Roman" w:hAnsi="Times New Roman" w:cs="Times New Roman"/>
+        </w:rPr>
+        <w:br w:type="page"/>
+      </w:r>
+    </w:p>
+    <w:p>
+      <w:pPr>
+        <w:pStyle w:val="ListParagraph"/>
+        <w:ind w:left="0" w:firstLine="0"/>
+        <w:rPr>
+          <w:rFonts w:ascii="Times New Roman" w:hAnsi="Times New Roman" w:cs="Times New Roman"/>
+        </w:rPr>
+      </w:pPr>
+      <w:r>
+        <w:rPr>
+          <w:rFonts w:ascii="Times New Roman" w:hAnsi="Times New Roman" w:cs="Times New Roman"/>
+          <w:noProof/>
+        </w:rPr>
+        <w:lastRenderedPageBreak/>
+        <w:drawing>
+          <wp:inline distT="0" distB="0" distL="0" distR="0">
+            <wp:extent cx="7029450" cy="4858385"/>
+            <wp:effectExtent l="0" t="0" r="0" b="0"/>
+            <wp:docPr id="25" name="Picture 25"/>
+            <wp:cNvGraphicFramePr>
+              <a:graphicFrameLocks xmlns:a="http://schemas.openxmlformats.org/drawingml/2006/main" noChangeAspect="1"/>
+            </wp:cNvGraphicFramePr>
+            <a:graphic xmlns:a="http://schemas.openxmlformats.org/drawingml/2006/main">
+              <a:graphicData uri="http://schemas.openxmlformats.org/drawingml/2006/picture">
+                <pic:pic xmlns:pic="http://schemas.openxmlformats.org/drawingml/2006/picture">
+                  <pic:nvPicPr>
+                    <pic:cNvPr id="25" name="cardsorting.JPG"/>
+                    <pic:cNvPicPr/>
+                  </pic:nvPicPr>
+                  <pic:blipFill>
+                    <a:blip r:embed="rId27">
+                      <a:extLst>
+                        <a:ext uri="{28A0092B-C50C-407E-A947-70E740481C1C}">
+                          <a14:useLocalDpi xmlns:a14="http://schemas.microsoft.com/office/drawing/2010/main" val="0"/>
+                        </a:ext>
+                      </a:extLst>
+                    </a:blip>
+                    <a:stretch>
+                      <a:fillRect/>
+                    </a:stretch>
+                  </pic:blipFill>
+                  <pic:spPr>
+                    <a:xfrm>
+                      <a:off x="0" y="0"/>
+                      <a:ext cx="7029450" cy="4858385"/>
+                    </a:xfrm>
+                    <a:prstGeom prst="rect">
+                      <a:avLst/>
+                    </a:prstGeom>
+                  </pic:spPr>
+                </pic:pic>
+              </a:graphicData>
+            </a:graphic>
+          </wp:inline>
+        </w:drawing>
+      </w:r>
+    </w:p>
+    <w:p>
+      <w:pPr>
+        <w:rPr>
+          <w:rFonts w:ascii="Times New Roman" w:hAnsi="Times New Roman" w:cs="Times New Roman"/>
+          <w:b/>
+        </w:rPr>
+      </w:pPr>
+    </w:p>
+    <w:p>
+      <w:pPr>
+        <w:pStyle w:val="ListParagraph"/>
+        <w:numPr>
+          <w:ilvl w:val="0"/>
+          <w:numId w:val="14"/>
+        </w:numPr>
+        <w:rPr>
+          <w:rFonts w:ascii="Times New Roman" w:hAnsi="Times New Roman" w:cs="Times New Roman"/>
+          <w:b/>
+        </w:rPr>
+      </w:pPr>
+      <w:r>
+        <w:rPr>
+          <w:rFonts w:ascii="Times New Roman" w:hAnsi="Times New Roman" w:cs="Times New Roman"/>
+          <w:b/>
+        </w:rPr>
+        <w:t>A/B T</w:t>
+      </w:r>
+      <w:r>
+        <w:rPr>
+          <w:rFonts w:ascii="Times New Roman" w:hAnsi="Times New Roman" w:cs="Times New Roman"/>
+          <w:b/>
+        </w:rPr>
+        <w:t>esting</w:t>
+      </w:r>
+      <w:r>
+        <w:rPr>
+          <w:rFonts w:ascii="Times New Roman" w:hAnsi="Times New Roman" w:cs="Times New Roman"/>
+          <w:b/>
+        </w:rPr>
+        <w:t xml:space="preserve"> –</w:t>
+      </w:r>
+    </w:p>
+    <w:p>
+      <w:pPr>
+        <w:pStyle w:val="ListParagraph"/>
+        <w:ind w:left="722" w:firstLine="0"/>
+        <w:rPr>
+          <w:rFonts w:ascii="Times New Roman" w:hAnsi="Times New Roman" w:cs="Times New Roman"/>
+        </w:rPr>
+      </w:pPr>
+      <w:r>
+        <w:rPr>
+          <w:rFonts w:ascii="Times New Roman" w:hAnsi="Times New Roman" w:cs="Times New Roman"/>
+          <w:b/>
+        </w:rPr>
+        <w:tab/>
+      </w:r>
+      <w:r>
+        <w:rPr>
+          <w:rFonts w:ascii="Times New Roman" w:hAnsi="Times New Roman" w:cs="Times New Roman"/>
+        </w:rPr>
+        <w:t xml:space="preserve">This was the final user research we used to get insights about user preferences. After developing a prototype for the project, our thoughts were conflicting on the existing design of the dashboard. I had designed the original version and </w:t>
+      </w:r>
+      <w:proofErr w:type="spellStart"/>
+      <w:r>
+        <w:rPr>
+          <w:rFonts w:ascii="Times New Roman" w:hAnsi="Times New Roman" w:cs="Times New Roman"/>
+        </w:rPr>
+        <w:t>Rugved</w:t>
+      </w:r>
+      <w:proofErr w:type="spellEnd"/>
+      <w:r>
+        <w:rPr>
+          <w:rFonts w:ascii="Times New Roman" w:hAnsi="Times New Roman" w:cs="Times New Roman"/>
+        </w:rPr>
+        <w:t xml:space="preserve"> had a different design in mind. Hence, we decided to go with A/B Testing in order to determine which design will be more accepted by the users. </w:t>
+      </w:r>
+    </w:p>
+    <w:p>
+      <w:pPr>
+        <w:pStyle w:val="ListParagraph"/>
+        <w:ind w:left="722" w:firstLine="0"/>
+        <w:rPr>
+          <w:rFonts w:ascii="Times New Roman" w:hAnsi="Times New Roman" w:cs="Times New Roman"/>
+        </w:rPr>
+      </w:pPr>
+      <w:r>
+        <w:rPr>
+          <w:rFonts w:ascii="Times New Roman" w:hAnsi="Times New Roman" w:cs="Times New Roman"/>
+        </w:rPr>
+        <w:tab/>
+        <w:t xml:space="preserve">We created two </w:t>
+      </w:r>
+      <w:proofErr w:type="spellStart"/>
+      <w:r>
+        <w:rPr>
+          <w:rFonts w:ascii="Times New Roman" w:hAnsi="Times New Roman" w:cs="Times New Roman"/>
+        </w:rPr>
+        <w:t>erions</w:t>
+      </w:r>
+      <w:proofErr w:type="spellEnd"/>
+      <w:r>
+        <w:rPr>
+          <w:rFonts w:ascii="Times New Roman" w:hAnsi="Times New Roman" w:cs="Times New Roman"/>
+        </w:rPr>
+        <w:t xml:space="preserve"> of the dashboard page, version 1 which was the original one created by me and version 2 which was created by </w:t>
+      </w:r>
+      <w:proofErr w:type="spellStart"/>
+      <w:r>
+        <w:rPr>
+          <w:rFonts w:ascii="Times New Roman" w:hAnsi="Times New Roman" w:cs="Times New Roman"/>
+        </w:rPr>
+        <w:t>Rugved</w:t>
+      </w:r>
+      <w:proofErr w:type="spellEnd"/>
+      <w:r>
+        <w:rPr>
+          <w:rFonts w:ascii="Times New Roman" w:hAnsi="Times New Roman" w:cs="Times New Roman"/>
+        </w:rPr>
+        <w:t xml:space="preserve">. </w:t>
+      </w:r>
+      <w:r>
+        <w:rPr>
+          <w:rFonts w:ascii="Times New Roman" w:hAnsi="Times New Roman" w:cs="Times New Roman"/>
+        </w:rPr>
+        <w:t xml:space="preserve">We showed version 1 to five users and the version 2 to other five users. After observing the way users used both the versions, we concluded that the version 1 was more efficient with respect to usability than version 2. </w:t>
+      </w:r>
+    </w:p>
+    <w:p>
+      <w:pPr>
+        <w:pStyle w:val="ListParagraph"/>
+        <w:ind w:left="722" w:firstLine="0"/>
+        <w:rPr>
+          <w:rFonts w:ascii="Times New Roman" w:hAnsi="Times New Roman" w:cs="Times New Roman"/>
+        </w:rPr>
+      </w:pPr>
+    </w:p>
+    <w:p>
+      <w:pPr>
+        <w:rPr>
+          <w:rFonts w:ascii="Times New Roman" w:hAnsi="Times New Roman" w:cs="Times New Roman"/>
+          <w:b/>
+          <w:sz w:val="32"/>
+          <w:szCs w:val="20"/>
+        </w:rPr>
+      </w:pPr>
+      <w:r>
+        <w:rPr>
+          <w:rFonts w:ascii="Times New Roman" w:hAnsi="Times New Roman" w:cs="Times New Roman"/>
+          <w:b/>
+          <w:sz w:val="32"/>
+          <w:szCs w:val="20"/>
+        </w:rPr>
+        <w:t>Usability Testing</w:t>
+      </w:r>
+    </w:p>
+    <w:p>
+      <w:r>
+        <w:rPr>
+          <w:rFonts w:ascii="Times New Roman" w:hAnsi="Times New Roman" w:cs="Times New Roman"/>
+          <w:b/>
+          <w:sz w:val="18"/>
+          <w:szCs w:val="20"/>
+        </w:rPr>
+        <w:pict>
+          <v:rect id="_x0000_i1061" style="width:563.3pt;height:2pt" o:hralign="center" o:hrstd="t" o:hrnoshade="t" o:hr="t" fillcolor="black [3213]" stroked="f"/>
+        </w:pict>
+      </w:r>
+    </w:p>
+    <w:p>
+      <w:pPr>
+        <w:ind w:left="2" w:firstLine="0"/>
+        <w:rPr>
+          <w:rFonts w:ascii="Times New Roman" w:hAnsi="Times New Roman" w:cs="Times New Roman"/>
+        </w:rPr>
+      </w:pPr>
+      <w:r>
+        <w:rPr>
+          <w:rFonts w:ascii="Times New Roman" w:hAnsi="Times New Roman" w:cs="Times New Roman"/>
+        </w:rPr>
+        <w:tab/>
+      </w:r>
       <w:bookmarkStart w:id="0" w:name="_GoBack"/>
       <w:bookmarkEnd w:id="0"/>
     </w:p>
     <w:p>
       <w:pPr>
-        <w:spacing w:after="160" w:line="259" w:lineRule="auto"/>
-        <w:rPr>
-          <w:rFonts w:ascii="Times New Roman" w:hAnsi="Times New Roman" w:cs="Times New Roman"/>
-        </w:rPr>
-      </w:pPr>
-      <w:r>
-        <w:rPr>
-          <w:rFonts w:ascii="Times New Roman" w:hAnsi="Times New Roman" w:cs="Times New Roman"/>
+        <w:pStyle w:val="ListParagraph"/>
+        <w:spacing w:after="0" w:line="259" w:lineRule="auto"/>
+        <w:ind w:left="722" w:firstLine="0"/>
+        <w:rPr>
+          <w:rFonts w:ascii="Times New Roman" w:hAnsi="Times New Roman" w:cs="Times New Roman"/>
+          <w:caps/>
+          <w:color w:val="19191A"/>
+        </w:rPr>
+      </w:pPr>
+      <w:r>
+        <w:rPr>
+          <w:rFonts w:ascii="Times New Roman" w:hAnsi="Times New Roman" w:cs="Times New Roman"/>
+          <w:b/>
+          <w:caps/>
+          <w:color w:val="19191A"/>
         </w:rPr>
         <w:tab/>
       </w:r>
-      <w:r>
-        <w:rPr>
-          <w:rFonts w:ascii="Times New Roman" w:hAnsi="Times New Roman" w:cs="Times New Roman"/>
-        </w:rPr>
-        <w:tab/>
-      </w:r>
-    </w:p>
-    <w:p>
-      <w:pPr>
-        <w:spacing w:after="160" w:line="259" w:lineRule="auto"/>
-        <w:rPr>
-          <w:rFonts w:ascii="Times New Roman" w:hAnsi="Times New Roman" w:cs="Times New Roman"/>
-        </w:rPr>
-      </w:pPr>
-    </w:p>
-    <w:p>
-      <w:pPr>
-        <w:spacing w:after="160" w:line="259" w:lineRule="auto"/>
-        <w:ind w:left="0" w:firstLine="0"/>
-        <w:rPr>
-          <w:rFonts w:ascii="Times New Roman" w:hAnsi="Times New Roman" w:cs="Times New Roman"/>
-        </w:rPr>
-      </w:pPr>
-    </w:p>
-    <w:p>
-      <w:pPr>
-        <w:spacing w:after="160" w:line="259" w:lineRule="auto"/>
-        <w:jc w:val="left"/>
-        <w:rPr>
-          <w:rFonts w:ascii="Times New Roman" w:hAnsi="Times New Roman" w:cs="Times New Roman"/>
-        </w:rPr>
-      </w:pPr>
-    </w:p>
-    <w:p>
-      <w:pPr>
-        <w:spacing w:after="160" w:line="259" w:lineRule="auto"/>
-        <w:jc w:val="left"/>
-        <w:rPr>
-          <w:rFonts w:ascii="Times New Roman" w:hAnsi="Times New Roman" w:cs="Times New Roman"/>
-        </w:rPr>
-      </w:pPr>
-    </w:p>
-    <w:p>
-      <w:pPr>
-        <w:pStyle w:val="ListParagraph"/>
-        <w:spacing w:after="160" w:line="259" w:lineRule="auto"/>
-        <w:ind w:firstLine="0"/>
-        <w:jc w:val="left"/>
-        <w:rPr>
-          <w:rFonts w:ascii="Times New Roman" w:hAnsi="Times New Roman" w:cs="Times New Roman"/>
-        </w:rPr>
-      </w:pPr>
     </w:p>
     <w:sectPr>
       <w:pgSz w:w="12240" w:h="15840"/>
@@ -5880,6 +7994,92 @@
     </w:lvl>
   </w:abstractNum>
   <w:abstractNum w:abstractNumId="5" w15:restartNumberingAfterBreak="0">
+    <w:nsid w:val="40CF79A6"/>
+    <w:multiLevelType w:val="hybridMultilevel"/>
+    <w:tmpl w:val="70A2894A"/>
+    <w:lvl w:ilvl="0" w:tplc="0409000F">
+      <w:start w:val="1"/>
+      <w:numFmt w:val="decimal"/>
+      <w:lvlText w:val="%1."/>
+      <w:lvlJc w:val="left"/>
+      <w:pPr>
+        <w:ind w:left="720" w:hanging="360"/>
+      </w:pPr>
+    </w:lvl>
+    <w:lvl w:ilvl="1" w:tplc="04090019" w:tentative="1">
+      <w:start w:val="1"/>
+      <w:numFmt w:val="lowerLetter"/>
+      <w:lvlText w:val="%2."/>
+      <w:lvlJc w:val="left"/>
+      <w:pPr>
+        <w:ind w:left="1440" w:hanging="360"/>
+      </w:pPr>
+    </w:lvl>
+    <w:lvl w:ilvl="2" w:tplc="0409001B" w:tentative="1">
+      <w:start w:val="1"/>
+      <w:numFmt w:val="lowerRoman"/>
+      <w:lvlText w:val="%3."/>
+      <w:lvlJc w:val="right"/>
+      <w:pPr>
+        <w:ind w:left="2160" w:hanging="180"/>
+      </w:pPr>
+    </w:lvl>
+    <w:lvl w:ilvl="3" w:tplc="0409000F" w:tentative="1">
+      <w:start w:val="1"/>
+      <w:numFmt w:val="decimal"/>
+      <w:lvlText w:val="%4."/>
+      <w:lvlJc w:val="left"/>
+      <w:pPr>
+        <w:ind w:left="2880" w:hanging="360"/>
+      </w:pPr>
+    </w:lvl>
+    <w:lvl w:ilvl="4" w:tplc="04090019" w:tentative="1">
+      <w:start w:val="1"/>
+      <w:numFmt w:val="lowerLetter"/>
+      <w:lvlText w:val="%5."/>
+      <w:lvlJc w:val="left"/>
+      <w:pPr>
+        <w:ind w:left="3600" w:hanging="360"/>
+      </w:pPr>
+    </w:lvl>
+    <w:lvl w:ilvl="5" w:tplc="0409001B" w:tentative="1">
+      <w:start w:val="1"/>
+      <w:numFmt w:val="lowerRoman"/>
+      <w:lvlText w:val="%6."/>
+      <w:lvlJc w:val="right"/>
+      <w:pPr>
+        <w:ind w:left="4320" w:hanging="180"/>
+      </w:pPr>
+    </w:lvl>
+    <w:lvl w:ilvl="6" w:tplc="0409000F" w:tentative="1">
+      <w:start w:val="1"/>
+      <w:numFmt w:val="decimal"/>
+      <w:lvlText w:val="%7."/>
+      <w:lvlJc w:val="left"/>
+      <w:pPr>
+        <w:ind w:left="5040" w:hanging="360"/>
+      </w:pPr>
+    </w:lvl>
+    <w:lvl w:ilvl="7" w:tplc="04090019" w:tentative="1">
+      <w:start w:val="1"/>
+      <w:numFmt w:val="lowerLetter"/>
+      <w:lvlText w:val="%8."/>
+      <w:lvlJc w:val="left"/>
+      <w:pPr>
+        <w:ind w:left="5760" w:hanging="360"/>
+      </w:pPr>
+    </w:lvl>
+    <w:lvl w:ilvl="8" w:tplc="0409001B" w:tentative="1">
+      <w:start w:val="1"/>
+      <w:numFmt w:val="lowerRoman"/>
+      <w:lvlText w:val="%9."/>
+      <w:lvlJc w:val="right"/>
+      <w:pPr>
+        <w:ind w:left="6480" w:hanging="180"/>
+      </w:pPr>
+    </w:lvl>
+  </w:abstractNum>
+  <w:abstractNum w:abstractNumId="6" w15:restartNumberingAfterBreak="0">
     <w:nsid w:val="42F73A71"/>
     <w:multiLevelType w:val="multilevel"/>
     <w:tmpl w:val="DBA85D6E"/>
@@ -6000,7 +8200,7 @@
       </w:rPr>
     </w:lvl>
   </w:abstractNum>
-  <w:abstractNum w:abstractNumId="6" w15:restartNumberingAfterBreak="0">
+  <w:abstractNum w:abstractNumId="7" w15:restartNumberingAfterBreak="0">
     <w:nsid w:val="47E73B66"/>
     <w:multiLevelType w:val="multilevel"/>
     <w:tmpl w:val="07B4E800"/>
@@ -6118,7 +8318,179 @@
       </w:rPr>
     </w:lvl>
   </w:abstractNum>
-  <w:abstractNum w:abstractNumId="7" w15:restartNumberingAfterBreak="0">
+  <w:abstractNum w:abstractNumId="8" w15:restartNumberingAfterBreak="0">
+    <w:nsid w:val="544D5332"/>
+    <w:multiLevelType w:val="hybridMultilevel"/>
+    <w:tmpl w:val="B90A5D56"/>
+    <w:lvl w:ilvl="0" w:tplc="0409000F">
+      <w:start w:val="1"/>
+      <w:numFmt w:val="decimal"/>
+      <w:lvlText w:val="%1."/>
+      <w:lvlJc w:val="left"/>
+      <w:pPr>
+        <w:ind w:left="722" w:hanging="360"/>
+      </w:pPr>
+    </w:lvl>
+    <w:lvl w:ilvl="1" w:tplc="04090019" w:tentative="1">
+      <w:start w:val="1"/>
+      <w:numFmt w:val="lowerLetter"/>
+      <w:lvlText w:val="%2."/>
+      <w:lvlJc w:val="left"/>
+      <w:pPr>
+        <w:ind w:left="1442" w:hanging="360"/>
+      </w:pPr>
+    </w:lvl>
+    <w:lvl w:ilvl="2" w:tplc="0409001B" w:tentative="1">
+      <w:start w:val="1"/>
+      <w:numFmt w:val="lowerRoman"/>
+      <w:lvlText w:val="%3."/>
+      <w:lvlJc w:val="right"/>
+      <w:pPr>
+        <w:ind w:left="2162" w:hanging="180"/>
+      </w:pPr>
+    </w:lvl>
+    <w:lvl w:ilvl="3" w:tplc="0409000F" w:tentative="1">
+      <w:start w:val="1"/>
+      <w:numFmt w:val="decimal"/>
+      <w:lvlText w:val="%4."/>
+      <w:lvlJc w:val="left"/>
+      <w:pPr>
+        <w:ind w:left="2882" w:hanging="360"/>
+      </w:pPr>
+    </w:lvl>
+    <w:lvl w:ilvl="4" w:tplc="04090019" w:tentative="1">
+      <w:start w:val="1"/>
+      <w:numFmt w:val="lowerLetter"/>
+      <w:lvlText w:val="%5."/>
+      <w:lvlJc w:val="left"/>
+      <w:pPr>
+        <w:ind w:left="3602" w:hanging="360"/>
+      </w:pPr>
+    </w:lvl>
+    <w:lvl w:ilvl="5" w:tplc="0409001B" w:tentative="1">
+      <w:start w:val="1"/>
+      <w:numFmt w:val="lowerRoman"/>
+      <w:lvlText w:val="%6."/>
+      <w:lvlJc w:val="right"/>
+      <w:pPr>
+        <w:ind w:left="4322" w:hanging="180"/>
+      </w:pPr>
+    </w:lvl>
+    <w:lvl w:ilvl="6" w:tplc="0409000F" w:tentative="1">
+      <w:start w:val="1"/>
+      <w:numFmt w:val="decimal"/>
+      <w:lvlText w:val="%7."/>
+      <w:lvlJc w:val="left"/>
+      <w:pPr>
+        <w:ind w:left="5042" w:hanging="360"/>
+      </w:pPr>
+    </w:lvl>
+    <w:lvl w:ilvl="7" w:tplc="04090019" w:tentative="1">
+      <w:start w:val="1"/>
+      <w:numFmt w:val="lowerLetter"/>
+      <w:lvlText w:val="%8."/>
+      <w:lvlJc w:val="left"/>
+      <w:pPr>
+        <w:ind w:left="5762" w:hanging="360"/>
+      </w:pPr>
+    </w:lvl>
+    <w:lvl w:ilvl="8" w:tplc="0409001B" w:tentative="1">
+      <w:start w:val="1"/>
+      <w:numFmt w:val="lowerRoman"/>
+      <w:lvlText w:val="%9."/>
+      <w:lvlJc w:val="right"/>
+      <w:pPr>
+        <w:ind w:left="6482" w:hanging="180"/>
+      </w:pPr>
+    </w:lvl>
+  </w:abstractNum>
+  <w:abstractNum w:abstractNumId="9" w15:restartNumberingAfterBreak="0">
+    <w:nsid w:val="570104E0"/>
+    <w:multiLevelType w:val="hybridMultilevel"/>
+    <w:tmpl w:val="7AB880B6"/>
+    <w:lvl w:ilvl="0" w:tplc="0409000F">
+      <w:start w:val="1"/>
+      <w:numFmt w:val="decimal"/>
+      <w:lvlText w:val="%1."/>
+      <w:lvlJc w:val="left"/>
+      <w:pPr>
+        <w:ind w:left="360" w:hanging="360"/>
+      </w:pPr>
+    </w:lvl>
+    <w:lvl w:ilvl="1" w:tplc="04090019" w:tentative="1">
+      <w:start w:val="1"/>
+      <w:numFmt w:val="lowerLetter"/>
+      <w:lvlText w:val="%2."/>
+      <w:lvlJc w:val="left"/>
+      <w:pPr>
+        <w:ind w:left="1080" w:hanging="360"/>
+      </w:pPr>
+    </w:lvl>
+    <w:lvl w:ilvl="2" w:tplc="0409001B" w:tentative="1">
+      <w:start w:val="1"/>
+      <w:numFmt w:val="lowerRoman"/>
+      <w:lvlText w:val="%3."/>
+      <w:lvlJc w:val="right"/>
+      <w:pPr>
+        <w:ind w:left="1800" w:hanging="180"/>
+      </w:pPr>
+    </w:lvl>
+    <w:lvl w:ilvl="3" w:tplc="0409000F" w:tentative="1">
+      <w:start w:val="1"/>
+      <w:numFmt w:val="decimal"/>
+      <w:lvlText w:val="%4."/>
+      <w:lvlJc w:val="left"/>
+      <w:pPr>
+        <w:ind w:left="2520" w:hanging="360"/>
+      </w:pPr>
+    </w:lvl>
+    <w:lvl w:ilvl="4" w:tplc="04090019" w:tentative="1">
+      <w:start w:val="1"/>
+      <w:numFmt w:val="lowerLetter"/>
+      <w:lvlText w:val="%5."/>
+      <w:lvlJc w:val="left"/>
+      <w:pPr>
+        <w:ind w:left="3240" w:hanging="360"/>
+      </w:pPr>
+    </w:lvl>
+    <w:lvl w:ilvl="5" w:tplc="0409001B" w:tentative="1">
+      <w:start w:val="1"/>
+      <w:numFmt w:val="lowerRoman"/>
+      <w:lvlText w:val="%6."/>
+      <w:lvlJc w:val="right"/>
+      <w:pPr>
+        <w:ind w:left="3960" w:hanging="180"/>
+      </w:pPr>
+    </w:lvl>
+    <w:lvl w:ilvl="6" w:tplc="0409000F" w:tentative="1">
+      <w:start w:val="1"/>
+      <w:numFmt w:val="decimal"/>
+      <w:lvlText w:val="%7."/>
+      <w:lvlJc w:val="left"/>
+      <w:pPr>
+        <w:ind w:left="4680" w:hanging="360"/>
+      </w:pPr>
+    </w:lvl>
+    <w:lvl w:ilvl="7" w:tplc="04090019" w:tentative="1">
+      <w:start w:val="1"/>
+      <w:numFmt w:val="lowerLetter"/>
+      <w:lvlText w:val="%8."/>
+      <w:lvlJc w:val="left"/>
+      <w:pPr>
+        <w:ind w:left="5400" w:hanging="360"/>
+      </w:pPr>
+    </w:lvl>
+    <w:lvl w:ilvl="8" w:tplc="0409001B" w:tentative="1">
+      <w:start w:val="1"/>
+      <w:numFmt w:val="lowerRoman"/>
+      <w:lvlText w:val="%9."/>
+      <w:lvlJc w:val="right"/>
+      <w:pPr>
+        <w:ind w:left="6120" w:hanging="180"/>
+      </w:pPr>
+    </w:lvl>
+  </w:abstractNum>
+  <w:abstractNum w:abstractNumId="10" w15:restartNumberingAfterBreak="0">
     <w:nsid w:val="5ED011AE"/>
     <w:multiLevelType w:val="hybridMultilevel"/>
     <w:tmpl w:val="C77EB078"/>
@@ -6258,7 +8630,93 @@
       </w:rPr>
     </w:lvl>
   </w:abstractNum>
-  <w:abstractNum w:abstractNumId="8" w15:restartNumberingAfterBreak="0">
+  <w:abstractNum w:abstractNumId="11" w15:restartNumberingAfterBreak="0">
+    <w:nsid w:val="64997D30"/>
+    <w:multiLevelType w:val="hybridMultilevel"/>
+    <w:tmpl w:val="57E8BF28"/>
+    <w:lvl w:ilvl="0" w:tplc="0409000F">
+      <w:start w:val="1"/>
+      <w:numFmt w:val="decimal"/>
+      <w:lvlText w:val="%1."/>
+      <w:lvlJc w:val="left"/>
+      <w:pPr>
+        <w:ind w:left="722" w:hanging="360"/>
+      </w:pPr>
+    </w:lvl>
+    <w:lvl w:ilvl="1" w:tplc="04090019" w:tentative="1">
+      <w:start w:val="1"/>
+      <w:numFmt w:val="lowerLetter"/>
+      <w:lvlText w:val="%2."/>
+      <w:lvlJc w:val="left"/>
+      <w:pPr>
+        <w:ind w:left="1442" w:hanging="360"/>
+      </w:pPr>
+    </w:lvl>
+    <w:lvl w:ilvl="2" w:tplc="0409001B" w:tentative="1">
+      <w:start w:val="1"/>
+      <w:numFmt w:val="lowerRoman"/>
+      <w:lvlText w:val="%3."/>
+      <w:lvlJc w:val="right"/>
+      <w:pPr>
+        <w:ind w:left="2162" w:hanging="180"/>
+      </w:pPr>
+    </w:lvl>
+    <w:lvl w:ilvl="3" w:tplc="0409000F" w:tentative="1">
+      <w:start w:val="1"/>
+      <w:numFmt w:val="decimal"/>
+      <w:lvlText w:val="%4."/>
+      <w:lvlJc w:val="left"/>
+      <w:pPr>
+        <w:ind w:left="2882" w:hanging="360"/>
+      </w:pPr>
+    </w:lvl>
+    <w:lvl w:ilvl="4" w:tplc="04090019" w:tentative="1">
+      <w:start w:val="1"/>
+      <w:numFmt w:val="lowerLetter"/>
+      <w:lvlText w:val="%5."/>
+      <w:lvlJc w:val="left"/>
+      <w:pPr>
+        <w:ind w:left="3602" w:hanging="360"/>
+      </w:pPr>
+    </w:lvl>
+    <w:lvl w:ilvl="5" w:tplc="0409001B" w:tentative="1">
+      <w:start w:val="1"/>
+      <w:numFmt w:val="lowerRoman"/>
+      <w:lvlText w:val="%6."/>
+      <w:lvlJc w:val="right"/>
+      <w:pPr>
+        <w:ind w:left="4322" w:hanging="180"/>
+      </w:pPr>
+    </w:lvl>
+    <w:lvl w:ilvl="6" w:tplc="0409000F" w:tentative="1">
+      <w:start w:val="1"/>
+      <w:numFmt w:val="decimal"/>
+      <w:lvlText w:val="%7."/>
+      <w:lvlJc w:val="left"/>
+      <w:pPr>
+        <w:ind w:left="5042" w:hanging="360"/>
+      </w:pPr>
+    </w:lvl>
+    <w:lvl w:ilvl="7" w:tplc="04090019" w:tentative="1">
+      <w:start w:val="1"/>
+      <w:numFmt w:val="lowerLetter"/>
+      <w:lvlText w:val="%8."/>
+      <w:lvlJc w:val="left"/>
+      <w:pPr>
+        <w:ind w:left="5762" w:hanging="360"/>
+      </w:pPr>
+    </w:lvl>
+    <w:lvl w:ilvl="8" w:tplc="0409001B" w:tentative="1">
+      <w:start w:val="1"/>
+      <w:numFmt w:val="lowerRoman"/>
+      <w:lvlText w:val="%9."/>
+      <w:lvlJc w:val="right"/>
+      <w:pPr>
+        <w:ind w:left="6482" w:hanging="180"/>
+      </w:pPr>
+    </w:lvl>
+  </w:abstractNum>
+  <w:abstractNum w:abstractNumId="12" w15:restartNumberingAfterBreak="0">
     <w:nsid w:val="72F85E32"/>
     <w:multiLevelType w:val="hybridMultilevel"/>
     <w:tmpl w:val="3C2CCE30"/>
@@ -6368,6 +8826,92 @@
       <w:rPr>
         <w:rFonts w:ascii="Wingdings" w:hAnsi="Wingdings" w:hint="default"/>
       </w:rPr>
+    </w:lvl>
+  </w:abstractNum>
+  <w:abstractNum w:abstractNumId="13" w15:restartNumberingAfterBreak="0">
+    <w:nsid w:val="7E0C7559"/>
+    <w:multiLevelType w:val="hybridMultilevel"/>
+    <w:tmpl w:val="FF0C0E2A"/>
+    <w:lvl w:ilvl="0" w:tplc="0409000F">
+      <w:start w:val="1"/>
+      <w:numFmt w:val="decimal"/>
+      <w:lvlText w:val="%1."/>
+      <w:lvlJc w:val="left"/>
+      <w:pPr>
+        <w:ind w:left="722" w:hanging="360"/>
+      </w:pPr>
+    </w:lvl>
+    <w:lvl w:ilvl="1" w:tplc="04090019" w:tentative="1">
+      <w:start w:val="1"/>
+      <w:numFmt w:val="lowerLetter"/>
+      <w:lvlText w:val="%2."/>
+      <w:lvlJc w:val="left"/>
+      <w:pPr>
+        <w:ind w:left="1442" w:hanging="360"/>
+      </w:pPr>
+    </w:lvl>
+    <w:lvl w:ilvl="2" w:tplc="0409001B" w:tentative="1">
+      <w:start w:val="1"/>
+      <w:numFmt w:val="lowerRoman"/>
+      <w:lvlText w:val="%3."/>
+      <w:lvlJc w:val="right"/>
+      <w:pPr>
+        <w:ind w:left="2162" w:hanging="180"/>
+      </w:pPr>
+    </w:lvl>
+    <w:lvl w:ilvl="3" w:tplc="0409000F" w:tentative="1">
+      <w:start w:val="1"/>
+      <w:numFmt w:val="decimal"/>
+      <w:lvlText w:val="%4."/>
+      <w:lvlJc w:val="left"/>
+      <w:pPr>
+        <w:ind w:left="2882" w:hanging="360"/>
+      </w:pPr>
+    </w:lvl>
+    <w:lvl w:ilvl="4" w:tplc="04090019" w:tentative="1">
+      <w:start w:val="1"/>
+      <w:numFmt w:val="lowerLetter"/>
+      <w:lvlText w:val="%5."/>
+      <w:lvlJc w:val="left"/>
+      <w:pPr>
+        <w:ind w:left="3602" w:hanging="360"/>
+      </w:pPr>
+    </w:lvl>
+    <w:lvl w:ilvl="5" w:tplc="0409001B" w:tentative="1">
+      <w:start w:val="1"/>
+      <w:numFmt w:val="lowerRoman"/>
+      <w:lvlText w:val="%6."/>
+      <w:lvlJc w:val="right"/>
+      <w:pPr>
+        <w:ind w:left="4322" w:hanging="180"/>
+      </w:pPr>
+    </w:lvl>
+    <w:lvl w:ilvl="6" w:tplc="0409000F" w:tentative="1">
+      <w:start w:val="1"/>
+      <w:numFmt w:val="decimal"/>
+      <w:lvlText w:val="%7."/>
+      <w:lvlJc w:val="left"/>
+      <w:pPr>
+        <w:ind w:left="5042" w:hanging="360"/>
+      </w:pPr>
+    </w:lvl>
+    <w:lvl w:ilvl="7" w:tplc="04090019" w:tentative="1">
+      <w:start w:val="1"/>
+      <w:numFmt w:val="lowerLetter"/>
+      <w:lvlText w:val="%8."/>
+      <w:lvlJc w:val="left"/>
+      <w:pPr>
+        <w:ind w:left="5762" w:hanging="360"/>
+      </w:pPr>
+    </w:lvl>
+    <w:lvl w:ilvl="8" w:tplc="0409001B" w:tentative="1">
+      <w:start w:val="1"/>
+      <w:numFmt w:val="lowerRoman"/>
+      <w:lvlText w:val="%9."/>
+      <w:lvlJc w:val="right"/>
+      <w:pPr>
+        <w:ind w:left="6482" w:hanging="180"/>
+      </w:pPr>
     </w:lvl>
   </w:abstractNum>
   <w:num w:numId="1">
@@ -6377,16 +8921,16 @@
     <w:abstractNumId w:val="0"/>
   </w:num>
   <w:num w:numId="3">
+    <w:abstractNumId w:val="10"/>
+  </w:num>
+  <w:num w:numId="4">
+    <w:abstractNumId w:val="12"/>
+  </w:num>
+  <w:num w:numId="5">
     <w:abstractNumId w:val="7"/>
   </w:num>
-  <w:num w:numId="4">
-    <w:abstractNumId w:val="8"/>
-  </w:num>
-  <w:num w:numId="5">
+  <w:num w:numId="6">
     <w:abstractNumId w:val="6"/>
-  </w:num>
-  <w:num w:numId="6">
-    <w:abstractNumId w:val="5"/>
   </w:num>
   <w:num w:numId="7">
     <w:abstractNumId w:val="1"/>
@@ -6396,6 +8940,21 @@
   </w:num>
   <w:num w:numId="9">
     <w:abstractNumId w:val="3"/>
+  </w:num>
+  <w:num w:numId="10">
+    <w:abstractNumId w:val="9"/>
+  </w:num>
+  <w:num w:numId="11">
+    <w:abstractNumId w:val="5"/>
+  </w:num>
+  <w:num w:numId="12">
+    <w:abstractNumId w:val="8"/>
+  </w:num>
+  <w:num w:numId="13">
+    <w:abstractNumId w:val="13"/>
+  </w:num>
+  <w:num w:numId="14">
+    <w:abstractNumId w:val="11"/>
   </w:num>
 </w:numbering>
 </file>
@@ -6805,9 +9364,35 @@
       <w:color w:val="000000"/>
     </w:rPr>
   </w:style>
+  <w:style w:type="paragraph" w:styleId="Heading2">
+    <w:name w:val="heading 2"/>
+    <w:basedOn w:val="Normal"/>
+    <w:next w:val="Normal"/>
+    <w:link w:val="Heading2Char"/>
+    <w:uiPriority w:val="9"/>
+    <w:semiHidden/>
+    <w:unhideWhenUsed/>
+    <w:qFormat/>
+    <w:rsid w:val="00FC00DE"/>
+    <w:pPr>
+      <w:keepNext/>
+      <w:keepLines/>
+      <w:spacing w:before="40" w:after="0" w:line="259" w:lineRule="auto"/>
+      <w:ind w:left="0" w:firstLine="0"/>
+      <w:jc w:val="left"/>
+      <w:outlineLvl w:val="1"/>
+    </w:pPr>
+    <w:rPr>
+      <w:rFonts w:asciiTheme="majorHAnsi" w:eastAsiaTheme="majorEastAsia" w:hAnsiTheme="majorHAnsi" w:cstheme="majorBidi"/>
+      <w:color w:val="2E74B5" w:themeColor="accent1" w:themeShade="BF"/>
+      <w:sz w:val="26"/>
+      <w:szCs w:val="26"/>
+    </w:rPr>
+  </w:style>
   <w:style w:type="character" w:default="1" w:styleId="DefaultParagraphFont">
     <w:name w:val="Default Paragraph Font"/>
     <w:uiPriority w:val="1"/>
+    <w:semiHidden/>
     <w:unhideWhenUsed/>
   </w:style>
   <w:style w:type="table" w:default="1" w:styleId="TableNormal">
@@ -6852,6 +9437,39 @@
       <w:ind w:left="720"/>
       <w:contextualSpacing/>
     </w:pPr>
+  </w:style>
+  <w:style w:type="character" w:customStyle="1" w:styleId="Heading2Char">
+    <w:name w:val="Heading 2 Char"/>
+    <w:basedOn w:val="DefaultParagraphFont"/>
+    <w:link w:val="Heading2"/>
+    <w:uiPriority w:val="9"/>
+    <w:semiHidden/>
+    <w:rsid w:val="00FC00DE"/>
+    <w:rPr>
+      <w:rFonts w:asciiTheme="majorHAnsi" w:eastAsiaTheme="majorEastAsia" w:hAnsiTheme="majorHAnsi" w:cstheme="majorBidi"/>
+      <w:color w:val="2E74B5" w:themeColor="accent1" w:themeShade="BF"/>
+      <w:sz w:val="26"/>
+      <w:szCs w:val="26"/>
+    </w:rPr>
+  </w:style>
+  <w:style w:type="table" w:styleId="TableGrid">
+    <w:name w:val="Table Grid"/>
+    <w:basedOn w:val="TableNormal"/>
+    <w:uiPriority w:val="39"/>
+    <w:rsid w:val="00FC00DE"/>
+    <w:pPr>
+      <w:spacing w:after="0" w:line="240" w:lineRule="auto"/>
+    </w:pPr>
+    <w:tblPr>
+      <w:tblBorders>
+        <w:top w:val="single" w:sz="4" w:space="0" w:color="auto"/>
+        <w:left w:val="single" w:sz="4" w:space="0" w:color="auto"/>
+        <w:bottom w:val="single" w:sz="4" w:space="0" w:color="auto"/>
+        <w:right w:val="single" w:sz="4" w:space="0" w:color="auto"/>
+        <w:insideH w:val="single" w:sz="4" w:space="0" w:color="auto"/>
+        <w:insideV w:val="single" w:sz="4" w:space="0" w:color="auto"/>
+      </w:tblBorders>
+    </w:tblPr>
   </w:style>
 </w:styles>
 </file>
@@ -7122,7 +9740,7 @@
 </file>
 
 <file path=customXml/itemProps1.xml><?xml version="1.0" encoding="utf-8"?>
-<ds:datastoreItem xmlns:ds="http://schemas.openxmlformats.org/officeDocument/2006/customXml" ds:itemID="{A8CB4057-BB3E-4599-85C6-B5A3C1DA48D6}">
+<ds:datastoreItem xmlns:ds="http://schemas.openxmlformats.org/officeDocument/2006/customXml" ds:itemID="{C5F9BF38-9BB9-4C4F-81AF-F579432753CD}">
   <ds:schemaRefs>
     <ds:schemaRef ds:uri="http://schemas.openxmlformats.org/officeDocument/2006/bibliography"/>
   </ds:schemaRefs>

</xml_diff>

<commit_message>
Added final version of report and prototype documentation
</commit_message>
<xml_diff>
--- a/Documents/Project_Report.docx
+++ b/Documents/Project_Report.docx
@@ -1278,7 +1278,39 @@
           <w:rFonts w:ascii="Times New Roman" w:hAnsi="Times New Roman" w:cs="Times New Roman"/>
           <w:szCs w:val="20"/>
         </w:rPr>
-        <w:t xml:space="preserve">We are a team of two – Vineet Dandekar and Rugved Jahagirdar. </w:t>
+        <w:t xml:space="preserve">We are a team of two – Vineet Dandekar and </w:t>
+      </w:r>
+      <w:proofErr w:type="spellStart"/>
+      <w:r>
+        <w:rPr>
+          <w:rFonts w:ascii="Times New Roman" w:hAnsi="Times New Roman" w:cs="Times New Roman"/>
+          <w:szCs w:val="20"/>
+        </w:rPr>
+        <w:t>Rugved</w:t>
+      </w:r>
+      <w:proofErr w:type="spellEnd"/>
+      <w:r>
+        <w:rPr>
+          <w:rFonts w:ascii="Times New Roman" w:hAnsi="Times New Roman" w:cs="Times New Roman"/>
+          <w:szCs w:val="20"/>
+        </w:rPr>
+        <w:t xml:space="preserve"> </w:t>
+      </w:r>
+      <w:proofErr w:type="spellStart"/>
+      <w:r>
+        <w:rPr>
+          <w:rFonts w:ascii="Times New Roman" w:hAnsi="Times New Roman" w:cs="Times New Roman"/>
+          <w:szCs w:val="20"/>
+        </w:rPr>
+        <w:t>Jahagirdar</w:t>
+      </w:r>
+      <w:proofErr w:type="spellEnd"/>
+      <w:r>
+        <w:rPr>
+          <w:rFonts w:ascii="Times New Roman" w:hAnsi="Times New Roman" w:cs="Times New Roman"/>
+          <w:szCs w:val="20"/>
+        </w:rPr>
+        <w:t xml:space="preserve">. </w:t>
       </w:r>
       <w:r>
         <w:rPr>
@@ -2387,7 +2419,21 @@
           <w:rFonts w:ascii="Times New Roman" w:hAnsi="Times New Roman" w:cs="Times New Roman"/>
         </w:rPr>
         <w:tab/>
-        <w:t>We studied and analyzed the different users who have been using the existing MyNEU website, conducted several interview sessions with them, conducted several white board sessions among ourselves and finally listed down the functional specifications which need to be incorporated in our product. We have divided these requirements as per different modules, and they are as follows:</w:t>
+        <w:t xml:space="preserve">We studied and analyzed the different users who have been using the existing </w:t>
+      </w:r>
+      <w:proofErr w:type="spellStart"/>
+      <w:r>
+        <w:rPr>
+          <w:rFonts w:ascii="Times New Roman" w:hAnsi="Times New Roman" w:cs="Times New Roman"/>
+        </w:rPr>
+        <w:t>MyNEU</w:t>
+      </w:r>
+      <w:proofErr w:type="spellEnd"/>
+      <w:r>
+        <w:rPr>
+          <w:rFonts w:ascii="Times New Roman" w:hAnsi="Times New Roman" w:cs="Times New Roman"/>
+        </w:rPr>
+        <w:t xml:space="preserve"> website, conducted several interview sessions with them, conducted several white board sessions among ourselves and finally listed down the functional specifications which need to be incorporated in our product. We have divided these requirements as per different modules, and they are as follows:</w:t>
       </w:r>
     </w:p>
     <w:p>
@@ -2441,7 +2487,37 @@
         <w:rPr>
           <w:rFonts w:ascii="Times New Roman" w:hAnsi="Times New Roman" w:cs="Times New Roman"/>
         </w:rPr>
-        <w:t>1.1 – The users will be given login credentials by the university in order to authenticate themselves while signing in. The Username will be in the format which it is currently, i.e. lastName.firstNameInitials (dandekar.v) and the Password will be system generated, which the users can change later.</w:t>
+        <w:t xml:space="preserve">1.1 – The users will be given login credentials by the university in order to authenticate themselves while signing in. The Username will be in the format which it is currently, i.e. </w:t>
+      </w:r>
+      <w:proofErr w:type="spellStart"/>
+      <w:r>
+        <w:rPr>
+          <w:rFonts w:ascii="Times New Roman" w:hAnsi="Times New Roman" w:cs="Times New Roman"/>
+        </w:rPr>
+        <w:t>lastName.firstNameInitials</w:t>
+      </w:r>
+      <w:proofErr w:type="spellEnd"/>
+      <w:r>
+        <w:rPr>
+          <w:rFonts w:ascii="Times New Roman" w:hAnsi="Times New Roman" w:cs="Times New Roman"/>
+        </w:rPr>
+        <w:t xml:space="preserve"> (</w:t>
+      </w:r>
+      <w:proofErr w:type="spellStart"/>
+      <w:proofErr w:type="gramStart"/>
+      <w:r>
+        <w:rPr>
+          <w:rFonts w:ascii="Times New Roman" w:hAnsi="Times New Roman" w:cs="Times New Roman"/>
+        </w:rPr>
+        <w:t>dandekar.v</w:t>
+      </w:r>
+      <w:proofErr w:type="spellEnd"/>
+      <w:proofErr w:type="gramEnd"/>
+      <w:r>
+        <w:rPr>
+          <w:rFonts w:ascii="Times New Roman" w:hAnsi="Times New Roman" w:cs="Times New Roman"/>
+        </w:rPr>
+        <w:t>) and the Password will be system generated, which the users can change later.</w:t>
       </w:r>
     </w:p>
     <w:p>
@@ -2975,7 +3051,21 @@
         <w:rPr>
           <w:rFonts w:ascii="Times New Roman" w:hAnsi="Times New Roman" w:cs="Times New Roman"/>
         </w:rPr>
-        <w:t>Users can access Lynda.com from MyNEU directly, which will provide them with unlimited access to all the resources on that website.</w:t>
+        <w:t xml:space="preserve">Users can access Lynda.com from </w:t>
+      </w:r>
+      <w:proofErr w:type="spellStart"/>
+      <w:r>
+        <w:rPr>
+          <w:rFonts w:ascii="Times New Roman" w:hAnsi="Times New Roman" w:cs="Times New Roman"/>
+        </w:rPr>
+        <w:t>MyNEU</w:t>
+      </w:r>
+      <w:proofErr w:type="spellEnd"/>
+      <w:r>
+        <w:rPr>
+          <w:rFonts w:ascii="Times New Roman" w:hAnsi="Times New Roman" w:cs="Times New Roman"/>
+        </w:rPr>
+        <w:t xml:space="preserve"> directly, which will provide them with unlimited access to all the resources on that website.</w:t>
       </w:r>
     </w:p>
     <w:p>
@@ -3259,7 +3349,21 @@
         <w:rPr>
           <w:rFonts w:ascii="Times New Roman" w:hAnsi="Times New Roman" w:cs="Times New Roman"/>
         </w:rPr>
-        <w:t>8.2 – University also provides a large variety of software which can be downloaded from MyNEU. These softwares can be available for free or at discounted rates. Users can select the appropriate version of the softwares and can download them. They will be billed accordingly.</w:t>
+        <w:t xml:space="preserve">8.2 – University also provides a large variety of software which can be downloaded from </w:t>
+      </w:r>
+      <w:proofErr w:type="spellStart"/>
+      <w:r>
+        <w:rPr>
+          <w:rFonts w:ascii="Times New Roman" w:hAnsi="Times New Roman" w:cs="Times New Roman"/>
+        </w:rPr>
+        <w:t>MyNEU</w:t>
+      </w:r>
+      <w:proofErr w:type="spellEnd"/>
+      <w:r>
+        <w:rPr>
+          <w:rFonts w:ascii="Times New Roman" w:hAnsi="Times New Roman" w:cs="Times New Roman"/>
+        </w:rPr>
+        <w:t>. These softwares can be available for free or at discounted rates. Users can select the appropriate version of the softwares and can download them. They will be billed accordingly.</w:t>
       </w:r>
     </w:p>
     <w:p>
@@ -3427,7 +3531,21 @@
         <w:rPr>
           <w:rFonts w:ascii="Times New Roman" w:hAnsi="Times New Roman" w:cs="Times New Roman"/>
         </w:rPr>
-        <w:t xml:space="preserve">10.1 – Every user who has MyNEU credentials will have an email ID associated with it. Currently, this email ID is setup using the Google Apps Engine and it will continue to stay as it is. </w:t>
+        <w:t xml:space="preserve">10.1 – Every user who has </w:t>
+      </w:r>
+      <w:proofErr w:type="spellStart"/>
+      <w:r>
+        <w:rPr>
+          <w:rFonts w:ascii="Times New Roman" w:hAnsi="Times New Roman" w:cs="Times New Roman"/>
+        </w:rPr>
+        <w:t>MyNEU</w:t>
+      </w:r>
+      <w:proofErr w:type="spellEnd"/>
+      <w:r>
+        <w:rPr>
+          <w:rFonts w:ascii="Times New Roman" w:hAnsi="Times New Roman" w:cs="Times New Roman"/>
+        </w:rPr>
+        <w:t xml:space="preserve"> credentials will have an email ID associated with it. Currently, this email ID is setup using the Google Apps Engine and it will continue to stay as it is. </w:t>
       </w:r>
     </w:p>
     <w:p>
@@ -3443,7 +3561,21 @@
         <w:rPr>
           <w:rFonts w:ascii="Times New Roman" w:hAnsi="Times New Roman" w:cs="Times New Roman"/>
         </w:rPr>
-        <w:t>10.2 – User can access their emails using Gmail as well as access it directly inside MyNEU. They can view and send emails from within the website.</w:t>
+        <w:t xml:space="preserve">10.2 – User can access their emails using Gmail as well as access it directly inside </w:t>
+      </w:r>
+      <w:proofErr w:type="spellStart"/>
+      <w:r>
+        <w:rPr>
+          <w:rFonts w:ascii="Times New Roman" w:hAnsi="Times New Roman" w:cs="Times New Roman"/>
+        </w:rPr>
+        <w:t>MyNEU</w:t>
+      </w:r>
+      <w:proofErr w:type="spellEnd"/>
+      <w:r>
+        <w:rPr>
+          <w:rFonts w:ascii="Times New Roman" w:hAnsi="Times New Roman" w:cs="Times New Roman"/>
+        </w:rPr>
+        <w:t>. They can view and send emails from within the website.</w:t>
       </w:r>
     </w:p>
     <w:p>
@@ -3663,7 +3795,21 @@
         <w:rPr>
           <w:rFonts w:ascii="Times New Roman" w:hAnsi="Times New Roman" w:cs="Times New Roman"/>
         </w:rPr>
-        <w:t>11.2 – Users can change their existing MyNEU Password.</w:t>
+        <w:t xml:space="preserve">11.2 – Users can change their existing </w:t>
+      </w:r>
+      <w:proofErr w:type="spellStart"/>
+      <w:r>
+        <w:rPr>
+          <w:rFonts w:ascii="Times New Roman" w:hAnsi="Times New Roman" w:cs="Times New Roman"/>
+        </w:rPr>
+        <w:t>MyNEU</w:t>
+      </w:r>
+      <w:proofErr w:type="spellEnd"/>
+      <w:r>
+        <w:rPr>
+          <w:rFonts w:ascii="Times New Roman" w:hAnsi="Times New Roman" w:cs="Times New Roman"/>
+        </w:rPr>
+        <w:t xml:space="preserve"> Password.</w:t>
       </w:r>
     </w:p>
     <w:p>
@@ -3947,7 +4093,20 @@
           <w:rFonts w:ascii="Times New Roman" w:hAnsi="Times New Roman" w:cs="Times New Roman"/>
         </w:rPr>
         <w:tab/>
-        <w:t xml:space="preserve">MyNEU has a wide variety of different contents inside the website. Some of the content is generated by the system, some resides in the system and some are generated by the users of the website. The type of content ranges from simple texts, e-books, some rich-text documents and flat files to multimedia contents like images, </w:t>
+      </w:r>
+      <w:proofErr w:type="spellStart"/>
+      <w:r>
+        <w:rPr>
+          <w:rFonts w:ascii="Times New Roman" w:hAnsi="Times New Roman" w:cs="Times New Roman"/>
+        </w:rPr>
+        <w:t>MyNEU</w:t>
+      </w:r>
+      <w:proofErr w:type="spellEnd"/>
+      <w:r>
+        <w:rPr>
+          <w:rFonts w:ascii="Times New Roman" w:hAnsi="Times New Roman" w:cs="Times New Roman"/>
+        </w:rPr>
+        <w:t xml:space="preserve"> has a wide variety of different contents inside the website. Some of the content is generated by the system, some resides in the system and some are generated by the users of the website. The type of content ranges from simple texts, e-books, some rich-text documents and flat files to multimedia contents like images, </w:t>
       </w:r>
       <w:r>
         <w:rPr>
@@ -4035,7 +4194,21 @@
         <w:rPr>
           <w:rFonts w:ascii="Times New Roman" w:hAnsi="Times New Roman" w:cs="Times New Roman"/>
         </w:rPr>
-        <w:t>1.2 – The images will be in the format of jpeg, jpg, gif or png.</w:t>
+        <w:t xml:space="preserve">1.2 – The images will be in the format of jpeg, jpg, gif or </w:t>
+      </w:r>
+      <w:proofErr w:type="spellStart"/>
+      <w:r>
+        <w:rPr>
+          <w:rFonts w:ascii="Times New Roman" w:hAnsi="Times New Roman" w:cs="Times New Roman"/>
+        </w:rPr>
+        <w:t>png</w:t>
+      </w:r>
+      <w:proofErr w:type="spellEnd"/>
+      <w:r>
+        <w:rPr>
+          <w:rFonts w:ascii="Times New Roman" w:hAnsi="Times New Roman" w:cs="Times New Roman"/>
+        </w:rPr>
+        <w:t>.</w:t>
       </w:r>
     </w:p>
     <w:p>
@@ -4523,7 +4696,21 @@
         <w:rPr>
           <w:rFonts w:ascii="Times New Roman" w:hAnsi="Times New Roman" w:cs="Times New Roman"/>
         </w:rPr>
-        <w:t xml:space="preserve">6.1 – The resumes to be uploaded by the users for applying to the job will be either in doc/docx or pdf format. No other format of documents will be supported. </w:t>
+        <w:t>6.1 – The resumes to be uploaded by the users for applying to the job will be either in doc/</w:t>
+      </w:r>
+      <w:proofErr w:type="spellStart"/>
+      <w:r>
+        <w:rPr>
+          <w:rFonts w:ascii="Times New Roman" w:hAnsi="Times New Roman" w:cs="Times New Roman"/>
+        </w:rPr>
+        <w:t>docx</w:t>
+      </w:r>
+      <w:proofErr w:type="spellEnd"/>
+      <w:r>
+        <w:rPr>
+          <w:rFonts w:ascii="Times New Roman" w:hAnsi="Times New Roman" w:cs="Times New Roman"/>
+        </w:rPr>
+        <w:t xml:space="preserve"> or pdf format. No other format of documents will be supported. </w:t>
       </w:r>
     </w:p>
     <w:p>
@@ -4805,7 +4992,21 @@
         <w:rPr>
           <w:rFonts w:ascii="Times New Roman" w:hAnsi="Times New Roman" w:cs="Times New Roman"/>
         </w:rPr>
-        <w:t>The redesigned MyNEU website has multiple conceptual models incorporated in the entire system. Several different modules of the website represent a single conceptual model. We will start from the website as a whole.</w:t>
+        <w:t xml:space="preserve">The redesigned </w:t>
+      </w:r>
+      <w:proofErr w:type="spellStart"/>
+      <w:r>
+        <w:rPr>
+          <w:rFonts w:ascii="Times New Roman" w:hAnsi="Times New Roman" w:cs="Times New Roman"/>
+        </w:rPr>
+        <w:t>MyNEU</w:t>
+      </w:r>
+      <w:proofErr w:type="spellEnd"/>
+      <w:r>
+        <w:rPr>
+          <w:rFonts w:ascii="Times New Roman" w:hAnsi="Times New Roman" w:cs="Times New Roman"/>
+        </w:rPr>
+        <w:t xml:space="preserve"> website has multiple conceptual models incorporated in the entire system. Several different modules of the website represent a single conceptual model. We will start from the website as a whole.</w:t>
       </w:r>
     </w:p>
     <w:p>
@@ -4826,7 +5027,21 @@
           <w:rFonts w:ascii="Times New Roman" w:hAnsi="Times New Roman" w:cs="Times New Roman"/>
         </w:rPr>
         <w:tab/>
-        <w:t xml:space="preserve">The MyNEU website represents the Northeastern University as a whole. This website at the very top level follows the concept of the University. Each module than represent a certain physical aspect inside a university. The course registration and transcript section </w:t>
+        <w:t xml:space="preserve">The </w:t>
+      </w:r>
+      <w:proofErr w:type="spellStart"/>
+      <w:r>
+        <w:rPr>
+          <w:rFonts w:ascii="Times New Roman" w:hAnsi="Times New Roman" w:cs="Times New Roman"/>
+        </w:rPr>
+        <w:t>MyNEU</w:t>
+      </w:r>
+      <w:proofErr w:type="spellEnd"/>
+      <w:r>
+        <w:rPr>
+          <w:rFonts w:ascii="Times New Roman" w:hAnsi="Times New Roman" w:cs="Times New Roman"/>
+        </w:rPr>
+        <w:t xml:space="preserve"> website represents the Northeastern University as a whole. This website at the very top level follows the concept of the University. Each module than represent a certain physical aspect inside a university. The course registration and transcript section </w:t>
       </w:r>
       <w:r>
         <w:rPr>
@@ -5137,16 +5352,7 @@
           <w:rFonts w:ascii="Times New Roman" w:hAnsi="Times New Roman" w:cs="Times New Roman"/>
           <w:szCs w:val="20"/>
         </w:rPr>
-        <w:t xml:space="preserve">The information architecture </w:t>
-      </w:r>
-      <w:r>
-        <w:rPr>
-          <w:rFonts w:ascii="Times New Roman" w:hAnsi="Times New Roman" w:cs="Times New Roman"/>
-          <w:b/>
-          <w:sz w:val="18"/>
-          <w:szCs w:val="20"/>
-        </w:rPr>
-        <w:tab/>
+        <w:t>The information architecture was created after an open card sorting session among ourselves. This session helped us to create main categories and sub-categories, which ultimately took the form of an Information Architecture. We created a hierarchical architectural structure, which be believed was the best structure for our website. Please view Information_Architecture.png which is located in the Documents folder, for the detailed view of the architecture</w:t>
       </w:r>
     </w:p>
     <w:p>
@@ -5173,6 +5379,7 @@
           <w:sz w:val="32"/>
           <w:szCs w:val="20"/>
         </w:rPr>
+        <w:lastRenderedPageBreak/>
         <w:t>Wireframes</w:t>
       </w:r>
     </w:p>
@@ -5208,9 +5415,36 @@
         <w:rPr>
           <w:rFonts w:ascii="Times New Roman" w:hAnsi="Times New Roman" w:cs="Times New Roman"/>
         </w:rPr>
-        <w:lastRenderedPageBreak/>
         <w:tab/>
-        <w:t xml:space="preserve">We have spent a lot of time on creating the wireframes as our main focus was to re-design the existing appearance of MyNEU website. We used the Moqup online tool for creating these wireframes and they can be accessed through </w:t>
+        <w:t xml:space="preserve">We have spent a lot of time on creating the wireframes as our main focus was to re-design the existing appearance of </w:t>
+      </w:r>
+      <w:proofErr w:type="spellStart"/>
+      <w:r>
+        <w:rPr>
+          <w:rFonts w:ascii="Times New Roman" w:hAnsi="Times New Roman" w:cs="Times New Roman"/>
+        </w:rPr>
+        <w:t>MyNEU</w:t>
+      </w:r>
+      <w:proofErr w:type="spellEnd"/>
+      <w:r>
+        <w:rPr>
+          <w:rFonts w:ascii="Times New Roman" w:hAnsi="Times New Roman" w:cs="Times New Roman"/>
+        </w:rPr>
+        <w:t xml:space="preserve"> website. We used the </w:t>
+      </w:r>
+      <w:proofErr w:type="spellStart"/>
+      <w:r>
+        <w:rPr>
+          <w:rFonts w:ascii="Times New Roman" w:hAnsi="Times New Roman" w:cs="Times New Roman"/>
+        </w:rPr>
+        <w:t>Moqup</w:t>
+      </w:r>
+      <w:proofErr w:type="spellEnd"/>
+      <w:r>
+        <w:rPr>
+          <w:rFonts w:ascii="Times New Roman" w:hAnsi="Times New Roman" w:cs="Times New Roman"/>
+        </w:rPr>
+        <w:t xml:space="preserve"> online tool for creating these wireframes and they can be accessed through </w:t>
       </w:r>
       <w:hyperlink r:id="rId15" w:history="1">
         <w:r>
@@ -5865,7 +6099,6 @@
           <w:b/>
           <w:szCs w:val="20"/>
         </w:rPr>
-        <w:lastRenderedPageBreak/>
         <w:t>Buttons –</w:t>
       </w:r>
     </w:p>
@@ -6068,7 +6301,21 @@
         <w:rPr>
           <w:rFonts w:ascii="Times New Roman" w:hAnsi="Times New Roman" w:cs="Times New Roman"/>
         </w:rPr>
-        <w:t>These are few of the icons used throughout the site. Size has been maintained to 35 x 35 px for control based display such as download button etc.</w:t>
+        <w:t xml:space="preserve">These are few of the icons used throughout the site. Size has been maintained to 35 x 35 </w:t>
+      </w:r>
+      <w:proofErr w:type="spellStart"/>
+      <w:r>
+        <w:rPr>
+          <w:rFonts w:ascii="Times New Roman" w:hAnsi="Times New Roman" w:cs="Times New Roman"/>
+        </w:rPr>
+        <w:t>px</w:t>
+      </w:r>
+      <w:proofErr w:type="spellEnd"/>
+      <w:r>
+        <w:rPr>
+          <w:rFonts w:ascii="Times New Roman" w:hAnsi="Times New Roman" w:cs="Times New Roman"/>
+        </w:rPr>
+        <w:t xml:space="preserve"> for control based display such as download button etc.</w:t>
       </w:r>
     </w:p>
     <w:p>
@@ -6082,7 +6329,21 @@
         <w:rPr>
           <w:rFonts w:ascii="Times New Roman" w:hAnsi="Times New Roman" w:cs="Times New Roman"/>
         </w:rPr>
-        <w:t>These are few of the icons used throughout the site. Size has been maintained to 24 x 24 px for integrating within table cells/Form Fields.</w:t>
+        <w:t xml:space="preserve">These are few of the icons used throughout the site. Size has been maintained to 24 x 24 </w:t>
+      </w:r>
+      <w:proofErr w:type="spellStart"/>
+      <w:r>
+        <w:rPr>
+          <w:rFonts w:ascii="Times New Roman" w:hAnsi="Times New Roman" w:cs="Times New Roman"/>
+        </w:rPr>
+        <w:t>px</w:t>
+      </w:r>
+      <w:proofErr w:type="spellEnd"/>
+      <w:r>
+        <w:rPr>
+          <w:rFonts w:ascii="Times New Roman" w:hAnsi="Times New Roman" w:cs="Times New Roman"/>
+        </w:rPr>
+        <w:t xml:space="preserve"> for integrating within table cells/Form Fields.</w:t>
       </w:r>
     </w:p>
     <w:p>
@@ -6234,8 +6495,89 @@
         </w:pict>
       </w:r>
     </w:p>
-    <w:p/>
-    <w:p/>
+    <w:p>
+      <w:pPr>
+        <w:rPr>
+          <w:rFonts w:ascii="Times New Roman" w:hAnsi="Times New Roman" w:cs="Times New Roman"/>
+        </w:rPr>
+      </w:pPr>
+      <w:r>
+        <w:tab/>
+      </w:r>
+      <w:r>
+        <w:tab/>
+      </w:r>
+      <w:r>
+        <w:rPr>
+          <w:rFonts w:ascii="Times New Roman" w:hAnsi="Times New Roman" w:cs="Times New Roman"/>
+        </w:rPr>
+        <w:t xml:space="preserve">After analyzing the user needs, defining functional and content requirements, creating an information architecture based on user research and creating wireframes, it was time to create a working model of our design to give a physical existence to our idea of the product. For this purpose, we created a prototype of the </w:t>
+      </w:r>
+      <w:proofErr w:type="spellStart"/>
+      <w:r>
+        <w:rPr>
+          <w:rFonts w:ascii="Times New Roman" w:hAnsi="Times New Roman" w:cs="Times New Roman"/>
+        </w:rPr>
+        <w:t>MyNEU</w:t>
+      </w:r>
+      <w:proofErr w:type="spellEnd"/>
+      <w:r>
+        <w:rPr>
+          <w:rFonts w:ascii="Times New Roman" w:hAnsi="Times New Roman" w:cs="Times New Roman"/>
+        </w:rPr>
+        <w:t xml:space="preserve"> website using </w:t>
+      </w:r>
+      <w:proofErr w:type="spellStart"/>
+      <w:r>
+        <w:rPr>
+          <w:rFonts w:ascii="Times New Roman" w:hAnsi="Times New Roman" w:cs="Times New Roman"/>
+        </w:rPr>
+        <w:t>Axure</w:t>
+      </w:r>
+      <w:proofErr w:type="spellEnd"/>
+      <w:r>
+        <w:rPr>
+          <w:rFonts w:ascii="Times New Roman" w:hAnsi="Times New Roman" w:cs="Times New Roman"/>
+        </w:rPr>
+        <w:t xml:space="preserve">. </w:t>
+      </w:r>
+      <w:r>
+        <w:rPr>
+          <w:rFonts w:ascii="Times New Roman" w:hAnsi="Times New Roman" w:cs="Times New Roman"/>
+        </w:rPr>
+        <w:t xml:space="preserve">You can find the prototype in the Prototype folder inside the Documents folder by the name of </w:t>
+      </w:r>
+      <w:proofErr w:type="spellStart"/>
+      <w:r>
+        <w:rPr>
+          <w:rFonts w:ascii="Times New Roman" w:hAnsi="Times New Roman" w:cs="Times New Roman"/>
+        </w:rPr>
+        <w:t>myneu.rp</w:t>
+      </w:r>
+      <w:proofErr w:type="spellEnd"/>
+      <w:r>
+        <w:rPr>
+          <w:rFonts w:ascii="Times New Roman" w:hAnsi="Times New Roman" w:cs="Times New Roman"/>
+        </w:rPr>
+        <w:t>. Also, a documented version of the prototype is available for view.</w:t>
+      </w:r>
+    </w:p>
+    <w:p>
+      <w:pPr>
+        <w:spacing w:after="160" w:line="259" w:lineRule="auto"/>
+        <w:ind w:left="0" w:firstLine="0"/>
+        <w:jc w:val="left"/>
+        <w:rPr>
+          <w:rFonts w:ascii="Times New Roman" w:hAnsi="Times New Roman" w:cs="Times New Roman"/>
+        </w:rPr>
+      </w:pPr>
+      <w:r>
+        <w:rPr>
+          <w:rFonts w:ascii="Times New Roman" w:hAnsi="Times New Roman" w:cs="Times New Roman"/>
+        </w:rPr>
+        <w:br w:type="page"/>
+      </w:r>
+    </w:p>
     <w:p>
       <w:pPr>
         <w:rPr>
@@ -6252,6 +6594,7 @@
           <w:sz w:val="32"/>
           <w:szCs w:val="20"/>
         </w:rPr>
+        <w:lastRenderedPageBreak/>
         <w:t>User Research Methods</w:t>
       </w:r>
     </w:p>
@@ -6295,19 +6638,10 @@
     </w:p>
     <w:p>
       <w:pPr>
-        <w:spacing w:after="160" w:line="259" w:lineRule="auto"/>
-        <w:ind w:left="0" w:firstLine="0"/>
-        <w:jc w:val="left"/>
-        <w:rPr>
-          <w:rFonts w:ascii="Times New Roman" w:hAnsi="Times New Roman" w:cs="Times New Roman"/>
-        </w:rPr>
-      </w:pPr>
-      <w:r>
-        <w:rPr>
-          <w:rFonts w:ascii="Times New Roman" w:hAnsi="Times New Roman" w:cs="Times New Roman"/>
-        </w:rPr>
-        <w:br w:type="page"/>
-      </w:r>
+        <w:rPr>
+          <w:rFonts w:ascii="Times New Roman" w:hAnsi="Times New Roman" w:cs="Times New Roman"/>
+        </w:rPr>
+      </w:pPr>
     </w:p>
     <w:p>
       <w:pPr>
@@ -6326,7 +6660,6 @@
           <w:rFonts w:ascii="Times New Roman" w:hAnsi="Times New Roman" w:cs="Times New Roman"/>
           <w:b/>
         </w:rPr>
-        <w:lastRenderedPageBreak/>
         <w:t>Interviews –</w:t>
       </w:r>
     </w:p>
@@ -6349,7 +6682,35 @@
         <w:rPr>
           <w:rFonts w:ascii="Times New Roman" w:hAnsi="Times New Roman" w:cs="Times New Roman"/>
         </w:rPr>
-        <w:t>Interviews were a very important part of our user research. We conducted interviews with the current Northeastern students who were the regular users of the MyNEU website. We asked each of them several questions regarding their experience of using the current MyNEU and Blackboard websites.</w:t>
+        <w:t xml:space="preserve">Interviews were a very important part of our user research. We conducted interviews with the current Northeastern students who were the regular users of the </w:t>
+      </w:r>
+      <w:proofErr w:type="spellStart"/>
+      <w:r>
+        <w:rPr>
+          <w:rFonts w:ascii="Times New Roman" w:hAnsi="Times New Roman" w:cs="Times New Roman"/>
+        </w:rPr>
+        <w:t>MyNEU</w:t>
+      </w:r>
+      <w:proofErr w:type="spellEnd"/>
+      <w:r>
+        <w:rPr>
+          <w:rFonts w:ascii="Times New Roman" w:hAnsi="Times New Roman" w:cs="Times New Roman"/>
+        </w:rPr>
+        <w:t xml:space="preserve"> website. We asked each of them several questions regarding their experience of using the current </w:t>
+      </w:r>
+      <w:proofErr w:type="spellStart"/>
+      <w:r>
+        <w:rPr>
+          <w:rFonts w:ascii="Times New Roman" w:hAnsi="Times New Roman" w:cs="Times New Roman"/>
+        </w:rPr>
+        <w:t>MyNEU</w:t>
+      </w:r>
+      <w:proofErr w:type="spellEnd"/>
+      <w:r>
+        <w:rPr>
+          <w:rFonts w:ascii="Times New Roman" w:hAnsi="Times New Roman" w:cs="Times New Roman"/>
+        </w:rPr>
+        <w:t xml:space="preserve"> and Blackboard websites.</w:t>
       </w:r>
     </w:p>
     <w:p>
@@ -6460,7 +6821,21 @@
           <w:rFonts w:ascii="Times New Roman" w:hAnsi="Times New Roman" w:cs="Times New Roman"/>
         </w:rPr>
         <w:tab/>
-        <w:t xml:space="preserve">For this purpose, we created a survey using Google Forms and sent it to a large number of current students to record their views and preferences. The result of this survey helped us to prioritize things and come up with the functional requirements which were preferable to the users of MyNEU website. </w:t>
+        <w:t xml:space="preserve">For this purpose, we created a survey using Google Forms and sent it to a large number of current students to record their views and preferences. The result of this survey helped us to prioritize things and come up with the functional requirements which were preferable to the users of </w:t>
+      </w:r>
+      <w:proofErr w:type="spellStart"/>
+      <w:r>
+        <w:rPr>
+          <w:rFonts w:ascii="Times New Roman" w:hAnsi="Times New Roman" w:cs="Times New Roman"/>
+        </w:rPr>
+        <w:t>MyNEU</w:t>
+      </w:r>
+      <w:proofErr w:type="spellEnd"/>
+      <w:r>
+        <w:rPr>
+          <w:rFonts w:ascii="Times New Roman" w:hAnsi="Times New Roman" w:cs="Times New Roman"/>
+        </w:rPr>
+        <w:t xml:space="preserve"> website. </w:t>
       </w:r>
     </w:p>
     <w:p>
@@ -6724,6 +7099,15 @@
     <w:p>
       <w:pPr>
         <w:pStyle w:val="ListParagraph"/>
+        <w:ind w:left="722" w:firstLine="0"/>
+        <w:rPr>
+          <w:rFonts w:ascii="Times New Roman" w:hAnsi="Times New Roman" w:cs="Times New Roman"/>
+        </w:rPr>
+      </w:pPr>
+    </w:p>
+    <w:p>
+      <w:pPr>
+        <w:pStyle w:val="ListParagraph"/>
         <w:numPr>
           <w:ilvl w:val="0"/>
           <w:numId w:val="14"/>
@@ -6760,7 +7144,14 @@
         <w:rPr>
           <w:rFonts w:ascii="Times New Roman" w:hAnsi="Times New Roman" w:cs="Times New Roman"/>
         </w:rPr>
-        <w:t xml:space="preserve">to come up with an Information Architecture which we felt was constructed on the basis of user research. We wanted to validate that the architecture which we created was actually as per user needs. This led us to use </w:t>
+        <w:t xml:space="preserve">to come up with an Information Architecture which we felt was constructed on the basis of user </w:t>
+      </w:r>
+      <w:r>
+        <w:rPr>
+          <w:rFonts w:ascii="Times New Roman" w:hAnsi="Times New Roman" w:cs="Times New Roman"/>
+        </w:rPr>
+        <w:lastRenderedPageBreak/>
+        <w:t xml:space="preserve">research. We wanted to validate that the architecture which we created was actually as per user needs. This led us to use </w:t>
       </w:r>
       <w:r>
         <w:rPr>
@@ -6782,29 +7173,50 @@
           <w:rFonts w:ascii="Times New Roman" w:hAnsi="Times New Roman" w:cs="Times New Roman"/>
         </w:rPr>
         <w:tab/>
-        <w:t>We used the online card sorting tool provided by OptimalWorkshop to conduct this survey. We created the same cards as we had created when we conducted card sorting among ourselves. We distributed this survey among a lot of current MyNEU students and the result what we got from this survey is on the next page. Basically, we were able to validate our architecture to the user’s card sorting responses and we observed that most of the users’ idea about the placement of cards were similar to our placement of cards.</w:t>
-      </w:r>
-    </w:p>
-    <w:p>
-      <w:pPr>
-        <w:spacing w:after="160" w:line="259" w:lineRule="auto"/>
+        <w:t xml:space="preserve">We used the online card sorting tool provided by </w:t>
+      </w:r>
+      <w:proofErr w:type="spellStart"/>
+      <w:r>
+        <w:rPr>
+          <w:rFonts w:ascii="Times New Roman" w:hAnsi="Times New Roman" w:cs="Times New Roman"/>
+        </w:rPr>
+        <w:t>OptimalWorkshop</w:t>
+      </w:r>
+      <w:proofErr w:type="spellEnd"/>
+      <w:r>
+        <w:rPr>
+          <w:rFonts w:ascii="Times New Roman" w:hAnsi="Times New Roman" w:cs="Times New Roman"/>
+        </w:rPr>
+        <w:t xml:space="preserve"> to conduct this survey. We created the same cards as we had created when we conducted card sorting among ourselves. We distributed this survey among a lot of current </w:t>
+      </w:r>
+      <w:proofErr w:type="spellStart"/>
+      <w:r>
+        <w:rPr>
+          <w:rFonts w:ascii="Times New Roman" w:hAnsi="Times New Roman" w:cs="Times New Roman"/>
+        </w:rPr>
+        <w:t>MyNEU</w:t>
+      </w:r>
+      <w:proofErr w:type="spellEnd"/>
+      <w:r>
+        <w:rPr>
+          <w:rFonts w:ascii="Times New Roman" w:hAnsi="Times New Roman" w:cs="Times New Roman"/>
+        </w:rPr>
+        <w:t xml:space="preserve"> students and the result what we got from this survey is on the next page. Basically, we were able to validate our architecture to the user’s card sorting responses and we observed that most of the users’ idea about the placement of cards were similar to our placement of cards.</w:t>
+      </w:r>
+    </w:p>
+    <w:p>
+      <w:pPr>
+        <w:pStyle w:val="ListParagraph"/>
+        <w:ind w:left="722" w:firstLine="0"/>
+        <w:rPr>
+          <w:rFonts w:ascii="Times New Roman" w:hAnsi="Times New Roman" w:cs="Times New Roman"/>
+        </w:rPr>
+      </w:pPr>
+    </w:p>
+    <w:p>
+      <w:pPr>
+        <w:pStyle w:val="ListParagraph"/>
         <w:ind w:left="0" w:firstLine="0"/>
-        <w:jc w:val="left"/>
-        <w:rPr>
-          <w:rFonts w:ascii="Times New Roman" w:hAnsi="Times New Roman" w:cs="Times New Roman"/>
-        </w:rPr>
-      </w:pPr>
-      <w:r>
-        <w:rPr>
-          <w:rFonts w:ascii="Times New Roman" w:hAnsi="Times New Roman" w:cs="Times New Roman"/>
-        </w:rPr>
-        <w:br w:type="page"/>
-      </w:r>
-    </w:p>
-    <w:p>
-      <w:pPr>
-        <w:pStyle w:val="ListParagraph"/>
-        <w:ind w:left="0" w:firstLine="0"/>
         <w:rPr>
           <w:rFonts w:ascii="Times New Roman" w:hAnsi="Times New Roman" w:cs="Times New Roman"/>
         </w:rPr>
@@ -6814,11 +7226,10 @@
           <w:rFonts w:ascii="Times New Roman" w:hAnsi="Times New Roman" w:cs="Times New Roman"/>
           <w:noProof/>
         </w:rPr>
-        <w:lastRenderedPageBreak/>
         <w:drawing>
           <wp:inline distT="0" distB="0" distL="0" distR="0">
             <wp:extent cx="7029450" cy="4858385"/>
-            <wp:effectExtent l="0" t="0" r="0" b="0"/>
+            <wp:effectExtent l="0" t="0" r="7620" b="4445"/>
             <wp:docPr id="25" name="Picture 25"/>
             <wp:cNvGraphicFramePr>
               <a:graphicFrameLocks xmlns:a="http://schemas.openxmlformats.org/drawingml/2006/main" noChangeAspect="1"/>
@@ -6919,7 +7330,21 @@
         <w:rPr>
           <w:rFonts w:ascii="Times New Roman" w:hAnsi="Times New Roman" w:cs="Times New Roman"/>
         </w:rPr>
-        <w:t xml:space="preserve">This was the final user research we used to get insights about user preferences. After developing a prototype for the project, our thoughts were conflicting on the existing design of the dashboard. I had designed the original version and Rugved had a different design in mind. Hence, we decided to go with A/B Testing in order to determine which design will be more accepted by the users. </w:t>
+        <w:t xml:space="preserve">This was the final user research we used to get insights about user preferences. After developing a prototype for the project, our thoughts were conflicting on the existing design of the dashboard. I had designed the original version and </w:t>
+      </w:r>
+      <w:proofErr w:type="spellStart"/>
+      <w:r>
+        <w:rPr>
+          <w:rFonts w:ascii="Times New Roman" w:hAnsi="Times New Roman" w:cs="Times New Roman"/>
+        </w:rPr>
+        <w:t>Rugved</w:t>
+      </w:r>
+      <w:proofErr w:type="spellEnd"/>
+      <w:r>
+        <w:rPr>
+          <w:rFonts w:ascii="Times New Roman" w:hAnsi="Times New Roman" w:cs="Times New Roman"/>
+        </w:rPr>
+        <w:t xml:space="preserve"> had a different design in mind. Hence, we decided to go with A/B Testing in order to determine which design will be more accepted by the users. </w:t>
       </w:r>
     </w:p>
     <w:p>
@@ -6959,7 +7384,21 @@
         <w:rPr>
           <w:rFonts w:ascii="Times New Roman" w:hAnsi="Times New Roman" w:cs="Times New Roman"/>
         </w:rPr>
-        <w:t xml:space="preserve">ions of the dashboard page, version 1 which was the original one created by me and version 2 which was created by Rugved. </w:t>
+        <w:t xml:space="preserve">ions of the dashboard page, version 1 which was the original one created by me and version 2 which was created by </w:t>
+      </w:r>
+      <w:proofErr w:type="spellStart"/>
+      <w:r>
+        <w:rPr>
+          <w:rFonts w:ascii="Times New Roman" w:hAnsi="Times New Roman" w:cs="Times New Roman"/>
+        </w:rPr>
+        <w:t>Rugved</w:t>
+      </w:r>
+      <w:proofErr w:type="spellEnd"/>
+      <w:r>
+        <w:rPr>
+          <w:rFonts w:ascii="Times New Roman" w:hAnsi="Times New Roman" w:cs="Times New Roman"/>
+        </w:rPr>
+        <w:t xml:space="preserve">. </w:t>
       </w:r>
       <w:r>
         <w:rPr>
@@ -7096,32 +7535,23 @@
     </w:p>
     <w:p>
       <w:pPr>
-        <w:spacing w:after="160" w:line="259" w:lineRule="auto"/>
-        <w:ind w:left="0" w:firstLine="0"/>
-        <w:jc w:val="left"/>
-        <w:rPr>
-          <w:rFonts w:ascii="Times New Roman" w:hAnsi="Times New Roman" w:cs="Times New Roman"/>
-        </w:rPr>
-      </w:pPr>
-      <w:r>
-        <w:rPr>
-          <w:rFonts w:ascii="Times New Roman" w:hAnsi="Times New Roman" w:cs="Times New Roman"/>
-        </w:rPr>
-        <w:br w:type="page"/>
-      </w:r>
-    </w:p>
-    <w:p>
-      <w:pPr>
         <w:ind w:left="2" w:firstLine="0"/>
         <w:rPr>
           <w:rFonts w:ascii="Times New Roman" w:hAnsi="Times New Roman" w:cs="Times New Roman"/>
         </w:rPr>
       </w:pPr>
-      <w:r>
-        <w:rPr>
-          <w:rFonts w:ascii="Times New Roman" w:hAnsi="Times New Roman" w:cs="Times New Roman"/>
-        </w:rPr>
-        <w:lastRenderedPageBreak/>
+    </w:p>
+    <w:p>
+      <w:pPr>
+        <w:ind w:left="2" w:firstLine="0"/>
+        <w:rPr>
+          <w:rFonts w:ascii="Times New Roman" w:hAnsi="Times New Roman" w:cs="Times New Roman"/>
+        </w:rPr>
+      </w:pPr>
+      <w:r>
+        <w:rPr>
+          <w:rFonts w:ascii="Times New Roman" w:hAnsi="Times New Roman" w:cs="Times New Roman"/>
+        </w:rPr>
         <w:tab/>
         <w:t>The following are the set of task we set to five users and collected their result based on the above criteria:</w:t>
       </w:r>
@@ -7129,6 +7559,21 @@
     <w:p>
       <w:pPr>
         <w:ind w:left="2" w:firstLine="0"/>
+        <w:rPr>
+          <w:rFonts w:ascii="Times New Roman" w:hAnsi="Times New Roman" w:cs="Times New Roman"/>
+          <w:bCs/>
+          <w:color w:val="222222"/>
+          <w:shd w:val="clear" w:color="auto" w:fill="FFFFFF"/>
+        </w:rPr>
+      </w:pPr>
+      <w:r>
+        <w:rPr>
+          <w:rFonts w:ascii="Times New Roman" w:hAnsi="Times New Roman" w:cs="Times New Roman"/>
+          <w:i/>
+        </w:rPr>
+        <w:t xml:space="preserve">1. </w:t>
+      </w:r>
+      <w:r>
         <w:rPr>
           <w:rFonts w:ascii="Times New Roman" w:hAnsi="Times New Roman" w:cs="Times New Roman"/>
           <w:bCs/>
@@ -7136,14 +7581,9 @@
           <w:color w:val="222222"/>
           <w:shd w:val="clear" w:color="auto" w:fill="FFFFFF"/>
         </w:rPr>
-      </w:pPr>
-      <w:r>
-        <w:rPr>
-          <w:rFonts w:ascii="Times New Roman" w:hAnsi="Times New Roman" w:cs="Times New Roman"/>
-          <w:i/>
-        </w:rPr>
-        <w:t xml:space="preserve">1. </w:t>
-      </w:r>
+        <w:t xml:space="preserve">Login to </w:t>
+      </w:r>
+      <w:proofErr w:type="spellStart"/>
       <w:r>
         <w:rPr>
           <w:rFonts w:ascii="Times New Roman" w:hAnsi="Times New Roman" w:cs="Times New Roman"/>
@@ -7152,12 +7592,10 @@
           <w:color w:val="222222"/>
           <w:shd w:val="clear" w:color="auto" w:fill="FFFFFF"/>
         </w:rPr>
-        <w:t>Login to myNEU and Navigate to Medical Services. Try to schedule an appointment.</w:t>
-      </w:r>
-    </w:p>
-    <w:p>
-      <w:pPr>
-        <w:ind w:left="2" w:firstLine="0"/>
+        <w:t>myNEU</w:t>
+      </w:r>
+      <w:proofErr w:type="spellEnd"/>
+      <w:r>
         <w:rPr>
           <w:rFonts w:ascii="Times New Roman" w:hAnsi="Times New Roman" w:cs="Times New Roman"/>
           <w:bCs/>
@@ -7165,8 +7603,12 @@
           <w:color w:val="222222"/>
           <w:shd w:val="clear" w:color="auto" w:fill="FFFFFF"/>
         </w:rPr>
-      </w:pPr>
-      <w:r>
+        <w:t xml:space="preserve"> and Navigate to Medical Services. Try to schedule an appointment.</w:t>
+      </w:r>
+    </w:p>
+    <w:p>
+      <w:pPr>
+        <w:ind w:left="2" w:firstLine="0"/>
         <w:rPr>
           <w:rFonts w:ascii="Times New Roman" w:hAnsi="Times New Roman" w:cs="Times New Roman"/>
           <w:bCs/>
@@ -7174,8 +7616,7 @@
           <w:color w:val="222222"/>
           <w:shd w:val="clear" w:color="auto" w:fill="FFFFFF"/>
         </w:rPr>
-        <w:t xml:space="preserve">2. </w:t>
-      </w:r>
+      </w:pPr>
       <w:r>
         <w:rPr>
           <w:rFonts w:ascii="Times New Roman" w:hAnsi="Times New Roman" w:cs="Times New Roman"/>
@@ -7184,12 +7625,9 @@
           <w:color w:val="222222"/>
           <w:shd w:val="clear" w:color="auto" w:fill="FFFFFF"/>
         </w:rPr>
-        <w:t>Login to myNEU and Navigate to Courses, access Course materials and grade for UI/UX Course</w:t>
-      </w:r>
-    </w:p>
-    <w:p>
-      <w:pPr>
-        <w:ind w:left="2" w:firstLine="0"/>
+        <w:t xml:space="preserve">2. </w:t>
+      </w:r>
+      <w:r>
         <w:rPr>
           <w:rFonts w:ascii="Times New Roman" w:hAnsi="Times New Roman" w:cs="Times New Roman"/>
           <w:bCs/>
@@ -7197,7 +7635,9 @@
           <w:color w:val="222222"/>
           <w:shd w:val="clear" w:color="auto" w:fill="FFFFFF"/>
         </w:rPr>
-      </w:pPr>
+        <w:t xml:space="preserve">Login to </w:t>
+      </w:r>
+      <w:proofErr w:type="spellStart"/>
       <w:r>
         <w:rPr>
           <w:rFonts w:ascii="Times New Roman" w:hAnsi="Times New Roman" w:cs="Times New Roman"/>
@@ -7206,8 +7646,9 @@
           <w:color w:val="222222"/>
           <w:shd w:val="clear" w:color="auto" w:fill="FFFFFF"/>
         </w:rPr>
-        <w:t xml:space="preserve">3. </w:t>
-      </w:r>
+        <w:t>myNEU</w:t>
+      </w:r>
+      <w:proofErr w:type="spellEnd"/>
       <w:r>
         <w:rPr>
           <w:rFonts w:ascii="Times New Roman" w:hAnsi="Times New Roman" w:cs="Times New Roman"/>
@@ -7216,7 +7657,7 @@
           <w:color w:val="222222"/>
           <w:shd w:val="clear" w:color="auto" w:fill="FFFFFF"/>
         </w:rPr>
-        <w:t>Login to myNEU and Navigate to Library and schedule a room</w:t>
+        <w:t xml:space="preserve"> and Navigate to Courses, access Course materials and grade for UI/UX Course</w:t>
       </w:r>
     </w:p>
     <w:p>
@@ -7238,7 +7679,7 @@
           <w:color w:val="222222"/>
           <w:shd w:val="clear" w:color="auto" w:fill="FFFFFF"/>
         </w:rPr>
-        <w:t xml:space="preserve">4. </w:t>
+        <w:t xml:space="preserve">3. </w:t>
       </w:r>
       <w:r>
         <w:rPr>
@@ -7248,12 +7689,10 @@
           <w:color w:val="222222"/>
           <w:shd w:val="clear" w:color="auto" w:fill="FFFFFF"/>
         </w:rPr>
-        <w:t>Login to myNEU and Navigate to Library and renew Book</w:t>
-      </w:r>
-    </w:p>
-    <w:p>
-      <w:pPr>
-        <w:ind w:left="2" w:firstLine="0"/>
+        <w:t xml:space="preserve">Login to </w:t>
+      </w:r>
+      <w:proofErr w:type="spellStart"/>
+      <w:r>
         <w:rPr>
           <w:rFonts w:ascii="Times New Roman" w:hAnsi="Times New Roman" w:cs="Times New Roman"/>
           <w:bCs/>
@@ -7261,7 +7700,9 @@
           <w:color w:val="222222"/>
           <w:shd w:val="clear" w:color="auto" w:fill="FFFFFF"/>
         </w:rPr>
-      </w:pPr>
+        <w:t>myNEU</w:t>
+      </w:r>
+      <w:proofErr w:type="spellEnd"/>
       <w:r>
         <w:rPr>
           <w:rFonts w:ascii="Times New Roman" w:hAnsi="Times New Roman" w:cs="Times New Roman"/>
@@ -7270,9 +7711,12 @@
           <w:color w:val="222222"/>
           <w:shd w:val="clear" w:color="auto" w:fill="FFFFFF"/>
         </w:rPr>
-        <w:t xml:space="preserve">5. </w:t>
-      </w:r>
-      <w:r>
+        <w:t xml:space="preserve"> and Navigate to Library and schedule a room</w:t>
+      </w:r>
+    </w:p>
+    <w:p>
+      <w:pPr>
+        <w:ind w:left="2" w:firstLine="0"/>
         <w:rPr>
           <w:rFonts w:ascii="Times New Roman" w:hAnsi="Times New Roman" w:cs="Times New Roman"/>
           <w:bCs/>
@@ -7280,7 +7724,102 @@
           <w:color w:val="222222"/>
           <w:shd w:val="clear" w:color="auto" w:fill="FFFFFF"/>
         </w:rPr>
-        <w:t>Login to myNEU and Navigate to Parking Services and try to book a parking slot</w:t>
+      </w:pPr>
+      <w:r>
+        <w:rPr>
+          <w:rFonts w:ascii="Times New Roman" w:hAnsi="Times New Roman" w:cs="Times New Roman"/>
+          <w:bCs/>
+          <w:i/>
+          <w:color w:val="222222"/>
+          <w:shd w:val="clear" w:color="auto" w:fill="FFFFFF"/>
+        </w:rPr>
+        <w:t xml:space="preserve">4. </w:t>
+      </w:r>
+      <w:r>
+        <w:rPr>
+          <w:rFonts w:ascii="Times New Roman" w:hAnsi="Times New Roman" w:cs="Times New Roman"/>
+          <w:bCs/>
+          <w:i/>
+          <w:color w:val="222222"/>
+          <w:shd w:val="clear" w:color="auto" w:fill="FFFFFF"/>
+        </w:rPr>
+        <w:t xml:space="preserve">Login to </w:t>
+      </w:r>
+      <w:proofErr w:type="spellStart"/>
+      <w:r>
+        <w:rPr>
+          <w:rFonts w:ascii="Times New Roman" w:hAnsi="Times New Roman" w:cs="Times New Roman"/>
+          <w:bCs/>
+          <w:i/>
+          <w:color w:val="222222"/>
+          <w:shd w:val="clear" w:color="auto" w:fill="FFFFFF"/>
+        </w:rPr>
+        <w:t>myNEU</w:t>
+      </w:r>
+      <w:proofErr w:type="spellEnd"/>
+      <w:r>
+        <w:rPr>
+          <w:rFonts w:ascii="Times New Roman" w:hAnsi="Times New Roman" w:cs="Times New Roman"/>
+          <w:bCs/>
+          <w:i/>
+          <w:color w:val="222222"/>
+          <w:shd w:val="clear" w:color="auto" w:fill="FFFFFF"/>
+        </w:rPr>
+        <w:t xml:space="preserve"> and Navigate to Library and renew Book</w:t>
+      </w:r>
+    </w:p>
+    <w:p>
+      <w:pPr>
+        <w:ind w:left="2" w:firstLine="0"/>
+        <w:rPr>
+          <w:rFonts w:ascii="Times New Roman" w:hAnsi="Times New Roman" w:cs="Times New Roman"/>
+          <w:bCs/>
+          <w:i/>
+          <w:color w:val="222222"/>
+          <w:shd w:val="clear" w:color="auto" w:fill="FFFFFF"/>
+        </w:rPr>
+      </w:pPr>
+      <w:r>
+        <w:rPr>
+          <w:rFonts w:ascii="Times New Roman" w:hAnsi="Times New Roman" w:cs="Times New Roman"/>
+          <w:bCs/>
+          <w:i/>
+          <w:color w:val="222222"/>
+          <w:shd w:val="clear" w:color="auto" w:fill="FFFFFF"/>
+        </w:rPr>
+        <w:t xml:space="preserve">5. </w:t>
+      </w:r>
+      <w:r>
+        <w:rPr>
+          <w:rFonts w:ascii="Times New Roman" w:hAnsi="Times New Roman" w:cs="Times New Roman"/>
+          <w:bCs/>
+          <w:i/>
+          <w:color w:val="222222"/>
+          <w:shd w:val="clear" w:color="auto" w:fill="FFFFFF"/>
+        </w:rPr>
+        <w:t xml:space="preserve">Login to </w:t>
+      </w:r>
+      <w:proofErr w:type="spellStart"/>
+      <w:r>
+        <w:rPr>
+          <w:rFonts w:ascii="Times New Roman" w:hAnsi="Times New Roman" w:cs="Times New Roman"/>
+          <w:bCs/>
+          <w:i/>
+          <w:color w:val="222222"/>
+          <w:shd w:val="clear" w:color="auto" w:fill="FFFFFF"/>
+        </w:rPr>
+        <w:t>myNEU</w:t>
+      </w:r>
+      <w:proofErr w:type="spellEnd"/>
+      <w:r>
+        <w:rPr>
+          <w:rFonts w:ascii="Times New Roman" w:hAnsi="Times New Roman" w:cs="Times New Roman"/>
+          <w:bCs/>
+          <w:i/>
+          <w:color w:val="222222"/>
+          <w:shd w:val="clear" w:color="auto" w:fill="FFFFFF"/>
+        </w:rPr>
+        <w:t xml:space="preserve"> and Navigate to Parking Services and try to book a parking slot</w:t>
       </w:r>
     </w:p>
     <w:p>
@@ -9279,6 +9818,222 @@
           <w:sz w:val="32"/>
           <w:szCs w:val="20"/>
         </w:rPr>
+        <w:t>Technologies Used</w:t>
+      </w:r>
+    </w:p>
+    <w:p>
+      <w:pPr>
+        <w:spacing w:after="0" w:line="259" w:lineRule="auto"/>
+        <w:ind w:left="2" w:firstLine="0"/>
+        <w:rPr>
+          <w:rFonts w:ascii="Times New Roman" w:hAnsi="Times New Roman" w:cs="Times New Roman"/>
+          <w:b/>
+          <w:sz w:val="18"/>
+          <w:szCs w:val="20"/>
+        </w:rPr>
+      </w:pPr>
+      <w:r>
+        <w:rPr>
+          <w:rFonts w:ascii="Times New Roman" w:hAnsi="Times New Roman" w:cs="Times New Roman"/>
+          <w:b/>
+          <w:sz w:val="18"/>
+          <w:szCs w:val="20"/>
+        </w:rPr>
+        <w:pict>
+          <v:rect id="_x0000_i1066" style="width:563.3pt;height:2pt" o:hralign="center" o:hrstd="t" o:hrnoshade="t" o:hr="t" fillcolor="black [3213]" stroked="f"/>
+        </w:pict>
+      </w:r>
+    </w:p>
+    <w:p>
+      <w:pPr>
+        <w:spacing w:after="0" w:line="259" w:lineRule="auto"/>
+        <w:ind w:left="2" w:firstLine="0"/>
+        <w:rPr>
+          <w:rFonts w:ascii="Times New Roman" w:hAnsi="Times New Roman" w:cs="Times New Roman"/>
+        </w:rPr>
+      </w:pPr>
+      <w:r>
+        <w:rPr>
+          <w:rFonts w:ascii="Times New Roman" w:hAnsi="Times New Roman" w:cs="Times New Roman"/>
+          <w:b/>
+          <w:sz w:val="18"/>
+          <w:szCs w:val="20"/>
+        </w:rPr>
+        <w:tab/>
+      </w:r>
+      <w:r>
+        <w:rPr>
+          <w:rFonts w:ascii="Times New Roman" w:hAnsi="Times New Roman" w:cs="Times New Roman"/>
+        </w:rPr>
+        <w:t>A wide range of technologies were used throughout the development of this project. Some of the significant once are listed below:</w:t>
+      </w:r>
+    </w:p>
+    <w:p>
+      <w:pPr>
+        <w:spacing w:after="0" w:line="259" w:lineRule="auto"/>
+        <w:ind w:left="2" w:firstLine="0"/>
+        <w:rPr>
+          <w:rFonts w:ascii="Times New Roman" w:hAnsi="Times New Roman" w:cs="Times New Roman"/>
+        </w:rPr>
+      </w:pPr>
+      <w:r>
+        <w:rPr>
+          <w:rFonts w:ascii="Times New Roman" w:hAnsi="Times New Roman" w:cs="Times New Roman"/>
+        </w:rPr>
+        <w:t xml:space="preserve">1. </w:t>
+      </w:r>
+      <w:r>
+        <w:rPr>
+          <w:rFonts w:ascii="Times New Roman" w:hAnsi="Times New Roman" w:cs="Times New Roman"/>
+        </w:rPr>
+        <w:t>Trello.com – Open Card sorting among team members</w:t>
+      </w:r>
+    </w:p>
+    <w:p>
+      <w:pPr>
+        <w:spacing w:after="0" w:line="259" w:lineRule="auto"/>
+        <w:ind w:left="2" w:firstLine="0"/>
+        <w:rPr>
+          <w:rFonts w:ascii="Times New Roman" w:hAnsi="Times New Roman" w:cs="Times New Roman"/>
+        </w:rPr>
+      </w:pPr>
+      <w:r>
+        <w:rPr>
+          <w:rFonts w:ascii="Times New Roman" w:hAnsi="Times New Roman" w:cs="Times New Roman"/>
+        </w:rPr>
+        <w:t>2. Gliffy.com – Creating Information Architecture</w:t>
+      </w:r>
+    </w:p>
+    <w:p>
+      <w:pPr>
+        <w:spacing w:after="0" w:line="259" w:lineRule="auto"/>
+        <w:ind w:left="2" w:firstLine="0"/>
+        <w:rPr>
+          <w:rFonts w:ascii="Times New Roman" w:hAnsi="Times New Roman" w:cs="Times New Roman"/>
+        </w:rPr>
+      </w:pPr>
+      <w:r>
+        <w:rPr>
+          <w:rFonts w:ascii="Times New Roman" w:hAnsi="Times New Roman" w:cs="Times New Roman"/>
+        </w:rPr>
+        <w:t>3. Moqups – Creating wireframes</w:t>
+      </w:r>
+    </w:p>
+    <w:p>
+      <w:pPr>
+        <w:spacing w:after="0" w:line="259" w:lineRule="auto"/>
+        <w:ind w:left="2" w:firstLine="0"/>
+        <w:rPr>
+          <w:rFonts w:ascii="Times New Roman" w:hAnsi="Times New Roman" w:cs="Times New Roman"/>
+        </w:rPr>
+      </w:pPr>
+      <w:r>
+        <w:rPr>
+          <w:rFonts w:ascii="Times New Roman" w:hAnsi="Times New Roman" w:cs="Times New Roman"/>
+        </w:rPr>
+        <w:t>4. Google Forms – Conducting surveys</w:t>
+      </w:r>
+    </w:p>
+    <w:p>
+      <w:pPr>
+        <w:spacing w:after="0" w:line="259" w:lineRule="auto"/>
+        <w:ind w:left="2" w:firstLine="0"/>
+        <w:rPr>
+          <w:rFonts w:ascii="Times New Roman" w:hAnsi="Times New Roman" w:cs="Times New Roman"/>
+        </w:rPr>
+      </w:pPr>
+      <w:r>
+        <w:rPr>
+          <w:rFonts w:ascii="Times New Roman" w:hAnsi="Times New Roman" w:cs="Times New Roman"/>
+        </w:rPr>
+        <w:t>5. StoryBoardThat.com – Creating storyboards</w:t>
+      </w:r>
+    </w:p>
+    <w:p>
+      <w:pPr>
+        <w:spacing w:after="0" w:line="259" w:lineRule="auto"/>
+        <w:ind w:left="2" w:firstLine="0"/>
+        <w:rPr>
+          <w:rFonts w:ascii="Times New Roman" w:hAnsi="Times New Roman" w:cs="Times New Roman"/>
+        </w:rPr>
+      </w:pPr>
+      <w:r>
+        <w:rPr>
+          <w:rFonts w:ascii="Times New Roman" w:hAnsi="Times New Roman" w:cs="Times New Roman"/>
+        </w:rPr>
+        <w:t xml:space="preserve">6. </w:t>
+      </w:r>
+      <w:proofErr w:type="spellStart"/>
+      <w:r>
+        <w:rPr>
+          <w:rFonts w:ascii="Times New Roman" w:hAnsi="Times New Roman" w:cs="Times New Roman"/>
+        </w:rPr>
+        <w:t>Axure</w:t>
+      </w:r>
+      <w:proofErr w:type="spellEnd"/>
+      <w:r>
+        <w:rPr>
+          <w:rFonts w:ascii="Times New Roman" w:hAnsi="Times New Roman" w:cs="Times New Roman"/>
+        </w:rPr>
+        <w:t xml:space="preserve"> – Creating Prototypes</w:t>
+      </w:r>
+    </w:p>
+    <w:p>
+      <w:pPr>
+        <w:spacing w:after="0" w:line="259" w:lineRule="auto"/>
+        <w:ind w:left="2" w:firstLine="0"/>
+        <w:rPr>
+          <w:rFonts w:ascii="Times New Roman" w:hAnsi="Times New Roman" w:cs="Times New Roman"/>
+        </w:rPr>
+      </w:pPr>
+      <w:r>
+        <w:rPr>
+          <w:rFonts w:ascii="Times New Roman" w:hAnsi="Times New Roman" w:cs="Times New Roman"/>
+        </w:rPr>
+        <w:t>7. OptimalWorkshop.com – Closed card sorting among users</w:t>
+      </w:r>
+    </w:p>
+    <w:p>
+      <w:pPr>
+        <w:spacing w:after="0" w:line="259" w:lineRule="auto"/>
+        <w:ind w:left="2" w:firstLine="0"/>
+        <w:rPr>
+          <w:rFonts w:ascii="Times New Roman" w:hAnsi="Times New Roman" w:cs="Times New Roman"/>
+        </w:rPr>
+      </w:pPr>
+      <w:r>
+        <w:rPr>
+          <w:rFonts w:ascii="Times New Roman" w:hAnsi="Times New Roman" w:cs="Times New Roman"/>
+        </w:rPr>
+        <w:t>8. Selenium IDE – Functional testing</w:t>
+      </w:r>
+    </w:p>
+    <w:p>
+      <w:pPr>
+        <w:spacing w:after="0" w:line="259" w:lineRule="auto"/>
+        <w:ind w:left="2" w:firstLine="0"/>
+        <w:rPr>
+          <w:rFonts w:ascii="Times New Roman" w:hAnsi="Times New Roman" w:cs="Times New Roman"/>
+          <w:szCs w:val="20"/>
+        </w:rPr>
+      </w:pPr>
+    </w:p>
+    <w:p>
+      <w:pPr>
+        <w:rPr>
+          <w:rFonts w:ascii="Times New Roman" w:hAnsi="Times New Roman" w:cs="Times New Roman"/>
+          <w:b/>
+          <w:sz w:val="32"/>
+          <w:szCs w:val="20"/>
+        </w:rPr>
+      </w:pPr>
+      <w:r>
+        <w:rPr>
+          <w:rFonts w:ascii="Times New Roman" w:hAnsi="Times New Roman" w:cs="Times New Roman"/>
+          <w:b/>
+          <w:sz w:val="32"/>
+          <w:szCs w:val="20"/>
+        </w:rPr>
         <w:t>Future Scope</w:t>
       </w:r>
     </w:p>
@@ -9311,8 +10066,6 @@
         <w:ind w:left="2" w:firstLine="0"/>
         <w:rPr>
           <w:rFonts w:ascii="Times New Roman" w:hAnsi="Times New Roman" w:cs="Times New Roman"/>
-          <w:caps/>
-          <w:color w:val="19191A"/>
         </w:rPr>
       </w:pPr>
       <w:r>
@@ -9323,6 +10076,58 @@
           <w:szCs w:val="20"/>
         </w:rPr>
         <w:tab/>
+      </w:r>
+      <w:r>
+        <w:rPr>
+          <w:rFonts w:ascii="Times New Roman" w:hAnsi="Times New Roman" w:cs="Times New Roman"/>
+        </w:rPr>
+        <w:t>This User Experience Design and Testing project is just the beginning of the development of the application. This project has helped to develop a framework for the actually implementation of the website. Now, the actually development for the website can be started using a web development technology.</w:t>
+      </w:r>
+    </w:p>
+    <w:p>
+      <w:pPr>
+        <w:spacing w:after="0" w:line="259" w:lineRule="auto"/>
+        <w:ind w:left="2" w:firstLine="0"/>
+        <w:rPr>
+          <w:rFonts w:ascii="Times New Roman" w:hAnsi="Times New Roman" w:cs="Times New Roman"/>
+        </w:rPr>
+      </w:pPr>
+      <w:r>
+        <w:rPr>
+          <w:rFonts w:ascii="Times New Roman" w:hAnsi="Times New Roman" w:cs="Times New Roman"/>
+        </w:rPr>
+        <w:tab/>
+        <w:t>Also, the design only involves the web application. So, the design can be reworked and redesigned to include the mobile application as well.</w:t>
+      </w:r>
+    </w:p>
+    <w:p>
+      <w:pPr>
+        <w:spacing w:after="0" w:line="259" w:lineRule="auto"/>
+        <w:ind w:left="2" w:firstLine="0"/>
+        <w:rPr>
+          <w:rFonts w:ascii="Times New Roman" w:hAnsi="Times New Roman" w:cs="Times New Roman"/>
+        </w:rPr>
+      </w:pPr>
+      <w:r>
+        <w:rPr>
+          <w:rFonts w:ascii="Times New Roman" w:hAnsi="Times New Roman" w:cs="Times New Roman"/>
+        </w:rPr>
+        <w:tab/>
+        <w:t xml:space="preserve">Lastly, not all features which are currently present in the </w:t>
+      </w:r>
+      <w:proofErr w:type="spellStart"/>
+      <w:r>
+        <w:rPr>
+          <w:rFonts w:ascii="Times New Roman" w:hAnsi="Times New Roman" w:cs="Times New Roman"/>
+        </w:rPr>
+        <w:t>MyNEU</w:t>
+      </w:r>
+      <w:proofErr w:type="spellEnd"/>
+      <w:r>
+        <w:rPr>
+          <w:rFonts w:ascii="Times New Roman" w:hAnsi="Times New Roman" w:cs="Times New Roman"/>
+        </w:rPr>
+        <w:t xml:space="preserve"> website have been included in the design. Such features can be gradually incorporated in the design following the agile methodology.</w:t>
       </w:r>
       <w:bookmarkStart w:id="0" w:name="_GoBack"/>
       <w:bookmarkEnd w:id="0"/>
@@ -11679,7 +12484,7 @@
 </file>
 
 <file path=customXml/itemProps1.xml><?xml version="1.0" encoding="utf-8"?>
-<ds:datastoreItem xmlns:ds="http://schemas.openxmlformats.org/officeDocument/2006/customXml" ds:itemID="{53B7E1CC-78EE-49C3-888B-502509A350D8}">
+<ds:datastoreItem xmlns:ds="http://schemas.openxmlformats.org/officeDocument/2006/customXml" ds:itemID="{0F5A2397-DEF2-4686-B1A3-3B32FC0063C1}">
   <ds:schemaRefs>
     <ds:schemaRef ds:uri="http://schemas.openxmlformats.org/officeDocument/2006/bibliography"/>
   </ds:schemaRefs>

</xml_diff>